<commit_message>
Added open file into gitignore and WIP: word document
</commit_message>
<xml_diff>
--- a/doc/How to Angular8.docx
+++ b/doc/How to Angular8.docx
@@ -25,7 +25,7 @@
                 <wp:docPr id="8" name="Rectángulo 8">
                   <a:extLst xmlns:a="http://schemas.openxmlformats.org/drawingml/2006/main">
                     <a:ext uri="{C183D7F6-B498-43B3-948B-1728B52AA6E4}">
-                      <adec:decorative xmlns="" xmlns:cx="http://schemas.microsoft.com/office/drawing/2014/chartex" xmlns:cx1="http://schemas.microsoft.com/office/drawing/2015/9/8/chartex" xmlns:cx2="http://schemas.microsoft.com/office/drawing/2015/10/21/chartex" xmlns:cx3="http://schemas.microsoft.com/office/drawing/2016/5/9/chartex" xmlns:cx4="http://schemas.microsoft.com/office/drawing/2016/5/10/chartex" xmlns:cx5="http://schemas.microsoft.com/office/drawing/2016/5/11/chartex" xmlns:cx6="http://schemas.microsoft.com/office/drawing/2016/5/12/chartex" xmlns:cx7="http://schemas.microsoft.com/office/drawing/2016/5/13/chartex" xmlns:cx8="http://schemas.microsoft.com/office/drawing/2016/5/14/chartex" xmlns:aink="http://schemas.microsoft.com/office/drawing/2016/ink" xmlns:am3d="http://schemas.microsoft.com/office/drawing/2017/model3d" xmlns:o="urn:schemas-microsoft-com:office:office" xmlns:v="urn:schemas-microsoft-com:vml" xmlns:w10="urn:schemas-microsoft-com:office:word" xmlns:w="http://schemas.openxmlformats.org/wordprocessingml/2006/main" xmlns:w16cid="http://schemas.microsoft.com/office/word/2016/wordml/cid" xmlns:w16se="http://schemas.microsoft.com/office/word/2015/wordml/symex" xmlns:adec="http://schemas.microsoft.com/office/drawing/2017/decorative" val="1"/>
+                      <adec:decorative xmlns:adec="http://schemas.microsoft.com/office/drawing/2017/decorative" xmlns:w16se="http://schemas.microsoft.com/office/word/2015/wordml/symex" xmlns:w16cid="http://schemas.microsoft.com/office/word/2016/wordml/cid" xmlns:w="http://schemas.openxmlformats.org/wordprocessingml/2006/main" xmlns:w10="urn:schemas-microsoft-com:office:word" xmlns:v="urn:schemas-microsoft-com:vml" xmlns:o="urn:schemas-microsoft-com:office:office" xmlns:am3d="http://schemas.microsoft.com/office/drawing/2017/model3d" xmlns:aink="http://schemas.microsoft.com/office/drawing/2016/ink" xmlns:cx8="http://schemas.microsoft.com/office/drawing/2016/5/14/chartex" xmlns:cx7="http://schemas.microsoft.com/office/drawing/2016/5/13/chartex" xmlns:cx6="http://schemas.microsoft.com/office/drawing/2016/5/12/chartex" xmlns:cx5="http://schemas.microsoft.com/office/drawing/2016/5/11/chartex" xmlns:cx4="http://schemas.microsoft.com/office/drawing/2016/5/10/chartex" xmlns:cx3="http://schemas.microsoft.com/office/drawing/2016/5/9/chartex" xmlns:cx2="http://schemas.microsoft.com/office/drawing/2015/10/21/chartex" xmlns:cx1="http://schemas.microsoft.com/office/drawing/2015/9/8/chartex" xmlns:cx="http://schemas.microsoft.com/office/drawing/2014/chartex" xmlns="" val="1"/>
                     </a:ext>
                   </a:extLst>
                 </wp:docPr>
@@ -138,7 +138,7 @@
             <wp:docPr id="2" name="Imagen 2" descr="Manos trabajando en un equipo portátil, flores y taza para té">
               <a:extLst xmlns:a="http://schemas.openxmlformats.org/drawingml/2006/main">
                 <a:ext uri="{C183D7F6-B498-43B3-948B-1728B52AA6E4}">
-                  <adec:decorative xmlns="" xmlns:cx="http://schemas.microsoft.com/office/drawing/2014/chartex" xmlns:cx1="http://schemas.microsoft.com/office/drawing/2015/9/8/chartex" xmlns:cx2="http://schemas.microsoft.com/office/drawing/2015/10/21/chartex" xmlns:cx3="http://schemas.microsoft.com/office/drawing/2016/5/9/chartex" xmlns:cx4="http://schemas.microsoft.com/office/drawing/2016/5/10/chartex" xmlns:cx5="http://schemas.microsoft.com/office/drawing/2016/5/11/chartex" xmlns:cx6="http://schemas.microsoft.com/office/drawing/2016/5/12/chartex" xmlns:cx7="http://schemas.microsoft.com/office/drawing/2016/5/13/chartex" xmlns:cx8="http://schemas.microsoft.com/office/drawing/2016/5/14/chartex" xmlns:aink="http://schemas.microsoft.com/office/drawing/2016/ink" xmlns:am3d="http://schemas.microsoft.com/office/drawing/2017/model3d" xmlns:o="urn:schemas-microsoft-com:office:office" xmlns:v="urn:schemas-microsoft-com:vml" xmlns:w10="urn:schemas-microsoft-com:office:word" xmlns:w="http://schemas.openxmlformats.org/wordprocessingml/2006/main" xmlns:w16cid="http://schemas.microsoft.com/office/word/2016/wordml/cid" xmlns:w16se="http://schemas.microsoft.com/office/word/2015/wordml/symex" xmlns:adec="http://schemas.microsoft.com/office/drawing/2017/decorative" val="0"/>
+                  <adec:decorative xmlns:adec="http://schemas.microsoft.com/office/drawing/2017/decorative" xmlns:w16se="http://schemas.microsoft.com/office/word/2015/wordml/symex" xmlns:w16cid="http://schemas.microsoft.com/office/word/2016/wordml/cid" xmlns:w="http://schemas.openxmlformats.org/wordprocessingml/2006/main" xmlns:w10="urn:schemas-microsoft-com:office:word" xmlns:v="urn:schemas-microsoft-com:vml" xmlns:o="urn:schemas-microsoft-com:office:office" xmlns:am3d="http://schemas.microsoft.com/office/drawing/2017/model3d" xmlns:aink="http://schemas.microsoft.com/office/drawing/2016/ink" xmlns:cx8="http://schemas.microsoft.com/office/drawing/2016/5/14/chartex" xmlns:cx7="http://schemas.microsoft.com/office/drawing/2016/5/13/chartex" xmlns:cx6="http://schemas.microsoft.com/office/drawing/2016/5/12/chartex" xmlns:cx5="http://schemas.microsoft.com/office/drawing/2016/5/11/chartex" xmlns:cx4="http://schemas.microsoft.com/office/drawing/2016/5/10/chartex" xmlns:cx3="http://schemas.microsoft.com/office/drawing/2016/5/9/chartex" xmlns:cx2="http://schemas.microsoft.com/office/drawing/2015/10/21/chartex" xmlns:cx1="http://schemas.microsoft.com/office/drawing/2015/9/8/chartex" xmlns:cx="http://schemas.microsoft.com/office/drawing/2014/chartex" xmlns="" val="0"/>
                 </a:ext>
               </a:extLst>
             </wp:docPr>
@@ -2317,7 +2317,7 @@
           <w:tab w:val="left" w:pos="3732"/>
         </w:tabs>
         <w:rPr>
-          <w:lang w:val="en-US" w:bidi="es-ES"/>
+          <w:lang w:bidi="es-ES"/>
         </w:rPr>
       </w:pPr>
       <w:r>
@@ -2385,12 +2385,10 @@
           </wp:anchor>
         </w:drawing>
       </w:r>
-      <w:proofErr w:type="spellStart"/>
       <w:proofErr w:type="gramStart"/>
       <w:r>
         <w:rPr>
           <w:color w:val="4472C4" w:themeColor="accent1"/>
-          <w:lang w:val="en-US"/>
           <w14:shadow w14:blurRad="38100" w14:dist="25400" w14:dir="5400000" w14:sx="100000" w14:sy="100000" w14:kx="0" w14:ky="0" w14:algn="ctr">
             <w14:srgbClr w14:val="6E747A">
               <w14:alpha w14:val="57000"/>
@@ -2404,12 +2402,10 @@
         </w:rPr>
         <w:t>npm</w:t>
       </w:r>
-      <w:proofErr w:type="spellEnd"/>
       <w:proofErr w:type="gramEnd"/>
       <w:r>
         <w:rPr>
           <w:color w:val="4472C4" w:themeColor="accent1"/>
-          <w:lang w:val="en-US"/>
           <w14:shadow w14:blurRad="38100" w14:dist="25400" w14:dir="5400000" w14:sx="100000" w14:sy="100000" w14:kx="0" w14:ky="0" w14:algn="ctr">
             <w14:srgbClr w14:val="6E747A">
               <w14:alpha w14:val="57000"/>
@@ -2431,7 +2427,7 @@
         </w:tabs>
         <w:jc w:val="center"/>
         <w:rPr>
-          <w:lang w:val="en-US" w:bidi="es-ES"/>
+          <w:lang w:bidi="es-ES"/>
         </w:rPr>
       </w:pPr>
     </w:p>
@@ -6946,7 +6942,52 @@
           <w:noProof/>
           <w:lang w:eastAsia="es-ES"/>
         </w:rPr>
-        <w:t>de que a pesar de poner address y company como tipado nos da error por el simple hecho de que aun no la hemos creado, entonces lo que debemos de hacer es crear nuestras interfaces Address y Company y importarlas en nuestra interface User.</w:t>
+        <w:t xml:space="preserve">de que a pesar de poner address y company como tipado nos da error por el simple hecho de que aun no la hemos creado, entonces lo que debemos de hacer es crear nuestras interfaces </w:t>
+      </w:r>
+      <w:r>
+        <w:rPr>
+          <w:b/>
+          <w:noProof/>
+          <w:lang w:eastAsia="es-ES"/>
+        </w:rPr>
+        <w:t>Address</w:t>
+      </w:r>
+      <w:r>
+        <w:rPr>
+          <w:noProof/>
+          <w:lang w:eastAsia="es-ES"/>
+        </w:rPr>
+        <w:t xml:space="preserve"> y </w:t>
+      </w:r>
+      <w:r>
+        <w:rPr>
+          <w:b/>
+          <w:noProof/>
+          <w:lang w:eastAsia="es-ES"/>
+        </w:rPr>
+        <w:t>Company</w:t>
+      </w:r>
+      <w:r>
+        <w:rPr>
+          <w:noProof/>
+          <w:lang w:eastAsia="es-ES"/>
+        </w:rPr>
+        <w:t xml:space="preserve"> y importarlas en nuestra interface </w:t>
+      </w:r>
+      <w:r>
+        <w:rPr>
+          <w:b/>
+          <w:noProof/>
+          <w:lang w:eastAsia="es-ES"/>
+        </w:rPr>
+        <w:t>User</w:t>
+      </w:r>
+      <w:r>
+        <w:rPr>
+          <w:noProof/>
+          <w:lang w:eastAsia="es-ES"/>
+        </w:rPr>
+        <w:t>.</w:t>
       </w:r>
     </w:p>
     <w:p>
@@ -7029,6 +7070,7 @@
       <w:proofErr w:type="spellStart"/>
       <w:r>
         <w:rPr>
+          <w:b/>
           <w:lang w:bidi="es-ES"/>
         </w:rPr>
         <w:t>Address</w:t>
@@ -7038,11 +7080,33 @@
         <w:rPr>
           <w:lang w:bidi="es-ES"/>
         </w:rPr>
-        <w:t xml:space="preserve"> tendremos otro objeto geo que no tenemos creada la interfaz, la creamos igualmente y la importamos en la misma interfaz de </w:t>
+        <w:t xml:space="preserve"> tendremos otro objeto </w:t>
+      </w:r>
+      <w:bookmarkStart w:id="7" w:name="_GoBack"/>
+      <w:r>
+        <w:rPr>
+          <w:b/>
+          <w:lang w:bidi="es-ES"/>
+        </w:rPr>
+        <w:t>geo</w:t>
+      </w:r>
+      <w:r>
+        <w:rPr>
+          <w:lang w:bidi="es-ES"/>
+        </w:rPr>
+        <w:t xml:space="preserve"> </w:t>
+      </w:r>
+      <w:bookmarkEnd w:id="7"/>
+      <w:r>
+        <w:rPr>
+          <w:lang w:bidi="es-ES"/>
+        </w:rPr>
+        <w:t xml:space="preserve">que no tenemos creada la interfaz, la creamos igualmente y la importamos en la misma interfaz de </w:t>
       </w:r>
       <w:proofErr w:type="spellStart"/>
       <w:r>
         <w:rPr>
+          <w:b/>
           <w:lang w:bidi="es-ES"/>
         </w:rPr>
         <w:t>Address</w:t>
@@ -7481,8 +7545,6 @@
         </w:rPr>
         <w:t xml:space="preserve"> de Usuarios, entonces nuestro código quedaría así:</w:t>
       </w:r>
-      <w:bookmarkStart w:id="7" w:name="_GoBack"/>
-      <w:bookmarkEnd w:id="7"/>
     </w:p>
     <w:p>
       <w:pPr>
@@ -7988,7 +8050,7 @@
           <w:rPr>
             <w:noProof/>
           </w:rPr>
-          <w:t>16</w:t>
+          <w:t>19</w:t>
         </w:r>
         <w:r>
           <w:fldChar w:fldCharType="end"/>
@@ -8066,6 +8128,7 @@
         </v:shapetype>
         <v:shape id="WordPictureWatermark1197672" o:spid="_x0000_s2053" type="#_x0000_t75" style="position:absolute;left:0;text-align:left;margin-left:0;margin-top:0;width:580.85pt;height:829.5pt;z-index:-251657216;mso-position-horizontal:center;mso-position-horizontal-relative:margin;mso-position-vertical:center;mso-position-vertical-relative:margin" o:allowincell="f">
           <v:imagedata r:id="rId1" o:title="marca de agua"/>
+          <w10:wrap anchorx="margin" anchory="margin"/>
         </v:shape>
       </w:pict>
     </w:r>
@@ -8106,6 +8169,7 @@
         </v:shapetype>
         <v:shape id="WordPictureWatermark1197673" o:spid="_x0000_s2054" type="#_x0000_t75" style="position:absolute;left:0;text-align:left;margin-left:0;margin-top:0;width:580.85pt;height:829.5pt;z-index:-251656192;mso-position-horizontal:center;mso-position-horizontal-relative:margin;mso-position-vertical:center;mso-position-vertical-relative:margin" o:allowincell="f">
           <v:imagedata r:id="rId1" o:title="marca de agua"/>
+          <w10:wrap anchorx="margin" anchory="margin"/>
         </v:shape>
       </w:pict>
     </w:r>
@@ -8146,6 +8210,7 @@
         </v:shapetype>
         <v:shape id="WordPictureWatermark1197671" o:spid="_x0000_s2052" type="#_x0000_t75" style="position:absolute;left:0;text-align:left;margin-left:0;margin-top:0;width:580.85pt;height:829.5pt;z-index:-251658240;mso-position-horizontal:center;mso-position-horizontal-relative:margin;mso-position-vertical:center;mso-position-vertical-relative:margin" o:allowincell="f">
           <v:imagedata r:id="rId1" o:title="marca de agua"/>
+          <w10:wrap anchorx="margin" anchory="margin"/>
         </v:shape>
       </w:pict>
     </w:r>
@@ -35194,6 +35259,7 @@
   </w:compat>
   <w:rsids>
     <w:rsidRoot w:val="008314C2"/>
+    <w:rsid w:val="00336535"/>
     <w:rsid w:val="003766E8"/>
     <w:rsid w:val="00816A3A"/>
     <w:rsid w:val="008314C2"/>
@@ -36054,6 +36120,14 @@
 </file>
 
 <file path=customXml/item1.xml><?xml version="1.0" encoding="utf-8"?>
+<p:properties xmlns:p="http://schemas.microsoft.com/office/2006/metadata/properties" xmlns:xsi="http://www.w3.org/2001/XMLSchema-instance" xmlns:pc="http://schemas.microsoft.com/office/infopath/2007/PartnerControls">
+  <documentManagement>
+    <MediaServiceKeyPoints xmlns="71af3243-3dd4-4a8d-8c0d-dd76da1f02a5" xsi:nil="true"/>
+  </documentManagement>
+</p:properties>
+</file>
+
+<file path=customXml/item2.xml><?xml version="1.0" encoding="utf-8"?>
 <ct:contentTypeSchema xmlns:ct="http://schemas.microsoft.com/office/2006/metadata/contentType" xmlns:ma="http://schemas.microsoft.com/office/2006/metadata/properties/metaAttributes" ct:_="" ma:_="" ma:contentTypeName="Document" ma:contentTypeID="0x01010079F111ED35F8CC479449609E8A0923A6" ma:contentTypeVersion="11" ma:contentTypeDescription="Create a new document." ma:contentTypeScope="" ma:versionID="9677210f24a1be23c92c90fd886aa0aa">
   <xsd:schema xmlns:xsd="http://www.w3.org/2001/XMLSchema" xmlns:xs="http://www.w3.org/2001/XMLSchema" xmlns:p="http://schemas.microsoft.com/office/2006/metadata/properties" xmlns:ns2="71af3243-3dd4-4a8d-8c0d-dd76da1f02a5" xmlns:ns3="16c05727-aa75-4e4a-9b5f-8a80a1165891" targetNamespace="http://schemas.microsoft.com/office/2006/metadata/properties" ma:root="true" ma:fieldsID="60e05723c5c1908df1a1a4ebf11d344e" ns2:_="" ns3:_="">
     <xsd:import namespace="71af3243-3dd4-4a8d-8c0d-dd76da1f02a5"/>
@@ -36264,19 +36338,21 @@
 </ct:contentTypeSchema>
 </file>
 
-<file path=customXml/item2.xml><?xml version="1.0" encoding="utf-8"?>
-<p:properties xmlns:p="http://schemas.microsoft.com/office/2006/metadata/properties" xmlns:xsi="http://www.w3.org/2001/XMLSchema-instance" xmlns:pc="http://schemas.microsoft.com/office/infopath/2007/PartnerControls">
-  <documentManagement>
-    <MediaServiceKeyPoints xmlns="71af3243-3dd4-4a8d-8c0d-dd76da1f02a5" xsi:nil="true"/>
-  </documentManagement>
-</p:properties>
-</file>
-
 <file path=customXml/item3.xml><?xml version="1.0" encoding="utf-8"?>
 <b:Sources xmlns:b="http://schemas.openxmlformats.org/officeDocument/2006/bibliography" xmlns="http://schemas.openxmlformats.org/officeDocument/2006/bibliography" SelectedStyle="\APASixthEditionOfficeOnline.xsl" StyleName="APA" Version="6"/>
 </file>
 
 <file path=customXml/itemProps1.xml><?xml version="1.0" encoding="utf-8"?>
+<ds:datastoreItem xmlns:ds="http://schemas.openxmlformats.org/officeDocument/2006/customXml" ds:itemID="{B6F1C28F-E4A2-4106-AF8B-6C4ABA9ECC55}">
+  <ds:schemaRefs>
+    <ds:schemaRef ds:uri="http://schemas.microsoft.com/office/2006/metadata/properties"/>
+    <ds:schemaRef ds:uri="http://schemas.microsoft.com/office/infopath/2007/PartnerControls"/>
+    <ds:schemaRef ds:uri="71af3243-3dd4-4a8d-8c0d-dd76da1f02a5"/>
+  </ds:schemaRefs>
+</ds:datastoreItem>
+</file>
+
+<file path=customXml/itemProps2.xml><?xml version="1.0" encoding="utf-8"?>
 <ds:datastoreItem xmlns:ds="http://schemas.openxmlformats.org/officeDocument/2006/customXml" ds:itemID="{209E5FA3-0485-4447-8B22-BC49E58AEB71}">
   <ds:schemaRefs>
     <ds:schemaRef ds:uri="http://schemas.microsoft.com/office/2006/metadata/contentType"/>
@@ -36295,18 +36371,8 @@
 </ds:datastoreItem>
 </file>
 
-<file path=customXml/itemProps2.xml><?xml version="1.0" encoding="utf-8"?>
-<ds:datastoreItem xmlns:ds="http://schemas.openxmlformats.org/officeDocument/2006/customXml" ds:itemID="{B6F1C28F-E4A2-4106-AF8B-6C4ABA9ECC55}">
-  <ds:schemaRefs>
-    <ds:schemaRef ds:uri="http://schemas.microsoft.com/office/2006/metadata/properties"/>
-    <ds:schemaRef ds:uri="http://schemas.microsoft.com/office/infopath/2007/PartnerControls"/>
-    <ds:schemaRef ds:uri="71af3243-3dd4-4a8d-8c0d-dd76da1f02a5"/>
-  </ds:schemaRefs>
-</ds:datastoreItem>
-</file>
-
 <file path=customXml/itemProps3.xml><?xml version="1.0" encoding="utf-8"?>
-<ds:datastoreItem xmlns:ds="http://schemas.openxmlformats.org/officeDocument/2006/customXml" ds:itemID="{66BBC4BD-2026-4496-AE95-3C0368AEC4EE}">
+<ds:datastoreItem xmlns:ds="http://schemas.openxmlformats.org/officeDocument/2006/customXml" ds:itemID="{55584151-9DE1-49AD-9F53-E7EFC61FB8A0}">
   <ds:schemaRefs>
     <ds:schemaRef ds:uri="http://schemas.openxmlformats.org/officeDocument/2006/bibliography"/>
   </ds:schemaRefs>

</xml_diff>

<commit_message>
include new angular table with filter, sort and pagination also include new temporal file to git ignore and WIP: doc
</commit_message>
<xml_diff>
--- a/doc/How to Angular8.docx
+++ b/doc/How to Angular8.docx
@@ -510,7 +510,7 @@
             </w:rPr>
             <w:fldChar w:fldCharType="separate"/>
           </w:r>
-          <w:hyperlink w:anchor="_Toc33616970" w:history="1">
+          <w:hyperlink w:anchor="_Toc34731936" w:history="1">
             <w:r>
               <w:rPr>
                 <w:rStyle w:val="Hipervnculo"/>
@@ -538,7 +538,7 @@
                 <w:noProof/>
                 <w:webHidden/>
               </w:rPr>
-              <w:instrText xml:space="preserve"> PAGEREF _Toc33616970 \h </w:instrText>
+              <w:instrText xml:space="preserve"> PAGEREF _Toc34731936 \h </w:instrText>
             </w:r>
             <w:r>
               <w:rPr>
@@ -581,7 +581,7 @@
               <w:lang w:eastAsia="es-ES"/>
             </w:rPr>
           </w:pPr>
-          <w:hyperlink w:anchor="_Toc33616971" w:history="1">
+          <w:hyperlink w:anchor="_Toc34731937" w:history="1">
             <w:r>
               <w:rPr>
                 <w:rStyle w:val="Hipervnculo"/>
@@ -608,7 +608,7 @@
                 <w:noProof/>
                 <w:webHidden/>
               </w:rPr>
-              <w:instrText xml:space="preserve"> PAGEREF _Toc33616971 \h </w:instrText>
+              <w:instrText xml:space="preserve"> PAGEREF _Toc34731937 \h </w:instrText>
             </w:r>
             <w:r>
               <w:rPr>
@@ -651,13 +651,27 @@
               <w:lang w:eastAsia="es-ES"/>
             </w:rPr>
           </w:pPr>
-          <w:hyperlink w:anchor="_Toc33616972" w:history="1">
+          <w:hyperlink w:anchor="_Toc34731938" w:history="1">
             <w:r>
               <w:rPr>
                 <w:rStyle w:val="Hipervnculo"/>
                 <w:noProof/>
               </w:rPr>
-              <w:t>Creacion de un nuevo proyecto</w:t>
+              <w:t>Creacion de u</w:t>
+            </w:r>
+            <w:r>
+              <w:rPr>
+                <w:rStyle w:val="Hipervnculo"/>
+                <w:noProof/>
+              </w:rPr>
+              <w:t>n</w:t>
+            </w:r>
+            <w:r>
+              <w:rPr>
+                <w:rStyle w:val="Hipervnculo"/>
+                <w:noProof/>
+              </w:rPr>
+              <w:t xml:space="preserve"> nuevo proyecto</w:t>
             </w:r>
             <w:r>
               <w:rPr>
@@ -678,7 +692,7 @@
                 <w:noProof/>
                 <w:webHidden/>
               </w:rPr>
-              <w:instrText xml:space="preserve"> PAGEREF _Toc33616972 \h </w:instrText>
+              <w:instrText xml:space="preserve"> PAGEREF _Toc34731938 \h </w:instrText>
             </w:r>
             <w:r>
               <w:rPr>
@@ -721,7 +735,7 @@
               <w:lang w:eastAsia="es-ES"/>
             </w:rPr>
           </w:pPr>
-          <w:hyperlink w:anchor="_Toc33616973" w:history="1">
+          <w:hyperlink w:anchor="_Toc34731939" w:history="1">
             <w:r>
               <w:rPr>
                 <w:rStyle w:val="Hipervnculo"/>
@@ -749,7 +763,7 @@
                 <w:noProof/>
                 <w:webHidden/>
               </w:rPr>
-              <w:instrText xml:space="preserve"> PAGEREF _Toc33616973 \h </w:instrText>
+              <w:instrText xml:space="preserve"> PAGEREF _Toc34731939 \h </w:instrText>
             </w:r>
             <w:r>
               <w:rPr>
@@ -792,14 +806,30 @@
               <w:lang w:eastAsia="es-ES"/>
             </w:rPr>
           </w:pPr>
-          <w:hyperlink w:anchor="_Toc33616974" w:history="1">
+          <w:hyperlink w:anchor="_Toc34731940" w:history="1">
             <w:r>
               <w:rPr>
                 <w:rStyle w:val="Hipervnculo"/>
                 <w:noProof/>
                 <w:lang w:bidi="es-ES"/>
               </w:rPr>
-              <w:t>Creación de nuevos elementos</w:t>
+              <w:t>Creació</w:t>
+            </w:r>
+            <w:r>
+              <w:rPr>
+                <w:rStyle w:val="Hipervnculo"/>
+                <w:noProof/>
+                <w:lang w:bidi="es-ES"/>
+              </w:rPr>
+              <w:t>n</w:t>
+            </w:r>
+            <w:r>
+              <w:rPr>
+                <w:rStyle w:val="Hipervnculo"/>
+                <w:noProof/>
+                <w:lang w:bidi="es-ES"/>
+              </w:rPr>
+              <w:t xml:space="preserve"> de nuevos elementos</w:t>
             </w:r>
             <w:r>
               <w:rPr>
@@ -820,7 +850,7 @@
                 <w:noProof/>
                 <w:webHidden/>
               </w:rPr>
-              <w:instrText xml:space="preserve"> PAGEREF _Toc33616974 \h </w:instrText>
+              <w:instrText xml:space="preserve"> PAGEREF _Toc34731940 \h </w:instrText>
             </w:r>
             <w:r>
               <w:rPr>
@@ -853,6 +883,290 @@
         </w:p>
         <w:p>
           <w:pPr>
+            <w:pStyle w:val="TDC3"/>
+            <w:tabs>
+              <w:tab w:val="right" w:leader="dot" w:pos="9016"/>
+            </w:tabs>
+            <w:rPr>
+              <w:rFonts w:asciiTheme="minorHAnsi" w:eastAsiaTheme="minorEastAsia" w:hAnsiTheme="minorHAnsi" w:cstheme="minorBidi"/>
+              <w:noProof/>
+              <w:lang w:eastAsia="es-ES"/>
+            </w:rPr>
+          </w:pPr>
+          <w:hyperlink w:anchor="_Toc34731941" w:history="1">
+            <w:r>
+              <w:rPr>
+                <w:rStyle w:val="Hipervnculo"/>
+                <w:noProof/>
+                <w:lang w:bidi="es-ES"/>
+              </w:rPr>
+              <w:t>Módulos:</w:t>
+            </w:r>
+            <w:r>
+              <w:rPr>
+                <w:noProof/>
+                <w:webHidden/>
+              </w:rPr>
+              <w:tab/>
+            </w:r>
+            <w:r>
+              <w:rPr>
+                <w:noProof/>
+                <w:webHidden/>
+              </w:rPr>
+              <w:fldChar w:fldCharType="begin"/>
+            </w:r>
+            <w:r>
+              <w:rPr>
+                <w:noProof/>
+                <w:webHidden/>
+              </w:rPr>
+              <w:instrText xml:space="preserve"> PAGEREF _Toc34731941 \h </w:instrText>
+            </w:r>
+            <w:r>
+              <w:rPr>
+                <w:noProof/>
+                <w:webHidden/>
+              </w:rPr>
+            </w:r>
+            <w:r>
+              <w:rPr>
+                <w:noProof/>
+                <w:webHidden/>
+              </w:rPr>
+              <w:fldChar w:fldCharType="separate"/>
+            </w:r>
+            <w:r>
+              <w:rPr>
+                <w:noProof/>
+                <w:webHidden/>
+              </w:rPr>
+              <w:t>8</w:t>
+            </w:r>
+            <w:r>
+              <w:rPr>
+                <w:noProof/>
+                <w:webHidden/>
+              </w:rPr>
+              <w:fldChar w:fldCharType="end"/>
+            </w:r>
+          </w:hyperlink>
+        </w:p>
+        <w:p>
+          <w:pPr>
+            <w:pStyle w:val="TDC3"/>
+            <w:tabs>
+              <w:tab w:val="right" w:leader="dot" w:pos="9016"/>
+            </w:tabs>
+            <w:rPr>
+              <w:rFonts w:asciiTheme="minorHAnsi" w:eastAsiaTheme="minorEastAsia" w:hAnsiTheme="minorHAnsi" w:cstheme="minorBidi"/>
+              <w:noProof/>
+              <w:lang w:eastAsia="es-ES"/>
+            </w:rPr>
+          </w:pPr>
+          <w:hyperlink w:anchor="_Toc34731942" w:history="1">
+            <w:r>
+              <w:rPr>
+                <w:rStyle w:val="Hipervnculo"/>
+                <w:noProof/>
+                <w:lang w:bidi="es-ES"/>
+              </w:rPr>
+              <w:t>Componentes:</w:t>
+            </w:r>
+            <w:r>
+              <w:rPr>
+                <w:noProof/>
+                <w:webHidden/>
+              </w:rPr>
+              <w:tab/>
+            </w:r>
+            <w:r>
+              <w:rPr>
+                <w:noProof/>
+                <w:webHidden/>
+              </w:rPr>
+              <w:fldChar w:fldCharType="begin"/>
+            </w:r>
+            <w:r>
+              <w:rPr>
+                <w:noProof/>
+                <w:webHidden/>
+              </w:rPr>
+              <w:instrText xml:space="preserve"> PAGEREF _Toc34731942 \h </w:instrText>
+            </w:r>
+            <w:r>
+              <w:rPr>
+                <w:noProof/>
+                <w:webHidden/>
+              </w:rPr>
+            </w:r>
+            <w:r>
+              <w:rPr>
+                <w:noProof/>
+                <w:webHidden/>
+              </w:rPr>
+              <w:fldChar w:fldCharType="separate"/>
+            </w:r>
+            <w:r>
+              <w:rPr>
+                <w:noProof/>
+                <w:webHidden/>
+              </w:rPr>
+              <w:t>8</w:t>
+            </w:r>
+            <w:r>
+              <w:rPr>
+                <w:noProof/>
+                <w:webHidden/>
+              </w:rPr>
+              <w:fldChar w:fldCharType="end"/>
+            </w:r>
+          </w:hyperlink>
+        </w:p>
+        <w:p>
+          <w:pPr>
+            <w:pStyle w:val="TDC3"/>
+            <w:tabs>
+              <w:tab w:val="right" w:leader="dot" w:pos="9016"/>
+            </w:tabs>
+            <w:rPr>
+              <w:rFonts w:asciiTheme="minorHAnsi" w:eastAsiaTheme="minorEastAsia" w:hAnsiTheme="minorHAnsi" w:cstheme="minorBidi"/>
+              <w:noProof/>
+              <w:lang w:eastAsia="es-ES"/>
+            </w:rPr>
+          </w:pPr>
+          <w:hyperlink w:anchor="_Toc34731943" w:history="1">
+            <w:r>
+              <w:rPr>
+                <w:rStyle w:val="Hipervnculo"/>
+                <w:noProof/>
+                <w:lang w:bidi="es-ES"/>
+              </w:rPr>
+              <w:t>Servicios:</w:t>
+            </w:r>
+            <w:r>
+              <w:rPr>
+                <w:noProof/>
+                <w:webHidden/>
+              </w:rPr>
+              <w:tab/>
+            </w:r>
+            <w:r>
+              <w:rPr>
+                <w:noProof/>
+                <w:webHidden/>
+              </w:rPr>
+              <w:fldChar w:fldCharType="begin"/>
+            </w:r>
+            <w:r>
+              <w:rPr>
+                <w:noProof/>
+                <w:webHidden/>
+              </w:rPr>
+              <w:instrText xml:space="preserve"> PAGEREF _Toc34731943 \h </w:instrText>
+            </w:r>
+            <w:r>
+              <w:rPr>
+                <w:noProof/>
+                <w:webHidden/>
+              </w:rPr>
+            </w:r>
+            <w:r>
+              <w:rPr>
+                <w:noProof/>
+                <w:webHidden/>
+              </w:rPr>
+              <w:fldChar w:fldCharType="separate"/>
+            </w:r>
+            <w:r>
+              <w:rPr>
+                <w:noProof/>
+                <w:webHidden/>
+              </w:rPr>
+              <w:t>9</w:t>
+            </w:r>
+            <w:r>
+              <w:rPr>
+                <w:noProof/>
+                <w:webHidden/>
+              </w:rPr>
+              <w:fldChar w:fldCharType="end"/>
+            </w:r>
+          </w:hyperlink>
+        </w:p>
+        <w:p>
+          <w:pPr>
+            <w:pStyle w:val="TDC3"/>
+            <w:tabs>
+              <w:tab w:val="right" w:leader="dot" w:pos="9016"/>
+            </w:tabs>
+            <w:rPr>
+              <w:rFonts w:asciiTheme="minorHAnsi" w:eastAsiaTheme="minorEastAsia" w:hAnsiTheme="minorHAnsi" w:cstheme="minorBidi"/>
+              <w:noProof/>
+              <w:lang w:eastAsia="es-ES"/>
+            </w:rPr>
+          </w:pPr>
+          <w:hyperlink w:anchor="_Toc34731944" w:history="1">
+            <w:r>
+              <w:rPr>
+                <w:rStyle w:val="Hipervnculo"/>
+                <w:noProof/>
+                <w:lang w:bidi="es-ES"/>
+              </w:rPr>
+              <w:t>Interfaces:</w:t>
+            </w:r>
+            <w:r>
+              <w:rPr>
+                <w:noProof/>
+                <w:webHidden/>
+              </w:rPr>
+              <w:tab/>
+            </w:r>
+            <w:r>
+              <w:rPr>
+                <w:noProof/>
+                <w:webHidden/>
+              </w:rPr>
+              <w:fldChar w:fldCharType="begin"/>
+            </w:r>
+            <w:r>
+              <w:rPr>
+                <w:noProof/>
+                <w:webHidden/>
+              </w:rPr>
+              <w:instrText xml:space="preserve"> PAGEREF _Toc34731944 \h </w:instrText>
+            </w:r>
+            <w:r>
+              <w:rPr>
+                <w:noProof/>
+                <w:webHidden/>
+              </w:rPr>
+            </w:r>
+            <w:r>
+              <w:rPr>
+                <w:noProof/>
+                <w:webHidden/>
+              </w:rPr>
+              <w:fldChar w:fldCharType="separate"/>
+            </w:r>
+            <w:r>
+              <w:rPr>
+                <w:noProof/>
+                <w:webHidden/>
+              </w:rPr>
+              <w:t>9</w:t>
+            </w:r>
+            <w:r>
+              <w:rPr>
+                <w:noProof/>
+                <w:webHidden/>
+              </w:rPr>
+              <w:fldChar w:fldCharType="end"/>
+            </w:r>
+          </w:hyperlink>
+        </w:p>
+        <w:p>
+          <w:pPr>
             <w:pStyle w:val="TDC2"/>
             <w:tabs>
               <w:tab w:val="right" w:leader="dot" w:pos="9016"/>
@@ -863,7 +1177,7 @@
               <w:lang w:eastAsia="es-ES"/>
             </w:rPr>
           </w:pPr>
-          <w:hyperlink w:anchor="_Toc33616975" w:history="1">
+          <w:hyperlink w:anchor="_Toc34731945" w:history="1">
             <w:r>
               <w:rPr>
                 <w:rStyle w:val="Hipervnculo"/>
@@ -891,7 +1205,7 @@
                 <w:noProof/>
                 <w:webHidden/>
               </w:rPr>
-              <w:instrText xml:space="preserve"> PAGEREF _Toc33616975 \h </w:instrText>
+              <w:instrText xml:space="preserve"> PAGEREF _Toc34731945 \h </w:instrText>
             </w:r>
             <w:r>
               <w:rPr>
@@ -934,13 +1248,13 @@
               <w:lang w:eastAsia="es-ES"/>
             </w:rPr>
           </w:pPr>
-          <w:hyperlink w:anchor="_Toc33616976" w:history="1">
+          <w:hyperlink w:anchor="_Toc34731946" w:history="1">
             <w:r>
               <w:rPr>
                 <w:rStyle w:val="Hipervnculo"/>
                 <w:noProof/>
               </w:rPr>
-              <w:t>Cuerpo de componentes</w:t>
+              <w:t>CUERPO DE COMPONENTES</w:t>
             </w:r>
             <w:r>
               <w:rPr>
@@ -961,7 +1275,7 @@
                 <w:noProof/>
                 <w:webHidden/>
               </w:rPr>
-              <w:instrText xml:space="preserve"> PAGEREF _Toc33616976 \h </w:instrText>
+              <w:instrText xml:space="preserve"> PAGEREF _Toc34731946 \h </w:instrText>
             </w:r>
             <w:r>
               <w:rPr>
@@ -994,6 +1308,148 @@
         </w:p>
         <w:p>
           <w:pPr>
+            <w:pStyle w:val="TDC2"/>
+            <w:tabs>
+              <w:tab w:val="right" w:leader="dot" w:pos="9016"/>
+            </w:tabs>
+            <w:rPr>
+              <w:rFonts w:asciiTheme="minorHAnsi" w:eastAsiaTheme="minorEastAsia" w:hAnsiTheme="minorHAnsi" w:cstheme="minorBidi"/>
+              <w:noProof/>
+              <w:lang w:eastAsia="es-ES"/>
+            </w:rPr>
+          </w:pPr>
+          <w:hyperlink w:anchor="_Toc34731947" w:history="1">
+            <w:r>
+              <w:rPr>
+                <w:rStyle w:val="Hipervnculo"/>
+                <w:noProof/>
+                <w:lang w:bidi="es-ES"/>
+              </w:rPr>
+              <w:t>Dando contenido a un componente</w:t>
+            </w:r>
+            <w:r>
+              <w:rPr>
+                <w:noProof/>
+                <w:webHidden/>
+              </w:rPr>
+              <w:tab/>
+            </w:r>
+            <w:r>
+              <w:rPr>
+                <w:noProof/>
+                <w:webHidden/>
+              </w:rPr>
+              <w:fldChar w:fldCharType="begin"/>
+            </w:r>
+            <w:r>
+              <w:rPr>
+                <w:noProof/>
+                <w:webHidden/>
+              </w:rPr>
+              <w:instrText xml:space="preserve"> PAGEREF _Toc34731947 \h </w:instrText>
+            </w:r>
+            <w:r>
+              <w:rPr>
+                <w:noProof/>
+                <w:webHidden/>
+              </w:rPr>
+            </w:r>
+            <w:r>
+              <w:rPr>
+                <w:noProof/>
+                <w:webHidden/>
+              </w:rPr>
+              <w:fldChar w:fldCharType="separate"/>
+            </w:r>
+            <w:r>
+              <w:rPr>
+                <w:noProof/>
+                <w:webHidden/>
+              </w:rPr>
+              <w:t>13</w:t>
+            </w:r>
+            <w:r>
+              <w:rPr>
+                <w:noProof/>
+                <w:webHidden/>
+              </w:rPr>
+              <w:fldChar w:fldCharType="end"/>
+            </w:r>
+          </w:hyperlink>
+        </w:p>
+        <w:p>
+          <w:pPr>
+            <w:pStyle w:val="TDC3"/>
+            <w:tabs>
+              <w:tab w:val="right" w:leader="dot" w:pos="9016"/>
+            </w:tabs>
+            <w:rPr>
+              <w:rFonts w:asciiTheme="minorHAnsi" w:eastAsiaTheme="minorEastAsia" w:hAnsiTheme="minorHAnsi" w:cstheme="minorBidi"/>
+              <w:noProof/>
+              <w:lang w:eastAsia="es-ES"/>
+            </w:rPr>
+          </w:pPr>
+          <w:hyperlink w:anchor="_Toc34731948" w:history="1">
+            <w:r>
+              <w:rPr>
+                <w:rStyle w:val="Hipervnculo"/>
+                <w:noProof/>
+                <w:lang w:bidi="es-ES"/>
+              </w:rPr>
+              <w:t>Home-page</w:t>
+            </w:r>
+            <w:r>
+              <w:rPr>
+                <w:noProof/>
+                <w:webHidden/>
+              </w:rPr>
+              <w:tab/>
+            </w:r>
+            <w:r>
+              <w:rPr>
+                <w:noProof/>
+                <w:webHidden/>
+              </w:rPr>
+              <w:fldChar w:fldCharType="begin"/>
+            </w:r>
+            <w:r>
+              <w:rPr>
+                <w:noProof/>
+                <w:webHidden/>
+              </w:rPr>
+              <w:instrText xml:space="preserve"> PAGEREF _Toc34731948 \h </w:instrText>
+            </w:r>
+            <w:r>
+              <w:rPr>
+                <w:noProof/>
+                <w:webHidden/>
+              </w:rPr>
+            </w:r>
+            <w:r>
+              <w:rPr>
+                <w:noProof/>
+                <w:webHidden/>
+              </w:rPr>
+              <w:fldChar w:fldCharType="separate"/>
+            </w:r>
+            <w:r>
+              <w:rPr>
+                <w:noProof/>
+                <w:webHidden/>
+              </w:rPr>
+              <w:t>14</w:t>
+            </w:r>
+            <w:r>
+              <w:rPr>
+                <w:noProof/>
+                <w:webHidden/>
+              </w:rPr>
+              <w:fldChar w:fldCharType="end"/>
+            </w:r>
+          </w:hyperlink>
+        </w:p>
+        <w:p>
+          <w:pPr>
             <w:pStyle w:val="TDC1"/>
             <w:tabs>
               <w:tab w:val="right" w:leader="dot" w:pos="9016"/>
@@ -1004,7 +1460,148 @@
               <w:lang w:eastAsia="es-ES"/>
             </w:rPr>
           </w:pPr>
-          <w:hyperlink w:anchor="_Toc33616977" w:history="1">
+          <w:hyperlink w:anchor="_Toc34731949" w:history="1">
+            <w:r>
+              <w:rPr>
+                <w:rStyle w:val="Hipervnculo"/>
+                <w:noProof/>
+              </w:rPr>
+              <w:t>Peticiones REST</w:t>
+            </w:r>
+            <w:r>
+              <w:rPr>
+                <w:noProof/>
+                <w:webHidden/>
+              </w:rPr>
+              <w:tab/>
+            </w:r>
+            <w:r>
+              <w:rPr>
+                <w:noProof/>
+                <w:webHidden/>
+              </w:rPr>
+              <w:fldChar w:fldCharType="begin"/>
+            </w:r>
+            <w:r>
+              <w:rPr>
+                <w:noProof/>
+                <w:webHidden/>
+              </w:rPr>
+              <w:instrText xml:space="preserve"> PAGEREF _Toc34731949 \h </w:instrText>
+            </w:r>
+            <w:r>
+              <w:rPr>
+                <w:noProof/>
+                <w:webHidden/>
+              </w:rPr>
+            </w:r>
+            <w:r>
+              <w:rPr>
+                <w:noProof/>
+                <w:webHidden/>
+              </w:rPr>
+              <w:fldChar w:fldCharType="separate"/>
+            </w:r>
+            <w:r>
+              <w:rPr>
+                <w:noProof/>
+                <w:webHidden/>
+              </w:rPr>
+              <w:t>14</w:t>
+            </w:r>
+            <w:r>
+              <w:rPr>
+                <w:noProof/>
+                <w:webHidden/>
+              </w:rPr>
+              <w:fldChar w:fldCharType="end"/>
+            </w:r>
+          </w:hyperlink>
+        </w:p>
+        <w:p>
+          <w:pPr>
+            <w:pStyle w:val="TDC2"/>
+            <w:tabs>
+              <w:tab w:val="right" w:leader="dot" w:pos="9016"/>
+            </w:tabs>
+            <w:rPr>
+              <w:rFonts w:asciiTheme="minorHAnsi" w:eastAsiaTheme="minorEastAsia" w:hAnsiTheme="minorHAnsi" w:cstheme="minorBidi"/>
+              <w:noProof/>
+              <w:lang w:eastAsia="es-ES"/>
+            </w:rPr>
+          </w:pPr>
+          <w:hyperlink w:anchor="_Toc34731950" w:history="1">
+            <w:r>
+              <w:rPr>
+                <w:rStyle w:val="Hipervnculo"/>
+                <w:noProof/>
+                <w:lang w:bidi="es-ES"/>
+              </w:rPr>
+              <w:t>Interfaces de Usuario según nuestra API</w:t>
+            </w:r>
+            <w:r>
+              <w:rPr>
+                <w:noProof/>
+                <w:webHidden/>
+              </w:rPr>
+              <w:tab/>
+            </w:r>
+            <w:r>
+              <w:rPr>
+                <w:noProof/>
+                <w:webHidden/>
+              </w:rPr>
+              <w:fldChar w:fldCharType="begin"/>
+            </w:r>
+            <w:r>
+              <w:rPr>
+                <w:noProof/>
+                <w:webHidden/>
+              </w:rPr>
+              <w:instrText xml:space="preserve"> PAGEREF _Toc34731950 \h </w:instrText>
+            </w:r>
+            <w:r>
+              <w:rPr>
+                <w:noProof/>
+                <w:webHidden/>
+              </w:rPr>
+            </w:r>
+            <w:r>
+              <w:rPr>
+                <w:noProof/>
+                <w:webHidden/>
+              </w:rPr>
+              <w:fldChar w:fldCharType="separate"/>
+            </w:r>
+            <w:r>
+              <w:rPr>
+                <w:noProof/>
+                <w:webHidden/>
+              </w:rPr>
+              <w:t>14</w:t>
+            </w:r>
+            <w:r>
+              <w:rPr>
+                <w:noProof/>
+                <w:webHidden/>
+              </w:rPr>
+              <w:fldChar w:fldCharType="end"/>
+            </w:r>
+          </w:hyperlink>
+        </w:p>
+        <w:p>
+          <w:pPr>
+            <w:pStyle w:val="TDC1"/>
+            <w:tabs>
+              <w:tab w:val="right" w:leader="dot" w:pos="9016"/>
+            </w:tabs>
+            <w:rPr>
+              <w:rFonts w:asciiTheme="minorHAnsi" w:eastAsiaTheme="minorEastAsia" w:hAnsiTheme="minorHAnsi" w:cstheme="minorBidi"/>
+              <w:noProof/>
+              <w:lang w:eastAsia="es-ES"/>
+            </w:rPr>
+          </w:pPr>
+          <w:hyperlink w:anchor="_Toc34731951" w:history="1">
             <w:r>
               <w:rPr>
                 <w:rStyle w:val="Hipervnculo"/>
@@ -1032,7 +1629,7 @@
                 <w:noProof/>
                 <w:webHidden/>
               </w:rPr>
-              <w:instrText xml:space="preserve"> PAGEREF _Toc33616977 \h </w:instrText>
+              <w:instrText xml:space="preserve"> PAGEREF _Toc34731951 \h </w:instrText>
             </w:r>
             <w:r>
               <w:rPr>
@@ -1052,7 +1649,7 @@
                 <w:noProof/>
                 <w:webHidden/>
               </w:rPr>
-              <w:t>15</w:t>
+              <w:t>19</w:t>
             </w:r>
             <w:r>
               <w:rPr>
@@ -1075,7 +1672,7 @@
               <w:lang w:eastAsia="es-ES"/>
             </w:rPr>
           </w:pPr>
-          <w:hyperlink w:anchor="_Toc33616978" w:history="1">
+          <w:hyperlink w:anchor="_Toc34731952" w:history="1">
             <w:r>
               <w:rPr>
                 <w:rStyle w:val="Hipervnculo"/>
@@ -1103,7 +1700,7 @@
                 <w:noProof/>
                 <w:webHidden/>
               </w:rPr>
-              <w:instrText xml:space="preserve"> PAGEREF _Toc33616978 \h </w:instrText>
+              <w:instrText xml:space="preserve"> PAGEREF _Toc34731952 \h </w:instrText>
             </w:r>
             <w:r>
               <w:rPr>
@@ -1123,7 +1720,7 @@
                 <w:noProof/>
                 <w:webHidden/>
               </w:rPr>
-              <w:t>16</w:t>
+              <w:t>20</w:t>
             </w:r>
             <w:r>
               <w:rPr>
@@ -1146,7 +1743,7 @@
               <w:lang w:eastAsia="es-ES"/>
             </w:rPr>
           </w:pPr>
-          <w:hyperlink w:anchor="_Toc33616979" w:history="1">
+          <w:hyperlink w:anchor="_Toc34731953" w:history="1">
             <w:r>
               <w:rPr>
                 <w:rStyle w:val="Hipervnculo"/>
@@ -1174,7 +1771,7 @@
                 <w:noProof/>
                 <w:webHidden/>
               </w:rPr>
-              <w:instrText xml:space="preserve"> PAGEREF _Toc33616979 \h </w:instrText>
+              <w:instrText xml:space="preserve"> PAGEREF _Toc34731953 \h </w:instrText>
             </w:r>
             <w:r>
               <w:rPr>
@@ -1194,7 +1791,7 @@
                 <w:noProof/>
                 <w:webHidden/>
               </w:rPr>
-              <w:t>16</w:t>
+              <w:t>20</w:t>
             </w:r>
             <w:r>
               <w:rPr>
@@ -1309,7 +1906,7 @@
     <w:p/>
     <w:p/>
     <w:p/>
-    <w:bookmarkStart w:id="0" w:name="_Toc33616970" w:displacedByCustomXml="next"/>
+    <w:bookmarkStart w:id="0" w:name="_Toc34731936" w:displacedByCustomXml="next"/>
     <w:sdt>
       <w:sdtPr>
         <w:id w:val="386619514"/>
@@ -1580,7 +2177,7 @@
       <w:pPr>
         <w:pStyle w:val="Ttulo1"/>
       </w:pPr>
-      <w:bookmarkStart w:id="1" w:name="_Toc33616971"/>
+      <w:bookmarkStart w:id="1" w:name="_Toc34731937"/>
       <w:r>
         <w:lastRenderedPageBreak/>
         <w:t>Preparando el Entorno</w:t>
@@ -2385,6 +2982,7 @@
           </wp:anchor>
         </w:drawing>
       </w:r>
+      <w:proofErr w:type="spellStart"/>
       <w:proofErr w:type="gramStart"/>
       <w:r>
         <w:rPr>
@@ -2402,6 +3000,7 @@
         </w:rPr>
         <w:t>npm</w:t>
       </w:r>
+      <w:proofErr w:type="spellEnd"/>
       <w:proofErr w:type="gramEnd"/>
       <w:r>
         <w:rPr>
@@ -2417,7 +3016,41 @@
             <w14:round/>
           </w14:textOutline>
         </w:rPr>
-        <w:t xml:space="preserve"> install –g @angular/cli</w:t>
+        <w:t xml:space="preserve"> </w:t>
+      </w:r>
+      <w:proofErr w:type="spellStart"/>
+      <w:r>
+        <w:rPr>
+          <w:color w:val="4472C4" w:themeColor="accent1"/>
+          <w14:shadow w14:blurRad="38100" w14:dist="25400" w14:dir="5400000" w14:sx="100000" w14:sy="100000" w14:kx="0" w14:ky="0" w14:algn="ctr">
+            <w14:srgbClr w14:val="6E747A">
+              <w14:alpha w14:val="57000"/>
+            </w14:srgbClr>
+          </w14:shadow>
+          <w14:textOutline w14:w="0" w14:cap="flat" w14:cmpd="sng" w14:algn="ctr">
+            <w14:noFill/>
+            <w14:prstDash w14:val="solid"/>
+            <w14:round/>
+          </w14:textOutline>
+        </w:rPr>
+        <w:t>install</w:t>
+      </w:r>
+      <w:proofErr w:type="spellEnd"/>
+      <w:r>
+        <w:rPr>
+          <w:color w:val="4472C4" w:themeColor="accent1"/>
+          <w14:shadow w14:blurRad="38100" w14:dist="25400" w14:dir="5400000" w14:sx="100000" w14:sy="100000" w14:kx="0" w14:ky="0" w14:algn="ctr">
+            <w14:srgbClr w14:val="6E747A">
+              <w14:alpha w14:val="57000"/>
+            </w14:srgbClr>
+          </w14:shadow>
+          <w14:textOutline w14:w="0" w14:cap="flat" w14:cmpd="sng" w14:algn="ctr">
+            <w14:noFill/>
+            <w14:prstDash w14:val="solid"/>
+            <w14:round/>
+          </w14:textOutline>
+        </w:rPr>
+        <w:t xml:space="preserve"> –g @angular/cli</w:t>
       </w:r>
     </w:p>
     <w:p>
@@ -2468,7 +3101,7 @@
       <w:pPr>
         <w:pStyle w:val="Ttulo1"/>
       </w:pPr>
-      <w:bookmarkStart w:id="2" w:name="_Toc33616972"/>
+      <w:bookmarkStart w:id="2" w:name="_Toc34731938"/>
       <w:r>
         <w:lastRenderedPageBreak/>
         <w:t>Creacion de un nuevo proyecto</w:t>
@@ -3094,7 +3727,7 @@
           <w:lang w:bidi="es-ES"/>
         </w:rPr>
       </w:pPr>
-      <w:bookmarkStart w:id="3" w:name="_Toc33616973"/>
+      <w:bookmarkStart w:id="3" w:name="_Toc34731939"/>
       <w:r>
         <w:rPr>
           <w:lang w:bidi="es-ES"/>
@@ -3632,7 +4265,7 @@
           <w:lang w:bidi="es-ES"/>
         </w:rPr>
       </w:pPr>
-      <w:bookmarkStart w:id="4" w:name="_Toc33616974"/>
+      <w:bookmarkStart w:id="4" w:name="_Toc34731940"/>
       <w:r>
         <w:rPr>
           <w:lang w:bidi="es-ES"/>
@@ -3650,26 +4283,16 @@
     </w:p>
     <w:p>
       <w:pPr>
-        <w:tabs>
-          <w:tab w:val="left" w:pos="924"/>
-        </w:tabs>
-        <w:rPr>
-          <w:lang w:bidi="es-ES"/>
-        </w:rPr>
+        <w:pStyle w:val="Titulo3"/>
       </w:pPr>
-      <w:r>
-        <w:rPr>
-          <w:b/>
-          <w:lang w:bidi="es-ES"/>
-        </w:rPr>
+      <w:bookmarkStart w:id="5" w:name="_Toc34731941"/>
+      <w:r>
         <w:t>Módulos</w:t>
       </w:r>
       <w:r>
-        <w:rPr>
-          <w:lang w:bidi="es-ES"/>
-        </w:rPr>
         <w:t>:</w:t>
       </w:r>
+      <w:bookmarkEnd w:id="5"/>
     </w:p>
     <w:p>
       <w:pPr>
@@ -3925,26 +4548,16 @@
     </w:p>
     <w:p>
       <w:pPr>
-        <w:tabs>
-          <w:tab w:val="left" w:pos="924"/>
-        </w:tabs>
-        <w:rPr>
-          <w:lang w:bidi="es-ES"/>
-        </w:rPr>
+        <w:pStyle w:val="Titulo3"/>
       </w:pPr>
-      <w:r>
-        <w:rPr>
-          <w:b/>
-          <w:lang w:bidi="es-ES"/>
-        </w:rPr>
+      <w:bookmarkStart w:id="6" w:name="_Toc34731942"/>
+      <w:r>
         <w:t>Componentes</w:t>
       </w:r>
       <w:r>
-        <w:rPr>
-          <w:lang w:bidi="es-ES"/>
-        </w:rPr>
         <w:t>:</w:t>
       </w:r>
+      <w:bookmarkEnd w:id="6"/>
     </w:p>
     <w:p>
       <w:pPr>
@@ -4319,26 +4932,16 @@
     </w:p>
     <w:p>
       <w:pPr>
-        <w:tabs>
-          <w:tab w:val="left" w:pos="924"/>
-        </w:tabs>
-        <w:rPr>
-          <w:lang w:bidi="es-ES"/>
-        </w:rPr>
+        <w:pStyle w:val="Titulo3"/>
       </w:pPr>
-      <w:r>
-        <w:rPr>
-          <w:b/>
-          <w:lang w:bidi="es-ES"/>
-        </w:rPr>
+      <w:bookmarkStart w:id="7" w:name="_Toc34731943"/>
+      <w:r>
         <w:t>Servicios</w:t>
       </w:r>
       <w:r>
-        <w:rPr>
-          <w:lang w:bidi="es-ES"/>
-        </w:rPr>
         <w:t>:</w:t>
       </w:r>
+      <w:bookmarkEnd w:id="7"/>
     </w:p>
     <w:p>
       <w:pPr>
@@ -4647,26 +5250,16 @@
     </w:p>
     <w:p>
       <w:pPr>
-        <w:tabs>
-          <w:tab w:val="left" w:pos="924"/>
-        </w:tabs>
-        <w:rPr>
-          <w:lang w:bidi="es-ES"/>
-        </w:rPr>
+        <w:pStyle w:val="Titulo3"/>
       </w:pPr>
-      <w:r>
-        <w:rPr>
-          <w:b/>
-          <w:lang w:bidi="es-ES"/>
-        </w:rPr>
+      <w:bookmarkStart w:id="8" w:name="_Toc34731944"/>
+      <w:r>
         <w:t>Interfaces</w:t>
       </w:r>
       <w:r>
-        <w:rPr>
-          <w:lang w:bidi="es-ES"/>
-        </w:rPr>
         <w:t>:</w:t>
       </w:r>
+      <w:bookmarkEnd w:id="8"/>
     </w:p>
     <w:p>
       <w:pPr>
@@ -5081,14 +5674,14 @@
           <w:lang w:bidi="es-ES"/>
         </w:rPr>
       </w:pPr>
-      <w:bookmarkStart w:id="5" w:name="_Toc33616975"/>
+      <w:bookmarkStart w:id="9" w:name="_Toc34731945"/>
       <w:r>
         <w:rPr>
           <w:lang w:bidi="es-ES"/>
         </w:rPr>
         <w:t>Añadiendo Angular-material</w:t>
       </w:r>
-      <w:bookmarkEnd w:id="5"/>
+      <w:bookmarkEnd w:id="9"/>
     </w:p>
     <w:p>
       <w:pPr>
@@ -5513,13 +6106,14 @@
       <w:pPr>
         <w:pStyle w:val="Ttulo1"/>
       </w:pPr>
-      <w:bookmarkStart w:id="6" w:name="_Toc33616976"/>
+      <w:bookmarkStart w:id="10" w:name="_Toc34731946"/>
       <w:r>
         <w:lastRenderedPageBreak/>
         <w:t>CUERPO DE COMPONENTES</w:t>
       </w:r>
-      <w:bookmarkEnd w:id="6"/>
+      <w:bookmarkEnd w:id="10"/>
     </w:p>
+    <w:p/>
     <w:p>
       <w:pPr>
         <w:rPr>
@@ -5695,7 +6289,21 @@
             <w:rStyle w:val="Hipervnculo"/>
             <w:lang w:bidi="es-ES"/>
           </w:rPr>
-          <w:t>MatToolbarModule</w:t>
+          <w:t>MatToo</w:t>
+        </w:r>
+        <w:r>
+          <w:rPr>
+            <w:rStyle w:val="Hipervnculo"/>
+            <w:lang w:bidi="es-ES"/>
+          </w:rPr>
+          <w:t>l</w:t>
+        </w:r>
+        <w:r>
+          <w:rPr>
+            <w:rStyle w:val="Hipervnculo"/>
+            <w:lang w:bidi="es-ES"/>
+          </w:rPr>
+          <w:t>barModule</w:t>
         </w:r>
         <w:proofErr w:type="spellEnd"/>
       </w:hyperlink>
@@ -6528,11 +7136,892 @@
           <w:lang w:bidi="es-ES"/>
         </w:rPr>
       </w:pPr>
-      <w:r>
-        <w:rPr>
-          <w:lang w:bidi="es-ES"/>
-        </w:rPr>
-        <w:t>Interfaces de Usuario según nuestra API</w:t>
+      <w:bookmarkStart w:id="11" w:name="_Toc34731947"/>
+      <w:r>
+        <w:rPr>
+          <w:lang w:bidi="es-ES"/>
+        </w:rPr>
+        <w:t>Dando contenido a un componente</w:t>
+      </w:r>
+      <w:bookmarkEnd w:id="11"/>
+    </w:p>
+    <w:p>
+      <w:pPr>
+        <w:rPr>
+          <w:lang w:bidi="es-ES"/>
+        </w:rPr>
+      </w:pPr>
+      <w:r>
+        <w:rPr>
+          <w:lang w:bidi="es-ES"/>
+        </w:rPr>
+        <w:t xml:space="preserve">Como ya teníamos creada nuestra estructura previamente vamos a usar esa estructura para rellenar y darle contenido a nuestra web. Por ahora vamos a crear dos nuevos componentes en el módulo de home, </w:t>
+      </w:r>
+      <w:proofErr w:type="spellStart"/>
+      <w:r>
+        <w:rPr>
+          <w:b/>
+          <w:lang w:bidi="es-ES"/>
+        </w:rPr>
+        <w:t>welcome</w:t>
+      </w:r>
+      <w:proofErr w:type="spellEnd"/>
+      <w:r>
+        <w:rPr>
+          <w:b/>
+          <w:lang w:bidi="es-ES"/>
+        </w:rPr>
+        <w:t>-page</w:t>
+      </w:r>
+      <w:r>
+        <w:rPr>
+          <w:lang w:bidi="es-ES"/>
+        </w:rPr>
+        <w:t xml:space="preserve"> y </w:t>
+      </w:r>
+      <w:r>
+        <w:rPr>
+          <w:b/>
+          <w:lang w:bidi="es-ES"/>
+        </w:rPr>
+        <w:t>home-page</w:t>
+      </w:r>
+      <w:r>
+        <w:rPr>
+          <w:lang w:bidi="es-ES"/>
+        </w:rPr>
+        <w:t>:</w:t>
+      </w:r>
+    </w:p>
+    <w:p>
+      <w:pPr>
+        <w:rPr>
+          <w:lang w:bidi="es-ES"/>
+        </w:rPr>
+      </w:pPr>
+      <w:r>
+        <w:rPr>
+          <w:noProof/>
+          <w:lang w:eastAsia="es-ES"/>
+        </w:rPr>
+        <w:drawing>
+          <wp:anchor distT="0" distB="0" distL="114300" distR="114300" simplePos="0" relativeHeight="251728896" behindDoc="0" locked="0" layoutInCell="1" allowOverlap="1">
+            <wp:simplePos x="0" y="0"/>
+            <wp:positionH relativeFrom="margin">
+              <wp:align>center</wp:align>
+            </wp:positionH>
+            <wp:positionV relativeFrom="paragraph">
+              <wp:posOffset>795020</wp:posOffset>
+            </wp:positionV>
+            <wp:extent cx="4886325" cy="3009900"/>
+            <wp:effectExtent l="190500" t="190500" r="200025" b="190500"/>
+            <wp:wrapTopAndBottom/>
+            <wp:docPr id="3" name="Imagen 3"/>
+            <wp:cNvGraphicFramePr>
+              <a:graphicFrameLocks xmlns:a="http://schemas.openxmlformats.org/drawingml/2006/main" noChangeAspect="1"/>
+            </wp:cNvGraphicFramePr>
+            <a:graphic xmlns:a="http://schemas.openxmlformats.org/drawingml/2006/main">
+              <a:graphicData uri="http://schemas.openxmlformats.org/drawingml/2006/picture">
+                <pic:pic xmlns:pic="http://schemas.openxmlformats.org/drawingml/2006/picture">
+                  <pic:nvPicPr>
+                    <pic:cNvPr id="1" name=""/>
+                    <pic:cNvPicPr/>
+                  </pic:nvPicPr>
+                  <pic:blipFill>
+                    <a:blip r:embed="rId43">
+                      <a:extLst>
+                        <a:ext uri="{28A0092B-C50C-407E-A947-70E740481C1C}">
+                          <a14:useLocalDpi xmlns:a14="http://schemas.microsoft.com/office/drawing/2010/main" val="0"/>
+                        </a:ext>
+                      </a:extLst>
+                    </a:blip>
+                    <a:stretch>
+                      <a:fillRect/>
+                    </a:stretch>
+                  </pic:blipFill>
+                  <pic:spPr>
+                    <a:xfrm>
+                      <a:off x="0" y="0"/>
+                      <a:ext cx="4886325" cy="3009900"/>
+                    </a:xfrm>
+                    <a:prstGeom prst="rect">
+                      <a:avLst/>
+                    </a:prstGeom>
+                    <a:ln>
+                      <a:noFill/>
+                    </a:ln>
+                    <a:effectLst>
+                      <a:outerShdw blurRad="190500" algn="tl" rotWithShape="0">
+                        <a:srgbClr val="000000">
+                          <a:alpha val="70000"/>
+                        </a:srgbClr>
+                      </a:outerShdw>
+                    </a:effectLst>
+                  </pic:spPr>
+                </pic:pic>
+              </a:graphicData>
+            </a:graphic>
+          </wp:anchor>
+        </w:drawing>
+      </w:r>
+      <w:r>
+        <w:rPr>
+          <w:lang w:bidi="es-ES"/>
+        </w:rPr>
+        <w:tab/>
+      </w:r>
+      <w:proofErr w:type="spellStart"/>
+      <w:r>
+        <w:rPr>
+          <w:b/>
+          <w:lang w:bidi="es-ES"/>
+        </w:rPr>
+        <w:t>Welcome</w:t>
+      </w:r>
+      <w:proofErr w:type="spellEnd"/>
+      <w:r>
+        <w:rPr>
+          <w:b/>
+          <w:lang w:bidi="es-ES"/>
+        </w:rPr>
+        <w:t>-page</w:t>
+      </w:r>
+      <w:r>
+        <w:rPr>
+          <w:lang w:bidi="es-ES"/>
+        </w:rPr>
+        <w:t xml:space="preserve"> será nuestra página principal, la que se encargará de dadle la bienvenida a nuestros usuarios de la manera más linda que podamos o que se nos ocurra, por ahora yo solo añadiré una imagen de bienvenida.</w:t>
+      </w:r>
+    </w:p>
+    <w:p>
+      <w:pPr>
+        <w:rPr>
+          <w:lang w:bidi="es-ES"/>
+        </w:rPr>
+      </w:pPr>
+      <w:r>
+        <w:rPr>
+          <w:lang w:bidi="es-ES"/>
+        </w:rPr>
+        <w:tab/>
+      </w:r>
+      <w:r>
+        <w:rPr>
+          <w:b/>
+          <w:lang w:bidi="es-ES"/>
+        </w:rPr>
+        <w:t>Home-page</w:t>
+      </w:r>
+      <w:r>
+        <w:rPr>
+          <w:lang w:bidi="es-ES"/>
+        </w:rPr>
+        <w:t xml:space="preserve"> será donde navegaremos con nuestro </w:t>
+      </w:r>
+      <w:proofErr w:type="spellStart"/>
+      <w:r>
+        <w:rPr>
+          <w:lang w:bidi="es-ES"/>
+        </w:rPr>
+        <w:t>header</w:t>
+      </w:r>
+      <w:proofErr w:type="spellEnd"/>
+      <w:r>
+        <w:rPr>
+          <w:lang w:bidi="es-ES"/>
+        </w:rPr>
+        <w:t xml:space="preserve"> y donde se encontrará nuestra tabla de contenidos obteniendo toda la lista de usuarios.</w:t>
+      </w:r>
+    </w:p>
+    <w:p>
+      <w:pPr>
+        <w:pStyle w:val="Titulo3"/>
+      </w:pPr>
+      <w:bookmarkStart w:id="12" w:name="_Toc34731948"/>
+      <w:r>
+        <w:lastRenderedPageBreak/>
+        <w:t>Home-page</w:t>
+      </w:r>
+      <w:bookmarkEnd w:id="12"/>
+    </w:p>
+    <w:p>
+      <w:pPr>
+        <w:rPr>
+          <w:lang w:bidi="es-ES"/>
+        </w:rPr>
+      </w:pPr>
+      <w:r>
+        <w:rPr>
+          <w:lang w:bidi="es-ES"/>
+        </w:rPr>
+        <w:t>Para añadir una tabla, poder ordenarla y tener un paginado para dicha tabla usaremos los siguientes componentes de Angular material:</w:t>
+      </w:r>
+    </w:p>
+    <w:p>
+      <w:pPr>
+        <w:pStyle w:val="Prrafodelista"/>
+        <w:numPr>
+          <w:ilvl w:val="0"/>
+          <w:numId w:val="19"/>
+        </w:numPr>
+        <w:rPr>
+          <w:lang w:bidi="es-ES"/>
+        </w:rPr>
+      </w:pPr>
+      <w:hyperlink r:id="rId44" w:history="1">
+        <w:proofErr w:type="spellStart"/>
+        <w:r>
+          <w:rPr>
+            <w:rStyle w:val="Hipervnculo"/>
+            <w:lang w:bidi="es-ES"/>
+          </w:rPr>
+          <w:t>MatTableModule</w:t>
+        </w:r>
+        <w:proofErr w:type="spellEnd"/>
+      </w:hyperlink>
+    </w:p>
+    <w:p>
+      <w:pPr>
+        <w:pStyle w:val="Prrafodelista"/>
+        <w:numPr>
+          <w:ilvl w:val="0"/>
+          <w:numId w:val="19"/>
+        </w:numPr>
+        <w:rPr>
+          <w:lang w:bidi="es-ES"/>
+        </w:rPr>
+      </w:pPr>
+      <w:hyperlink r:id="rId45" w:history="1">
+        <w:proofErr w:type="spellStart"/>
+        <w:r>
+          <w:rPr>
+            <w:rStyle w:val="Hipervnculo"/>
+            <w:lang w:bidi="es-ES"/>
+          </w:rPr>
+          <w:t>MatSortModule</w:t>
+        </w:r>
+        <w:proofErr w:type="spellEnd"/>
+      </w:hyperlink>
+    </w:p>
+    <w:p>
+      <w:pPr>
+        <w:pStyle w:val="Prrafodelista"/>
+        <w:numPr>
+          <w:ilvl w:val="0"/>
+          <w:numId w:val="19"/>
+        </w:numPr>
+        <w:rPr>
+          <w:lang w:bidi="es-ES"/>
+        </w:rPr>
+      </w:pPr>
+      <w:hyperlink r:id="rId46" w:history="1">
+        <w:proofErr w:type="spellStart"/>
+        <w:r>
+          <w:rPr>
+            <w:rStyle w:val="Hipervnculo"/>
+            <w:lang w:bidi="es-ES"/>
+          </w:rPr>
+          <w:t>MatPaginatorModule</w:t>
+        </w:r>
+        <w:proofErr w:type="spellEnd"/>
+      </w:hyperlink>
+    </w:p>
+    <w:p>
+      <w:pPr>
+        <w:rPr>
+          <w:lang w:bidi="es-ES"/>
+        </w:rPr>
+      </w:pPr>
+      <w:r>
+        <w:rPr>
+          <w:lang w:bidi="es-ES"/>
+        </w:rPr>
+        <w:t>Como hemos hecho anteriormente v</w:t>
+      </w:r>
+      <w:r>
+        <w:rPr>
+          <w:lang w:bidi="es-ES"/>
+        </w:rPr>
+        <w:t>amos a añadirlo a nuestro</w:t>
+      </w:r>
+      <w:r>
+        <w:rPr>
+          <w:lang w:bidi="es-ES"/>
+        </w:rPr>
+        <w:t xml:space="preserve"> respectivo módulo, </w:t>
+      </w:r>
+      <w:hyperlink r:id="rId47" w:history="1">
+        <w:r>
+          <w:rPr>
+            <w:rStyle w:val="Hipervnculo"/>
+            <w:lang w:bidi="es-ES"/>
+          </w:rPr>
+          <w:t>home.module.ts</w:t>
+        </w:r>
+      </w:hyperlink>
+      <w:r>
+        <w:rPr>
+          <w:lang w:bidi="es-ES"/>
+        </w:rPr>
+        <w:t xml:space="preserve"> para seguir manteniendo nuestra modularización, todos estos módulos.</w:t>
+      </w:r>
+    </w:p>
+    <w:p>
+      <w:pPr>
+        <w:rPr>
+          <w:lang w:bidi="es-ES"/>
+        </w:rPr>
+      </w:pPr>
+      <w:r>
+        <w:rPr>
+          <w:lang w:bidi="es-ES"/>
+        </w:rPr>
+        <w:t xml:space="preserve">Añadamos la tabla </w:t>
+      </w:r>
+      <w:r>
+        <w:rPr>
+          <w:lang w:bidi="es-ES"/>
+        </w:rPr>
+        <w:t>de ejemplo para luego adaptarla a nuestro requerimiento</w:t>
+      </w:r>
+      <w:r>
+        <w:rPr>
+          <w:lang w:bidi="es-ES"/>
+        </w:rPr>
+        <w:t>, para ello vamos a usar una tabla que podemos encontrar en Angular material, solo necesitamos usar ese código en nuestra aplicación e importar los módulos dependientes de ese código, una vez lo tengamos agregado pasaremos a adaptarlo a nuestra aplicación, pero por ahora veamos que nos quede de la siguiente forma (recuerda los estilos)</w:t>
+      </w:r>
+      <w:r>
+        <w:rPr>
+          <w:lang w:bidi="es-ES"/>
+        </w:rPr>
+        <w:t>:</w:t>
+      </w:r>
+    </w:p>
+    <w:p>
+      <w:pPr>
+        <w:rPr>
+          <w:lang w:bidi="es-ES"/>
+        </w:rPr>
+      </w:pPr>
+      <w:r>
+        <w:rPr>
+          <w:b/>
+          <w:noProof/>
+          <w:lang w:eastAsia="es-ES"/>
+        </w:rPr>
+        <w:drawing>
+          <wp:anchor distT="0" distB="0" distL="114300" distR="114300" simplePos="0" relativeHeight="251730944" behindDoc="0" locked="0" layoutInCell="1" allowOverlap="1">
+            <wp:simplePos x="0" y="0"/>
+            <wp:positionH relativeFrom="margin">
+              <wp:align>right</wp:align>
+            </wp:positionH>
+            <wp:positionV relativeFrom="paragraph">
+              <wp:posOffset>424815</wp:posOffset>
+            </wp:positionV>
+            <wp:extent cx="5334000" cy="5105400"/>
+            <wp:effectExtent l="190500" t="190500" r="190500" b="190500"/>
+            <wp:wrapTopAndBottom/>
+            <wp:docPr id="6" name="Imagen 6"/>
+            <wp:cNvGraphicFramePr>
+              <a:graphicFrameLocks xmlns:a="http://schemas.openxmlformats.org/drawingml/2006/main" noChangeAspect="1"/>
+            </wp:cNvGraphicFramePr>
+            <a:graphic xmlns:a="http://schemas.openxmlformats.org/drawingml/2006/main">
+              <a:graphicData uri="http://schemas.openxmlformats.org/drawingml/2006/picture">
+                <pic:pic xmlns:pic="http://schemas.openxmlformats.org/drawingml/2006/picture">
+                  <pic:nvPicPr>
+                    <pic:cNvPr id="1" name=""/>
+                    <pic:cNvPicPr/>
+                  </pic:nvPicPr>
+                  <pic:blipFill>
+                    <a:blip r:embed="rId48">
+                      <a:extLst>
+                        <a:ext uri="{28A0092B-C50C-407E-A947-70E740481C1C}">
+                          <a14:useLocalDpi xmlns:a14="http://schemas.microsoft.com/office/drawing/2010/main" val="0"/>
+                        </a:ext>
+                      </a:extLst>
+                    </a:blip>
+                    <a:stretch>
+                      <a:fillRect/>
+                    </a:stretch>
+                  </pic:blipFill>
+                  <pic:spPr>
+                    <a:xfrm>
+                      <a:off x="0" y="0"/>
+                      <a:ext cx="5334000" cy="5105400"/>
+                    </a:xfrm>
+                    <a:prstGeom prst="rect">
+                      <a:avLst/>
+                    </a:prstGeom>
+                    <a:ln>
+                      <a:noFill/>
+                    </a:ln>
+                    <a:effectLst>
+                      <a:outerShdw blurRad="190500" algn="tl" rotWithShape="0">
+                        <a:srgbClr val="000000">
+                          <a:alpha val="70000"/>
+                        </a:srgbClr>
+                      </a:outerShdw>
+                    </a:effectLst>
+                  </pic:spPr>
+                </pic:pic>
+              </a:graphicData>
+            </a:graphic>
+          </wp:anchor>
+        </w:drawing>
+      </w:r>
+      <w:proofErr w:type="gramStart"/>
+      <w:r>
+        <w:rPr>
+          <w:b/>
+          <w:lang w:bidi="es-ES"/>
+        </w:rPr>
+        <w:t>h</w:t>
+      </w:r>
+      <w:r>
+        <w:rPr>
+          <w:b/>
+          <w:lang w:bidi="es-ES"/>
+        </w:rPr>
+        <w:t>ome-page</w:t>
+      </w:r>
+      <w:r>
+        <w:rPr>
+          <w:b/>
+          <w:lang w:bidi="es-ES"/>
+        </w:rPr>
+        <w:t>.component.html</w:t>
+      </w:r>
+      <w:proofErr w:type="gramEnd"/>
+      <w:r>
+        <w:rPr>
+          <w:lang w:bidi="es-ES"/>
+        </w:rPr>
+        <w:t>:</w:t>
+      </w:r>
+    </w:p>
+    <w:p>
+      <w:pPr>
+        <w:rPr>
+          <w:lang w:bidi="es-ES"/>
+        </w:rPr>
+      </w:pPr>
+      <w:r>
+        <w:rPr>
+          <w:lang w:bidi="es-ES"/>
+        </w:rPr>
+        <w:t xml:space="preserve">Vamos a </w:t>
+      </w:r>
+      <w:r>
+        <w:rPr>
+          <w:lang w:bidi="es-ES"/>
+        </w:rPr>
+        <w:t>explicar</w:t>
+      </w:r>
+      <w:r>
+        <w:rPr>
+          <w:lang w:bidi="es-ES"/>
+        </w:rPr>
+        <w:t xml:space="preserve"> lo que estamos añadiendo, para empezar podemos ver que tenemos:</w:t>
+      </w:r>
+    </w:p>
+    <w:p>
+      <w:pPr>
+        <w:pStyle w:val="Prrafodelista"/>
+        <w:numPr>
+          <w:ilvl w:val="0"/>
+          <w:numId w:val="20"/>
+        </w:numPr>
+        <w:rPr>
+          <w:lang w:bidi="es-ES"/>
+        </w:rPr>
+      </w:pPr>
+      <w:r>
+        <w:rPr>
+          <w:b/>
+          <w:lang w:bidi="es-ES"/>
+        </w:rPr>
+        <w:lastRenderedPageBreak/>
+        <w:t>“</w:t>
+      </w:r>
+      <w:proofErr w:type="spellStart"/>
+      <w:r>
+        <w:rPr>
+          <w:b/>
+          <w:lang w:bidi="es-ES"/>
+        </w:rPr>
+        <w:t>mat-form-field</w:t>
+      </w:r>
+      <w:proofErr w:type="spellEnd"/>
+      <w:r>
+        <w:rPr>
+          <w:b/>
+          <w:lang w:bidi="es-ES"/>
+        </w:rPr>
+        <w:t>”:</w:t>
+      </w:r>
+      <w:r>
+        <w:rPr>
+          <w:lang w:bidi="es-ES"/>
+        </w:rPr>
+        <w:t xml:space="preserve"> Este se trata del módulo </w:t>
+      </w:r>
+      <w:proofErr w:type="spellStart"/>
+      <w:r>
+        <w:rPr>
+          <w:b/>
+          <w:lang w:bidi="es-ES"/>
+        </w:rPr>
+        <w:t>MatFormFieldModule</w:t>
+      </w:r>
+      <w:proofErr w:type="spellEnd"/>
+      <w:r>
+        <w:rPr>
+          <w:lang w:bidi="es-ES"/>
+        </w:rPr>
+        <w:t xml:space="preserve">, y dentro contiene un </w:t>
+      </w:r>
+      <w:proofErr w:type="spellStart"/>
+      <w:r>
+        <w:rPr>
+          <w:b/>
+          <w:lang w:bidi="es-ES"/>
+        </w:rPr>
+        <w:t>MatInputModule</w:t>
+      </w:r>
+      <w:proofErr w:type="spellEnd"/>
+      <w:r>
+        <w:rPr>
+          <w:lang w:bidi="es-ES"/>
+        </w:rPr>
+        <w:t xml:space="preserve">, por lo tanto </w:t>
+      </w:r>
+      <w:bookmarkStart w:id="13" w:name="_GoBack"/>
+      <w:bookmarkEnd w:id="13"/>
+      <w:r>
+        <w:rPr>
+          <w:lang w:bidi="es-ES"/>
+        </w:rPr>
+        <w:t xml:space="preserve">es una manera de agrupar el contenido del mismo </w:t>
+      </w:r>
+      <w:proofErr w:type="spellStart"/>
+      <w:r>
+        <w:rPr>
+          <w:lang w:bidi="es-ES"/>
+        </w:rPr>
+        <w:t>form</w:t>
+      </w:r>
+      <w:proofErr w:type="spellEnd"/>
+      <w:r>
+        <w:rPr>
+          <w:lang w:bidi="es-ES"/>
+        </w:rPr>
+        <w:t xml:space="preserve"> que estamos creando, el cual incluye un input para poder realizar una búsqueda </w:t>
+      </w:r>
+      <w:r>
+        <w:rPr>
+          <w:lang w:bidi="es-ES"/>
+        </w:rPr>
+        <w:t xml:space="preserve">usando la función de </w:t>
+      </w:r>
+      <w:proofErr w:type="spellStart"/>
+      <w:r>
+        <w:rPr>
+          <w:b/>
+          <w:lang w:bidi="es-ES"/>
+        </w:rPr>
+        <w:t>applyFilter</w:t>
+      </w:r>
+      <w:proofErr w:type="spellEnd"/>
+      <w:r>
+        <w:rPr>
+          <w:b/>
+          <w:lang w:bidi="es-ES"/>
+        </w:rPr>
+        <w:t>($</w:t>
+      </w:r>
+      <w:proofErr w:type="spellStart"/>
+      <w:r>
+        <w:rPr>
+          <w:b/>
+          <w:lang w:bidi="es-ES"/>
+        </w:rPr>
+        <w:t>event</w:t>
+      </w:r>
+      <w:proofErr w:type="spellEnd"/>
+      <w:r>
+        <w:rPr>
+          <w:b/>
+          <w:lang w:bidi="es-ES"/>
+        </w:rPr>
+        <w:t>)</w:t>
+      </w:r>
+      <w:r>
+        <w:rPr>
+          <w:lang w:bidi="es-ES"/>
+        </w:rPr>
+        <w:t xml:space="preserve"> que luego veremos a fondo.</w:t>
+      </w:r>
+    </w:p>
+    <w:p>
+      <w:pPr>
+        <w:pStyle w:val="Prrafodelista"/>
+        <w:numPr>
+          <w:ilvl w:val="0"/>
+          <w:numId w:val="20"/>
+        </w:numPr>
+        <w:rPr>
+          <w:lang w:bidi="es-ES"/>
+        </w:rPr>
+      </w:pPr>
+      <w:r>
+        <w:rPr>
+          <w:b/>
+          <w:lang w:bidi="es-ES"/>
+        </w:rPr>
+        <w:t>“</w:t>
+      </w:r>
+      <w:proofErr w:type="spellStart"/>
+      <w:r>
+        <w:rPr>
+          <w:b/>
+          <w:lang w:bidi="es-ES"/>
+        </w:rPr>
+        <w:t>mat-table</w:t>
+      </w:r>
+      <w:proofErr w:type="spellEnd"/>
+      <w:r>
+        <w:rPr>
+          <w:b/>
+          <w:lang w:bidi="es-ES"/>
+        </w:rPr>
+        <w:t>”:</w:t>
+      </w:r>
+      <w:r>
+        <w:rPr>
+          <w:lang w:bidi="es-ES"/>
+        </w:rPr>
+        <w:t xml:space="preserve"> Se trata de la tabla que estamos pintando al declararle la directiva de </w:t>
+      </w:r>
+      <w:r>
+        <w:rPr>
+          <w:b/>
+          <w:lang w:bidi="es-ES"/>
+        </w:rPr>
+        <w:t>‘</w:t>
+      </w:r>
+      <w:proofErr w:type="spellStart"/>
+      <w:r>
+        <w:rPr>
+          <w:b/>
+          <w:lang w:bidi="es-ES"/>
+        </w:rPr>
+        <w:t>mat-table</w:t>
+      </w:r>
+      <w:proofErr w:type="spellEnd"/>
+      <w:r>
+        <w:rPr>
+          <w:b/>
+          <w:lang w:bidi="es-ES"/>
+        </w:rPr>
+        <w:t xml:space="preserve">’ </w:t>
+      </w:r>
+      <w:r>
+        <w:rPr>
+          <w:lang w:bidi="es-ES"/>
+        </w:rPr>
+        <w:t xml:space="preserve">lo que hacemos es usar nuestro módulo de Angular material </w:t>
+      </w:r>
+      <w:proofErr w:type="spellStart"/>
+      <w:r>
+        <w:rPr>
+          <w:b/>
+          <w:lang w:bidi="es-ES"/>
+        </w:rPr>
+        <w:t>MatTableModule</w:t>
+      </w:r>
+      <w:proofErr w:type="spellEnd"/>
+      <w:r>
+        <w:rPr>
+          <w:lang w:bidi="es-ES"/>
+        </w:rPr>
+        <w:t xml:space="preserve"> el cual trabaja con </w:t>
+      </w:r>
+      <w:proofErr w:type="spellStart"/>
+      <w:r>
+        <w:rPr>
+          <w:lang w:bidi="es-ES"/>
+        </w:rPr>
+        <w:t>dataSource</w:t>
+      </w:r>
+      <w:proofErr w:type="spellEnd"/>
+      <w:r>
+        <w:rPr>
+          <w:lang w:bidi="es-ES"/>
+        </w:rPr>
+        <w:t xml:space="preserve"> para pintar los datos en la tabla.</w:t>
+      </w:r>
+    </w:p>
+    <w:p>
+      <w:pPr>
+        <w:pStyle w:val="Prrafodelista"/>
+        <w:numPr>
+          <w:ilvl w:val="0"/>
+          <w:numId w:val="20"/>
+        </w:numPr>
+        <w:rPr>
+          <w:lang w:bidi="es-ES"/>
+        </w:rPr>
+      </w:pPr>
+      <w:r>
+        <w:rPr>
+          <w:b/>
+          <w:lang w:bidi="es-ES"/>
+        </w:rPr>
+        <w:t>“</w:t>
+      </w:r>
+      <w:proofErr w:type="spellStart"/>
+      <w:r>
+        <w:rPr>
+          <w:b/>
+          <w:lang w:bidi="es-ES"/>
+        </w:rPr>
+        <w:t>mat-paginator</w:t>
+      </w:r>
+      <w:proofErr w:type="spellEnd"/>
+      <w:r>
+        <w:rPr>
+          <w:b/>
+          <w:lang w:bidi="es-ES"/>
+        </w:rPr>
+        <w:t>”:</w:t>
+      </w:r>
+      <w:r>
+        <w:rPr>
+          <w:lang w:bidi="es-ES"/>
+        </w:rPr>
+        <w:t xml:space="preserve"> Esta etiqueta se trata del módulo </w:t>
+      </w:r>
+      <w:proofErr w:type="spellStart"/>
+      <w:r>
+        <w:rPr>
+          <w:b/>
+          <w:lang w:bidi="es-ES"/>
+        </w:rPr>
+        <w:t>MatSortModule</w:t>
+      </w:r>
+      <w:proofErr w:type="spellEnd"/>
+      <w:r>
+        <w:rPr>
+          <w:lang w:bidi="es-ES"/>
+        </w:rPr>
+        <w:t xml:space="preserve"> el cual es el encargado de paginar toda la data que imprimimos luego en nuestra tabla.</w:t>
+      </w:r>
+    </w:p>
+    <w:p>
+      <w:pPr>
+        <w:rPr>
+          <w:lang w:bidi="es-ES"/>
+        </w:rPr>
+      </w:pPr>
+      <w:r>
+        <w:rPr>
+          <w:lang w:bidi="es-ES"/>
+        </w:rPr>
+        <w:t xml:space="preserve">Para más información acerca de los distintos </w:t>
+      </w:r>
+      <w:r>
+        <w:rPr>
+          <w:b/>
+          <w:lang w:bidi="es-ES"/>
+        </w:rPr>
+        <w:t>selectores</w:t>
+      </w:r>
+      <w:r>
+        <w:rPr>
+          <w:lang w:bidi="es-ES"/>
+        </w:rPr>
+        <w:t xml:space="preserve"> que usamos en la estructura que nos facilita la documentación, podemos consultarla en su </w:t>
+      </w:r>
+      <w:hyperlink r:id="rId49" w:history="1">
+        <w:r>
+          <w:rPr>
+            <w:rStyle w:val="Hipervnculo"/>
+            <w:lang w:bidi="es-ES"/>
+          </w:rPr>
+          <w:t>API</w:t>
+        </w:r>
+      </w:hyperlink>
+      <w:r>
+        <w:rPr>
+          <w:lang w:bidi="es-ES"/>
+        </w:rPr>
+        <w:t>.</w:t>
+      </w:r>
+    </w:p>
+    <w:p>
+      <w:pPr>
+        <w:rPr>
+          <w:lang w:bidi="es-ES"/>
+        </w:rPr>
+      </w:pPr>
+      <w:r>
+        <w:rPr>
+          <w:lang w:bidi="es-ES"/>
+        </w:rPr>
+        <w:t xml:space="preserve">Al pillar el </w:t>
+      </w:r>
+      <w:r>
+        <w:rPr>
+          <w:b/>
+          <w:lang w:bidi="es-ES"/>
+        </w:rPr>
+        <w:t>H</w:t>
+      </w:r>
+      <w:r>
+        <w:rPr>
+          <w:b/>
+          <w:lang w:bidi="es-ES"/>
+        </w:rPr>
+        <w:t>TML</w:t>
+      </w:r>
+      <w:r>
+        <w:rPr>
+          <w:lang w:bidi="es-ES"/>
+        </w:rPr>
+        <w:t xml:space="preserve"> del ejemplo podemos darnos cuenta de que hay varias etiquetas y directivas que no tenemos importadas, que pertenecen a</w:t>
+      </w:r>
+      <w:r>
+        <w:rPr>
+          <w:lang w:bidi="es-ES"/>
+        </w:rPr>
+        <w:t xml:space="preserve"> nuevos mó</w:t>
+      </w:r>
+      <w:r>
+        <w:rPr>
+          <w:lang w:bidi="es-ES"/>
+        </w:rPr>
+        <w:t>dulos</w:t>
+      </w:r>
+      <w:r>
+        <w:rPr>
+          <w:lang w:bidi="es-ES"/>
+        </w:rPr>
+        <w:t xml:space="preserve"> por lo tanto nuestra aplicación va a empezar a lanzar errores al introducir elementos desconocidos, así que vamos a importar los nuevos módulos en </w:t>
+      </w:r>
+      <w:proofErr w:type="spellStart"/>
+      <w:r>
+        <w:rPr>
+          <w:b/>
+          <w:lang w:bidi="es-ES"/>
+        </w:rPr>
+        <w:t>home.module.ts</w:t>
+      </w:r>
+      <w:proofErr w:type="spellEnd"/>
+      <w:r>
+        <w:rPr>
+          <w:lang w:bidi="es-ES"/>
+        </w:rPr>
+        <w:t>.</w:t>
       </w:r>
     </w:p>
     <w:p>
@@ -6545,6 +8034,132 @@
     <w:p>
       <w:pPr>
         <w:rPr>
+          <w:b/>
+          <w:lang w:bidi="es-ES"/>
+        </w:rPr>
+      </w:pPr>
+      <w:proofErr w:type="spellStart"/>
+      <w:r>
+        <w:rPr>
+          <w:b/>
+          <w:lang w:bidi="es-ES"/>
+        </w:rPr>
+        <w:t>home.module.ts</w:t>
+      </w:r>
+      <w:proofErr w:type="spellEnd"/>
+      <w:r>
+        <w:rPr>
+          <w:b/>
+          <w:lang w:bidi="es-ES"/>
+        </w:rPr>
+        <w:t>:</w:t>
+      </w:r>
+    </w:p>
+    <w:p>
+      <w:pPr>
+        <w:rPr>
+          <w:lang w:bidi="es-ES"/>
+        </w:rPr>
+      </w:pPr>
+      <w:r>
+        <w:rPr>
+          <w:lang w:eastAsia="es-ES"/>
+        </w:rPr>
+        <w:drawing>
+          <wp:anchor distT="0" distB="0" distL="114300" distR="114300" simplePos="0" relativeHeight="251729920" behindDoc="1" locked="0" layoutInCell="1" allowOverlap="1">
+            <wp:simplePos x="0" y="0"/>
+            <wp:positionH relativeFrom="margin">
+              <wp:align>right</wp:align>
+            </wp:positionH>
+            <wp:positionV relativeFrom="paragraph">
+              <wp:posOffset>93345</wp:posOffset>
+            </wp:positionV>
+            <wp:extent cx="1657350" cy="1304925"/>
+            <wp:effectExtent l="190500" t="190500" r="190500" b="200025"/>
+            <wp:wrapSquare wrapText="bothSides"/>
+            <wp:docPr id="5" name="Imagen 5"/>
+            <wp:cNvGraphicFramePr>
+              <a:graphicFrameLocks xmlns:a="http://schemas.openxmlformats.org/drawingml/2006/main" noChangeAspect="1"/>
+            </wp:cNvGraphicFramePr>
+            <a:graphic xmlns:a="http://schemas.openxmlformats.org/drawingml/2006/main">
+              <a:graphicData uri="http://schemas.openxmlformats.org/drawingml/2006/picture">
+                <pic:pic xmlns:pic="http://schemas.openxmlformats.org/drawingml/2006/picture">
+                  <pic:nvPicPr>
+                    <pic:cNvPr id="1" name=""/>
+                    <pic:cNvPicPr/>
+                  </pic:nvPicPr>
+                  <pic:blipFill>
+                    <a:blip r:embed="rId50">
+                      <a:extLst>
+                        <a:ext uri="{28A0092B-C50C-407E-A947-70E740481C1C}">
+                          <a14:useLocalDpi xmlns:a14="http://schemas.microsoft.com/office/drawing/2010/main" val="0"/>
+                        </a:ext>
+                      </a:extLst>
+                    </a:blip>
+                    <a:stretch>
+                      <a:fillRect/>
+                    </a:stretch>
+                  </pic:blipFill>
+                  <pic:spPr>
+                    <a:xfrm>
+                      <a:off x="0" y="0"/>
+                      <a:ext cx="1657350" cy="1304925"/>
+                    </a:xfrm>
+                    <a:prstGeom prst="rect">
+                      <a:avLst/>
+                    </a:prstGeom>
+                    <a:ln>
+                      <a:noFill/>
+                    </a:ln>
+                    <a:effectLst>
+                      <a:outerShdw blurRad="190500" algn="tl" rotWithShape="0">
+                        <a:srgbClr val="000000">
+                          <a:alpha val="70000"/>
+                        </a:srgbClr>
+                      </a:outerShdw>
+                    </a:effectLst>
+                  </pic:spPr>
+                </pic:pic>
+              </a:graphicData>
+            </a:graphic>
+          </wp:anchor>
+        </w:drawing>
+      </w:r>
+      <w:r>
+        <w:rPr>
+          <w:lang w:bidi="es-ES"/>
+        </w:rPr>
+        <w:t>Lo más sencillo</w:t>
+      </w:r>
+      <w:r>
+        <w:rPr>
+          <w:lang w:bidi="es-ES"/>
+        </w:rPr>
+        <w:t xml:space="preserve"> para ir añadiendo módulos que aún no conoces y no estás familiarizado con su uso en Angular es agregar sus etiquetas e ir resolviendo los errores que te lanza la aplicación realizando una búsqueda, o realizando una búsqueda previa de como agregar ese modulo.</w:t>
+      </w:r>
+    </w:p>
+    <w:p>
+      <w:pPr>
+        <w:rPr>
+          <w:lang w:bidi="es-ES"/>
+        </w:rPr>
+      </w:pPr>
+      <w:r>
+        <w:rPr>
+          <w:lang w:bidi="es-ES"/>
+        </w:rPr>
+        <w:t>Al final deberíamos de tener nuestro</w:t>
+      </w:r>
+      <w:r>
+        <w:rPr>
+          <w:lang w:bidi="es-ES"/>
+        </w:rPr>
+        <w:t xml:space="preserve"> modulo como la imagen que tenemos al lado:</w:t>
+      </w:r>
+    </w:p>
+    <w:p>
+      <w:pPr>
+        <w:rPr>
           <w:lang w:bidi="es-ES"/>
         </w:rPr>
       </w:pPr>
@@ -6554,7 +8169,266 @@
           <w:lang w:eastAsia="es-ES"/>
         </w:rPr>
         <w:drawing>
-          <wp:anchor distT="0" distB="0" distL="114300" distR="114300" simplePos="0" relativeHeight="251723776" behindDoc="0" locked="0" layoutInCell="1" allowOverlap="1">
+          <wp:anchor distT="0" distB="0" distL="114300" distR="114300" simplePos="0" relativeHeight="251731968" behindDoc="0" locked="0" layoutInCell="1" allowOverlap="1">
+            <wp:simplePos x="0" y="0"/>
+            <wp:positionH relativeFrom="column">
+              <wp:posOffset>-15240</wp:posOffset>
+            </wp:positionH>
+            <wp:positionV relativeFrom="paragraph">
+              <wp:posOffset>201930</wp:posOffset>
+            </wp:positionV>
+            <wp:extent cx="2141220" cy="2225189"/>
+            <wp:effectExtent l="190500" t="190500" r="182880" b="194310"/>
+            <wp:wrapSquare wrapText="bothSides"/>
+            <wp:docPr id="7" name="Imagen 7"/>
+            <wp:cNvGraphicFramePr>
+              <a:graphicFrameLocks xmlns:a="http://schemas.openxmlformats.org/drawingml/2006/main" noChangeAspect="1"/>
+            </wp:cNvGraphicFramePr>
+            <a:graphic xmlns:a="http://schemas.openxmlformats.org/drawingml/2006/main">
+              <a:graphicData uri="http://schemas.openxmlformats.org/drawingml/2006/picture">
+                <pic:pic xmlns:pic="http://schemas.openxmlformats.org/drawingml/2006/picture">
+                  <pic:nvPicPr>
+                    <pic:cNvPr id="1" name=""/>
+                    <pic:cNvPicPr/>
+                  </pic:nvPicPr>
+                  <pic:blipFill>
+                    <a:blip r:embed="rId51">
+                      <a:extLst>
+                        <a:ext uri="{28A0092B-C50C-407E-A947-70E740481C1C}">
+                          <a14:useLocalDpi xmlns:a14="http://schemas.microsoft.com/office/drawing/2010/main" val="0"/>
+                        </a:ext>
+                      </a:extLst>
+                    </a:blip>
+                    <a:stretch>
+                      <a:fillRect/>
+                    </a:stretch>
+                  </pic:blipFill>
+                  <pic:spPr>
+                    <a:xfrm>
+                      <a:off x="0" y="0"/>
+                      <a:ext cx="2141220" cy="2225189"/>
+                    </a:xfrm>
+                    <a:prstGeom prst="rect">
+                      <a:avLst/>
+                    </a:prstGeom>
+                    <a:ln>
+                      <a:noFill/>
+                    </a:ln>
+                    <a:effectLst>
+                      <a:outerShdw blurRad="190500" algn="tl" rotWithShape="0">
+                        <a:srgbClr val="000000">
+                          <a:alpha val="70000"/>
+                        </a:srgbClr>
+                      </a:outerShdw>
+                    </a:effectLst>
+                  </pic:spPr>
+                </pic:pic>
+              </a:graphicData>
+            </a:graphic>
+          </wp:anchor>
+        </w:drawing>
+      </w:r>
+    </w:p>
+    <w:p>
+      <w:pPr>
+        <w:rPr>
+          <w:lang w:bidi="es-ES"/>
+        </w:rPr>
+      </w:pPr>
+      <w:r>
+        <w:rPr>
+          <w:lang w:bidi="es-ES"/>
+        </w:rPr>
+        <w:t xml:space="preserve">Sin embargo, al verlo podemos darnos cuenta de que en nuestro </w:t>
+      </w:r>
+      <w:proofErr w:type="spellStart"/>
+      <w:r>
+        <w:rPr>
+          <w:b/>
+          <w:lang w:bidi="es-ES"/>
+        </w:rPr>
+        <w:t>core.module.ts</w:t>
+      </w:r>
+      <w:proofErr w:type="spellEnd"/>
+      <w:r>
+        <w:rPr>
+          <w:lang w:bidi="es-ES"/>
+        </w:rPr>
+        <w:t xml:space="preserve"> también tenemos importado el </w:t>
+      </w:r>
+      <w:proofErr w:type="spellStart"/>
+      <w:r>
+        <w:rPr>
+          <w:b/>
+          <w:lang w:bidi="es-ES"/>
+        </w:rPr>
+        <w:t>MatButtonModule</w:t>
+      </w:r>
+      <w:proofErr w:type="spellEnd"/>
+      <w:r>
+        <w:rPr>
+          <w:lang w:bidi="es-ES"/>
+        </w:rPr>
+        <w:t xml:space="preserve"> ya que lo hemos necesitado previamente allí.</w:t>
+      </w:r>
+    </w:p>
+    <w:p>
+      <w:pPr>
+        <w:rPr>
+          <w:noProof/>
+          <w:lang w:eastAsia="es-ES"/>
+        </w:rPr>
+      </w:pPr>
+      <w:r>
+        <w:rPr>
+          <w:noProof/>
+          <w:lang w:eastAsia="es-ES"/>
+        </w:rPr>
+        <w:t xml:space="preserve"> Esto debe de llamarnos la atención ya que estamos importando dos veces el mismo módulo cuando no debería de ser necesario.</w:t>
+      </w:r>
+    </w:p>
+    <w:p>
+      <w:pPr>
+        <w:rPr>
+          <w:noProof/>
+          <w:lang w:eastAsia="es-ES"/>
+        </w:rPr>
+      </w:pPr>
+      <w:r>
+        <w:rPr>
+          <w:noProof/>
+          <w:lang w:eastAsia="es-ES"/>
+        </w:rPr>
+        <w:t xml:space="preserve">Para resolverlo lo que tenemos que hacer es irnos a nuestro modulo general, </w:t>
+      </w:r>
+      <w:r>
+        <w:rPr>
+          <w:b/>
+          <w:noProof/>
+          <w:lang w:eastAsia="es-ES"/>
+        </w:rPr>
+        <w:t>app.module.ts</w:t>
+      </w:r>
+      <w:r>
+        <w:rPr>
+          <w:noProof/>
+          <w:lang w:eastAsia="es-ES"/>
+        </w:rPr>
+        <w:t xml:space="preserve">, añadirlo en este archivo y eliminarlo de ambos ficheros: </w:t>
+      </w:r>
+      <w:r>
+        <w:rPr>
+          <w:b/>
+          <w:noProof/>
+          <w:lang w:eastAsia="es-ES"/>
+        </w:rPr>
+        <w:t>core.module.ts</w:t>
+      </w:r>
+      <w:r>
+        <w:rPr>
+          <w:noProof/>
+          <w:lang w:eastAsia="es-ES"/>
+        </w:rPr>
+        <w:t xml:space="preserve"> y </w:t>
+      </w:r>
+      <w:r>
+        <w:rPr>
+          <w:b/>
+          <w:noProof/>
+          <w:lang w:eastAsia="es-ES"/>
+        </w:rPr>
+        <w:t>home.module.ts</w:t>
+      </w:r>
+      <w:r>
+        <w:rPr>
+          <w:noProof/>
+          <w:lang w:eastAsia="es-ES"/>
+        </w:rPr>
+        <w:t>.</w:t>
+      </w:r>
+    </w:p>
+    <w:p>
+      <w:pPr>
+        <w:jc w:val="left"/>
+        <w:rPr>
+          <w:noProof/>
+          <w:lang w:eastAsia="es-ES"/>
+        </w:rPr>
+      </w:pPr>
+      <w:r>
+        <w:rPr>
+          <w:noProof/>
+          <w:lang w:eastAsia="es-ES"/>
+        </w:rPr>
+        <w:br w:type="page"/>
+      </w:r>
+    </w:p>
+    <w:p>
+      <w:pPr>
+        <w:rPr>
+          <w:lang w:bidi="es-ES"/>
+        </w:rPr>
+      </w:pPr>
+    </w:p>
+    <w:p>
+      <w:pPr>
+        <w:pStyle w:val="Ttulo1"/>
+        <w:rPr>
+          <w:lang w:val="en-US"/>
+        </w:rPr>
+      </w:pPr>
+      <w:bookmarkStart w:id="14" w:name="_Toc34731949"/>
+      <w:r>
+        <w:rPr>
+          <w:lang w:val="en-US"/>
+        </w:rPr>
+        <w:t>Peticiones REST</w:t>
+      </w:r>
+      <w:bookmarkEnd w:id="14"/>
+    </w:p>
+    <w:p>
+      <w:pPr>
+        <w:rPr>
+          <w:lang w:val="en-US" w:bidi="es-ES"/>
+        </w:rPr>
+      </w:pPr>
+    </w:p>
+    <w:p>
+      <w:pPr>
+        <w:pStyle w:val="Ttulo2"/>
+        <w:rPr>
+          <w:lang w:bidi="es-ES"/>
+        </w:rPr>
+      </w:pPr>
+      <w:bookmarkStart w:id="15" w:name="_Toc34731950"/>
+      <w:r>
+        <w:rPr>
+          <w:lang w:bidi="es-ES"/>
+        </w:rPr>
+        <w:t>Interfaces de Usuario según nuestra API</w:t>
+      </w:r>
+      <w:bookmarkEnd w:id="15"/>
+    </w:p>
+    <w:p>
+      <w:pPr>
+        <w:rPr>
+          <w:lang w:bidi="es-ES"/>
+        </w:rPr>
+      </w:pPr>
+    </w:p>
+    <w:p>
+      <w:pPr>
+        <w:rPr>
+          <w:lang w:bidi="es-ES"/>
+        </w:rPr>
+      </w:pPr>
+      <w:r>
+        <w:rPr>
+          <w:noProof/>
+          <w:lang w:eastAsia="es-ES"/>
+        </w:rPr>
+        <w:drawing>
+          <wp:anchor distT="0" distB="0" distL="114300" distR="114300" simplePos="0" relativeHeight="251724800" behindDoc="0" locked="0" layoutInCell="1" allowOverlap="1" wp14:anchorId="0306FDC0" wp14:editId="3E4157BC">
             <wp:simplePos x="0" y="0"/>
             <wp:positionH relativeFrom="column">
               <wp:posOffset>3329940</wp:posOffset>
@@ -6577,7 +8451,7 @@
                     <pic:cNvPicPr/>
                   </pic:nvPicPr>
                   <pic:blipFill>
-                    <a:blip r:embed="rId43" cstate="print">
+                    <a:blip r:embed="rId52" cstate="print">
                       <a:extLst>
                         <a:ext uri="{28A0092B-C50C-407E-A947-70E740481C1C}">
                           <a14:useLocalDpi xmlns:a14="http://schemas.microsoft.com/office/drawing/2010/main" val="0"/>
@@ -6663,19 +8537,7 @@
         <w:rPr>
           <w:lang w:bidi="es-ES"/>
         </w:rPr>
-        <w:t xml:space="preserve"> tiene la estructura</w:t>
-      </w:r>
-      <w:r>
-        <w:rPr>
-          <w:lang w:bidi="es-ES"/>
-        </w:rPr>
-        <w:t xml:space="preserve"> que estamos viendo a nuestro lado</w:t>
-      </w:r>
-      <w:r>
-        <w:rPr>
-          <w:lang w:bidi="es-ES"/>
-        </w:rPr>
-        <w:t>:</w:t>
+        <w:t xml:space="preserve"> tiene la estructura que estamos viendo a nuestro lado:</w:t>
       </w:r>
     </w:p>
     <w:p>
@@ -6820,6 +8682,7 @@
       <w:proofErr w:type="spellStart"/>
       <w:r>
         <w:rPr>
+          <w:b/>
           <w:lang w:bidi="es-ES"/>
         </w:rPr>
         <w:t>User</w:t>
@@ -6829,25 +8692,17 @@
         <w:rPr>
           <w:lang w:bidi="es-ES"/>
         </w:rPr>
-        <w:t xml:space="preserve"> podríamos pensar que nos basta con duplicar lo que estamos viendo en el objeto, pero no es tan simple, para ello debemos de dejarlo de la manera que se enseña en la siguiente imagen.</w:t>
+        <w:t xml:space="preserve"> podríamos pensar que nos basta con duplicar lo que estamos viendo en el objeto, pero no es tan simple, para ello debemos </w:t>
+      </w:r>
+      <w:r>
+        <w:rPr>
+          <w:lang w:bidi="es-ES"/>
+        </w:rPr>
+        <w:t>de seguir cierto criterio.</w:t>
       </w:r>
     </w:p>
     <w:p>
       <w:pPr>
-        <w:jc w:val="left"/>
-        <w:rPr>
-          <w:lang w:bidi="es-ES"/>
-        </w:rPr>
-      </w:pPr>
-      <w:r>
-        <w:rPr>
-          <w:lang w:bidi="es-ES"/>
-        </w:rPr>
-        <w:br w:type="page"/>
-      </w:r>
-    </w:p>
-    <w:p>
-      <w:pPr>
         <w:rPr>
           <w:lang w:bidi="es-ES"/>
         </w:rPr>
@@ -6859,7 +8714,7 @@
         </w:rPr>
         <w:lastRenderedPageBreak/>
         <w:drawing>
-          <wp:anchor distT="0" distB="0" distL="114300" distR="114300" simplePos="0" relativeHeight="251724800" behindDoc="0" locked="0" layoutInCell="1" allowOverlap="1">
+          <wp:anchor distT="0" distB="0" distL="114300" distR="114300" simplePos="0" relativeHeight="251725824" behindDoc="0" locked="0" layoutInCell="1" allowOverlap="1" wp14:anchorId="6BCFAED9" wp14:editId="1973ACBA">
             <wp:simplePos x="0" y="0"/>
             <wp:positionH relativeFrom="margin">
               <wp:align>center</wp:align>
@@ -6882,7 +8737,7 @@
                     <pic:cNvPicPr/>
                   </pic:nvPicPr>
                   <pic:blipFill>
-                    <a:blip r:embed="rId44">
+                    <a:blip r:embed="rId53">
                       <a:extLst>
                         <a:ext uri="{28A0092B-C50C-407E-A947-70E740481C1C}">
                           <a14:useLocalDpi xmlns:a14="http://schemas.microsoft.com/office/drawing/2010/main" val="0"/>
@@ -6998,17 +8853,165 @@
       </w:pPr>
       <w:r>
         <w:rPr>
+          <w:lang w:bidi="es-ES"/>
+        </w:rPr>
+        <w:t xml:space="preserve">Vamos a ver que cuando creemos nuestra interfaz </w:t>
+      </w:r>
+      <w:proofErr w:type="spellStart"/>
+      <w:r>
+        <w:rPr>
+          <w:b/>
+          <w:lang w:bidi="es-ES"/>
+        </w:rPr>
+        <w:t>Address</w:t>
+      </w:r>
+      <w:proofErr w:type="spellEnd"/>
+      <w:r>
+        <w:rPr>
+          <w:lang w:bidi="es-ES"/>
+        </w:rPr>
+        <w:t xml:space="preserve"> tendremos otro objeto </w:t>
+      </w:r>
+      <w:r>
+        <w:rPr>
+          <w:b/>
+          <w:lang w:bidi="es-ES"/>
+        </w:rPr>
+        <w:t>geo</w:t>
+      </w:r>
+      <w:r>
+        <w:rPr>
+          <w:lang w:bidi="es-ES"/>
+        </w:rPr>
+        <w:t xml:space="preserve"> que no tenemos creada la interfaz, la creamos igualmente y la importamos en la misma interfaz de </w:t>
+      </w:r>
+      <w:proofErr w:type="spellStart"/>
+      <w:r>
+        <w:rPr>
+          <w:b/>
+          <w:lang w:bidi="es-ES"/>
+        </w:rPr>
+        <w:t>Address</w:t>
+      </w:r>
+      <w:proofErr w:type="spellEnd"/>
+      <w:r>
+        <w:rPr>
+          <w:lang w:bidi="es-ES"/>
+        </w:rPr>
+        <w:t>.</w:t>
+      </w:r>
+    </w:p>
+    <w:p>
+      <w:pPr>
+        <w:rPr>
+          <w:lang w:bidi="es-ES"/>
+        </w:rPr>
+      </w:pPr>
+      <w:r>
+        <w:rPr>
           <w:noProof/>
           <w:lang w:eastAsia="es-ES"/>
         </w:rPr>
         <w:drawing>
-          <wp:anchor distT="0" distB="0" distL="114300" distR="114300" simplePos="0" relativeHeight="251725824" behindDoc="0" locked="0" layoutInCell="1" allowOverlap="1">
+          <wp:anchor distT="0" distB="0" distL="114300" distR="114300" simplePos="0" relativeHeight="251727872" behindDoc="0" locked="0" layoutInCell="1" allowOverlap="1" wp14:anchorId="5E0A140C" wp14:editId="43AFF091">
             <wp:simplePos x="0" y="0"/>
             <wp:positionH relativeFrom="margin">
               <wp:align>center</wp:align>
             </wp:positionH>
             <wp:positionV relativeFrom="paragraph">
-              <wp:posOffset>4900295</wp:posOffset>
+              <wp:posOffset>426720</wp:posOffset>
+            </wp:positionV>
+            <wp:extent cx="2124084" cy="2583180"/>
+            <wp:effectExtent l="190500" t="190500" r="200025" b="198120"/>
+            <wp:wrapTopAndBottom/>
+            <wp:docPr id="26" name="Imagen 26"/>
+            <wp:cNvGraphicFramePr>
+              <a:graphicFrameLocks xmlns:a="http://schemas.openxmlformats.org/drawingml/2006/main" noChangeAspect="1"/>
+            </wp:cNvGraphicFramePr>
+            <a:graphic xmlns:a="http://schemas.openxmlformats.org/drawingml/2006/main">
+              <a:graphicData uri="http://schemas.openxmlformats.org/drawingml/2006/picture">
+                <pic:pic xmlns:pic="http://schemas.openxmlformats.org/drawingml/2006/picture">
+                  <pic:nvPicPr>
+                    <pic:cNvPr id="1" name=""/>
+                    <pic:cNvPicPr/>
+                  </pic:nvPicPr>
+                  <pic:blipFill>
+                    <a:blip r:embed="rId54">
+                      <a:extLst>
+                        <a:ext uri="{28A0092B-C50C-407E-A947-70E740481C1C}">
+                          <a14:useLocalDpi xmlns:a14="http://schemas.microsoft.com/office/drawing/2010/main" val="0"/>
+                        </a:ext>
+                      </a:extLst>
+                    </a:blip>
+                    <a:stretch>
+                      <a:fillRect/>
+                    </a:stretch>
+                  </pic:blipFill>
+                  <pic:spPr>
+                    <a:xfrm>
+                      <a:off x="0" y="0"/>
+                      <a:ext cx="2124084" cy="2583180"/>
+                    </a:xfrm>
+                    <a:prstGeom prst="rect">
+                      <a:avLst/>
+                    </a:prstGeom>
+                    <a:ln>
+                      <a:noFill/>
+                    </a:ln>
+                    <a:effectLst>
+                      <a:outerShdw blurRad="190500" algn="tl" rotWithShape="0">
+                        <a:srgbClr val="000000">
+                          <a:alpha val="70000"/>
+                        </a:srgbClr>
+                      </a:outerShdw>
+                    </a:effectLst>
+                  </pic:spPr>
+                </pic:pic>
+              </a:graphicData>
+            </a:graphic>
+          </wp:anchor>
+        </w:drawing>
+      </w:r>
+      <w:r>
+        <w:rPr>
+          <w:lang w:bidi="es-ES"/>
+        </w:rPr>
+        <w:t>Al final lo que tendremos será una estructura de interfaces que podremos usar más adelante.</w:t>
+      </w:r>
+    </w:p>
+    <w:p>
+      <w:pPr>
+        <w:rPr>
+          <w:lang w:bidi="es-ES"/>
+        </w:rPr>
+      </w:pPr>
+    </w:p>
+    <w:p>
+      <w:pPr>
+        <w:rPr>
+          <w:lang w:bidi="es-ES"/>
+        </w:rPr>
+      </w:pPr>
+    </w:p>
+    <w:p>
+      <w:pPr>
+        <w:rPr>
+          <w:lang w:bidi="es-ES"/>
+        </w:rPr>
+      </w:pPr>
+      <w:r>
+        <w:rPr>
+          <w:noProof/>
+          <w:lang w:eastAsia="es-ES"/>
+        </w:rPr>
+        <w:drawing>
+          <wp:anchor distT="0" distB="0" distL="114300" distR="114300" simplePos="0" relativeHeight="251726848" behindDoc="0" locked="0" layoutInCell="1" allowOverlap="1" wp14:anchorId="05B612A6" wp14:editId="34F60AD3">
+            <wp:simplePos x="0" y="0"/>
+            <wp:positionH relativeFrom="margin">
+              <wp:align>center</wp:align>
+            </wp:positionH>
+            <wp:positionV relativeFrom="paragraph">
+              <wp:posOffset>765810</wp:posOffset>
             </wp:positionV>
             <wp:extent cx="1866900" cy="2660798"/>
             <wp:effectExtent l="190500" t="190500" r="190500" b="196850"/>
@@ -7025,7 +9028,7 @@
                     <pic:cNvPicPr/>
                   </pic:nvPicPr>
                   <pic:blipFill>
-                    <a:blip r:embed="rId45">
+                    <a:blip r:embed="rId55">
                       <a:extLst>
                         <a:ext uri="{28A0092B-C50C-407E-A947-70E740481C1C}">
                           <a14:useLocalDpi xmlns:a14="http://schemas.microsoft.com/office/drawing/2010/main" val="0"/>
@@ -7065,208 +9068,9 @@
         <w:rPr>
           <w:lang w:bidi="es-ES"/>
         </w:rPr>
-        <w:t xml:space="preserve">Vamos a ver que cuando creemos nuestra interfaz </w:t>
-      </w:r>
-      <w:proofErr w:type="spellStart"/>
-      <w:r>
-        <w:rPr>
-          <w:b/>
-          <w:lang w:bidi="es-ES"/>
-        </w:rPr>
-        <w:t>Address</w:t>
-      </w:r>
-      <w:proofErr w:type="spellEnd"/>
-      <w:r>
-        <w:rPr>
-          <w:lang w:bidi="es-ES"/>
-        </w:rPr>
-        <w:t xml:space="preserve"> tendremos otro objeto </w:t>
-      </w:r>
-      <w:bookmarkStart w:id="7" w:name="_GoBack"/>
-      <w:r>
-        <w:rPr>
-          <w:b/>
-          <w:lang w:bidi="es-ES"/>
-        </w:rPr>
-        <w:t>geo</w:t>
-      </w:r>
-      <w:r>
-        <w:rPr>
-          <w:lang w:bidi="es-ES"/>
-        </w:rPr>
-        <w:t xml:space="preserve"> </w:t>
-      </w:r>
-      <w:bookmarkEnd w:id="7"/>
-      <w:r>
-        <w:rPr>
-          <w:lang w:bidi="es-ES"/>
-        </w:rPr>
-        <w:t xml:space="preserve">que no tenemos creada la interfaz, la creamos igualmente y la importamos en la misma interfaz de </w:t>
-      </w:r>
-      <w:proofErr w:type="spellStart"/>
-      <w:r>
-        <w:rPr>
-          <w:b/>
-          <w:lang w:bidi="es-ES"/>
-        </w:rPr>
-        <w:t>Address</w:t>
-      </w:r>
-      <w:proofErr w:type="spellEnd"/>
-      <w:r>
-        <w:rPr>
-          <w:lang w:bidi="es-ES"/>
-        </w:rPr>
-        <w:t>.</w:t>
-      </w:r>
-    </w:p>
-    <w:p>
-      <w:pPr>
-        <w:jc w:val="left"/>
-        <w:rPr>
-          <w:lang w:bidi="es-ES"/>
-        </w:rPr>
-      </w:pPr>
-      <w:r>
-        <w:rPr>
-          <w:lang w:bidi="es-ES"/>
-        </w:rPr>
-        <w:br w:type="page"/>
-      </w:r>
-    </w:p>
-    <w:p>
-      <w:pPr>
-        <w:rPr>
-          <w:lang w:bidi="es-ES"/>
-        </w:rPr>
-      </w:pPr>
-      <w:r>
-        <w:rPr>
-          <w:noProof/>
-          <w:lang w:eastAsia="es-ES"/>
-        </w:rPr>
-        <w:lastRenderedPageBreak/>
-        <w:drawing>
-          <wp:anchor distT="0" distB="0" distL="114300" distR="114300" simplePos="0" relativeHeight="251726848" behindDoc="0" locked="0" layoutInCell="1" allowOverlap="1">
-            <wp:simplePos x="0" y="0"/>
-            <wp:positionH relativeFrom="margin">
-              <wp:align>center</wp:align>
-            </wp:positionH>
-            <wp:positionV relativeFrom="paragraph">
-              <wp:posOffset>426720</wp:posOffset>
-            </wp:positionV>
-            <wp:extent cx="2124084" cy="2583180"/>
-            <wp:effectExtent l="190500" t="190500" r="200025" b="198120"/>
-            <wp:wrapTopAndBottom/>
-            <wp:docPr id="26" name="Imagen 26"/>
-            <wp:cNvGraphicFramePr>
-              <a:graphicFrameLocks xmlns:a="http://schemas.openxmlformats.org/drawingml/2006/main" noChangeAspect="1"/>
-            </wp:cNvGraphicFramePr>
-            <a:graphic xmlns:a="http://schemas.openxmlformats.org/drawingml/2006/main">
-              <a:graphicData uri="http://schemas.openxmlformats.org/drawingml/2006/picture">
-                <pic:pic xmlns:pic="http://schemas.openxmlformats.org/drawingml/2006/picture">
-                  <pic:nvPicPr>
-                    <pic:cNvPr id="1" name=""/>
-                    <pic:cNvPicPr/>
-                  </pic:nvPicPr>
-                  <pic:blipFill>
-                    <a:blip r:embed="rId46">
-                      <a:extLst>
-                        <a:ext uri="{28A0092B-C50C-407E-A947-70E740481C1C}">
-                          <a14:useLocalDpi xmlns:a14="http://schemas.microsoft.com/office/drawing/2010/main" val="0"/>
-                        </a:ext>
-                      </a:extLst>
-                    </a:blip>
-                    <a:stretch>
-                      <a:fillRect/>
-                    </a:stretch>
-                  </pic:blipFill>
-                  <pic:spPr>
-                    <a:xfrm>
-                      <a:off x="0" y="0"/>
-                      <a:ext cx="2124084" cy="2583180"/>
-                    </a:xfrm>
-                    <a:prstGeom prst="rect">
-                      <a:avLst/>
-                    </a:prstGeom>
-                    <a:ln>
-                      <a:noFill/>
-                    </a:ln>
-                    <a:effectLst>
-                      <a:outerShdw blurRad="190500" algn="tl" rotWithShape="0">
-                        <a:srgbClr val="000000">
-                          <a:alpha val="70000"/>
-                        </a:srgbClr>
-                      </a:outerShdw>
-                    </a:effectLst>
-                  </pic:spPr>
-                </pic:pic>
-              </a:graphicData>
-            </a:graphic>
-          </wp:anchor>
-        </w:drawing>
-      </w:r>
-      <w:r>
-        <w:rPr>
-          <w:lang w:bidi="es-ES"/>
-        </w:rPr>
-        <w:t>Al final lo que tendremos será una estructura de interfaces que podremos usar más adelante.</w:t>
-      </w:r>
-    </w:p>
-    <w:p>
-      <w:pPr>
-        <w:rPr>
-          <w:lang w:bidi="es-ES"/>
-        </w:rPr>
-      </w:pPr>
-    </w:p>
-    <w:p>
-      <w:pPr>
-        <w:rPr>
-          <w:lang w:bidi="es-ES"/>
-        </w:rPr>
-      </w:pPr>
-    </w:p>
-    <w:p>
-      <w:pPr>
-        <w:rPr>
-          <w:lang w:bidi="es-ES"/>
-        </w:rPr>
-      </w:pPr>
-    </w:p>
-    <w:p>
-      <w:pPr>
-        <w:pStyle w:val="Ttulo2"/>
-        <w:rPr>
-          <w:lang w:bidi="es-ES"/>
-        </w:rPr>
-      </w:pPr>
-      <w:r>
-        <w:rPr>
-          <w:lang w:bidi="es-ES"/>
-        </w:rPr>
-        <w:t>Peticiones REST</w:t>
-      </w:r>
-    </w:p>
-    <w:p>
-      <w:pPr>
-        <w:rPr>
-          <w:lang w:bidi="es-ES"/>
-        </w:rPr>
-      </w:pPr>
-    </w:p>
-    <w:p>
-      <w:pPr>
-        <w:rPr>
-          <w:lang w:bidi="es-ES"/>
-        </w:rPr>
-      </w:pPr>
-      <w:r>
-        <w:rPr>
-          <w:lang w:bidi="es-ES"/>
-        </w:rPr>
         <w:t xml:space="preserve">Dado que hemos decidido usar </w:t>
       </w:r>
-      <w:hyperlink r:id="rId47" w:history="1">
+      <w:hyperlink r:id="rId56" w:history="1">
         <w:proofErr w:type="spellStart"/>
         <w:r>
           <w:rPr>
@@ -7388,7 +9192,6 @@
           <w:noProof/>
           <w:lang w:eastAsia="es-ES"/>
         </w:rPr>
-        <w:lastRenderedPageBreak/>
         <w:drawing>
           <wp:anchor distT="0" distB="0" distL="114300" distR="114300" simplePos="0" relativeHeight="251722752" behindDoc="0" locked="0" layoutInCell="1" allowOverlap="1">
             <wp:simplePos x="0" y="0"/>
@@ -7413,7 +9216,7 @@
                     <pic:cNvPicPr/>
                   </pic:nvPicPr>
                   <pic:blipFill>
-                    <a:blip r:embed="rId48">
+                    <a:blip r:embed="rId57">
                       <a:extLst>
                         <a:ext uri="{28A0092B-C50C-407E-A947-70E740481C1C}">
                           <a14:useLocalDpi xmlns:a14="http://schemas.microsoft.com/office/drawing/2010/main" val="0"/>
@@ -7556,6 +9359,7 @@
         <w:rPr>
           <w:lang w:bidi="es-ES"/>
         </w:rPr>
+        <w:lastRenderedPageBreak/>
         <w:t xml:space="preserve">Aquí podemos ver cómo hemos declaro también una variable para guardar la </w:t>
       </w:r>
       <w:proofErr w:type="spellStart"/>
@@ -7704,7 +9508,7 @@
         </w:sectPr>
       </w:pPr>
     </w:p>
-    <w:bookmarkStart w:id="8" w:name="_Toc33616977"/>
+    <w:bookmarkStart w:id="16" w:name="_Toc34731951"/>
     <w:p>
       <w:pPr>
         <w:pStyle w:val="Ttulo1"/>
@@ -7729,7 +9533,7 @@
           </w:r>
         </w:sdtContent>
       </w:sdt>
-      <w:bookmarkEnd w:id="8"/>
+      <w:bookmarkEnd w:id="16"/>
     </w:p>
     <w:p/>
     <w:p>
@@ -7778,7 +9582,7 @@
       <w:pPr>
         <w:pStyle w:val="Ttulo1"/>
       </w:pPr>
-      <w:bookmarkStart w:id="9" w:name="_Toc33616978"/>
+      <w:bookmarkStart w:id="17" w:name="_Toc34731952"/>
       <w:r>
         <w:rPr>
           <w:noProof/>
@@ -7813,7 +9617,7 @@
                     </pic:cNvPicPr>
                   </pic:nvPicPr>
                   <pic:blipFill>
-                    <a:blip r:embed="rId49" cstate="print">
+                    <a:blip r:embed="rId58" cstate="print">
                       <a:extLst>
                         <a:ext uri="{28A0092B-C50C-407E-A947-70E740481C1C}">
                           <a14:useLocalDpi xmlns:a14="http://schemas.microsoft.com/office/drawing/2010/main" val="0"/>
@@ -7869,7 +9673,7 @@
           </w:r>
         </w:sdtContent>
       </w:sdt>
-      <w:bookmarkEnd w:id="9"/>
+      <w:bookmarkEnd w:id="17"/>
     </w:p>
     <w:p/>
     <w:sdt>
@@ -7895,7 +9699,7 @@
       </w:sdtContent>
     </w:sdt>
     <w:p/>
-    <w:bookmarkStart w:id="10" w:name="_Toc33616979" w:displacedByCustomXml="next"/>
+    <w:bookmarkStart w:id="18" w:name="_Toc34731953" w:displacedByCustomXml="next"/>
     <w:sdt>
       <w:sdtPr>
         <w:id w:val="1294792114"/>
@@ -7921,7 +9725,7 @@
         </w:p>
       </w:sdtContent>
     </w:sdt>
-    <w:bookmarkEnd w:id="10" w:displacedByCustomXml="prev"/>
+    <w:bookmarkEnd w:id="18" w:displacedByCustomXml="prev"/>
     <w:sdt>
       <w:sdtPr>
         <w:id w:val="-83996374"/>
@@ -8050,7 +9854,7 @@
           <w:rPr>
             <w:noProof/>
           </w:rPr>
-          <w:t>19</w:t>
+          <w:t>21</w:t>
         </w:r>
         <w:r>
           <w:fldChar w:fldCharType="end"/>
@@ -8710,6 +10514,119 @@
     </w:lvl>
   </w:abstractNum>
   <w:abstractNum w:abstractNumId="13" w15:restartNumberingAfterBreak="0">
+    <w:nsid w:val="131B2900"/>
+    <w:multiLevelType w:val="hybridMultilevel"/>
+    <w:tmpl w:val="24D8F120"/>
+    <w:lvl w:ilvl="0" w:tplc="0C0A0001">
+      <w:start w:val="1"/>
+      <w:numFmt w:val="bullet"/>
+      <w:lvlText w:val=""/>
+      <w:lvlJc w:val="left"/>
+      <w:pPr>
+        <w:ind w:left="720" w:hanging="360"/>
+      </w:pPr>
+      <w:rPr>
+        <w:rFonts w:ascii="Symbol" w:hAnsi="Symbol" w:hint="default"/>
+      </w:rPr>
+    </w:lvl>
+    <w:lvl w:ilvl="1" w:tplc="0C0A0003" w:tentative="1">
+      <w:start w:val="1"/>
+      <w:numFmt w:val="bullet"/>
+      <w:lvlText w:val="o"/>
+      <w:lvlJc w:val="left"/>
+      <w:pPr>
+        <w:ind w:left="1440" w:hanging="360"/>
+      </w:pPr>
+      <w:rPr>
+        <w:rFonts w:ascii="Courier New" w:hAnsi="Courier New" w:cs="Courier New" w:hint="default"/>
+      </w:rPr>
+    </w:lvl>
+    <w:lvl w:ilvl="2" w:tplc="0C0A0005" w:tentative="1">
+      <w:start w:val="1"/>
+      <w:numFmt w:val="bullet"/>
+      <w:lvlText w:val=""/>
+      <w:lvlJc w:val="left"/>
+      <w:pPr>
+        <w:ind w:left="2160" w:hanging="360"/>
+      </w:pPr>
+      <w:rPr>
+        <w:rFonts w:ascii="Wingdings" w:hAnsi="Wingdings" w:hint="default"/>
+      </w:rPr>
+    </w:lvl>
+    <w:lvl w:ilvl="3" w:tplc="0C0A0001" w:tentative="1">
+      <w:start w:val="1"/>
+      <w:numFmt w:val="bullet"/>
+      <w:lvlText w:val=""/>
+      <w:lvlJc w:val="left"/>
+      <w:pPr>
+        <w:ind w:left="2880" w:hanging="360"/>
+      </w:pPr>
+      <w:rPr>
+        <w:rFonts w:ascii="Symbol" w:hAnsi="Symbol" w:hint="default"/>
+      </w:rPr>
+    </w:lvl>
+    <w:lvl w:ilvl="4" w:tplc="0C0A0003" w:tentative="1">
+      <w:start w:val="1"/>
+      <w:numFmt w:val="bullet"/>
+      <w:lvlText w:val="o"/>
+      <w:lvlJc w:val="left"/>
+      <w:pPr>
+        <w:ind w:left="3600" w:hanging="360"/>
+      </w:pPr>
+      <w:rPr>
+        <w:rFonts w:ascii="Courier New" w:hAnsi="Courier New" w:cs="Courier New" w:hint="default"/>
+      </w:rPr>
+    </w:lvl>
+    <w:lvl w:ilvl="5" w:tplc="0C0A0005" w:tentative="1">
+      <w:start w:val="1"/>
+      <w:numFmt w:val="bullet"/>
+      <w:lvlText w:val=""/>
+      <w:lvlJc w:val="left"/>
+      <w:pPr>
+        <w:ind w:left="4320" w:hanging="360"/>
+      </w:pPr>
+      <w:rPr>
+        <w:rFonts w:ascii="Wingdings" w:hAnsi="Wingdings" w:hint="default"/>
+      </w:rPr>
+    </w:lvl>
+    <w:lvl w:ilvl="6" w:tplc="0C0A0001" w:tentative="1">
+      <w:start w:val="1"/>
+      <w:numFmt w:val="bullet"/>
+      <w:lvlText w:val=""/>
+      <w:lvlJc w:val="left"/>
+      <w:pPr>
+        <w:ind w:left="5040" w:hanging="360"/>
+      </w:pPr>
+      <w:rPr>
+        <w:rFonts w:ascii="Symbol" w:hAnsi="Symbol" w:hint="default"/>
+      </w:rPr>
+    </w:lvl>
+    <w:lvl w:ilvl="7" w:tplc="0C0A0003" w:tentative="1">
+      <w:start w:val="1"/>
+      <w:numFmt w:val="bullet"/>
+      <w:lvlText w:val="o"/>
+      <w:lvlJc w:val="left"/>
+      <w:pPr>
+        <w:ind w:left="5760" w:hanging="360"/>
+      </w:pPr>
+      <w:rPr>
+        <w:rFonts w:ascii="Courier New" w:hAnsi="Courier New" w:cs="Courier New" w:hint="default"/>
+      </w:rPr>
+    </w:lvl>
+    <w:lvl w:ilvl="8" w:tplc="0C0A0005" w:tentative="1">
+      <w:start w:val="1"/>
+      <w:numFmt w:val="bullet"/>
+      <w:lvlText w:val=""/>
+      <w:lvlJc w:val="left"/>
+      <w:pPr>
+        <w:ind w:left="6480" w:hanging="360"/>
+      </w:pPr>
+      <w:rPr>
+        <w:rFonts w:ascii="Wingdings" w:hAnsi="Wingdings" w:hint="default"/>
+      </w:rPr>
+    </w:lvl>
+  </w:abstractNum>
+  <w:abstractNum w:abstractNumId="14" w15:restartNumberingAfterBreak="0">
     <w:nsid w:val="43D757EE"/>
     <w:multiLevelType w:val="multilevel"/>
     <w:tmpl w:val="0409001F"/>
@@ -8799,7 +10716,7 @@
       </w:pPr>
     </w:lvl>
   </w:abstractNum>
-  <w:abstractNum w:abstractNumId="14" w15:restartNumberingAfterBreak="0">
+  <w:abstractNum w:abstractNumId="15" w15:restartNumberingAfterBreak="0">
     <w:nsid w:val="462C4BAC"/>
     <w:multiLevelType w:val="hybridMultilevel"/>
     <w:tmpl w:val="9D844D94"/>
@@ -8912,7 +10829,7 @@
       </w:rPr>
     </w:lvl>
   </w:abstractNum>
-  <w:abstractNum w:abstractNumId="15" w15:restartNumberingAfterBreak="0">
+  <w:abstractNum w:abstractNumId="16" w15:restartNumberingAfterBreak="0">
     <w:nsid w:val="520F636C"/>
     <w:multiLevelType w:val="hybridMultilevel"/>
     <w:tmpl w:val="EA6E193E"/>
@@ -9025,7 +10942,7 @@
       </w:rPr>
     </w:lvl>
   </w:abstractNum>
-  <w:abstractNum w:abstractNumId="16" w15:restartNumberingAfterBreak="0">
+  <w:abstractNum w:abstractNumId="17" w15:restartNumberingAfterBreak="0">
     <w:nsid w:val="5C9F08EB"/>
     <w:multiLevelType w:val="hybridMultilevel"/>
     <w:tmpl w:val="91145010"/>
@@ -9138,7 +11055,120 @@
       </w:rPr>
     </w:lvl>
   </w:abstractNum>
-  <w:abstractNum w:abstractNumId="17" w15:restartNumberingAfterBreak="0">
+  <w:abstractNum w:abstractNumId="18" w15:restartNumberingAfterBreak="0">
+    <w:nsid w:val="5E633ADA"/>
+    <w:multiLevelType w:val="hybridMultilevel"/>
+    <w:tmpl w:val="139EDBE8"/>
+    <w:lvl w:ilvl="0" w:tplc="0C0A0001">
+      <w:start w:val="1"/>
+      <w:numFmt w:val="bullet"/>
+      <w:lvlText w:val=""/>
+      <w:lvlJc w:val="left"/>
+      <w:pPr>
+        <w:ind w:left="720" w:hanging="360"/>
+      </w:pPr>
+      <w:rPr>
+        <w:rFonts w:ascii="Symbol" w:hAnsi="Symbol" w:hint="default"/>
+      </w:rPr>
+    </w:lvl>
+    <w:lvl w:ilvl="1" w:tplc="0C0A0003" w:tentative="1">
+      <w:start w:val="1"/>
+      <w:numFmt w:val="bullet"/>
+      <w:lvlText w:val="o"/>
+      <w:lvlJc w:val="left"/>
+      <w:pPr>
+        <w:ind w:left="1440" w:hanging="360"/>
+      </w:pPr>
+      <w:rPr>
+        <w:rFonts w:ascii="Courier New" w:hAnsi="Courier New" w:cs="Courier New" w:hint="default"/>
+      </w:rPr>
+    </w:lvl>
+    <w:lvl w:ilvl="2" w:tplc="0C0A0005" w:tentative="1">
+      <w:start w:val="1"/>
+      <w:numFmt w:val="bullet"/>
+      <w:lvlText w:val=""/>
+      <w:lvlJc w:val="left"/>
+      <w:pPr>
+        <w:ind w:left="2160" w:hanging="360"/>
+      </w:pPr>
+      <w:rPr>
+        <w:rFonts w:ascii="Wingdings" w:hAnsi="Wingdings" w:hint="default"/>
+      </w:rPr>
+    </w:lvl>
+    <w:lvl w:ilvl="3" w:tplc="0C0A0001" w:tentative="1">
+      <w:start w:val="1"/>
+      <w:numFmt w:val="bullet"/>
+      <w:lvlText w:val=""/>
+      <w:lvlJc w:val="left"/>
+      <w:pPr>
+        <w:ind w:left="2880" w:hanging="360"/>
+      </w:pPr>
+      <w:rPr>
+        <w:rFonts w:ascii="Symbol" w:hAnsi="Symbol" w:hint="default"/>
+      </w:rPr>
+    </w:lvl>
+    <w:lvl w:ilvl="4" w:tplc="0C0A0003" w:tentative="1">
+      <w:start w:val="1"/>
+      <w:numFmt w:val="bullet"/>
+      <w:lvlText w:val="o"/>
+      <w:lvlJc w:val="left"/>
+      <w:pPr>
+        <w:ind w:left="3600" w:hanging="360"/>
+      </w:pPr>
+      <w:rPr>
+        <w:rFonts w:ascii="Courier New" w:hAnsi="Courier New" w:cs="Courier New" w:hint="default"/>
+      </w:rPr>
+    </w:lvl>
+    <w:lvl w:ilvl="5" w:tplc="0C0A0005" w:tentative="1">
+      <w:start w:val="1"/>
+      <w:numFmt w:val="bullet"/>
+      <w:lvlText w:val=""/>
+      <w:lvlJc w:val="left"/>
+      <w:pPr>
+        <w:ind w:left="4320" w:hanging="360"/>
+      </w:pPr>
+      <w:rPr>
+        <w:rFonts w:ascii="Wingdings" w:hAnsi="Wingdings" w:hint="default"/>
+      </w:rPr>
+    </w:lvl>
+    <w:lvl w:ilvl="6" w:tplc="0C0A0001" w:tentative="1">
+      <w:start w:val="1"/>
+      <w:numFmt w:val="bullet"/>
+      <w:lvlText w:val=""/>
+      <w:lvlJc w:val="left"/>
+      <w:pPr>
+        <w:ind w:left="5040" w:hanging="360"/>
+      </w:pPr>
+      <w:rPr>
+        <w:rFonts w:ascii="Symbol" w:hAnsi="Symbol" w:hint="default"/>
+      </w:rPr>
+    </w:lvl>
+    <w:lvl w:ilvl="7" w:tplc="0C0A0003" w:tentative="1">
+      <w:start w:val="1"/>
+      <w:numFmt w:val="bullet"/>
+      <w:lvlText w:val="o"/>
+      <w:lvlJc w:val="left"/>
+      <w:pPr>
+        <w:ind w:left="5760" w:hanging="360"/>
+      </w:pPr>
+      <w:rPr>
+        <w:rFonts w:ascii="Courier New" w:hAnsi="Courier New" w:cs="Courier New" w:hint="default"/>
+      </w:rPr>
+    </w:lvl>
+    <w:lvl w:ilvl="8" w:tplc="0C0A0005" w:tentative="1">
+      <w:start w:val="1"/>
+      <w:numFmt w:val="bullet"/>
+      <w:lvlText w:val=""/>
+      <w:lvlJc w:val="left"/>
+      <w:pPr>
+        <w:ind w:left="6480" w:hanging="360"/>
+      </w:pPr>
+      <w:rPr>
+        <w:rFonts w:ascii="Wingdings" w:hAnsi="Wingdings" w:hint="default"/>
+      </w:rPr>
+    </w:lvl>
+  </w:abstractNum>
+  <w:abstractNum w:abstractNumId="19" w15:restartNumberingAfterBreak="0">
     <w:nsid w:val="5FED6215"/>
     <w:multiLevelType w:val="hybridMultilevel"/>
     <w:tmpl w:val="1A9C2CD0"/>
@@ -9252,16 +11282,16 @@
     </w:lvl>
   </w:abstractNum>
   <w:num w:numId="1">
-    <w:abstractNumId w:val="15"/>
+    <w:abstractNumId w:val="16"/>
   </w:num>
   <w:num w:numId="2">
-    <w:abstractNumId w:val="17"/>
+    <w:abstractNumId w:val="19"/>
   </w:num>
   <w:num w:numId="3">
     <w:abstractNumId w:val="9"/>
   </w:num>
   <w:num w:numId="4">
-    <w:abstractNumId w:val="13"/>
+    <w:abstractNumId w:val="14"/>
   </w:num>
   <w:num w:numId="5">
     <w:abstractNumId w:val="11"/>
@@ -9297,13 +11327,19 @@
     <w:abstractNumId w:val="12"/>
   </w:num>
   <w:num w:numId="16">
-    <w:abstractNumId w:val="14"/>
+    <w:abstractNumId w:val="15"/>
   </w:num>
   <w:num w:numId="17">
     <w:abstractNumId w:val="10"/>
   </w:num>
   <w:num w:numId="18">
-    <w:abstractNumId w:val="16"/>
+    <w:abstractNumId w:val="17"/>
+  </w:num>
+  <w:num w:numId="19">
+    <w:abstractNumId w:val="13"/>
+  </w:num>
+  <w:num w:numId="20">
+    <w:abstractNumId w:val="18"/>
   </w:num>
 </w:numbering>
 </file>
@@ -10399,7 +12435,6 @@
     <w:next w:val="Normal"/>
     <w:autoRedefine/>
     <w:uiPriority w:val="39"/>
-    <w:semiHidden/>
     <w:rsid w:val="00E14E9A"/>
     <w:pPr>
       <w:spacing w:after="100"/>
@@ -34880,6 +36915,30 @@
       <w:color w:val="44546A" w:themeColor="text2"/>
       <w:sz w:val="18"/>
       <w:szCs w:val="18"/>
+    </w:rPr>
+  </w:style>
+  <w:style w:type="paragraph" w:customStyle="1" w:styleId="Titulo3">
+    <w:name w:val="Titulo3"/>
+    <w:basedOn w:val="Ttulo3"/>
+    <w:link w:val="Titulo3Car"/>
+    <w:qFormat/>
+    <w:rsid w:val="00114AFA"/>
+    <w:rPr>
+      <w:color w:val="8EAADB" w:themeColor="accent1" w:themeTint="99"/>
+      <w:lang w:bidi="es-ES"/>
+    </w:rPr>
+  </w:style>
+  <w:style w:type="character" w:customStyle="1" w:styleId="Titulo3Car">
+    <w:name w:val="Titulo3 Car"/>
+    <w:basedOn w:val="Ttulo3Car"/>
+    <w:link w:val="Titulo3"/>
+    <w:rsid w:val="00114AFA"/>
+    <w:rPr>
+      <w:rFonts w:ascii="Calibri Light" w:eastAsiaTheme="majorEastAsia" w:hAnsi="Calibri Light" w:cs="Calibri Light"/>
+      <w:color w:val="8EAADB" w:themeColor="accent1" w:themeTint="99"/>
+      <w:sz w:val="24"/>
+      <w:szCs w:val="24"/>
+      <w:lang w:bidi="es-ES"/>
     </w:rPr>
   </w:style>
 </w:styles>
@@ -35259,8 +37318,8 @@
   </w:compat>
   <w:rsids>
     <w:rsidRoot w:val="008314C2"/>
-    <w:rsid w:val="00336535"/>
     <w:rsid w:val="003766E8"/>
+    <w:rsid w:val="004756E7"/>
     <w:rsid w:val="00816A3A"/>
     <w:rsid w:val="008314C2"/>
   </w:rsids>
@@ -36372,7 +38431,7 @@
 </file>
 
 <file path=customXml/itemProps3.xml><?xml version="1.0" encoding="utf-8"?>
-<ds:datastoreItem xmlns:ds="http://schemas.openxmlformats.org/officeDocument/2006/customXml" ds:itemID="{55584151-9DE1-49AD-9F53-E7EFC61FB8A0}">
+<ds:datastoreItem xmlns:ds="http://schemas.openxmlformats.org/officeDocument/2006/customXml" ds:itemID="{38565DA5-AD28-44C0-8DFE-73162D071629}">
   <ds:schemaRefs>
     <ds:schemaRef ds:uri="http://schemas.openxmlformats.org/officeDocument/2006/bibliography"/>
   </ds:schemaRefs>

</xml_diff>

<commit_message>
small fixes for gitignore and WIP: doc
</commit_message>
<xml_diff>
--- a/doc/How to Angular8.docx
+++ b/doc/How to Angular8.docx
@@ -25,7 +25,7 @@
                 <wp:docPr id="8" name="Rectángulo 8">
                   <a:extLst xmlns:a="http://schemas.openxmlformats.org/drawingml/2006/main">
                     <a:ext uri="{C183D7F6-B498-43B3-948B-1728B52AA6E4}">
-                      <adec:decorative xmlns:adec="http://schemas.microsoft.com/office/drawing/2017/decorative" xmlns:w16se="http://schemas.microsoft.com/office/word/2015/wordml/symex" xmlns:w16cid="http://schemas.microsoft.com/office/word/2016/wordml/cid" xmlns:w="http://schemas.openxmlformats.org/wordprocessingml/2006/main" xmlns:w10="urn:schemas-microsoft-com:office:word" xmlns:v="urn:schemas-microsoft-com:vml" xmlns:o="urn:schemas-microsoft-com:office:office" xmlns:am3d="http://schemas.microsoft.com/office/drawing/2017/model3d" xmlns:aink="http://schemas.microsoft.com/office/drawing/2016/ink" xmlns:cx8="http://schemas.microsoft.com/office/drawing/2016/5/14/chartex" xmlns:cx7="http://schemas.microsoft.com/office/drawing/2016/5/13/chartex" xmlns:cx6="http://schemas.microsoft.com/office/drawing/2016/5/12/chartex" xmlns:cx5="http://schemas.microsoft.com/office/drawing/2016/5/11/chartex" xmlns:cx4="http://schemas.microsoft.com/office/drawing/2016/5/10/chartex" xmlns:cx3="http://schemas.microsoft.com/office/drawing/2016/5/9/chartex" xmlns:cx2="http://schemas.microsoft.com/office/drawing/2015/10/21/chartex" xmlns:cx1="http://schemas.microsoft.com/office/drawing/2015/9/8/chartex" xmlns:cx="http://schemas.microsoft.com/office/drawing/2014/chartex" xmlns="" val="1"/>
+                      <adec:decorative xmlns="" xmlns:cx="http://schemas.microsoft.com/office/drawing/2014/chartex" xmlns:cx1="http://schemas.microsoft.com/office/drawing/2015/9/8/chartex" xmlns:cx2="http://schemas.microsoft.com/office/drawing/2015/10/21/chartex" xmlns:cx3="http://schemas.microsoft.com/office/drawing/2016/5/9/chartex" xmlns:cx4="http://schemas.microsoft.com/office/drawing/2016/5/10/chartex" xmlns:cx5="http://schemas.microsoft.com/office/drawing/2016/5/11/chartex" xmlns:cx6="http://schemas.microsoft.com/office/drawing/2016/5/12/chartex" xmlns:cx7="http://schemas.microsoft.com/office/drawing/2016/5/13/chartex" xmlns:cx8="http://schemas.microsoft.com/office/drawing/2016/5/14/chartex" xmlns:aink="http://schemas.microsoft.com/office/drawing/2016/ink" xmlns:am3d="http://schemas.microsoft.com/office/drawing/2017/model3d" xmlns:o="urn:schemas-microsoft-com:office:office" xmlns:v="urn:schemas-microsoft-com:vml" xmlns:w10="urn:schemas-microsoft-com:office:word" xmlns:w="http://schemas.openxmlformats.org/wordprocessingml/2006/main" xmlns:w16cid="http://schemas.microsoft.com/office/word/2016/wordml/cid" xmlns:w16se="http://schemas.microsoft.com/office/word/2015/wordml/symex" xmlns:adec="http://schemas.microsoft.com/office/drawing/2017/decorative" val="1"/>
                     </a:ext>
                   </a:extLst>
                 </wp:docPr>
@@ -138,7 +138,7 @@
             <wp:docPr id="2" name="Imagen 2" descr="Manos trabajando en un equipo portátil, flores y taza para té">
               <a:extLst xmlns:a="http://schemas.openxmlformats.org/drawingml/2006/main">
                 <a:ext uri="{C183D7F6-B498-43B3-948B-1728B52AA6E4}">
-                  <adec:decorative xmlns:adec="http://schemas.microsoft.com/office/drawing/2017/decorative" xmlns:w16se="http://schemas.microsoft.com/office/word/2015/wordml/symex" xmlns:w16cid="http://schemas.microsoft.com/office/word/2016/wordml/cid" xmlns:w="http://schemas.openxmlformats.org/wordprocessingml/2006/main" xmlns:w10="urn:schemas-microsoft-com:office:word" xmlns:v="urn:schemas-microsoft-com:vml" xmlns:o="urn:schemas-microsoft-com:office:office" xmlns:am3d="http://schemas.microsoft.com/office/drawing/2017/model3d" xmlns:aink="http://schemas.microsoft.com/office/drawing/2016/ink" xmlns:cx8="http://schemas.microsoft.com/office/drawing/2016/5/14/chartex" xmlns:cx7="http://schemas.microsoft.com/office/drawing/2016/5/13/chartex" xmlns:cx6="http://schemas.microsoft.com/office/drawing/2016/5/12/chartex" xmlns:cx5="http://schemas.microsoft.com/office/drawing/2016/5/11/chartex" xmlns:cx4="http://schemas.microsoft.com/office/drawing/2016/5/10/chartex" xmlns:cx3="http://schemas.microsoft.com/office/drawing/2016/5/9/chartex" xmlns:cx2="http://schemas.microsoft.com/office/drawing/2015/10/21/chartex" xmlns:cx1="http://schemas.microsoft.com/office/drawing/2015/9/8/chartex" xmlns:cx="http://schemas.microsoft.com/office/drawing/2014/chartex" xmlns="" val="0"/>
+                  <adec:decorative xmlns="" xmlns:cx="http://schemas.microsoft.com/office/drawing/2014/chartex" xmlns:cx1="http://schemas.microsoft.com/office/drawing/2015/9/8/chartex" xmlns:cx2="http://schemas.microsoft.com/office/drawing/2015/10/21/chartex" xmlns:cx3="http://schemas.microsoft.com/office/drawing/2016/5/9/chartex" xmlns:cx4="http://schemas.microsoft.com/office/drawing/2016/5/10/chartex" xmlns:cx5="http://schemas.microsoft.com/office/drawing/2016/5/11/chartex" xmlns:cx6="http://schemas.microsoft.com/office/drawing/2016/5/12/chartex" xmlns:cx7="http://schemas.microsoft.com/office/drawing/2016/5/13/chartex" xmlns:cx8="http://schemas.microsoft.com/office/drawing/2016/5/14/chartex" xmlns:aink="http://schemas.microsoft.com/office/drawing/2016/ink" xmlns:am3d="http://schemas.microsoft.com/office/drawing/2017/model3d" xmlns:o="urn:schemas-microsoft-com:office:office" xmlns:v="urn:schemas-microsoft-com:vml" xmlns:w10="urn:schemas-microsoft-com:office:word" xmlns:w="http://schemas.openxmlformats.org/wordprocessingml/2006/main" xmlns:w16cid="http://schemas.microsoft.com/office/word/2016/wordml/cid" xmlns:w16se="http://schemas.microsoft.com/office/word/2015/wordml/symex" xmlns:adec="http://schemas.microsoft.com/office/drawing/2017/decorative" val="0"/>
                 </a:ext>
               </a:extLst>
             </wp:docPr>
@@ -657,21 +657,7 @@
                 <w:rStyle w:val="Hipervnculo"/>
                 <w:noProof/>
               </w:rPr>
-              <w:t>Creacion de u</w:t>
-            </w:r>
-            <w:r>
-              <w:rPr>
-                <w:rStyle w:val="Hipervnculo"/>
-                <w:noProof/>
-              </w:rPr>
-              <w:t>n</w:t>
-            </w:r>
-            <w:r>
-              <w:rPr>
-                <w:rStyle w:val="Hipervnculo"/>
-                <w:noProof/>
-              </w:rPr>
-              <w:t xml:space="preserve"> nuevo proyecto</w:t>
+              <w:t>Creacion de un nuevo proyecto</w:t>
             </w:r>
             <w:r>
               <w:rPr>
@@ -813,23 +799,7 @@
                 <w:noProof/>
                 <w:lang w:bidi="es-ES"/>
               </w:rPr>
-              <w:t>Creació</w:t>
-            </w:r>
-            <w:r>
-              <w:rPr>
-                <w:rStyle w:val="Hipervnculo"/>
-                <w:noProof/>
-                <w:lang w:bidi="es-ES"/>
-              </w:rPr>
-              <w:t>n</w:t>
-            </w:r>
-            <w:r>
-              <w:rPr>
-                <w:rStyle w:val="Hipervnculo"/>
-                <w:noProof/>
-                <w:lang w:bidi="es-ES"/>
-              </w:rPr>
-              <w:t xml:space="preserve"> de nuevos elementos</w:t>
+              <w:t>Creación de nuevos elementos</w:t>
             </w:r>
             <w:r>
               <w:rPr>
@@ -3099,12 +3069,44 @@
     </w:p>
     <w:p>
       <w:pPr>
+        <w:pStyle w:val="Ttulo2"/>
+        <w:sectPr>
+          <w:headerReference w:type="even" r:id="rId22"/>
+          <w:headerReference w:type="default" r:id="rId23"/>
+          <w:footerReference w:type="even" r:id="rId24"/>
+          <w:footerReference w:type="default" r:id="rId25"/>
+          <w:headerReference w:type="first" r:id="rId26"/>
+          <w:footerReference w:type="first" r:id="rId27"/>
+          <w:pgSz w:w="11906" w:h="16838" w:code="9"/>
+          <w:pgMar w:top="1440" w:right="1440" w:bottom="1440" w:left="1440" w:header="720" w:footer="720" w:gutter="0"/>
+          <w:cols w:space="720"/>
+          <w:titlePg/>
+          <w:docGrid w:linePitch="360"/>
+        </w:sectPr>
+      </w:pPr>
+    </w:p>
+    <w:p>
+      <w:pPr>
         <w:pStyle w:val="Ttulo1"/>
       </w:pPr>
-      <w:bookmarkStart w:id="2" w:name="_Toc34731938"/>
       <w:r>
         <w:lastRenderedPageBreak/>
         <w:t>Creacion de un nuevo proyecto</w:t>
+      </w:r>
+    </w:p>
+    <w:p>
+      <w:pPr>
+        <w:pStyle w:val="Ttulo2"/>
+        <w:rPr>
+          <w:lang w:bidi="es-ES"/>
+        </w:rPr>
+      </w:pPr>
+      <w:bookmarkStart w:id="2" w:name="_Toc34731939"/>
+      <w:r>
+        <w:rPr>
+          <w:lang w:bidi="es-ES"/>
+        </w:rPr>
+        <w:t>Lanzar nuestra aplicación</w:t>
       </w:r>
       <w:bookmarkEnd w:id="2"/>
     </w:p>
@@ -3121,7 +3123,7 @@
         <w:rPr>
           <w:lang w:bidi="es-ES"/>
         </w:rPr>
-        <w:t>Para crear un nuevo proyecto solo tendremos que usar la siguiente línea de comando:</w:t>
+        <w:t>Para lanzar nuestra aplicación simplemente tendremos que movernos a la carpeta que hemos creado de nuestra nueva aplicación y lanzar:</w:t>
       </w:r>
     </w:p>
     <w:p>
@@ -3177,7 +3179,7 @@
             <w14:round/>
           </w14:textOutline>
         </w:rPr>
-        <w:t xml:space="preserve"> new </w:t>
+        <w:t xml:space="preserve"> </w:t>
       </w:r>
       <w:proofErr w:type="spellStart"/>
       <w:r>
@@ -3194,7 +3196,7 @@
             <w14:round/>
           </w14:textOutline>
         </w:rPr>
-        <w:t>my</w:t>
+        <w:t>serve</w:t>
       </w:r>
       <w:proofErr w:type="spellEnd"/>
       <w:r>
@@ -3211,7 +3213,7 @@
             <w14:round/>
           </w14:textOutline>
         </w:rPr>
-        <w:t>-app</w:t>
+        <w:t xml:space="preserve"> --open</w:t>
       </w:r>
     </w:p>
     <w:p>
@@ -3229,636 +3231,7 @@
           <w:lang w:eastAsia="es-ES"/>
         </w:rPr>
         <w:drawing>
-          <wp:anchor distT="0" distB="0" distL="114300" distR="114300" simplePos="0" relativeHeight="251707392" behindDoc="0" locked="0" layoutInCell="1" allowOverlap="1">
-            <wp:simplePos x="0" y="0"/>
-            <wp:positionH relativeFrom="margin">
-              <wp:align>center</wp:align>
-            </wp:positionH>
-            <wp:positionV relativeFrom="paragraph">
-              <wp:posOffset>481330</wp:posOffset>
-            </wp:positionV>
-            <wp:extent cx="5731510" cy="747395"/>
-            <wp:effectExtent l="190500" t="190500" r="193040" b="186055"/>
-            <wp:wrapTopAndBottom/>
-            <wp:docPr id="72" name="Imagen 72"/>
-            <wp:cNvGraphicFramePr>
-              <a:graphicFrameLocks xmlns:a="http://schemas.openxmlformats.org/drawingml/2006/main" noChangeAspect="1"/>
-            </wp:cNvGraphicFramePr>
-            <a:graphic xmlns:a="http://schemas.openxmlformats.org/drawingml/2006/main">
-              <a:graphicData uri="http://schemas.openxmlformats.org/drawingml/2006/picture">
-                <pic:pic xmlns:pic="http://schemas.openxmlformats.org/drawingml/2006/picture">
-                  <pic:nvPicPr>
-                    <pic:cNvPr id="1" name=""/>
-                    <pic:cNvPicPr/>
-                  </pic:nvPicPr>
-                  <pic:blipFill>
-                    <a:blip r:embed="rId22">
-                      <a:extLst>
-                        <a:ext uri="{28A0092B-C50C-407E-A947-70E740481C1C}">
-                          <a14:useLocalDpi xmlns:a14="http://schemas.microsoft.com/office/drawing/2010/main" val="0"/>
-                        </a:ext>
-                      </a:extLst>
-                    </a:blip>
-                    <a:stretch>
-                      <a:fillRect/>
-                    </a:stretch>
-                  </pic:blipFill>
-                  <pic:spPr>
-                    <a:xfrm>
-                      <a:off x="0" y="0"/>
-                      <a:ext cx="5731510" cy="747395"/>
-                    </a:xfrm>
-                    <a:prstGeom prst="rect">
-                      <a:avLst/>
-                    </a:prstGeom>
-                    <a:ln>
-                      <a:noFill/>
-                    </a:ln>
-                    <a:effectLst>
-                      <a:outerShdw blurRad="190500" algn="tl" rotWithShape="0">
-                        <a:srgbClr val="000000">
-                          <a:alpha val="70000"/>
-                        </a:srgbClr>
-                      </a:outerShdw>
-                    </a:effectLst>
-                  </pic:spPr>
-                </pic:pic>
-              </a:graphicData>
-            </a:graphic>
-          </wp:anchor>
-        </w:drawing>
-      </w:r>
-      <w:r>
-        <w:rPr>
-          <w:lang w:bidi="es-ES"/>
-        </w:rPr>
-        <w:t xml:space="preserve">Donde </w:t>
-      </w:r>
-      <w:r>
-        <w:rPr>
-          <w:b/>
-          <w:lang w:bidi="es-ES"/>
-        </w:rPr>
-        <w:t>‘</w:t>
-      </w:r>
-      <w:proofErr w:type="spellStart"/>
-      <w:r>
-        <w:rPr>
-          <w:b/>
-          <w:lang w:bidi="es-ES"/>
-        </w:rPr>
-        <w:t>my</w:t>
-      </w:r>
-      <w:proofErr w:type="spellEnd"/>
-      <w:r>
-        <w:rPr>
-          <w:b/>
-          <w:lang w:bidi="es-ES"/>
-        </w:rPr>
-        <w:t xml:space="preserve">-app’ </w:t>
-      </w:r>
-      <w:r>
-        <w:rPr>
-          <w:lang w:bidi="es-ES"/>
-        </w:rPr>
-        <w:t>se trata</w:t>
-      </w:r>
-      <w:r>
-        <w:rPr>
-          <w:lang w:bidi="es-ES"/>
-        </w:rPr>
-        <w:t xml:space="preserve"> del nombre de tu aplicación.</w:t>
-      </w:r>
-      <w:r>
-        <w:rPr>
-          <w:lang w:bidi="es-ES"/>
-        </w:rPr>
-        <w:tab/>
-      </w:r>
-    </w:p>
-    <w:p>
-      <w:pPr>
-        <w:tabs>
-          <w:tab w:val="left" w:pos="924"/>
-        </w:tabs>
-        <w:jc w:val="center"/>
-        <w:rPr>
-          <w:lang w:bidi="es-ES"/>
-        </w:rPr>
-      </w:pPr>
-    </w:p>
-    <w:p>
-      <w:pPr>
-        <w:tabs>
-          <w:tab w:val="left" w:pos="924"/>
-        </w:tabs>
-        <w:rPr>
-          <w:lang w:bidi="es-ES"/>
-        </w:rPr>
-      </w:pPr>
-      <w:r>
-        <w:rPr>
-          <w:lang w:bidi="es-ES"/>
-        </w:rPr>
-        <w:t xml:space="preserve">Nos peguntará un par de opciones, las más aconsejables es acepar añadir el Angular </w:t>
-      </w:r>
-      <w:proofErr w:type="spellStart"/>
-      <w:r>
-        <w:rPr>
-          <w:lang w:bidi="es-ES"/>
-        </w:rPr>
-        <w:t>routing</w:t>
-      </w:r>
-      <w:proofErr w:type="spellEnd"/>
-      <w:r>
-        <w:rPr>
-          <w:lang w:bidi="es-ES"/>
-        </w:rPr>
-        <w:t xml:space="preserve"> y elegir SCSS como formato de hoja de estilo, una vez respondidas las preguntas se pondrá a instalar todo lo necesario.</w:t>
-      </w:r>
-    </w:p>
-    <w:p>
-      <w:pPr>
-        <w:tabs>
-          <w:tab w:val="left" w:pos="924"/>
-        </w:tabs>
-        <w:rPr>
-          <w:lang w:bidi="es-ES"/>
-        </w:rPr>
-      </w:pPr>
-      <w:r>
-        <w:rPr>
-          <w:noProof/>
-          <w:lang w:eastAsia="es-ES"/>
-        </w:rPr>
-        <w:drawing>
-          <wp:anchor distT="0" distB="0" distL="114300" distR="114300" simplePos="0" relativeHeight="251695104" behindDoc="0" locked="0" layoutInCell="1" allowOverlap="1" wp14:anchorId="2DC37507" wp14:editId="3E6D6A3B">
-            <wp:simplePos x="0" y="0"/>
-            <wp:positionH relativeFrom="margin">
-              <wp:posOffset>3864610</wp:posOffset>
-            </wp:positionH>
-            <wp:positionV relativeFrom="paragraph">
-              <wp:posOffset>8890</wp:posOffset>
-            </wp:positionV>
-            <wp:extent cx="1631315" cy="4381500"/>
-            <wp:effectExtent l="190500" t="190500" r="197485" b="190500"/>
-            <wp:wrapSquare wrapText="bothSides"/>
-            <wp:docPr id="73" name="Imagen 73"/>
-            <wp:cNvGraphicFramePr>
-              <a:graphicFrameLocks xmlns:a="http://schemas.openxmlformats.org/drawingml/2006/main" noChangeAspect="1"/>
-            </wp:cNvGraphicFramePr>
-            <a:graphic xmlns:a="http://schemas.openxmlformats.org/drawingml/2006/main">
-              <a:graphicData uri="http://schemas.openxmlformats.org/drawingml/2006/picture">
-                <pic:pic xmlns:pic="http://schemas.openxmlformats.org/drawingml/2006/picture">
-                  <pic:nvPicPr>
-                    <pic:cNvPr id="1" name=""/>
-                    <pic:cNvPicPr/>
-                  </pic:nvPicPr>
-                  <pic:blipFill>
-                    <a:blip r:embed="rId23">
-                      <a:extLst>
-                        <a:ext uri="{28A0092B-C50C-407E-A947-70E740481C1C}">
-                          <a14:useLocalDpi xmlns:a14="http://schemas.microsoft.com/office/drawing/2010/main" val="0"/>
-                        </a:ext>
-                      </a:extLst>
-                    </a:blip>
-                    <a:stretch>
-                      <a:fillRect/>
-                    </a:stretch>
-                  </pic:blipFill>
-                  <pic:spPr>
-                    <a:xfrm>
-                      <a:off x="0" y="0"/>
-                      <a:ext cx="1631315" cy="4381500"/>
-                    </a:xfrm>
-                    <a:prstGeom prst="rect">
-                      <a:avLst/>
-                    </a:prstGeom>
-                    <a:ln>
-                      <a:noFill/>
-                    </a:ln>
-                    <a:effectLst>
-                      <a:outerShdw blurRad="190500" algn="tl" rotWithShape="0">
-                        <a:srgbClr val="000000">
-                          <a:alpha val="70000"/>
-                        </a:srgbClr>
-                      </a:outerShdw>
-                    </a:effectLst>
-                  </pic:spPr>
-                </pic:pic>
-              </a:graphicData>
-            </a:graphic>
-            <wp14:sizeRelH relativeFrom="page">
-              <wp14:pctWidth>0</wp14:pctWidth>
-            </wp14:sizeRelH>
-            <wp14:sizeRelV relativeFrom="page">
-              <wp14:pctHeight>0</wp14:pctHeight>
-            </wp14:sizeRelV>
-          </wp:anchor>
-        </w:drawing>
-      </w:r>
-      <w:r>
-        <w:rPr>
-          <w:lang w:bidi="es-ES"/>
-        </w:rPr>
-        <w:t>Una vez terminada la instalación tendremos esta estructura:</w:t>
-      </w:r>
-    </w:p>
-    <w:p>
-      <w:pPr>
-        <w:tabs>
-          <w:tab w:val="left" w:pos="924"/>
-        </w:tabs>
-        <w:rPr>
-          <w:lang w:bidi="es-ES"/>
-        </w:rPr>
-      </w:pPr>
-      <w:r>
-        <w:rPr>
-          <w:lang w:bidi="es-ES"/>
-        </w:rPr>
-        <w:t xml:space="preserve">Aquí podemos identificar los archivos más importantes al iniciar una app como el </w:t>
-      </w:r>
-      <w:r>
-        <w:rPr>
-          <w:b/>
-          <w:lang w:bidi="es-ES"/>
-        </w:rPr>
-        <w:t>‘</w:t>
-      </w:r>
-      <w:proofErr w:type="spellStart"/>
-      <w:r>
-        <w:rPr>
-          <w:b/>
-          <w:lang w:bidi="es-ES"/>
-        </w:rPr>
-        <w:t>package.json</w:t>
-      </w:r>
-      <w:proofErr w:type="spellEnd"/>
-      <w:r>
-        <w:rPr>
-          <w:b/>
-          <w:lang w:bidi="es-ES"/>
-        </w:rPr>
-        <w:t>’</w:t>
-      </w:r>
-      <w:r>
-        <w:rPr>
-          <w:lang w:bidi="es-ES"/>
-        </w:rPr>
-        <w:t xml:space="preserve"> que es donde agregaremos dependencias de librerías y comandos de acceso rápido entre otras cosas.</w:t>
-      </w:r>
-    </w:p>
-    <w:p>
-      <w:pPr>
-        <w:tabs>
-          <w:tab w:val="left" w:pos="924"/>
-        </w:tabs>
-        <w:rPr>
-          <w:lang w:bidi="es-ES"/>
-        </w:rPr>
-      </w:pPr>
-      <w:r>
-        <w:rPr>
-          <w:lang w:bidi="es-ES"/>
-        </w:rPr>
-        <w:t xml:space="preserve">También podemos observar que se encuentra un fichero llamado karma.conf.js donde podremos añadir y editar la configuración de karma a la hora de lanzar nuestros </w:t>
-      </w:r>
-      <w:proofErr w:type="spellStart"/>
-      <w:r>
-        <w:rPr>
-          <w:lang w:bidi="es-ES"/>
-        </w:rPr>
-        <w:t>tests</w:t>
-      </w:r>
-      <w:proofErr w:type="spellEnd"/>
-      <w:r>
-        <w:rPr>
-          <w:lang w:bidi="es-ES"/>
-        </w:rPr>
-        <w:t>.</w:t>
-      </w:r>
-    </w:p>
-    <w:p>
-      <w:pPr>
-        <w:tabs>
-          <w:tab w:val="left" w:pos="924"/>
-        </w:tabs>
-        <w:rPr>
-          <w:lang w:bidi="es-ES"/>
-        </w:rPr>
-      </w:pPr>
-      <w:r>
-        <w:rPr>
-          <w:lang w:bidi="es-ES"/>
-        </w:rPr>
-        <w:t xml:space="preserve">Respecto a la carpeta </w:t>
-      </w:r>
-      <w:proofErr w:type="spellStart"/>
-      <w:r>
-        <w:rPr>
-          <w:lang w:bidi="es-ES"/>
-        </w:rPr>
-        <w:t>src</w:t>
-      </w:r>
-      <w:proofErr w:type="spellEnd"/>
-      <w:r>
-        <w:rPr>
-          <w:lang w:bidi="es-ES"/>
-        </w:rPr>
-        <w:t xml:space="preserve"> es donde se encontrará nuestra aplicación, dentro de app se encontraran nuestros componentes, en </w:t>
-      </w:r>
-      <w:proofErr w:type="spellStart"/>
-      <w:r>
-        <w:rPr>
-          <w:lang w:bidi="es-ES"/>
-        </w:rPr>
-        <w:t>environments</w:t>
-      </w:r>
-      <w:proofErr w:type="spellEnd"/>
-      <w:r>
-        <w:rPr>
-          <w:lang w:bidi="es-ES"/>
-        </w:rPr>
-        <w:t xml:space="preserve"> es donde podremos elegir el tipo de </w:t>
-      </w:r>
-      <w:proofErr w:type="spellStart"/>
-      <w:r>
-        <w:rPr>
-          <w:lang w:bidi="es-ES"/>
-        </w:rPr>
-        <w:t>build</w:t>
-      </w:r>
-      <w:proofErr w:type="spellEnd"/>
-      <w:r>
-        <w:rPr>
-          <w:lang w:bidi="es-ES"/>
-        </w:rPr>
-        <w:t xml:space="preserve"> dependiendo de si estamos montando la aplicación para local, pre o pro.</w:t>
-      </w:r>
-    </w:p>
-    <w:p>
-      <w:pPr>
-        <w:tabs>
-          <w:tab w:val="left" w:pos="924"/>
-        </w:tabs>
-        <w:rPr>
-          <w:lang w:bidi="es-ES"/>
-        </w:rPr>
-      </w:pPr>
-      <w:r>
-        <w:rPr>
-          <w:b/>
-          <w:lang w:bidi="es-ES"/>
-        </w:rPr>
-        <w:t>‘</w:t>
-      </w:r>
-      <w:proofErr w:type="spellStart"/>
-      <w:r>
-        <w:rPr>
-          <w:b/>
-          <w:lang w:bidi="es-ES"/>
-        </w:rPr>
-        <w:t>Assets</w:t>
-      </w:r>
-      <w:proofErr w:type="spellEnd"/>
-      <w:r>
-        <w:rPr>
-          <w:b/>
-          <w:lang w:bidi="es-ES"/>
-        </w:rPr>
-        <w:t>’</w:t>
-      </w:r>
-      <w:r>
-        <w:rPr>
-          <w:lang w:bidi="es-ES"/>
-        </w:rPr>
-        <w:t xml:space="preserve"> es donde se deberían de localizar las imágenes que usamos en </w:t>
-      </w:r>
-      <w:proofErr w:type="spellStart"/>
-      <w:r>
-        <w:rPr>
-          <w:lang w:bidi="es-ES"/>
-        </w:rPr>
-        <w:t>front</w:t>
-      </w:r>
-      <w:proofErr w:type="spellEnd"/>
-      <w:r>
-        <w:rPr>
-          <w:lang w:bidi="es-ES"/>
-        </w:rPr>
-        <w:t xml:space="preserve"> como un logotipo del </w:t>
-      </w:r>
-      <w:proofErr w:type="spellStart"/>
-      <w:r>
-        <w:rPr>
-          <w:lang w:bidi="es-ES"/>
-        </w:rPr>
-        <w:t>header</w:t>
-      </w:r>
-      <w:proofErr w:type="spellEnd"/>
-      <w:r>
-        <w:rPr>
-          <w:lang w:bidi="es-ES"/>
-        </w:rPr>
-        <w:t xml:space="preserve"> por ejemplo.</w:t>
-      </w:r>
-    </w:p>
-    <w:p>
-      <w:pPr>
-        <w:tabs>
-          <w:tab w:val="left" w:pos="924"/>
-        </w:tabs>
-        <w:rPr>
-          <w:lang w:bidi="es-ES"/>
-        </w:rPr>
-      </w:pPr>
-      <w:r>
-        <w:rPr>
-          <w:lang w:bidi="es-ES"/>
-        </w:rPr>
-        <w:t>Dentro de la carpeta app deberíamos de tener nuestros módulos, componentes, servicios y toda la estructura que debamos de agregar.</w:t>
-      </w:r>
-    </w:p>
-    <w:p/>
-    <w:p/>
-    <w:p>
-      <w:pPr>
-        <w:pStyle w:val="Ttulo2"/>
-        <w:sectPr>
-          <w:headerReference w:type="even" r:id="rId24"/>
-          <w:headerReference w:type="default" r:id="rId25"/>
-          <w:footerReference w:type="even" r:id="rId26"/>
-          <w:footerReference w:type="default" r:id="rId27"/>
-          <w:headerReference w:type="first" r:id="rId28"/>
-          <w:footerReference w:type="first" r:id="rId29"/>
-          <w:pgSz w:w="11906" w:h="16838" w:code="9"/>
-          <w:pgMar w:top="1440" w:right="1440" w:bottom="1440" w:left="1440" w:header="720" w:footer="720" w:gutter="0"/>
-          <w:cols w:space="720"/>
-          <w:titlePg/>
-          <w:docGrid w:linePitch="360"/>
-        </w:sectPr>
-      </w:pPr>
-    </w:p>
-    <w:p>
-      <w:pPr>
-        <w:tabs>
-          <w:tab w:val="left" w:pos="924"/>
-        </w:tabs>
-        <w:rPr>
-          <w:lang w:bidi="es-ES"/>
-        </w:rPr>
-      </w:pPr>
-    </w:p>
-    <w:p>
-      <w:pPr>
-        <w:tabs>
-          <w:tab w:val="left" w:pos="924"/>
-        </w:tabs>
-        <w:rPr>
-          <w:lang w:bidi="es-ES"/>
-        </w:rPr>
-      </w:pPr>
-    </w:p>
-    <w:p>
-      <w:pPr>
-        <w:pStyle w:val="Ttulo2"/>
-        <w:rPr>
-          <w:lang w:bidi="es-ES"/>
-        </w:rPr>
-      </w:pPr>
-      <w:bookmarkStart w:id="3" w:name="_Toc34731939"/>
-      <w:r>
-        <w:rPr>
-          <w:lang w:bidi="es-ES"/>
-        </w:rPr>
-        <w:lastRenderedPageBreak/>
-        <w:t>Lanzar nuestra aplicación</w:t>
-      </w:r>
-      <w:bookmarkEnd w:id="3"/>
-    </w:p>
-    <w:p>
-      <w:pPr>
-        <w:tabs>
-          <w:tab w:val="left" w:pos="924"/>
-        </w:tabs>
-        <w:rPr>
-          <w:lang w:bidi="es-ES"/>
-        </w:rPr>
-      </w:pPr>
-      <w:r>
-        <w:rPr>
-          <w:lang w:bidi="es-ES"/>
-        </w:rPr>
-        <w:t>Para lanzar nuestra aplicación simplemente tendremos que movernos a la carpeta que hemos creado de nuestra nueva aplicación y lanzar:</w:t>
-      </w:r>
-    </w:p>
-    <w:p>
-      <w:pPr>
-        <w:tabs>
-          <w:tab w:val="left" w:pos="924"/>
-        </w:tabs>
-        <w:rPr>
-          <w:color w:val="4472C4" w:themeColor="accent1"/>
-          <w14:shadow w14:blurRad="38100" w14:dist="25400" w14:dir="5400000" w14:sx="100000" w14:sy="100000" w14:kx="0" w14:ky="0" w14:algn="ctr">
-            <w14:srgbClr w14:val="6E747A">
-              <w14:alpha w14:val="57000"/>
-            </w14:srgbClr>
-          </w14:shadow>
-          <w14:textOutline w14:w="0" w14:cap="flat" w14:cmpd="sng" w14:algn="ctr">
-            <w14:noFill/>
-            <w14:prstDash w14:val="solid"/>
-            <w14:round/>
-          </w14:textOutline>
-        </w:rPr>
-      </w:pPr>
-      <w:proofErr w:type="spellStart"/>
-      <w:proofErr w:type="gramStart"/>
-      <w:r>
-        <w:rPr>
-          <w:color w:val="4472C4" w:themeColor="accent1"/>
-          <w14:shadow w14:blurRad="38100" w14:dist="25400" w14:dir="5400000" w14:sx="100000" w14:sy="100000" w14:kx="0" w14:ky="0" w14:algn="ctr">
-            <w14:srgbClr w14:val="6E747A">
-              <w14:alpha w14:val="57000"/>
-            </w14:srgbClr>
-          </w14:shadow>
-          <w14:textOutline w14:w="0" w14:cap="flat" w14:cmpd="sng" w14:algn="ctr">
-            <w14:noFill/>
-            <w14:prstDash w14:val="solid"/>
-            <w14:round/>
-          </w14:textOutline>
-        </w:rPr>
-        <w:t>ng</w:t>
-      </w:r>
-      <w:proofErr w:type="spellEnd"/>
-      <w:proofErr w:type="gramEnd"/>
-      <w:r>
-        <w:rPr>
-          <w:color w:val="4472C4" w:themeColor="accent1"/>
-          <w14:shadow w14:blurRad="38100" w14:dist="25400" w14:dir="5400000" w14:sx="100000" w14:sy="100000" w14:kx="0" w14:ky="0" w14:algn="ctr">
-            <w14:srgbClr w14:val="6E747A">
-              <w14:alpha w14:val="57000"/>
-            </w14:srgbClr>
-          </w14:shadow>
-          <w14:textOutline w14:w="0" w14:cap="flat" w14:cmpd="sng" w14:algn="ctr">
-            <w14:noFill/>
-            <w14:prstDash w14:val="solid"/>
-            <w14:round/>
-          </w14:textOutline>
-        </w:rPr>
-        <w:t xml:space="preserve"> </w:t>
-      </w:r>
-      <w:proofErr w:type="spellStart"/>
-      <w:r>
-        <w:rPr>
-          <w:color w:val="4472C4" w:themeColor="accent1"/>
-          <w14:shadow w14:blurRad="38100" w14:dist="25400" w14:dir="5400000" w14:sx="100000" w14:sy="100000" w14:kx="0" w14:ky="0" w14:algn="ctr">
-            <w14:srgbClr w14:val="6E747A">
-              <w14:alpha w14:val="57000"/>
-            </w14:srgbClr>
-          </w14:shadow>
-          <w14:textOutline w14:w="0" w14:cap="flat" w14:cmpd="sng" w14:algn="ctr">
-            <w14:noFill/>
-            <w14:prstDash w14:val="solid"/>
-            <w14:round/>
-          </w14:textOutline>
-        </w:rPr>
-        <w:t>serve</w:t>
-      </w:r>
-      <w:proofErr w:type="spellEnd"/>
-      <w:r>
-        <w:rPr>
-          <w:color w:val="4472C4" w:themeColor="accent1"/>
-          <w14:shadow w14:blurRad="38100" w14:dist="25400" w14:dir="5400000" w14:sx="100000" w14:sy="100000" w14:kx="0" w14:ky="0" w14:algn="ctr">
-            <w14:srgbClr w14:val="6E747A">
-              <w14:alpha w14:val="57000"/>
-            </w14:srgbClr>
-          </w14:shadow>
-          <w14:textOutline w14:w="0" w14:cap="flat" w14:cmpd="sng" w14:algn="ctr">
-            <w14:noFill/>
-            <w14:prstDash w14:val="solid"/>
-            <w14:round/>
-          </w14:textOutline>
-        </w:rPr>
-        <w:t xml:space="preserve"> --open</w:t>
-      </w:r>
-    </w:p>
-    <w:p>
-      <w:pPr>
-        <w:tabs>
-          <w:tab w:val="left" w:pos="924"/>
-        </w:tabs>
-        <w:rPr>
-          <w:lang w:bidi="es-ES"/>
-        </w:rPr>
-      </w:pPr>
-      <w:r>
-        <w:rPr>
-          <w:noProof/>
-          <w:lang w:eastAsia="es-ES"/>
-        </w:rPr>
-        <w:drawing>
-          <wp:anchor distT="0" distB="0" distL="114300" distR="114300" simplePos="0" relativeHeight="251691008" behindDoc="0" locked="0" layoutInCell="1" allowOverlap="1">
+          <wp:anchor distT="0" distB="0" distL="114300" distR="114300" simplePos="0" relativeHeight="251734016" behindDoc="0" locked="0" layoutInCell="1" allowOverlap="1" wp14:anchorId="7BF5900B" wp14:editId="16A3EA23">
             <wp:simplePos x="0" y="0"/>
             <wp:positionH relativeFrom="margin">
               <wp:posOffset>13970</wp:posOffset>
@@ -3881,7 +3254,7 @@
                     <pic:cNvPicPr/>
                   </pic:nvPicPr>
                   <pic:blipFill>
-                    <a:blip r:embed="rId30" cstate="print">
+                    <a:blip r:embed="rId28" cstate="print">
                       <a:extLst>
                         <a:ext uri="{28A0092B-C50C-407E-A947-70E740481C1C}">
                           <a14:useLocalDpi xmlns:a14="http://schemas.microsoft.com/office/drawing/2010/main" val="0"/>
@@ -3941,13 +3314,7 @@
         <w:rPr>
           <w:lang w:bidi="es-ES"/>
         </w:rPr>
-        <w:t xml:space="preserve"> en donde se nos levanta nuestra app.</w:t>
-      </w:r>
-      <w:r>
-        <w:rPr>
-          <w:lang w:bidi="es-ES"/>
-        </w:rPr>
-        <w:t xml:space="preserve"> </w:t>
+        <w:t xml:space="preserve"> en donde se nos levanta nuestra app. </w:t>
       </w:r>
     </w:p>
     <w:p>
@@ -3970,48 +3337,20 @@
           <w:b/>
           <w:lang w:bidi="es-ES"/>
         </w:rPr>
-        <w:t>‘</w:t>
+        <w:t>‘index.html’</w:t>
+      </w:r>
+      <w:r>
+        <w:rPr>
+          <w:lang w:bidi="es-ES"/>
+        </w:rPr>
+        <w:t xml:space="preserve"> y nuestro </w:t>
       </w:r>
       <w:r>
         <w:rPr>
           <w:b/>
           <w:lang w:bidi="es-ES"/>
         </w:rPr>
-        <w:t>index.html</w:t>
-      </w:r>
-      <w:r>
-        <w:rPr>
-          <w:b/>
-          <w:lang w:bidi="es-ES"/>
-        </w:rPr>
-        <w:t>’</w:t>
-      </w:r>
-      <w:r>
-        <w:rPr>
-          <w:lang w:bidi="es-ES"/>
-        </w:rPr>
-        <w:t xml:space="preserve"> y nuestro </w:t>
-      </w:r>
-      <w:r>
-        <w:rPr>
-          <w:b/>
-          <w:lang w:bidi="es-ES"/>
-        </w:rPr>
-        <w:t>‘</w:t>
-      </w:r>
-      <w:r>
-        <w:rPr>
-          <w:b/>
-          <w:lang w:bidi="es-ES"/>
-        </w:rPr>
-        <w:t>app.component.html</w:t>
-      </w:r>
-      <w:r>
-        <w:rPr>
-          <w:b/>
-          <w:lang w:bidi="es-ES"/>
-        </w:rPr>
-        <w:t>’</w:t>
+        <w:t>‘app.component.html’</w:t>
       </w:r>
       <w:r>
         <w:rPr>
@@ -4031,20 +3370,62 @@
       </w:pPr>
       <w:r>
         <w:rPr>
+          <w:lang w:bidi="es-ES"/>
+        </w:rPr>
+        <w:t xml:space="preserve">En esta imagen podemos observar como el selector de nuestro actual y único componente </w:t>
+      </w:r>
+      <w:r>
+        <w:rPr>
+          <w:lang w:bidi="es-ES"/>
+        </w:rPr>
+        <w:t>es</w:t>
+      </w:r>
+      <w:r>
+        <w:rPr>
+          <w:b/>
+          <w:lang w:bidi="es-ES"/>
+        </w:rPr>
+        <w:t xml:space="preserve"> ‘app-</w:t>
+      </w:r>
+      <w:proofErr w:type="spellStart"/>
+      <w:r>
+        <w:rPr>
+          <w:b/>
+          <w:lang w:bidi="es-ES"/>
+        </w:rPr>
+        <w:t>root</w:t>
+      </w:r>
+      <w:proofErr w:type="spellEnd"/>
+      <w:r>
+        <w:rPr>
+          <w:lang w:bidi="es-ES"/>
+        </w:rPr>
+        <w:t>’.</w:t>
+      </w:r>
+    </w:p>
+    <w:p>
+      <w:pPr>
+        <w:jc w:val="left"/>
+        <w:rPr>
+          <w:lang w:bidi="es-ES"/>
+        </w:rPr>
+      </w:pPr>
+      <w:r>
+        <w:rPr>
           <w:noProof/>
           <w:lang w:eastAsia="es-ES"/>
         </w:rPr>
         <w:drawing>
-          <wp:anchor distT="0" distB="0" distL="114300" distR="114300" simplePos="0" relativeHeight="251706368" behindDoc="0" locked="0" layoutInCell="1" allowOverlap="1">
+          <wp:anchor distT="0" distB="0" distL="114300" distR="114300" simplePos="0" relativeHeight="251735040" behindDoc="0" locked="0" layoutInCell="1" allowOverlap="1" wp14:anchorId="295A092C" wp14:editId="7E1EA942">
             <wp:simplePos x="0" y="0"/>
             <wp:positionH relativeFrom="margin">
-              <wp:align>left</wp:align>
+              <wp:align>center</wp:align>
             </wp:positionH>
             <wp:positionV relativeFrom="paragraph">
-              <wp:posOffset>753110</wp:posOffset>
+              <wp:posOffset>412750</wp:posOffset>
             </wp:positionV>
-            <wp:extent cx="5022850" cy="2552700"/>
-            <wp:effectExtent l="190500" t="190500" r="196850" b="190500"/>
+            <wp:extent cx="3977640" cy="2021205"/>
+            <wp:effectExtent l="190500" t="190500" r="194310" b="188595"/>
             <wp:wrapTopAndBottom/>
             <wp:docPr id="68" name="Imagen 68"/>
             <wp:cNvGraphicFramePr>
@@ -4058,7 +3439,7 @@
                     <pic:cNvPicPr/>
                   </pic:nvPicPr>
                   <pic:blipFill>
-                    <a:blip r:embed="rId31">
+                    <a:blip r:embed="rId29">
                       <a:extLst>
                         <a:ext uri="{28A0092B-C50C-407E-A947-70E740481C1C}">
                           <a14:useLocalDpi xmlns:a14="http://schemas.microsoft.com/office/drawing/2010/main" val="0"/>
@@ -4072,7 +3453,7 @@
                   <pic:spPr>
                     <a:xfrm>
                       <a:off x="0" y="0"/>
-                      <a:ext cx="5022850" cy="2552700"/>
+                      <a:ext cx="3977640" cy="2021205"/>
                     </a:xfrm>
                     <a:prstGeom prst="rect">
                       <a:avLst/>
@@ -4104,35 +3485,7 @@
         <w:rPr>
           <w:lang w:bidi="es-ES"/>
         </w:rPr>
-        <w:t xml:space="preserve">En esta imagen podemos observar como el selector de nuestro actual y único componente </w:t>
-      </w:r>
-      <w:r>
-        <w:rPr>
-          <w:lang w:bidi="es-ES"/>
-        </w:rPr>
-        <w:t>es</w:t>
-      </w:r>
-      <w:r>
-        <w:rPr>
-          <w:b/>
-          <w:lang w:bidi="es-ES"/>
-        </w:rPr>
-        <w:t xml:space="preserve"> ‘app-</w:t>
-      </w:r>
-      <w:proofErr w:type="spellStart"/>
-      <w:r>
-        <w:rPr>
-          <w:b/>
-          <w:lang w:bidi="es-ES"/>
-        </w:rPr>
-        <w:t>root</w:t>
-      </w:r>
-      <w:proofErr w:type="spellEnd"/>
-      <w:r>
-        <w:rPr>
-          <w:lang w:bidi="es-ES"/>
-        </w:rPr>
-        <w:t>’.</w:t>
+        <w:t>Y en nuestro index.html vamos a encontrar una etiqueta llamándolo como la siguiente:</w:t>
       </w:r>
     </w:p>
     <w:p>
@@ -4142,20 +3495,222 @@
           <w:lang w:bidi="es-ES"/>
         </w:rPr>
       </w:pPr>
+    </w:p>
+    <w:p>
+      <w:pPr>
+        <w:jc w:val="left"/>
+        <w:rPr>
+          <w:lang w:bidi="es-ES"/>
+        </w:rPr>
+      </w:pPr>
+      <w:r>
+        <w:rPr>
+          <w:lang w:bidi="es-ES"/>
+        </w:rPr>
+        <w:t xml:space="preserve">A continuación sigamos con la creación de nuevos elementos en nuestra aplicación y con el uso de </w:t>
+      </w:r>
+      <w:r>
+        <w:rPr>
+          <w:b/>
+          <w:lang w:bidi="es-ES"/>
+        </w:rPr>
+        <w:t>Angular-cli</w:t>
+      </w:r>
+      <w:r>
+        <w:rPr>
+          <w:lang w:bidi="es-ES"/>
+        </w:rPr>
+        <w:t>.</w:t>
+      </w:r>
+    </w:p>
+    <w:p>
+      <w:pPr>
+        <w:pStyle w:val="Ttulo2"/>
+        <w:rPr>
+          <w:lang w:bidi="es-ES"/>
+        </w:rPr>
+      </w:pPr>
+      <w:bookmarkStart w:id="3" w:name="_Toc34731940"/>
+      <w:r>
+        <w:rPr>
+          <w:lang w:bidi="es-ES"/>
+        </w:rPr>
+        <w:t>Creación de nuevos elementos</w:t>
+      </w:r>
+      <w:bookmarkEnd w:id="3"/>
+    </w:p>
+    <w:p>
+      <w:pPr>
+        <w:pStyle w:val="Titulo3"/>
+      </w:pPr>
+      <w:bookmarkStart w:id="4" w:name="_Toc34731941"/>
+      <w:r>
+        <w:t>Módulos</w:t>
+      </w:r>
+      <w:r>
+        <w:t>:</w:t>
+      </w:r>
+      <w:bookmarkEnd w:id="4"/>
+    </w:p>
+    <w:p>
+      <w:pPr>
+        <w:tabs>
+          <w:tab w:val="left" w:pos="924"/>
+        </w:tabs>
+        <w:rPr>
+          <w:lang w:bidi="es-ES"/>
+        </w:rPr>
+      </w:pPr>
+      <w:r>
+        <w:rPr>
+          <w:lang w:bidi="es-ES"/>
+        </w:rPr>
+        <w:t>Los módulos en cuanto a código se refiere es una clase con un decorador llamado @</w:t>
+      </w:r>
+      <w:proofErr w:type="spellStart"/>
+      <w:r>
+        <w:rPr>
+          <w:lang w:bidi="es-ES"/>
+        </w:rPr>
+        <w:t>NgModule</w:t>
+      </w:r>
+      <w:proofErr w:type="spellEnd"/>
+      <w:r>
+        <w:rPr>
+          <w:lang w:bidi="es-ES"/>
+        </w:rPr>
+        <w:t>. Su propósito es: Organizar las partes de nuestra aplicación. Ordenando la misma en bloques.</w:t>
+      </w:r>
+    </w:p>
+    <w:p>
+      <w:pPr>
+        <w:tabs>
+          <w:tab w:val="left" w:pos="924"/>
+        </w:tabs>
+        <w:rPr>
+          <w:lang w:bidi="es-ES"/>
+        </w:rPr>
+      </w:pPr>
+      <w:r>
+        <w:rPr>
+          <w:lang w:bidi="es-ES"/>
+        </w:rPr>
+        <w:t>Para generar un módulo nuevo usaremos Angular-cli ya que nos generará el código necesario, no podemos olvidarnos de agregarlo al</w:t>
+      </w:r>
+      <w:r>
+        <w:rPr>
+          <w:b/>
+          <w:lang w:bidi="es-ES"/>
+        </w:rPr>
+        <w:t xml:space="preserve"> ‘</w:t>
+      </w:r>
+      <w:proofErr w:type="spellStart"/>
+      <w:r>
+        <w:rPr>
+          <w:b/>
+          <w:lang w:bidi="es-ES"/>
+        </w:rPr>
+        <w:t>app.module.ts</w:t>
+      </w:r>
+      <w:proofErr w:type="spellEnd"/>
+      <w:r>
+        <w:rPr>
+          <w:b/>
+          <w:lang w:bidi="es-ES"/>
+        </w:rPr>
+        <w:t xml:space="preserve">’ </w:t>
+      </w:r>
+      <w:r>
+        <w:rPr>
+          <w:lang w:bidi="es-ES"/>
+        </w:rPr>
+        <w:t xml:space="preserve">en la parte de </w:t>
+      </w:r>
+      <w:proofErr w:type="spellStart"/>
+      <w:r>
+        <w:rPr>
+          <w:b/>
+          <w:lang w:bidi="es-ES"/>
+        </w:rPr>
+        <w:t>imports</w:t>
+      </w:r>
+      <w:proofErr w:type="spellEnd"/>
+      <w:r>
+        <w:rPr>
+          <w:lang w:bidi="es-ES"/>
+        </w:rPr>
+        <w:t>, sino no funcionará nuestra aplicación. El comando es el siguiente:</w:t>
+      </w:r>
+    </w:p>
+    <w:p>
+      <w:pPr>
+        <w:tabs>
+          <w:tab w:val="left" w:pos="924"/>
+        </w:tabs>
+        <w:rPr>
+          <w:color w:val="4472C4" w:themeColor="accent1"/>
+          <w:lang w:val="en-US"/>
+          <w14:shadow w14:blurRad="38100" w14:dist="25400" w14:dir="5400000" w14:sx="100000" w14:sy="100000" w14:kx="0" w14:ky="0" w14:algn="ctr">
+            <w14:srgbClr w14:val="6E747A">
+              <w14:alpha w14:val="57000"/>
+            </w14:srgbClr>
+          </w14:shadow>
+          <w14:textOutline w14:w="0" w14:cap="flat" w14:cmpd="sng" w14:algn="ctr">
+            <w14:noFill/>
+            <w14:prstDash w14:val="solid"/>
+            <w14:round/>
+          </w14:textOutline>
+        </w:rPr>
+      </w:pPr>
+      <w:proofErr w:type="gramStart"/>
+      <w:r>
+        <w:rPr>
+          <w:color w:val="4472C4" w:themeColor="accent1"/>
+          <w:lang w:val="en-US"/>
+          <w14:shadow w14:blurRad="38100" w14:dist="25400" w14:dir="5400000" w14:sx="100000" w14:sy="100000" w14:kx="0" w14:ky="0" w14:algn="ctr">
+            <w14:srgbClr w14:val="6E747A">
+              <w14:alpha w14:val="57000"/>
+            </w14:srgbClr>
+          </w14:shadow>
+          <w14:textOutline w14:w="0" w14:cap="flat" w14:cmpd="sng" w14:algn="ctr">
+            <w14:noFill/>
+            <w14:prstDash w14:val="solid"/>
+            <w14:round/>
+          </w14:textOutline>
+        </w:rPr>
+        <w:t>ng</w:t>
+      </w:r>
+      <w:proofErr w:type="gramEnd"/>
+      <w:r>
+        <w:rPr>
+          <w:color w:val="4472C4" w:themeColor="accent1"/>
+          <w:lang w:val="en-US"/>
+          <w14:shadow w14:blurRad="38100" w14:dist="25400" w14:dir="5400000" w14:sx="100000" w14:sy="100000" w14:kx="0" w14:ky="0" w14:algn="ctr">
+            <w14:srgbClr w14:val="6E747A">
+              <w14:alpha w14:val="57000"/>
+            </w14:srgbClr>
+          </w14:shadow>
+          <w14:textOutline w14:w="0" w14:cap="flat" w14:cmpd="sng" w14:algn="ctr">
+            <w14:noFill/>
+            <w14:prstDash w14:val="solid"/>
+            <w14:round/>
+          </w14:textOutline>
+        </w:rPr>
+        <w:t xml:space="preserve"> generate module my-module</w:t>
+      </w:r>
       <w:r>
         <w:rPr>
           <w:noProof/>
           <w:lang w:eastAsia="es-ES"/>
         </w:rPr>
-        <w:lastRenderedPageBreak/>
         <w:drawing>
-          <wp:anchor distT="0" distB="0" distL="114300" distR="114300" simplePos="0" relativeHeight="251705344" behindDoc="0" locked="0" layoutInCell="1" allowOverlap="1">
+          <wp:anchor distT="0" distB="0" distL="114300" distR="114300" simplePos="0" relativeHeight="251737088" behindDoc="0" locked="0" layoutInCell="1" allowOverlap="1" wp14:anchorId="222EDFC5" wp14:editId="7B4B3A64">
             <wp:simplePos x="0" y="0"/>
             <wp:positionH relativeFrom="margin">
-              <wp:align>center</wp:align>
+              <wp:posOffset>0</wp:posOffset>
             </wp:positionH>
             <wp:positionV relativeFrom="paragraph">
-              <wp:posOffset>3596640</wp:posOffset>
+              <wp:posOffset>494665</wp:posOffset>
             </wp:positionV>
             <wp:extent cx="5731510" cy="2454910"/>
             <wp:effectExtent l="190500" t="190500" r="193040" b="193040"/>
@@ -4172,7 +3727,7 @@
                     <pic:cNvPicPr/>
                   </pic:nvPicPr>
                   <pic:blipFill>
-                    <a:blip r:embed="rId32">
+                    <a:blip r:embed="rId30">
                       <a:extLst>
                         <a:ext uri="{28A0092B-C50C-407E-A947-70E740481C1C}">
                           <a14:useLocalDpi xmlns:a14="http://schemas.microsoft.com/office/drawing/2010/main" val="0"/>
@@ -4208,74 +3763,28 @@
           </wp:anchor>
         </w:drawing>
       </w:r>
-      <w:r>
-        <w:rPr>
-          <w:lang w:bidi="es-ES"/>
-        </w:rPr>
-        <w:t>Y en nuestro index.html vamos a encontrar una etiqueta llamándolo como la siguiente:</w:t>
-      </w:r>
     </w:p>
     <w:p>
       <w:pPr>
-        <w:jc w:val="left"/>
+        <w:tabs>
+          <w:tab w:val="left" w:pos="924"/>
+        </w:tabs>
         <w:rPr>
           <w:lang w:bidi="es-ES"/>
         </w:rPr>
       </w:pPr>
+      <w:r>
+        <w:rPr>
+          <w:lang w:bidi="es-ES"/>
+        </w:rPr>
+        <w:t>Una vez hemos creado nuestro modulo podemos agregarle otros elementos como componentes o servicios. Así mantenemos nuestra aplicación organizada y ordenada en bloques.</w:t>
+      </w:r>
     </w:p>
     <w:p>
       <w:pPr>
-        <w:jc w:val="left"/>
-        <w:rPr>
-          <w:lang w:bidi="es-ES"/>
-        </w:rPr>
-      </w:pPr>
-      <w:r>
-        <w:rPr>
-          <w:lang w:bidi="es-ES"/>
-        </w:rPr>
-        <w:t xml:space="preserve">A continuación sigamos con la creación de nuevos elementos en nuestra aplicación y con el uso de </w:t>
-      </w:r>
-      <w:r>
-        <w:rPr>
-          <w:b/>
-          <w:lang w:bidi="es-ES"/>
-        </w:rPr>
-        <w:t>Angular-cli</w:t>
-      </w:r>
-      <w:r>
-        <w:rPr>
-          <w:lang w:bidi="es-ES"/>
-        </w:rPr>
-        <w:t>.</w:t>
-      </w:r>
-    </w:p>
-    <w:p>
-      <w:pPr>
-        <w:pStyle w:val="Ttulo2"/>
-        <w:rPr>
-          <w:lang w:bidi="es-ES"/>
-        </w:rPr>
-      </w:pPr>
-    </w:p>
-    <w:p>
-      <w:pPr>
-        <w:pStyle w:val="Ttulo2"/>
-        <w:rPr>
-          <w:lang w:bidi="es-ES"/>
-        </w:rPr>
-      </w:pPr>
-      <w:bookmarkStart w:id="4" w:name="_Toc34731940"/>
-      <w:r>
-        <w:rPr>
-          <w:lang w:bidi="es-ES"/>
-        </w:rPr>
-        <w:t>Creación de nuevos elementos</w:t>
-      </w:r>
-      <w:bookmarkEnd w:id="4"/>
-    </w:p>
-    <w:p>
-      <w:pPr>
+        <w:tabs>
+          <w:tab w:val="left" w:pos="924"/>
+        </w:tabs>
         <w:rPr>
           <w:lang w:bidi="es-ES"/>
         </w:rPr>
@@ -4285,9 +3794,9 @@
       <w:pPr>
         <w:pStyle w:val="Titulo3"/>
       </w:pPr>
-      <w:bookmarkStart w:id="5" w:name="_Toc34731941"/>
-      <w:r>
-        <w:t>Módulos</w:t>
+      <w:bookmarkStart w:id="5" w:name="_Toc34731942"/>
+      <w:r>
+        <w:t>Componentes</w:t>
       </w:r>
       <w:r>
         <w:t>:</w:t>
@@ -4307,21 +3816,49 @@
         <w:rPr>
           <w:lang w:bidi="es-ES"/>
         </w:rPr>
-        <w:t>Los módulos en cuanto a código se refiere es una clase con un decorador llamado @</w:t>
+        <w:t xml:space="preserve">Los componentes en cuanto a código se refiere es donde tendremos localizados nuestra estructura </w:t>
       </w:r>
       <w:proofErr w:type="spellStart"/>
       <w:r>
         <w:rPr>
           <w:lang w:bidi="es-ES"/>
         </w:rPr>
-        <w:t>NgModule</w:t>
+        <w:t>html</w:t>
       </w:r>
       <w:proofErr w:type="spellEnd"/>
       <w:r>
         <w:rPr>
           <w:lang w:bidi="es-ES"/>
         </w:rPr>
-        <w:t>. Su propósito es: Organizar las partes de nuestra aplicación. Ordenando la misma en bloques.</w:t>
+        <w:t xml:space="preserve">, estilos, </w:t>
+      </w:r>
+      <w:proofErr w:type="spellStart"/>
+      <w:r>
+        <w:rPr>
+          <w:lang w:bidi="es-ES"/>
+        </w:rPr>
+        <w:t>typescript</w:t>
+      </w:r>
+      <w:proofErr w:type="spellEnd"/>
+      <w:r>
+        <w:rPr>
+          <w:lang w:bidi="es-ES"/>
+        </w:rPr>
+        <w:t xml:space="preserve"> con su respectiva lógica y sus </w:t>
+      </w:r>
+      <w:proofErr w:type="spellStart"/>
+      <w:r>
+        <w:rPr>
+          <w:lang w:bidi="es-ES"/>
+        </w:rPr>
+        <w:t>tests</w:t>
+      </w:r>
+      <w:proofErr w:type="spellEnd"/>
+      <w:r>
+        <w:rPr>
+          <w:lang w:bidi="es-ES"/>
+        </w:rPr>
+        <w:t>.</w:t>
       </w:r>
     </w:p>
     <w:p>
@@ -4337,63 +3874,7 @@
         <w:rPr>
           <w:lang w:bidi="es-ES"/>
         </w:rPr>
-        <w:t>Para generar un módulo nuevo usaremos Angular-cli</w:t>
-      </w:r>
-      <w:r>
-        <w:rPr>
-          <w:lang w:bidi="es-ES"/>
-        </w:rPr>
-        <w:t xml:space="preserve"> ya que nos generará el código</w:t>
-      </w:r>
-      <w:r>
-        <w:rPr>
-          <w:lang w:bidi="es-ES"/>
-        </w:rPr>
-        <w:t xml:space="preserve"> necesario, no podemos olvidarnos de agregarlo al</w:t>
-      </w:r>
-      <w:r>
-        <w:rPr>
-          <w:b/>
-          <w:lang w:bidi="es-ES"/>
-        </w:rPr>
-        <w:t xml:space="preserve"> ‘</w:t>
-      </w:r>
-      <w:proofErr w:type="spellStart"/>
-      <w:r>
-        <w:rPr>
-          <w:b/>
-          <w:lang w:bidi="es-ES"/>
-        </w:rPr>
-        <w:t>app.module.ts</w:t>
-      </w:r>
-      <w:proofErr w:type="spellEnd"/>
-      <w:r>
-        <w:rPr>
-          <w:b/>
-          <w:lang w:bidi="es-ES"/>
-        </w:rPr>
-        <w:t xml:space="preserve">’ </w:t>
-      </w:r>
-      <w:r>
-        <w:rPr>
-          <w:lang w:bidi="es-ES"/>
-        </w:rPr>
-        <w:t xml:space="preserve">en la parte de </w:t>
-      </w:r>
-      <w:proofErr w:type="spellStart"/>
-      <w:r>
-        <w:rPr>
-          <w:b/>
-          <w:lang w:bidi="es-ES"/>
-        </w:rPr>
-        <w:t>imports</w:t>
-      </w:r>
-      <w:proofErr w:type="spellEnd"/>
-      <w:r>
-        <w:rPr>
-          <w:lang w:bidi="es-ES"/>
-        </w:rPr>
-        <w:t>, sino no funcionará nuestra aplicación. El comando es el siguiente:</w:t>
+        <w:t>Para generar un módulo nuevo usaremos Angular-cli  ya que nos generará los ficheros y el código necesario aparte de importarse en nuestro respectivo modulo. Lo más recomendable es crearlo a partir de una carpeta componentes y ahí dentro meter los componentes que queramos crear. El comando es el siguiente:</w:t>
       </w:r>
     </w:p>
     <w:p>
@@ -4483,7 +3964,7 @@
             <w14:round/>
           </w14:textOutline>
         </w:rPr>
-        <w:t xml:space="preserve"> module </w:t>
+        <w:t xml:space="preserve"> </w:t>
       </w:r>
       <w:proofErr w:type="spellStart"/>
       <w:r>
@@ -4500,7 +3981,7 @@
             <w14:round/>
           </w14:textOutline>
         </w:rPr>
-        <w:t>my</w:t>
+        <w:t>component</w:t>
       </w:r>
       <w:proofErr w:type="spellEnd"/>
       <w:r>
@@ -4517,127 +3998,10 @@
             <w14:round/>
           </w14:textOutline>
         </w:rPr>
-        <w:t>-module</w:t>
-      </w:r>
-    </w:p>
-    <w:p>
-      <w:pPr>
-        <w:tabs>
-          <w:tab w:val="left" w:pos="924"/>
-        </w:tabs>
-        <w:rPr>
-          <w:lang w:bidi="es-ES"/>
-        </w:rPr>
-      </w:pPr>
-      <w:r>
-        <w:rPr>
-          <w:lang w:bidi="es-ES"/>
-        </w:rPr>
-        <w:t>Una vez hemos creado nuestro modulo podemos agregarle otros elementos como componentes o servicios. Así mantenemos nuestra aplicación organizada y ordenada en bloques.</w:t>
-      </w:r>
-    </w:p>
-    <w:p>
-      <w:pPr>
-        <w:tabs>
-          <w:tab w:val="left" w:pos="924"/>
-        </w:tabs>
-        <w:rPr>
-          <w:lang w:bidi="es-ES"/>
-        </w:rPr>
-      </w:pPr>
-    </w:p>
-    <w:p>
-      <w:pPr>
-        <w:pStyle w:val="Titulo3"/>
-      </w:pPr>
-      <w:bookmarkStart w:id="6" w:name="_Toc34731942"/>
-      <w:r>
-        <w:t>Componentes</w:t>
-      </w:r>
-      <w:r>
-        <w:t>:</w:t>
-      </w:r>
-      <w:bookmarkEnd w:id="6"/>
-    </w:p>
-    <w:p>
-      <w:pPr>
-        <w:tabs>
-          <w:tab w:val="left" w:pos="924"/>
-        </w:tabs>
-        <w:rPr>
-          <w:lang w:bidi="es-ES"/>
-        </w:rPr>
-      </w:pPr>
-      <w:r>
-        <w:rPr>
-          <w:lang w:bidi="es-ES"/>
-        </w:rPr>
-        <w:t xml:space="preserve">Los componentes en cuanto a código se refiere es donde tendremos localizados nuestra estructura </w:t>
+        <w:t xml:space="preserve"> </w:t>
       </w:r>
       <w:proofErr w:type="spellStart"/>
       <w:r>
-        <w:rPr>
-          <w:lang w:bidi="es-ES"/>
-        </w:rPr>
-        <w:t>html</w:t>
-      </w:r>
-      <w:proofErr w:type="spellEnd"/>
-      <w:r>
-        <w:rPr>
-          <w:lang w:bidi="es-ES"/>
-        </w:rPr>
-        <w:t xml:space="preserve">, estilos, </w:t>
-      </w:r>
-      <w:proofErr w:type="spellStart"/>
-      <w:r>
-        <w:rPr>
-          <w:lang w:bidi="es-ES"/>
-        </w:rPr>
-        <w:t>typescript</w:t>
-      </w:r>
-      <w:proofErr w:type="spellEnd"/>
-      <w:r>
-        <w:rPr>
-          <w:lang w:bidi="es-ES"/>
-        </w:rPr>
-        <w:t xml:space="preserve"> con su respectiva lógica y sus </w:t>
-      </w:r>
-      <w:proofErr w:type="spellStart"/>
-      <w:r>
-        <w:rPr>
-          <w:lang w:bidi="es-ES"/>
-        </w:rPr>
-        <w:t>tests</w:t>
-      </w:r>
-      <w:proofErr w:type="spellEnd"/>
-      <w:r>
-        <w:rPr>
-          <w:lang w:bidi="es-ES"/>
-        </w:rPr>
-        <w:t>.</w:t>
-      </w:r>
-    </w:p>
-    <w:p>
-      <w:pPr>
-        <w:tabs>
-          <w:tab w:val="left" w:pos="924"/>
-        </w:tabs>
-        <w:rPr>
-          <w:lang w:bidi="es-ES"/>
-        </w:rPr>
-      </w:pPr>
-      <w:r>
-        <w:rPr>
-          <w:lang w:bidi="es-ES"/>
-        </w:rPr>
-        <w:t>Para generar un módulo nuevo usaremos Angular-cli  ya que nos generará los ficheros y el código necesario aparte de importarse en nuestro respectivo modulo. Lo más recomendable es crearlo a partir de una carpeta componentes y ahí dentro meter los componentes que queramos crear. El comando es el siguiente:</w:t>
-      </w:r>
-    </w:p>
-    <w:p>
-      <w:pPr>
-        <w:tabs>
-          <w:tab w:val="left" w:pos="924"/>
-        </w:tabs>
         <w:rPr>
           <w:color w:val="4472C4" w:themeColor="accent1"/>
           <w14:shadow w14:blurRad="38100" w14:dist="25400" w14:dir="5400000" w14:sx="100000" w14:sy="100000" w14:kx="0" w14:ky="0" w14:algn="ctr">
@@ -4651,9 +4015,9 @@
             <w14:round/>
           </w14:textOutline>
         </w:rPr>
-      </w:pPr>
-      <w:proofErr w:type="spellStart"/>
-      <w:proofErr w:type="gramStart"/>
+        <w:t>moduloCreado</w:t>
+      </w:r>
+      <w:proofErr w:type="spellEnd"/>
       <w:r>
         <w:rPr>
           <w:color w:val="4472C4" w:themeColor="accent1"/>
@@ -4668,10 +4032,9 @@
             <w14:round/>
           </w14:textOutline>
         </w:rPr>
-        <w:t>ng</w:t>
-      </w:r>
-      <w:proofErr w:type="spellEnd"/>
-      <w:proofErr w:type="gramEnd"/>
+        <w:t>/</w:t>
+      </w:r>
+      <w:proofErr w:type="spellStart"/>
       <w:r>
         <w:rPr>
           <w:color w:val="4472C4" w:themeColor="accent1"/>
@@ -4686,9 +4049,9 @@
             <w14:round/>
           </w14:textOutline>
         </w:rPr>
-        <w:t xml:space="preserve"> </w:t>
-      </w:r>
-      <w:proofErr w:type="spellStart"/>
+        <w:t>components</w:t>
+      </w:r>
+      <w:proofErr w:type="spellEnd"/>
       <w:r>
         <w:rPr>
           <w:color w:val="4472C4" w:themeColor="accent1"/>
@@ -4703,9 +4066,9 @@
             <w14:round/>
           </w14:textOutline>
         </w:rPr>
-        <w:t>generate</w:t>
-      </w:r>
-      <w:proofErr w:type="spellEnd"/>
+        <w:t>/</w:t>
+      </w:r>
+      <w:proofErr w:type="spellStart"/>
       <w:r>
         <w:rPr>
           <w:color w:val="4472C4" w:themeColor="accent1"/>
@@ -4720,10 +4083,146 @@
             <w14:round/>
           </w14:textOutline>
         </w:rPr>
-        <w:t xml:space="preserve"> </w:t>
+        <w:t>nuevoComponente</w:t>
+      </w:r>
+      <w:proofErr w:type="spellEnd"/>
+    </w:p>
+    <w:p>
+      <w:pPr>
+        <w:tabs>
+          <w:tab w:val="left" w:pos="924"/>
+        </w:tabs>
+        <w:rPr>
+          <w:lang w:bidi="es-ES"/>
+        </w:rPr>
+      </w:pPr>
+      <w:r>
+        <w:rPr>
+          <w:lang w:bidi="es-ES"/>
+        </w:rPr>
+        <w:t>La ruta es totalmente adaptable a la arquitectura que mantenga tu proyecto.</w:t>
+      </w:r>
+    </w:p>
+    <w:p>
+      <w:pPr>
+        <w:tabs>
+          <w:tab w:val="left" w:pos="924"/>
+        </w:tabs>
+        <w:rPr>
+          <w:lang w:bidi="es-ES"/>
+        </w:rPr>
+      </w:pPr>
+      <w:r>
+        <w:rPr>
+          <w:lang w:bidi="es-ES"/>
+        </w:rPr>
+        <w:t xml:space="preserve">Recuerda que en caso de tener nuestra aplicación estructurada con módulos debemos añadir en nuestro modulo creado, </w:t>
+      </w:r>
+      <w:r>
+        <w:rPr>
+          <w:b/>
+          <w:lang w:bidi="es-ES"/>
+        </w:rPr>
+        <w:t>‘</w:t>
       </w:r>
       <w:proofErr w:type="spellStart"/>
       <w:r>
+        <w:rPr>
+          <w:b/>
+          <w:lang w:bidi="es-ES"/>
+        </w:rPr>
+        <w:t>modulocreado.module.ts</w:t>
+      </w:r>
+      <w:proofErr w:type="spellEnd"/>
+      <w:r>
+        <w:rPr>
+          <w:b/>
+          <w:lang w:bidi="es-ES"/>
+        </w:rPr>
+        <w:t>’</w:t>
+      </w:r>
+      <w:r>
+        <w:rPr>
+          <w:lang w:bidi="es-ES"/>
+        </w:rPr>
+        <w:t xml:space="preserve"> en la parte de </w:t>
+      </w:r>
+      <w:proofErr w:type="spellStart"/>
+      <w:r>
+        <w:rPr>
+          <w:b/>
+          <w:lang w:bidi="es-ES"/>
+        </w:rPr>
+        <w:t>exports</w:t>
+      </w:r>
+      <w:proofErr w:type="spellEnd"/>
+      <w:r>
+        <w:rPr>
+          <w:lang w:bidi="es-ES"/>
+        </w:rPr>
+        <w:t xml:space="preserve"> nuestro nuevo componente para poder usarlo en otras partes de nuestra aplicación.</w:t>
+      </w:r>
+    </w:p>
+    <w:p>
+      <w:pPr>
+        <w:tabs>
+          <w:tab w:val="left" w:pos="924"/>
+        </w:tabs>
+        <w:rPr>
+          <w:lang w:bidi="es-ES"/>
+        </w:rPr>
+      </w:pPr>
+    </w:p>
+    <w:p>
+      <w:pPr>
+        <w:pStyle w:val="Titulo3"/>
+      </w:pPr>
+      <w:bookmarkStart w:id="6" w:name="_Toc34731943"/>
+      <w:r>
+        <w:t>Servicios</w:t>
+      </w:r>
+      <w:r>
+        <w:t>:</w:t>
+      </w:r>
+      <w:bookmarkEnd w:id="6"/>
+    </w:p>
+    <w:p>
+      <w:pPr>
+        <w:tabs>
+          <w:tab w:val="left" w:pos="924"/>
+        </w:tabs>
+        <w:rPr>
+          <w:lang w:bidi="es-ES"/>
+        </w:rPr>
+      </w:pPr>
+      <w:r>
+        <w:rPr>
+          <w:lang w:bidi="es-ES"/>
+        </w:rPr>
+        <w:t>Los servicios básicamente son unos proveedores de datos que mantienen la lógica de acceso a ellos y la operativa relacionada con el negocio y también con los datos dentro de la aplicación. Los servicios deberán de ser consumidos por los componentes, que delegarán en ellos la responsabilidad de acceder a la información y la realización de operaciones con los datos.</w:t>
+      </w:r>
+    </w:p>
+    <w:p>
+      <w:pPr>
+        <w:tabs>
+          <w:tab w:val="left" w:pos="924"/>
+        </w:tabs>
+        <w:rPr>
+          <w:lang w:bidi="es-ES"/>
+        </w:rPr>
+      </w:pPr>
+      <w:r>
+        <w:rPr>
+          <w:lang w:bidi="es-ES"/>
+        </w:rPr>
+        <w:t>Para generar un servicio nuevo usaremos Angular-cli por las mismas razones que hemos leído previamente, ficheros, código e importaciones automáticas (aunque por defecto). El comando es el siguiente:</w:t>
+      </w:r>
+    </w:p>
+    <w:p>
+      <w:pPr>
+        <w:tabs>
+          <w:tab w:val="left" w:pos="924"/>
+        </w:tabs>
         <w:rPr>
           <w:color w:val="4472C4" w:themeColor="accent1"/>
           <w14:shadow w14:blurRad="38100" w14:dist="25400" w14:dir="5400000" w14:sx="100000" w14:sy="100000" w14:kx="0" w14:ky="0" w14:algn="ctr">
@@ -4737,9 +4236,9 @@
             <w14:round/>
           </w14:textOutline>
         </w:rPr>
-        <w:t>component</w:t>
-      </w:r>
-      <w:proofErr w:type="spellEnd"/>
+      </w:pPr>
+      <w:proofErr w:type="spellStart"/>
+      <w:proofErr w:type="gramStart"/>
       <w:r>
         <w:rPr>
           <w:color w:val="4472C4" w:themeColor="accent1"/>
@@ -4754,9 +4253,10 @@
             <w14:round/>
           </w14:textOutline>
         </w:rPr>
-        <w:t xml:space="preserve"> </w:t>
-      </w:r>
-      <w:proofErr w:type="spellStart"/>
+        <w:t>ng</w:t>
+      </w:r>
+      <w:proofErr w:type="spellEnd"/>
+      <w:proofErr w:type="gramEnd"/>
       <w:r>
         <w:rPr>
           <w:color w:val="4472C4" w:themeColor="accent1"/>
@@ -4771,9 +4271,9 @@
             <w14:round/>
           </w14:textOutline>
         </w:rPr>
-        <w:t>moduloCreado</w:t>
-      </w:r>
-      <w:proofErr w:type="spellEnd"/>
+        <w:t xml:space="preserve"> </w:t>
+      </w:r>
+      <w:proofErr w:type="spellStart"/>
       <w:r>
         <w:rPr>
           <w:color w:val="4472C4" w:themeColor="accent1"/>
@@ -4788,9 +4288,9 @@
             <w14:round/>
           </w14:textOutline>
         </w:rPr>
-        <w:t>/</w:t>
-      </w:r>
-      <w:proofErr w:type="spellStart"/>
+        <w:t>generate</w:t>
+      </w:r>
+      <w:proofErr w:type="spellEnd"/>
       <w:r>
         <w:rPr>
           <w:color w:val="4472C4" w:themeColor="accent1"/>
@@ -4805,9 +4305,9 @@
             <w14:round/>
           </w14:textOutline>
         </w:rPr>
-        <w:t>components</w:t>
-      </w:r>
-      <w:proofErr w:type="spellEnd"/>
+        <w:t xml:space="preserve"> </w:t>
+      </w:r>
+      <w:proofErr w:type="spellStart"/>
       <w:r>
         <w:rPr>
           <w:color w:val="4472C4" w:themeColor="accent1"/>
@@ -4822,9 +4322,9 @@
             <w14:round/>
           </w14:textOutline>
         </w:rPr>
-        <w:t>/</w:t>
-      </w:r>
-      <w:proofErr w:type="spellStart"/>
+        <w:t>service</w:t>
+      </w:r>
+      <w:proofErr w:type="spellEnd"/>
       <w:r>
         <w:rPr>
           <w:color w:val="4472C4" w:themeColor="accent1"/>
@@ -4839,153 +4339,10 @@
             <w14:round/>
           </w14:textOutline>
         </w:rPr>
-        <w:t>nuevoComponente</w:t>
-      </w:r>
-      <w:proofErr w:type="spellEnd"/>
-    </w:p>
-    <w:p>
-      <w:pPr>
-        <w:tabs>
-          <w:tab w:val="left" w:pos="924"/>
-        </w:tabs>
-        <w:rPr>
-          <w:lang w:bidi="es-ES"/>
-        </w:rPr>
-      </w:pPr>
-      <w:r>
-        <w:rPr>
-          <w:lang w:bidi="es-ES"/>
-        </w:rPr>
-        <w:lastRenderedPageBreak/>
-        <w:t>La ruta es totalmente adaptable a la arquitectura que mantenga tu proyecto.</w:t>
-      </w:r>
-    </w:p>
-    <w:p>
-      <w:pPr>
-        <w:tabs>
-          <w:tab w:val="left" w:pos="924"/>
-        </w:tabs>
-        <w:rPr>
-          <w:lang w:bidi="es-ES"/>
-        </w:rPr>
-      </w:pPr>
-      <w:r>
-        <w:rPr>
-          <w:lang w:bidi="es-ES"/>
-        </w:rPr>
-        <w:t xml:space="preserve">Recuerda que en caso de tener nuestra aplicación estructurada con módulos debemos añadir en nuestro modulo creado, </w:t>
-      </w:r>
-      <w:r>
-        <w:rPr>
-          <w:b/>
-          <w:lang w:bidi="es-ES"/>
-        </w:rPr>
-        <w:t>‘</w:t>
+        <w:t xml:space="preserve"> </w:t>
       </w:r>
       <w:proofErr w:type="spellStart"/>
       <w:r>
-        <w:rPr>
-          <w:b/>
-          <w:lang w:bidi="es-ES"/>
-        </w:rPr>
-        <w:t>modulocreado.module.ts</w:t>
-      </w:r>
-      <w:proofErr w:type="spellEnd"/>
-      <w:r>
-        <w:rPr>
-          <w:b/>
-          <w:lang w:bidi="es-ES"/>
-        </w:rPr>
-        <w:t>’</w:t>
-      </w:r>
-      <w:r>
-        <w:rPr>
-          <w:lang w:bidi="es-ES"/>
-        </w:rPr>
-        <w:t xml:space="preserve"> en la parte de </w:t>
-      </w:r>
-      <w:proofErr w:type="spellStart"/>
-      <w:r>
-        <w:rPr>
-          <w:b/>
-          <w:lang w:bidi="es-ES"/>
-        </w:rPr>
-        <w:t>exports</w:t>
-      </w:r>
-      <w:proofErr w:type="spellEnd"/>
-      <w:r>
-        <w:rPr>
-          <w:lang w:bidi="es-ES"/>
-        </w:rPr>
-        <w:t xml:space="preserve"> nuestro nuevo componente para poder usarlo en otras partes de nuestra aplicación.</w:t>
-      </w:r>
-    </w:p>
-    <w:p>
-      <w:pPr>
-        <w:tabs>
-          <w:tab w:val="left" w:pos="924"/>
-        </w:tabs>
-        <w:rPr>
-          <w:lang w:bidi="es-ES"/>
-        </w:rPr>
-      </w:pPr>
-    </w:p>
-    <w:p>
-      <w:pPr>
-        <w:pStyle w:val="Titulo3"/>
-      </w:pPr>
-      <w:bookmarkStart w:id="7" w:name="_Toc34731943"/>
-      <w:r>
-        <w:t>Servicios</w:t>
-      </w:r>
-      <w:r>
-        <w:t>:</w:t>
-      </w:r>
-      <w:bookmarkEnd w:id="7"/>
-    </w:p>
-    <w:p>
-      <w:pPr>
-        <w:tabs>
-          <w:tab w:val="left" w:pos="924"/>
-        </w:tabs>
-        <w:rPr>
-          <w:lang w:bidi="es-ES"/>
-        </w:rPr>
-      </w:pPr>
-      <w:r>
-        <w:rPr>
-          <w:lang w:bidi="es-ES"/>
-        </w:rPr>
-        <w:t>Los servicios básicamente son unos proveedores de datos que mantienen la lógica de acceso a ellos y la operativa relacionada con el negocio y también con los datos dentro de la aplicación. Los servicios deberán de ser consumidos por los componentes, que delegarán en ellos la responsabilidad de acceder a la información y la realización de operaciones con los datos.</w:t>
-      </w:r>
-    </w:p>
-    <w:p>
-      <w:pPr>
-        <w:tabs>
-          <w:tab w:val="left" w:pos="924"/>
-        </w:tabs>
-        <w:rPr>
-          <w:lang w:bidi="es-ES"/>
-        </w:rPr>
-      </w:pPr>
-      <w:r>
-        <w:rPr>
-          <w:lang w:bidi="es-ES"/>
-        </w:rPr>
-        <w:t>Para generar un servicio nuevo usaremos Angular-cli por las mismas razones que hemos leído previamente, ficheros, código e importaciones automáticas (aunque por defecto)</w:t>
-      </w:r>
-      <w:r>
-        <w:rPr>
-          <w:lang w:bidi="es-ES"/>
-        </w:rPr>
-        <w:t>. El comando es el siguiente:</w:t>
-      </w:r>
-    </w:p>
-    <w:p>
-      <w:pPr>
-        <w:tabs>
-          <w:tab w:val="left" w:pos="924"/>
-        </w:tabs>
         <w:rPr>
           <w:color w:val="4472C4" w:themeColor="accent1"/>
           <w14:shadow w14:blurRad="38100" w14:dist="25400" w14:dir="5400000" w14:sx="100000" w14:sy="100000" w14:kx="0" w14:ky="0" w14:algn="ctr">
@@ -4999,9 +4356,9 @@
             <w14:round/>
           </w14:textOutline>
         </w:rPr>
-      </w:pPr>
-      <w:proofErr w:type="spellStart"/>
-      <w:proofErr w:type="gramStart"/>
+        <w:t>moduloCreado</w:t>
+      </w:r>
+      <w:proofErr w:type="spellEnd"/>
       <w:r>
         <w:rPr>
           <w:color w:val="4472C4" w:themeColor="accent1"/>
@@ -5016,10 +4373,9 @@
             <w14:round/>
           </w14:textOutline>
         </w:rPr>
-        <w:t>ng</w:t>
-      </w:r>
-      <w:proofErr w:type="spellEnd"/>
-      <w:proofErr w:type="gramEnd"/>
+        <w:t>/</w:t>
+      </w:r>
+      <w:proofErr w:type="spellStart"/>
       <w:r>
         <w:rPr>
           <w:color w:val="4472C4" w:themeColor="accent1"/>
@@ -5034,9 +4390,9 @@
             <w14:round/>
           </w14:textOutline>
         </w:rPr>
-        <w:t xml:space="preserve"> </w:t>
-      </w:r>
-      <w:proofErr w:type="spellStart"/>
+        <w:t>services</w:t>
+      </w:r>
+      <w:proofErr w:type="spellEnd"/>
       <w:r>
         <w:rPr>
           <w:color w:val="4472C4" w:themeColor="accent1"/>
@@ -5051,9 +4407,9 @@
             <w14:round/>
           </w14:textOutline>
         </w:rPr>
-        <w:t>generate</w:t>
-      </w:r>
-      <w:proofErr w:type="spellEnd"/>
+        <w:t>/</w:t>
+      </w:r>
+      <w:proofErr w:type="spellStart"/>
       <w:r>
         <w:rPr>
           <w:color w:val="4472C4" w:themeColor="accent1"/>
@@ -5068,10 +4424,159 @@
             <w14:round/>
           </w14:textOutline>
         </w:rPr>
-        <w:t xml:space="preserve"> </w:t>
+        <w:t>nuevoServicio</w:t>
+      </w:r>
+      <w:proofErr w:type="spellEnd"/>
+    </w:p>
+    <w:p>
+      <w:pPr>
+        <w:tabs>
+          <w:tab w:val="left" w:pos="924"/>
+        </w:tabs>
+        <w:rPr>
+          <w:lang w:bidi="es-ES"/>
+        </w:rPr>
+      </w:pPr>
+      <w:r>
+        <w:rPr>
+          <w:lang w:bidi="es-ES"/>
+        </w:rPr>
+        <w:t>La ruta es totalmente adaptable a la arquitectura que mantenga tu proyecto.</w:t>
+      </w:r>
+    </w:p>
+    <w:p>
+      <w:pPr>
+        <w:tabs>
+          <w:tab w:val="left" w:pos="924"/>
+        </w:tabs>
+        <w:rPr>
+          <w:lang w:bidi="es-ES"/>
+        </w:rPr>
+      </w:pPr>
+      <w:r>
+        <w:rPr>
+          <w:lang w:bidi="es-ES"/>
+        </w:rPr>
+        <w:t xml:space="preserve">Recuerda que en caso de seguir la misma estructura deberemos de añadir a nuestro modulo creado nuestro nuevo servicio en la parte de </w:t>
       </w:r>
       <w:proofErr w:type="spellStart"/>
       <w:r>
+        <w:rPr>
+          <w:b/>
+          <w:lang w:bidi="es-ES"/>
+        </w:rPr>
+        <w:t>providers</w:t>
+      </w:r>
+      <w:proofErr w:type="spellEnd"/>
+      <w:r>
+        <w:rPr>
+          <w:lang w:bidi="es-ES"/>
+        </w:rPr>
+        <w:t>.</w:t>
+      </w:r>
+    </w:p>
+    <w:p>
+      <w:pPr>
+        <w:tabs>
+          <w:tab w:val="left" w:pos="924"/>
+        </w:tabs>
+        <w:rPr>
+          <w:lang w:bidi="es-ES"/>
+        </w:rPr>
+      </w:pPr>
+    </w:p>
+    <w:p>
+      <w:pPr>
+        <w:pStyle w:val="Titulo3"/>
+      </w:pPr>
+      <w:bookmarkStart w:id="7" w:name="_Toc34731944"/>
+      <w:r>
+        <w:t>Interfaces</w:t>
+      </w:r>
+      <w:r>
+        <w:t>:</w:t>
+      </w:r>
+      <w:bookmarkEnd w:id="7"/>
+    </w:p>
+    <w:p>
+      <w:pPr>
+        <w:tabs>
+          <w:tab w:val="left" w:pos="924"/>
+        </w:tabs>
+        <w:rPr>
+          <w:lang w:bidi="es-ES"/>
+        </w:rPr>
+      </w:pPr>
+      <w:r>
+        <w:rPr>
+          <w:lang w:bidi="es-ES"/>
+        </w:rPr>
+        <w:t xml:space="preserve">Las interfaces básicamente son una manera de saber el tipo de datos que estamos manejando, las creamos para poder </w:t>
+      </w:r>
+      <w:proofErr w:type="spellStart"/>
+      <w:r>
+        <w:rPr>
+          <w:lang w:bidi="es-ES"/>
+        </w:rPr>
+        <w:t>tipar</w:t>
+      </w:r>
+      <w:proofErr w:type="spellEnd"/>
+      <w:r>
+        <w:rPr>
+          <w:lang w:bidi="es-ES"/>
+        </w:rPr>
+        <w:t xml:space="preserve"> nuestro código </w:t>
+      </w:r>
+      <w:proofErr w:type="spellStart"/>
+      <w:r>
+        <w:rPr>
+          <w:lang w:bidi="es-ES"/>
+        </w:rPr>
+        <w:t>TypeScript</w:t>
+      </w:r>
+      <w:proofErr w:type="spellEnd"/>
+      <w:r>
+        <w:rPr>
+          <w:lang w:bidi="es-ES"/>
+        </w:rPr>
+        <w:t xml:space="preserve"> y tener más control sobre nuestra aplicación.</w:t>
+      </w:r>
+    </w:p>
+    <w:p>
+      <w:pPr>
+        <w:tabs>
+          <w:tab w:val="left" w:pos="924"/>
+        </w:tabs>
+        <w:rPr>
+          <w:lang w:bidi="es-ES"/>
+        </w:rPr>
+      </w:pPr>
+      <w:r>
+        <w:rPr>
+          <w:lang w:bidi="es-ES"/>
+        </w:rPr>
+        <w:t>Para generar una interfaz de nuevo usaremos Angular-cli, aunque personalmente prefiero añadirle la extensión ‘-</w:t>
+      </w:r>
+      <w:proofErr w:type="spellStart"/>
+      <w:r>
+        <w:rPr>
+          <w:lang w:bidi="es-ES"/>
+        </w:rPr>
+        <w:t>interface.ts</w:t>
+      </w:r>
+      <w:proofErr w:type="spellEnd"/>
+      <w:r>
+        <w:rPr>
+          <w:lang w:bidi="es-ES"/>
+        </w:rPr>
+        <w:t>’ para que sean más reconocibles. El comando es el siguiente:</w:t>
+      </w:r>
+    </w:p>
+    <w:p>
+      <w:pPr>
+        <w:tabs>
+          <w:tab w:val="left" w:pos="924"/>
+        </w:tabs>
         <w:rPr>
           <w:color w:val="4472C4" w:themeColor="accent1"/>
           <w14:shadow w14:blurRad="38100" w14:dist="25400" w14:dir="5400000" w14:sx="100000" w14:sy="100000" w14:kx="0" w14:ky="0" w14:algn="ctr">
@@ -5085,9 +4590,9 @@
             <w14:round/>
           </w14:textOutline>
         </w:rPr>
-        <w:t>service</w:t>
-      </w:r>
-      <w:proofErr w:type="spellEnd"/>
+      </w:pPr>
+      <w:proofErr w:type="spellStart"/>
+      <w:proofErr w:type="gramStart"/>
       <w:r>
         <w:rPr>
           <w:color w:val="4472C4" w:themeColor="accent1"/>
@@ -5102,9 +4607,10 @@
             <w14:round/>
           </w14:textOutline>
         </w:rPr>
-        <w:t xml:space="preserve"> </w:t>
-      </w:r>
-      <w:proofErr w:type="spellStart"/>
+        <w:t>ng</w:t>
+      </w:r>
+      <w:proofErr w:type="spellEnd"/>
+      <w:proofErr w:type="gramEnd"/>
       <w:r>
         <w:rPr>
           <w:color w:val="4472C4" w:themeColor="accent1"/>
@@ -5119,9 +4625,9 @@
             <w14:round/>
           </w14:textOutline>
         </w:rPr>
-        <w:t>moduloCreado</w:t>
-      </w:r>
-      <w:proofErr w:type="spellEnd"/>
+        <w:t xml:space="preserve"> </w:t>
+      </w:r>
+      <w:proofErr w:type="spellStart"/>
       <w:r>
         <w:rPr>
           <w:color w:val="4472C4" w:themeColor="accent1"/>
@@ -5136,9 +4642,9 @@
             <w14:round/>
           </w14:textOutline>
         </w:rPr>
-        <w:t>/</w:t>
-      </w:r>
-      <w:proofErr w:type="spellStart"/>
+        <w:t>generate</w:t>
+      </w:r>
+      <w:proofErr w:type="spellEnd"/>
       <w:r>
         <w:rPr>
           <w:color w:val="4472C4" w:themeColor="accent1"/>
@@ -5153,9 +4659,9 @@
             <w14:round/>
           </w14:textOutline>
         </w:rPr>
-        <w:t>services</w:t>
-      </w:r>
-      <w:proofErr w:type="spellEnd"/>
+        <w:t xml:space="preserve"> interface </w:t>
+      </w:r>
+      <w:proofErr w:type="spellStart"/>
       <w:r>
         <w:rPr>
           <w:color w:val="4472C4" w:themeColor="accent1"/>
@@ -5170,24 +4676,7 @@
             <w14:round/>
           </w14:textOutline>
         </w:rPr>
-        <w:t>/</w:t>
-      </w:r>
-      <w:proofErr w:type="spellStart"/>
-      <w:r>
-        <w:rPr>
-          <w:color w:val="4472C4" w:themeColor="accent1"/>
-          <w14:shadow w14:blurRad="38100" w14:dist="25400" w14:dir="5400000" w14:sx="100000" w14:sy="100000" w14:kx="0" w14:ky="0" w14:algn="ctr">
-            <w14:srgbClr w14:val="6E747A">
-              <w14:alpha w14:val="57000"/>
-            </w14:srgbClr>
-          </w14:shadow>
-          <w14:textOutline w14:w="0" w14:cap="flat" w14:cmpd="sng" w14:algn="ctr">
-            <w14:noFill/>
-            <w14:prstDash w14:val="solid"/>
-            <w14:round/>
-          </w14:textOutline>
-        </w:rPr>
-        <w:t>nuevoServicio</w:t>
+        <w:t>myInterface</w:t>
       </w:r>
       <w:proofErr w:type="spellEnd"/>
     </w:p>
@@ -5204,270 +4693,8 @@
         <w:rPr>
           <w:lang w:bidi="es-ES"/>
         </w:rPr>
-        <w:t>La ruta es totalmente adaptable a la arquitectura que mantenga tu proyecto.</w:t>
-      </w:r>
-    </w:p>
-    <w:p>
-      <w:pPr>
-        <w:tabs>
-          <w:tab w:val="left" w:pos="924"/>
-        </w:tabs>
-        <w:rPr>
-          <w:lang w:bidi="es-ES"/>
-        </w:rPr>
-      </w:pPr>
-      <w:r>
-        <w:rPr>
-          <w:lang w:bidi="es-ES"/>
-        </w:rPr>
-        <w:t xml:space="preserve">Recuerda que en caso de seguir la misma estructura deberemos de añadir a nuestro modulo creado nuestro nuevo servicio en la parte de </w:t>
-      </w:r>
-      <w:proofErr w:type="spellStart"/>
-      <w:r>
-        <w:rPr>
-          <w:b/>
-          <w:lang w:bidi="es-ES"/>
-        </w:rPr>
-        <w:t>providers</w:t>
-      </w:r>
-      <w:proofErr w:type="spellEnd"/>
-      <w:r>
-        <w:rPr>
-          <w:lang w:bidi="es-ES"/>
-        </w:rPr>
-        <w:t>.</w:t>
-      </w:r>
-    </w:p>
-    <w:p>
-      <w:pPr>
-        <w:tabs>
-          <w:tab w:val="left" w:pos="924"/>
-        </w:tabs>
-        <w:rPr>
-          <w:lang w:bidi="es-ES"/>
-        </w:rPr>
-      </w:pPr>
-    </w:p>
-    <w:p>
-      <w:pPr>
-        <w:pStyle w:val="Titulo3"/>
-      </w:pPr>
-      <w:bookmarkStart w:id="8" w:name="_Toc34731944"/>
-      <w:r>
-        <w:t>Interfaces</w:t>
-      </w:r>
-      <w:r>
-        <w:t>:</w:t>
-      </w:r>
-      <w:bookmarkEnd w:id="8"/>
-    </w:p>
-    <w:p>
-      <w:pPr>
-        <w:tabs>
-          <w:tab w:val="left" w:pos="924"/>
-        </w:tabs>
-        <w:rPr>
-          <w:lang w:bidi="es-ES"/>
-        </w:rPr>
-      </w:pPr>
-      <w:r>
-        <w:rPr>
-          <w:lang w:bidi="es-ES"/>
-        </w:rPr>
-        <w:t xml:space="preserve">Las interfaces básicamente son una manera de saber el tipo de datos que estamos manejando, las creamos para poder </w:t>
-      </w:r>
-      <w:proofErr w:type="spellStart"/>
-      <w:r>
-        <w:rPr>
-          <w:lang w:bidi="es-ES"/>
-        </w:rPr>
-        <w:t>tipar</w:t>
-      </w:r>
-      <w:proofErr w:type="spellEnd"/>
-      <w:r>
-        <w:rPr>
-          <w:lang w:bidi="es-ES"/>
-        </w:rPr>
-        <w:t xml:space="preserve"> nuestro código </w:t>
-      </w:r>
-      <w:proofErr w:type="spellStart"/>
-      <w:r>
-        <w:rPr>
-          <w:lang w:bidi="es-ES"/>
-        </w:rPr>
-        <w:t>TypeScript</w:t>
-      </w:r>
-      <w:proofErr w:type="spellEnd"/>
-      <w:r>
-        <w:rPr>
-          <w:lang w:bidi="es-ES"/>
-        </w:rPr>
-        <w:t xml:space="preserve"> y tener más control sobre nuestra aplicación.</w:t>
-      </w:r>
-    </w:p>
-    <w:p>
-      <w:pPr>
-        <w:tabs>
-          <w:tab w:val="left" w:pos="924"/>
-        </w:tabs>
-        <w:rPr>
-          <w:lang w:bidi="es-ES"/>
-        </w:rPr>
-      </w:pPr>
-      <w:r>
-        <w:rPr>
-          <w:lang w:bidi="es-ES"/>
-        </w:rPr>
-        <w:t>Para generar una interfaz de nuevo usaremos Angular-cli, aunque personalmente prefiero añadirle la extensión ‘-</w:t>
-      </w:r>
-      <w:proofErr w:type="spellStart"/>
-      <w:r>
-        <w:rPr>
-          <w:lang w:bidi="es-ES"/>
-        </w:rPr>
-        <w:t>interface.ts</w:t>
-      </w:r>
-      <w:proofErr w:type="spellEnd"/>
-      <w:r>
-        <w:rPr>
-          <w:lang w:bidi="es-ES"/>
-        </w:rPr>
-        <w:t>’ para que sean más reconocibles. El comando es el siguiente:</w:t>
-      </w:r>
-    </w:p>
-    <w:p>
-      <w:pPr>
-        <w:tabs>
-          <w:tab w:val="left" w:pos="924"/>
-        </w:tabs>
-        <w:rPr>
-          <w:color w:val="4472C4" w:themeColor="accent1"/>
-          <w14:shadow w14:blurRad="38100" w14:dist="25400" w14:dir="5400000" w14:sx="100000" w14:sy="100000" w14:kx="0" w14:ky="0" w14:algn="ctr">
-            <w14:srgbClr w14:val="6E747A">
-              <w14:alpha w14:val="57000"/>
-            </w14:srgbClr>
-          </w14:shadow>
-          <w14:textOutline w14:w="0" w14:cap="flat" w14:cmpd="sng" w14:algn="ctr">
-            <w14:noFill/>
-            <w14:prstDash w14:val="solid"/>
-            <w14:round/>
-          </w14:textOutline>
-        </w:rPr>
-      </w:pPr>
-      <w:proofErr w:type="spellStart"/>
-      <w:proofErr w:type="gramStart"/>
-      <w:r>
-        <w:rPr>
-          <w:color w:val="4472C4" w:themeColor="accent1"/>
-          <w14:shadow w14:blurRad="38100" w14:dist="25400" w14:dir="5400000" w14:sx="100000" w14:sy="100000" w14:kx="0" w14:ky="0" w14:algn="ctr">
-            <w14:srgbClr w14:val="6E747A">
-              <w14:alpha w14:val="57000"/>
-            </w14:srgbClr>
-          </w14:shadow>
-          <w14:textOutline w14:w="0" w14:cap="flat" w14:cmpd="sng" w14:algn="ctr">
-            <w14:noFill/>
-            <w14:prstDash w14:val="solid"/>
-            <w14:round/>
-          </w14:textOutline>
-        </w:rPr>
-        <w:t>ng</w:t>
-      </w:r>
-      <w:proofErr w:type="spellEnd"/>
-      <w:proofErr w:type="gramEnd"/>
-      <w:r>
-        <w:rPr>
-          <w:color w:val="4472C4" w:themeColor="accent1"/>
-          <w14:shadow w14:blurRad="38100" w14:dist="25400" w14:dir="5400000" w14:sx="100000" w14:sy="100000" w14:kx="0" w14:ky="0" w14:algn="ctr">
-            <w14:srgbClr w14:val="6E747A">
-              <w14:alpha w14:val="57000"/>
-            </w14:srgbClr>
-          </w14:shadow>
-          <w14:textOutline w14:w="0" w14:cap="flat" w14:cmpd="sng" w14:algn="ctr">
-            <w14:noFill/>
-            <w14:prstDash w14:val="solid"/>
-            <w14:round/>
-          </w14:textOutline>
-        </w:rPr>
-        <w:t xml:space="preserve"> </w:t>
-      </w:r>
-      <w:proofErr w:type="spellStart"/>
-      <w:r>
-        <w:rPr>
-          <w:color w:val="4472C4" w:themeColor="accent1"/>
-          <w14:shadow w14:blurRad="38100" w14:dist="25400" w14:dir="5400000" w14:sx="100000" w14:sy="100000" w14:kx="0" w14:ky="0" w14:algn="ctr">
-            <w14:srgbClr w14:val="6E747A">
-              <w14:alpha w14:val="57000"/>
-            </w14:srgbClr>
-          </w14:shadow>
-          <w14:textOutline w14:w="0" w14:cap="flat" w14:cmpd="sng" w14:algn="ctr">
-            <w14:noFill/>
-            <w14:prstDash w14:val="solid"/>
-            <w14:round/>
-          </w14:textOutline>
-        </w:rPr>
-        <w:t>generate</w:t>
-      </w:r>
-      <w:proofErr w:type="spellEnd"/>
-      <w:r>
-        <w:rPr>
-          <w:color w:val="4472C4" w:themeColor="accent1"/>
-          <w14:shadow w14:blurRad="38100" w14:dist="25400" w14:dir="5400000" w14:sx="100000" w14:sy="100000" w14:kx="0" w14:ky="0" w14:algn="ctr">
-            <w14:srgbClr w14:val="6E747A">
-              <w14:alpha w14:val="57000"/>
-            </w14:srgbClr>
-          </w14:shadow>
-          <w14:textOutline w14:w="0" w14:cap="flat" w14:cmpd="sng" w14:algn="ctr">
-            <w14:noFill/>
-            <w14:prstDash w14:val="solid"/>
-            <w14:round/>
-          </w14:textOutline>
-        </w:rPr>
-        <w:t xml:space="preserve"> interface </w:t>
-      </w:r>
-      <w:proofErr w:type="spellStart"/>
-      <w:r>
-        <w:rPr>
-          <w:color w:val="4472C4" w:themeColor="accent1"/>
-          <w14:shadow w14:blurRad="38100" w14:dist="25400" w14:dir="5400000" w14:sx="100000" w14:sy="100000" w14:kx="0" w14:ky="0" w14:algn="ctr">
-            <w14:srgbClr w14:val="6E747A">
-              <w14:alpha w14:val="57000"/>
-            </w14:srgbClr>
-          </w14:shadow>
-          <w14:textOutline w14:w="0" w14:cap="flat" w14:cmpd="sng" w14:algn="ctr">
-            <w14:noFill/>
-            <w14:prstDash w14:val="solid"/>
-            <w14:round/>
-          </w14:textOutline>
-        </w:rPr>
-        <w:t>myInterface</w:t>
-      </w:r>
-      <w:proofErr w:type="spellEnd"/>
-    </w:p>
-    <w:p>
-      <w:pPr>
-        <w:tabs>
-          <w:tab w:val="left" w:pos="924"/>
-        </w:tabs>
-        <w:rPr>
-          <w:lang w:bidi="es-ES"/>
-        </w:rPr>
-      </w:pPr>
-      <w:r>
-        <w:rPr>
-          <w:lang w:bidi="es-ES"/>
-        </w:rPr>
         <w:t>Una vez generada no hay mucho misterio, declararla e importarla donde vaya a usarse.</w:t>
       </w:r>
-    </w:p>
-    <w:p>
-      <w:pPr>
-        <w:tabs>
-          <w:tab w:val="left" w:pos="924"/>
-        </w:tabs>
-        <w:rPr>
-          <w:lang w:bidi="es-ES"/>
-        </w:rPr>
-      </w:pPr>
     </w:p>
     <w:p>
       <w:pPr>
@@ -5495,19 +4722,7 @@
           <w:lang w:bidi="es-ES"/>
         </w:rPr>
         <w:lastRenderedPageBreak/>
-        <w:t>Al final de haber creado nuestros nuevos elementos tendremos una estructura como esta</w:t>
-      </w:r>
-      <w:r>
-        <w:rPr>
-          <w:lang w:bidi="es-ES"/>
-        </w:rPr>
-        <w:t xml:space="preserve"> (Sin las interfaces porque aún no tenemos ningún tipo de dato al que poder crearle una interfaz)</w:t>
-      </w:r>
-      <w:r>
-        <w:rPr>
-          <w:lang w:bidi="es-ES"/>
-        </w:rPr>
-        <w:t>:</w:t>
+        <w:t>Al final de haber creado nuestros nuevos elementos tendremos una estructura como esta (Sin las interfaces porque aún no tenemos ningún tipo de dato al que poder crearle una interfaz):</w:t>
       </w:r>
     </w:p>
     <w:p>
@@ -5523,7 +4738,7 @@
           <w:lang w:eastAsia="es-ES"/>
         </w:rPr>
         <w:drawing>
-          <wp:anchor distT="0" distB="0" distL="114300" distR="114300" simplePos="0" relativeHeight="251698176" behindDoc="0" locked="0" layoutInCell="1" allowOverlap="1">
+          <wp:anchor distT="0" distB="0" distL="114300" distR="114300" simplePos="0" relativeHeight="251736064" behindDoc="0" locked="0" layoutInCell="1" allowOverlap="1" wp14:anchorId="100C0684" wp14:editId="3862B6EB">
             <wp:simplePos x="0" y="0"/>
             <wp:positionH relativeFrom="column">
               <wp:posOffset>3238500</wp:posOffset>
@@ -5546,7 +4761,7 @@
                     <pic:cNvPicPr/>
                   </pic:nvPicPr>
                   <pic:blipFill>
-                    <a:blip r:embed="rId33">
+                    <a:blip r:embed="rId31">
                       <a:extLst>
                         <a:ext uri="{28A0092B-C50C-407E-A947-70E740481C1C}">
                           <a14:useLocalDpi xmlns:a14="http://schemas.microsoft.com/office/drawing/2010/main" val="0"/>
@@ -5674,14 +4889,14 @@
           <w:lang w:bidi="es-ES"/>
         </w:rPr>
       </w:pPr>
-      <w:bookmarkStart w:id="9" w:name="_Toc34731945"/>
+      <w:bookmarkStart w:id="8" w:name="_Toc34731945"/>
       <w:r>
         <w:rPr>
           <w:lang w:bidi="es-ES"/>
         </w:rPr>
         <w:t>Añadiendo Angular-material</w:t>
       </w:r>
-      <w:bookmarkEnd w:id="9"/>
+      <w:bookmarkEnd w:id="8"/>
     </w:p>
     <w:p>
       <w:pPr>
@@ -6065,13 +5280,7 @@
         <w:rPr>
           <w:lang w:bidi="es-ES"/>
         </w:rPr>
-        <w:t xml:space="preserve">Y establecerá por defecto </w:t>
-      </w:r>
-      <w:r>
-        <w:rPr>
-          <w:lang w:bidi="es-ES"/>
-        </w:rPr>
-        <w:t>la fuente ‘</w:t>
+        <w:t>Y establecerá por defecto la fuente ‘</w:t>
       </w:r>
       <w:proofErr w:type="spellStart"/>
       <w:r>
@@ -6106,12 +5315,12 @@
       <w:pPr>
         <w:pStyle w:val="Ttulo1"/>
       </w:pPr>
-      <w:bookmarkStart w:id="10" w:name="_Toc34731946"/>
+      <w:bookmarkStart w:id="9" w:name="_Toc34731946"/>
       <w:r>
         <w:lastRenderedPageBreak/>
         <w:t>CUERPO DE COMPONENTES</w:t>
       </w:r>
-      <w:bookmarkEnd w:id="10"/>
+      <w:bookmarkEnd w:id="9"/>
     </w:p>
     <w:p/>
     <w:p>
@@ -6153,7 +5362,7 @@
         </w:rPr>
         <w:t xml:space="preserve">Todo lo que Angular Material ofrece lo podéis ver en su página web -&gt; </w:t>
       </w:r>
-      <w:hyperlink r:id="rId34" w:history="1">
+      <w:hyperlink r:id="rId32" w:history="1">
         <w:r>
           <w:rPr>
             <w:rStyle w:val="Hipervnculo"/>
@@ -6207,7 +5416,7 @@
                     <pic:cNvPicPr/>
                   </pic:nvPicPr>
                   <pic:blipFill>
-                    <a:blip r:embed="rId35" cstate="print">
+                    <a:blip r:embed="rId33" cstate="print">
                       <a:extLst>
                         <a:ext uri="{28A0092B-C50C-407E-A947-70E740481C1C}">
                           <a14:useLocalDpi xmlns:a14="http://schemas.microsoft.com/office/drawing/2010/main" val="0"/>
@@ -6282,28 +5491,14 @@
           <w:lang w:bidi="es-ES"/>
         </w:rPr>
       </w:pPr>
-      <w:hyperlink r:id="rId36" w:history="1">
+      <w:hyperlink r:id="rId34" w:history="1">
         <w:proofErr w:type="spellStart"/>
         <w:r>
           <w:rPr>
             <w:rStyle w:val="Hipervnculo"/>
             <w:lang w:bidi="es-ES"/>
           </w:rPr>
-          <w:t>MatToo</w:t>
-        </w:r>
-        <w:r>
-          <w:rPr>
-            <w:rStyle w:val="Hipervnculo"/>
-            <w:lang w:bidi="es-ES"/>
-          </w:rPr>
-          <w:t>l</w:t>
-        </w:r>
-        <w:r>
-          <w:rPr>
-            <w:rStyle w:val="Hipervnculo"/>
-            <w:lang w:bidi="es-ES"/>
-          </w:rPr>
-          <w:t>barModule</w:t>
+          <w:t>MatToolbarModule</w:t>
         </w:r>
         <w:proofErr w:type="spellEnd"/>
       </w:hyperlink>
@@ -6319,7 +5514,7 @@
           <w:lang w:bidi="es-ES"/>
         </w:rPr>
       </w:pPr>
-      <w:hyperlink r:id="rId37" w:history="1">
+      <w:hyperlink r:id="rId35" w:history="1">
         <w:proofErr w:type="spellStart"/>
         <w:r>
           <w:rPr>
@@ -6342,7 +5537,7 @@
           <w:lang w:bidi="es-ES"/>
         </w:rPr>
       </w:pPr>
-      <w:hyperlink r:id="rId38" w:history="1">
+      <w:hyperlink r:id="rId36" w:history="1">
         <w:proofErr w:type="spellStart"/>
         <w:r>
           <w:rPr>
@@ -6445,7 +5640,7 @@
                     <pic:cNvPicPr/>
                   </pic:nvPicPr>
                   <pic:blipFill>
-                    <a:blip r:embed="rId39"/>
+                    <a:blip r:embed="rId37"/>
                     <a:stretch>
                       <a:fillRect/>
                     </a:stretch>
@@ -6576,7 +5771,7 @@
                     <pic:cNvPicPr/>
                   </pic:nvPicPr>
                   <pic:blipFill>
-                    <a:blip r:embed="rId40">
+                    <a:blip r:embed="rId38">
                       <a:extLst>
                         <a:ext uri="{28A0092B-C50C-407E-A947-70E740481C1C}">
                           <a14:useLocalDpi xmlns:a14="http://schemas.microsoft.com/office/drawing/2010/main" val="0"/>
@@ -6914,7 +6109,7 @@
                     <pic:cNvPicPr/>
                   </pic:nvPicPr>
                   <pic:blipFill>
-                    <a:blip r:embed="rId41">
+                    <a:blip r:embed="rId39">
                       <a:extLst>
                         <a:ext uri="{28A0092B-C50C-407E-A947-70E740481C1C}">
                           <a14:useLocalDpi xmlns:a14="http://schemas.microsoft.com/office/drawing/2010/main" val="0"/>
@@ -7030,7 +6225,7 @@
                     <pic:cNvPicPr/>
                   </pic:nvPicPr>
                   <pic:blipFill>
-                    <a:blip r:embed="rId42">
+                    <a:blip r:embed="rId40">
                       <a:extLst>
                         <a:ext uri="{28A0092B-C50C-407E-A947-70E740481C1C}">
                           <a14:useLocalDpi xmlns:a14="http://schemas.microsoft.com/office/drawing/2010/main" val="0"/>
@@ -7136,14 +6331,14 @@
           <w:lang w:bidi="es-ES"/>
         </w:rPr>
       </w:pPr>
-      <w:bookmarkStart w:id="11" w:name="_Toc34731947"/>
+      <w:bookmarkStart w:id="10" w:name="_Toc34731947"/>
       <w:r>
         <w:rPr>
           <w:lang w:bidi="es-ES"/>
         </w:rPr>
         <w:t>Dando contenido a un componente</w:t>
       </w:r>
-      <w:bookmarkEnd w:id="11"/>
+      <w:bookmarkEnd w:id="10"/>
     </w:p>
     <w:p>
       <w:pPr>
@@ -7228,7 +6423,7 @@
                     <pic:cNvPicPr/>
                   </pic:nvPicPr>
                   <pic:blipFill>
-                    <a:blip r:embed="rId43">
+                    <a:blip r:embed="rId41">
                       <a:extLst>
                         <a:ext uri="{28A0092B-C50C-407E-A947-70E740481C1C}">
                           <a14:useLocalDpi xmlns:a14="http://schemas.microsoft.com/office/drawing/2010/main" val="0"/>
@@ -7337,12 +6532,12 @@
       <w:pPr>
         <w:pStyle w:val="Titulo3"/>
       </w:pPr>
-      <w:bookmarkStart w:id="12" w:name="_Toc34731948"/>
+      <w:bookmarkStart w:id="11" w:name="_Toc34731948"/>
       <w:r>
         <w:lastRenderedPageBreak/>
         <w:t>Home-page</w:t>
       </w:r>
-      <w:bookmarkEnd w:id="12"/>
+      <w:bookmarkEnd w:id="11"/>
     </w:p>
     <w:p>
       <w:pPr>
@@ -7368,7 +6563,7 @@
           <w:lang w:bidi="es-ES"/>
         </w:rPr>
       </w:pPr>
-      <w:hyperlink r:id="rId44" w:history="1">
+      <w:hyperlink r:id="rId42" w:history="1">
         <w:proofErr w:type="spellStart"/>
         <w:r>
           <w:rPr>
@@ -7391,7 +6586,7 @@
           <w:lang w:bidi="es-ES"/>
         </w:rPr>
       </w:pPr>
-      <w:hyperlink r:id="rId45" w:history="1">
+      <w:hyperlink r:id="rId43" w:history="1">
         <w:proofErr w:type="spellStart"/>
         <w:r>
           <w:rPr>
@@ -7414,7 +6609,7 @@
           <w:lang w:bidi="es-ES"/>
         </w:rPr>
       </w:pPr>
-      <w:hyperlink r:id="rId46" w:history="1">
+      <w:hyperlink r:id="rId44" w:history="1">
         <w:proofErr w:type="spellStart"/>
         <w:r>
           <w:rPr>
@@ -7450,7 +6645,7 @@
         </w:rPr>
         <w:t xml:space="preserve"> respectivo módulo, </w:t>
       </w:r>
-      <w:hyperlink r:id="rId47" w:history="1">
+      <w:hyperlink r:id="rId45" w:history="1">
         <w:r>
           <w:rPr>
             <w:rStyle w:val="Hipervnculo"/>
@@ -7503,6 +6698,42 @@
           <w:lang w:bidi="es-ES"/>
         </w:rPr>
       </w:pPr>
+      <w:proofErr w:type="gramStart"/>
+      <w:r>
+        <w:rPr>
+          <w:b/>
+          <w:lang w:bidi="es-ES"/>
+        </w:rPr>
+        <w:t>h</w:t>
+      </w:r>
+      <w:r>
+        <w:rPr>
+          <w:b/>
+          <w:lang w:bidi="es-ES"/>
+        </w:rPr>
+        <w:t>ome-page</w:t>
+      </w:r>
+      <w:r>
+        <w:rPr>
+          <w:b/>
+          <w:lang w:bidi="es-ES"/>
+        </w:rPr>
+        <w:t>.component.html</w:t>
+      </w:r>
+      <w:proofErr w:type="gramEnd"/>
+      <w:r>
+        <w:rPr>
+          <w:lang w:bidi="es-ES"/>
+        </w:rPr>
+        <w:t>:</w:t>
+      </w:r>
+    </w:p>
+    <w:p>
+      <w:pPr>
+        <w:rPr>
+          <w:lang w:bidi="es-ES"/>
+        </w:rPr>
+      </w:pPr>
       <w:r>
         <w:rPr>
           <w:b/>
@@ -7513,10 +6744,10 @@
           <wp:anchor distT="0" distB="0" distL="114300" distR="114300" simplePos="0" relativeHeight="251730944" behindDoc="0" locked="0" layoutInCell="1" allowOverlap="1">
             <wp:simplePos x="0" y="0"/>
             <wp:positionH relativeFrom="margin">
-              <wp:align>right</wp:align>
+              <wp:align>left</wp:align>
             </wp:positionH>
             <wp:positionV relativeFrom="paragraph">
-              <wp:posOffset>424815</wp:posOffset>
+              <wp:posOffset>440690</wp:posOffset>
             </wp:positionV>
             <wp:extent cx="5334000" cy="5105400"/>
             <wp:effectExtent l="190500" t="190500" r="190500" b="190500"/>
@@ -7533,7 +6764,7 @@
                     <pic:cNvPicPr/>
                   </pic:nvPicPr>
                   <pic:blipFill>
-                    <a:blip r:embed="rId48">
+                    <a:blip r:embed="rId46">
                       <a:extLst>
                         <a:ext uri="{28A0092B-C50C-407E-A947-70E740481C1C}">
                           <a14:useLocalDpi xmlns:a14="http://schemas.microsoft.com/office/drawing/2010/main" val="0"/>
@@ -7569,42 +6800,6 @@
           </wp:anchor>
         </w:drawing>
       </w:r>
-      <w:proofErr w:type="gramStart"/>
-      <w:r>
-        <w:rPr>
-          <w:b/>
-          <w:lang w:bidi="es-ES"/>
-        </w:rPr>
-        <w:t>h</w:t>
-      </w:r>
-      <w:r>
-        <w:rPr>
-          <w:b/>
-          <w:lang w:bidi="es-ES"/>
-        </w:rPr>
-        <w:t>ome-page</w:t>
-      </w:r>
-      <w:r>
-        <w:rPr>
-          <w:b/>
-          <w:lang w:bidi="es-ES"/>
-        </w:rPr>
-        <w:t>.component.html</w:t>
-      </w:r>
-      <w:proofErr w:type="gramEnd"/>
-      <w:r>
-        <w:rPr>
-          <w:lang w:bidi="es-ES"/>
-        </w:rPr>
-        <w:t>:</w:t>
-      </w:r>
-    </w:p>
-    <w:p>
-      <w:pPr>
-        <w:rPr>
-          <w:lang w:bidi="es-ES"/>
-        </w:rPr>
-      </w:pPr>
       <w:r>
         <w:rPr>
           <w:lang w:bidi="es-ES"/>
@@ -7695,8 +6890,6 @@
         </w:rPr>
         <w:t xml:space="preserve">, por lo tanto </w:t>
       </w:r>
-      <w:bookmarkStart w:id="13" w:name="_GoBack"/>
-      <w:bookmarkEnd w:id="13"/>
       <w:r>
         <w:rPr>
           <w:lang w:bidi="es-ES"/>
@@ -7942,7 +7135,7 @@
         </w:rPr>
         <w:t xml:space="preserve"> que usamos en la estructura que nos facilita la documentación, podemos consultarla en su </w:t>
       </w:r>
-      <w:hyperlink r:id="rId49" w:history="1">
+      <w:hyperlink r:id="rId47" w:history="1">
         <w:r>
           <w:rPr>
             <w:rStyle w:val="Hipervnculo"/>
@@ -8030,6 +7223,8 @@
           <w:lang w:bidi="es-ES"/>
         </w:rPr>
       </w:pPr>
+      <w:bookmarkStart w:id="12" w:name="_GoBack"/>
+      <w:bookmarkEnd w:id="12"/>
     </w:p>
     <w:p>
       <w:pPr>
@@ -8063,6 +7258,7 @@
       </w:pPr>
       <w:r>
         <w:rPr>
+          <w:noProof/>
           <w:lang w:eastAsia="es-ES"/>
         </w:rPr>
         <w:drawing>
@@ -8089,7 +7285,7 @@
                     <pic:cNvPicPr/>
                   </pic:nvPicPr>
                   <pic:blipFill>
-                    <a:blip r:embed="rId50">
+                    <a:blip r:embed="rId48">
                       <a:extLst>
                         <a:ext uri="{28A0092B-C50C-407E-A947-70E740481C1C}">
                           <a14:useLocalDpi xmlns:a14="http://schemas.microsoft.com/office/drawing/2010/main" val="0"/>
@@ -8192,7 +7388,7 @@
                     <pic:cNvPicPr/>
                   </pic:nvPicPr>
                   <pic:blipFill>
-                    <a:blip r:embed="rId51">
+                    <a:blip r:embed="rId49">
                       <a:extLst>
                         <a:ext uri="{28A0092B-C50C-407E-A947-70E740481C1C}">
                           <a14:useLocalDpi xmlns:a14="http://schemas.microsoft.com/office/drawing/2010/main" val="0"/>
@@ -8373,23 +7569,17 @@
     <w:p>
       <w:pPr>
         <w:pStyle w:val="Ttulo1"/>
-        <w:rPr>
-          <w:lang w:val="en-US"/>
-        </w:rPr>
       </w:pPr>
-      <w:bookmarkStart w:id="14" w:name="_Toc34731949"/>
-      <w:r>
-        <w:rPr>
-          <w:lang w:val="en-US"/>
-        </w:rPr>
+      <w:bookmarkStart w:id="13" w:name="_Toc34731949"/>
+      <w:r>
         <w:t>Peticiones REST</w:t>
       </w:r>
-      <w:bookmarkEnd w:id="14"/>
+      <w:bookmarkEnd w:id="13"/>
     </w:p>
     <w:p>
       <w:pPr>
         <w:rPr>
-          <w:lang w:val="en-US" w:bidi="es-ES"/>
+          <w:lang w:bidi="es-ES"/>
         </w:rPr>
       </w:pPr>
     </w:p>
@@ -8400,14 +7590,14 @@
           <w:lang w:bidi="es-ES"/>
         </w:rPr>
       </w:pPr>
-      <w:bookmarkStart w:id="15" w:name="_Toc34731950"/>
+      <w:bookmarkStart w:id="14" w:name="_Toc34731950"/>
       <w:r>
         <w:rPr>
           <w:lang w:bidi="es-ES"/>
         </w:rPr>
         <w:t>Interfaces de Usuario según nuestra API</w:t>
       </w:r>
-      <w:bookmarkEnd w:id="15"/>
+      <w:bookmarkEnd w:id="14"/>
     </w:p>
     <w:p>
       <w:pPr>
@@ -8451,7 +7641,7 @@
                     <pic:cNvPicPr/>
                   </pic:nvPicPr>
                   <pic:blipFill>
-                    <a:blip r:embed="rId52" cstate="print">
+                    <a:blip r:embed="rId50" cstate="print">
                       <a:extLst>
                         <a:ext uri="{28A0092B-C50C-407E-A947-70E740481C1C}">
                           <a14:useLocalDpi xmlns:a14="http://schemas.microsoft.com/office/drawing/2010/main" val="0"/>
@@ -8737,7 +7927,7 @@
                     <pic:cNvPicPr/>
                   </pic:nvPicPr>
                   <pic:blipFill>
-                    <a:blip r:embed="rId53">
+                    <a:blip r:embed="rId51">
                       <a:extLst>
                         <a:ext uri="{28A0092B-C50C-407E-A947-70E740481C1C}">
                           <a14:useLocalDpi xmlns:a14="http://schemas.microsoft.com/office/drawing/2010/main" val="0"/>
@@ -8936,7 +8126,7 @@
                     <pic:cNvPicPr/>
                   </pic:nvPicPr>
                   <pic:blipFill>
-                    <a:blip r:embed="rId54">
+                    <a:blip r:embed="rId52">
                       <a:extLst>
                         <a:ext uri="{28A0092B-C50C-407E-A947-70E740481C1C}">
                           <a14:useLocalDpi xmlns:a14="http://schemas.microsoft.com/office/drawing/2010/main" val="0"/>
@@ -9028,7 +8218,7 @@
                     <pic:cNvPicPr/>
                   </pic:nvPicPr>
                   <pic:blipFill>
-                    <a:blip r:embed="rId55">
+                    <a:blip r:embed="rId53">
                       <a:extLst>
                         <a:ext uri="{28A0092B-C50C-407E-A947-70E740481C1C}">
                           <a14:useLocalDpi xmlns:a14="http://schemas.microsoft.com/office/drawing/2010/main" val="0"/>
@@ -9070,7 +8260,7 @@
         </w:rPr>
         <w:t xml:space="preserve">Dado que hemos decidido usar </w:t>
       </w:r>
-      <w:hyperlink r:id="rId56" w:history="1">
+      <w:hyperlink r:id="rId54" w:history="1">
         <w:proofErr w:type="spellStart"/>
         <w:r>
           <w:rPr>
@@ -9216,7 +8406,7 @@
                     <pic:cNvPicPr/>
                   </pic:nvPicPr>
                   <pic:blipFill>
-                    <a:blip r:embed="rId57">
+                    <a:blip r:embed="rId55">
                       <a:extLst>
                         <a:ext uri="{28A0092B-C50C-407E-A947-70E740481C1C}">
                           <a14:useLocalDpi xmlns:a14="http://schemas.microsoft.com/office/drawing/2010/main" val="0"/>
@@ -9425,71 +8615,6 @@
     </w:p>
     <w:p>
       <w:pPr>
-        <w:rPr>
-          <w:lang w:bidi="es-ES"/>
-        </w:rPr>
-      </w:pPr>
-    </w:p>
-    <w:p>
-      <w:pPr>
-        <w:rPr>
-          <w:lang w:bidi="es-ES"/>
-        </w:rPr>
-      </w:pPr>
-    </w:p>
-    <w:p>
-      <w:pPr>
-        <w:rPr>
-          <w:lang w:bidi="es-ES"/>
-        </w:rPr>
-      </w:pPr>
-    </w:p>
-    <w:p>
-      <w:pPr>
-        <w:rPr>
-          <w:lang w:bidi="es-ES"/>
-        </w:rPr>
-      </w:pPr>
-    </w:p>
-    <w:p>
-      <w:pPr>
-        <w:jc w:val="left"/>
-        <w:rPr>
-          <w:lang w:bidi="es-ES"/>
-        </w:rPr>
-      </w:pPr>
-      <w:r>
-        <w:rPr>
-          <w:lang w:bidi="es-ES"/>
-        </w:rPr>
-        <w:br w:type="page"/>
-      </w:r>
-      <w:r>
-        <w:rPr>
-          <w:lang w:bidi="es-ES"/>
-        </w:rPr>
-        <w:lastRenderedPageBreak/>
-        <w:br w:type="page"/>
-      </w:r>
-    </w:p>
-    <w:p>
-      <w:pPr>
-        <w:jc w:val="left"/>
-        <w:rPr>
-          <w:lang w:bidi="es-ES"/>
-        </w:rPr>
-      </w:pPr>
-    </w:p>
-    <w:p>
-      <w:pPr>
-        <w:jc w:val="left"/>
-        <w:rPr>
-          <w:lang w:bidi="es-ES"/>
-        </w:rPr>
-      </w:pPr>
-    </w:p>
-    <w:p>
-      <w:pPr>
         <w:jc w:val="left"/>
         <w:rPr>
           <w:lang w:bidi="es-ES"/>
@@ -9508,7 +8633,7 @@
         </w:sectPr>
       </w:pPr>
     </w:p>
-    <w:bookmarkStart w:id="16" w:name="_Toc34731951"/>
+    <w:bookmarkStart w:id="15" w:name="_Toc34731951"/>
     <w:p>
       <w:pPr>
         <w:pStyle w:val="Ttulo1"/>
@@ -9533,7 +8658,7 @@
           </w:r>
         </w:sdtContent>
       </w:sdt>
-      <w:bookmarkEnd w:id="16"/>
+      <w:bookmarkEnd w:id="15"/>
     </w:p>
     <w:p/>
     <w:p>
@@ -9582,7 +8707,7 @@
       <w:pPr>
         <w:pStyle w:val="Ttulo1"/>
       </w:pPr>
-      <w:bookmarkStart w:id="17" w:name="_Toc34731952"/>
+      <w:bookmarkStart w:id="16" w:name="_Toc34731952"/>
       <w:r>
         <w:rPr>
           <w:noProof/>
@@ -9617,7 +8742,7 @@
                     </pic:cNvPicPr>
                   </pic:nvPicPr>
                   <pic:blipFill>
-                    <a:blip r:embed="rId58" cstate="print">
+                    <a:blip r:embed="rId56" cstate="print">
                       <a:extLst>
                         <a:ext uri="{28A0092B-C50C-407E-A947-70E740481C1C}">
                           <a14:useLocalDpi xmlns:a14="http://schemas.microsoft.com/office/drawing/2010/main" val="0"/>
@@ -9673,7 +8798,7 @@
           </w:r>
         </w:sdtContent>
       </w:sdt>
-      <w:bookmarkEnd w:id="17"/>
+      <w:bookmarkEnd w:id="16"/>
     </w:p>
     <w:p/>
     <w:sdt>
@@ -9699,7 +8824,7 @@
       </w:sdtContent>
     </w:sdt>
     <w:p/>
-    <w:bookmarkStart w:id="18" w:name="_Toc34731953" w:displacedByCustomXml="next"/>
+    <w:bookmarkStart w:id="17" w:name="_Toc34731953" w:displacedByCustomXml="next"/>
     <w:sdt>
       <w:sdtPr>
         <w:id w:val="1294792114"/>
@@ -9725,7 +8850,7 @@
         </w:p>
       </w:sdtContent>
     </w:sdt>
-    <w:bookmarkEnd w:id="18" w:displacedByCustomXml="prev"/>
+    <w:bookmarkEnd w:id="17" w:displacedByCustomXml="prev"/>
     <w:sdt>
       <w:sdtPr>
         <w:id w:val="-83996374"/>
@@ -9854,7 +8979,7 @@
           <w:rPr>
             <w:noProof/>
           </w:rPr>
-          <w:t>21</w:t>
+          <w:t>19</w:t>
         </w:r>
         <w:r>
           <w:fldChar w:fldCharType="end"/>
@@ -37322,6 +36447,7 @@
     <w:rsid w:val="004756E7"/>
     <w:rsid w:val="00816A3A"/>
     <w:rsid w:val="008314C2"/>
+    <w:rsid w:val="00DF1132"/>
   </w:rsids>
   <m:mathPr>
     <m:mathFont m:val="Cambria Math"/>
@@ -38179,14 +37305,6 @@
 </file>
 
 <file path=customXml/item1.xml><?xml version="1.0" encoding="utf-8"?>
-<p:properties xmlns:p="http://schemas.microsoft.com/office/2006/metadata/properties" xmlns:xsi="http://www.w3.org/2001/XMLSchema-instance" xmlns:pc="http://schemas.microsoft.com/office/infopath/2007/PartnerControls">
-  <documentManagement>
-    <MediaServiceKeyPoints xmlns="71af3243-3dd4-4a8d-8c0d-dd76da1f02a5" xsi:nil="true"/>
-  </documentManagement>
-</p:properties>
-</file>
-
-<file path=customXml/item2.xml><?xml version="1.0" encoding="utf-8"?>
 <ct:contentTypeSchema xmlns:ct="http://schemas.microsoft.com/office/2006/metadata/contentType" xmlns:ma="http://schemas.microsoft.com/office/2006/metadata/properties/metaAttributes" ct:_="" ma:_="" ma:contentTypeName="Document" ma:contentTypeID="0x01010079F111ED35F8CC479449609E8A0923A6" ma:contentTypeVersion="11" ma:contentTypeDescription="Create a new document." ma:contentTypeScope="" ma:versionID="9677210f24a1be23c92c90fd886aa0aa">
   <xsd:schema xmlns:xsd="http://www.w3.org/2001/XMLSchema" xmlns:xs="http://www.w3.org/2001/XMLSchema" xmlns:p="http://schemas.microsoft.com/office/2006/metadata/properties" xmlns:ns2="71af3243-3dd4-4a8d-8c0d-dd76da1f02a5" xmlns:ns3="16c05727-aa75-4e4a-9b5f-8a80a1165891" targetNamespace="http://schemas.microsoft.com/office/2006/metadata/properties" ma:root="true" ma:fieldsID="60e05723c5c1908df1a1a4ebf11d344e" ns2:_="" ns3:_="">
     <xsd:import namespace="71af3243-3dd4-4a8d-8c0d-dd76da1f02a5"/>
@@ -38397,21 +37515,19 @@
 </ct:contentTypeSchema>
 </file>
 
+<file path=customXml/item2.xml><?xml version="1.0" encoding="utf-8"?>
+<p:properties xmlns:p="http://schemas.microsoft.com/office/2006/metadata/properties" xmlns:xsi="http://www.w3.org/2001/XMLSchema-instance" xmlns:pc="http://schemas.microsoft.com/office/infopath/2007/PartnerControls">
+  <documentManagement>
+    <MediaServiceKeyPoints xmlns="71af3243-3dd4-4a8d-8c0d-dd76da1f02a5" xsi:nil="true"/>
+  </documentManagement>
+</p:properties>
+</file>
+
 <file path=customXml/item3.xml><?xml version="1.0" encoding="utf-8"?>
 <b:Sources xmlns:b="http://schemas.openxmlformats.org/officeDocument/2006/bibliography" xmlns="http://schemas.openxmlformats.org/officeDocument/2006/bibliography" SelectedStyle="\APASixthEditionOfficeOnline.xsl" StyleName="APA" Version="6"/>
 </file>
 
 <file path=customXml/itemProps1.xml><?xml version="1.0" encoding="utf-8"?>
-<ds:datastoreItem xmlns:ds="http://schemas.openxmlformats.org/officeDocument/2006/customXml" ds:itemID="{B6F1C28F-E4A2-4106-AF8B-6C4ABA9ECC55}">
-  <ds:schemaRefs>
-    <ds:schemaRef ds:uri="http://schemas.microsoft.com/office/2006/metadata/properties"/>
-    <ds:schemaRef ds:uri="http://schemas.microsoft.com/office/infopath/2007/PartnerControls"/>
-    <ds:schemaRef ds:uri="71af3243-3dd4-4a8d-8c0d-dd76da1f02a5"/>
-  </ds:schemaRefs>
-</ds:datastoreItem>
-</file>
-
-<file path=customXml/itemProps2.xml><?xml version="1.0" encoding="utf-8"?>
 <ds:datastoreItem xmlns:ds="http://schemas.openxmlformats.org/officeDocument/2006/customXml" ds:itemID="{209E5FA3-0485-4447-8B22-BC49E58AEB71}">
   <ds:schemaRefs>
     <ds:schemaRef ds:uri="http://schemas.microsoft.com/office/2006/metadata/contentType"/>
@@ -38430,8 +37546,18 @@
 </ds:datastoreItem>
 </file>
 
+<file path=customXml/itemProps2.xml><?xml version="1.0" encoding="utf-8"?>
+<ds:datastoreItem xmlns:ds="http://schemas.openxmlformats.org/officeDocument/2006/customXml" ds:itemID="{B6F1C28F-E4A2-4106-AF8B-6C4ABA9ECC55}">
+  <ds:schemaRefs>
+    <ds:schemaRef ds:uri="http://schemas.microsoft.com/office/2006/metadata/properties"/>
+    <ds:schemaRef ds:uri="http://schemas.microsoft.com/office/infopath/2007/PartnerControls"/>
+    <ds:schemaRef ds:uri="71af3243-3dd4-4a8d-8c0d-dd76da1f02a5"/>
+  </ds:schemaRefs>
+</ds:datastoreItem>
+</file>
+
 <file path=customXml/itemProps3.xml><?xml version="1.0" encoding="utf-8"?>
-<ds:datastoreItem xmlns:ds="http://schemas.openxmlformats.org/officeDocument/2006/customXml" ds:itemID="{38565DA5-AD28-44C0-8DFE-73162D071629}">
+<ds:datastoreItem xmlns:ds="http://schemas.openxmlformats.org/officeDocument/2006/customXml" ds:itemID="{E0FEB16A-6DB0-480F-9615-A300C62CE1A0}">
   <ds:schemaRefs>
     <ds:schemaRef ds:uri="http://schemas.openxmlformats.org/officeDocument/2006/bibliography"/>
   </ds:schemaRefs>

</xml_diff>

<commit_message>
component finish, next step play with it :D
</commit_message>
<xml_diff>
--- a/doc/How to Angular8.docx
+++ b/doc/How to Angular8.docx
@@ -6694,11 +6694,16 @@
     </w:p>
     <w:p>
       <w:pPr>
-        <w:rPr>
+        <w:pStyle w:val="Prrafodelista"/>
+        <w:numPr>
+          <w:ilvl w:val="0"/>
+          <w:numId w:val="21"/>
+        </w:numPr>
+        <w:rPr>
+          <w:b/>
           <w:lang w:bidi="es-ES"/>
         </w:rPr>
       </w:pPr>
-      <w:proofErr w:type="gramStart"/>
       <w:r>
         <w:rPr>
           <w:b/>
@@ -6720,9 +6725,9 @@
         </w:rPr>
         <w:t>.component.html</w:t>
       </w:r>
-      <w:proofErr w:type="gramEnd"/>
-      <w:r>
-        <w:rPr>
+      <w:r>
+        <w:rPr>
+          <w:b/>
           <w:lang w:bidi="es-ES"/>
         </w:rPr>
         <w:t>:</w:t>
@@ -7223,11 +7228,14 @@
           <w:lang w:bidi="es-ES"/>
         </w:rPr>
       </w:pPr>
-      <w:bookmarkStart w:id="12" w:name="_GoBack"/>
-      <w:bookmarkEnd w:id="12"/>
     </w:p>
     <w:p>
       <w:pPr>
+        <w:pStyle w:val="Prrafodelista"/>
+        <w:numPr>
+          <w:ilvl w:val="0"/>
+          <w:numId w:val="21"/>
+        </w:numPr>
         <w:rPr>
           <w:b/>
           <w:lang w:bidi="es-ES"/>
@@ -7561,6 +7569,280 @@
     </w:p>
     <w:p>
       <w:pPr>
+        <w:pStyle w:val="Prrafodelista"/>
+        <w:numPr>
+          <w:ilvl w:val="0"/>
+          <w:numId w:val="21"/>
+        </w:numPr>
+        <w:jc w:val="left"/>
+        <w:rPr>
+          <w:b/>
+          <w:noProof/>
+          <w:lang w:eastAsia="es-ES"/>
+        </w:rPr>
+      </w:pPr>
+      <w:r>
+        <w:rPr>
+          <w:b/>
+          <w:noProof/>
+          <w:lang w:eastAsia="es-ES"/>
+        </w:rPr>
+        <w:lastRenderedPageBreak/>
+        <w:t>home-page.component.ts:</w:t>
+      </w:r>
+    </w:p>
+    <w:p>
+      <w:pPr>
+        <w:jc w:val="left"/>
+        <w:rPr>
+          <w:noProof/>
+          <w:lang w:eastAsia="es-ES"/>
+        </w:rPr>
+      </w:pPr>
+      <w:r>
+        <w:rPr>
+          <w:noProof/>
+          <w:lang w:eastAsia="es-ES"/>
+        </w:rPr>
+        <w:drawing>
+          <wp:anchor distT="0" distB="0" distL="114300" distR="114300" simplePos="0" relativeHeight="251738112" behindDoc="0" locked="0" layoutInCell="1" allowOverlap="1">
+            <wp:simplePos x="0" y="0"/>
+            <wp:positionH relativeFrom="margin">
+              <wp:align>center</wp:align>
+            </wp:positionH>
+            <wp:positionV relativeFrom="paragraph">
+              <wp:posOffset>811530</wp:posOffset>
+            </wp:positionV>
+            <wp:extent cx="5731510" cy="2395855"/>
+            <wp:effectExtent l="190500" t="190500" r="193040" b="194945"/>
+            <wp:wrapTopAndBottom/>
+            <wp:docPr id="30" name="Imagen 30"/>
+            <wp:cNvGraphicFramePr>
+              <a:graphicFrameLocks xmlns:a="http://schemas.openxmlformats.org/drawingml/2006/main" noChangeAspect="1"/>
+            </wp:cNvGraphicFramePr>
+            <a:graphic xmlns:a="http://schemas.openxmlformats.org/drawingml/2006/main">
+              <a:graphicData uri="http://schemas.openxmlformats.org/drawingml/2006/picture">
+                <pic:pic xmlns:pic="http://schemas.openxmlformats.org/drawingml/2006/picture">
+                  <pic:nvPicPr>
+                    <pic:cNvPr id="1" name=""/>
+                    <pic:cNvPicPr/>
+                  </pic:nvPicPr>
+                  <pic:blipFill>
+                    <a:blip r:embed="rId50">
+                      <a:extLst>
+                        <a:ext uri="{28A0092B-C50C-407E-A947-70E740481C1C}">
+                          <a14:useLocalDpi xmlns:a14="http://schemas.microsoft.com/office/drawing/2010/main" val="0"/>
+                        </a:ext>
+                      </a:extLst>
+                    </a:blip>
+                    <a:stretch>
+                      <a:fillRect/>
+                    </a:stretch>
+                  </pic:blipFill>
+                  <pic:spPr>
+                    <a:xfrm>
+                      <a:off x="0" y="0"/>
+                      <a:ext cx="5731510" cy="2395855"/>
+                    </a:xfrm>
+                    <a:prstGeom prst="rect">
+                      <a:avLst/>
+                    </a:prstGeom>
+                    <a:ln>
+                      <a:noFill/>
+                    </a:ln>
+                    <a:effectLst>
+                      <a:outerShdw blurRad="190500" algn="tl" rotWithShape="0">
+                        <a:srgbClr val="000000">
+                          <a:alpha val="70000"/>
+                        </a:srgbClr>
+                      </a:outerShdw>
+                    </a:effectLst>
+                  </pic:spPr>
+                </pic:pic>
+              </a:graphicData>
+            </a:graphic>
+          </wp:anchor>
+        </w:drawing>
+      </w:r>
+      <w:r>
+        <w:rPr>
+          <w:noProof/>
+          <w:lang w:eastAsia="es-ES"/>
+        </w:rPr>
+        <w:t>Lo primero que podemos ver en el ejemplo que nos ofrece Angular-material es que se crea una interfaz y unos datos mockeados para el ejemplo, esta no es la manera recomendable asi que luego adaptaremos este código a nuestro caso.</w:t>
+      </w:r>
+    </w:p>
+    <w:p>
+      <w:pPr>
+        <w:jc w:val="left"/>
+        <w:rPr>
+          <w:noProof/>
+          <w:lang w:eastAsia="es-ES"/>
+        </w:rPr>
+      </w:pPr>
+      <w:r>
+        <w:rPr>
+          <w:noProof/>
+          <w:lang w:eastAsia="es-ES"/>
+        </w:rPr>
+        <w:t>Luego podemos observar como declara un par de variables que usamos previamente en el html, displayedColumns y dataSource, dataSource es la variable mas importante ya que es la q va a almacenar todos nuestros datos</w:t>
+      </w:r>
+      <w:r>
+        <w:rPr>
+          <w:noProof/>
+          <w:lang w:eastAsia="es-ES"/>
+        </w:rPr>
+        <w:t xml:space="preserve"> y es el objeto con el cual vamos a trabajar a la hora de usar la paginación, ordenación y filtrado de datos.</w:t>
+      </w:r>
+    </w:p>
+    <w:p>
+      <w:pPr>
+        <w:jc w:val="left"/>
+        <w:rPr>
+          <w:noProof/>
+          <w:lang w:eastAsia="es-ES"/>
+        </w:rPr>
+      </w:pPr>
+      <w:r>
+        <w:rPr>
+          <w:noProof/>
+          <w:lang w:eastAsia="es-ES"/>
+        </w:rPr>
+        <w:t>Como vemos en la imagen esta declarando dos ViewChild, uno para nuestro paginator y otro para la ordenación, vamos a lo importante, que es un ViewChild, Angular trata nuestro HTML como un template y cada elemento, cada div, nav, etc lo trata como un view, para acceder a ellos antiguamente usabamos un id y este id lo llamamos en nuestro js(ahora ts) haciendo un getElementById</w:t>
+      </w:r>
+      <w:r>
+        <w:rPr>
+          <w:noProof/>
+          <w:lang w:eastAsia="es-ES"/>
+        </w:rPr>
+        <w:t>, pero ahora al tratarse de Angular el que interpreta como views podemos acceder a ellos usando el ViewChild, necesitamos acceder a ellos para luego mas adelante añadirlos a nuestro dataSource para asi poder trabajar con los datos para su paginación y ordenación.</w:t>
+      </w:r>
+    </w:p>
+    <w:p>
+      <w:pPr>
+        <w:jc w:val="left"/>
+        <w:rPr>
+          <w:noProof/>
+          <w:lang w:eastAsia="es-ES"/>
+        </w:rPr>
+      </w:pPr>
+      <w:r>
+        <w:rPr>
+          <w:noProof/>
+          <w:lang w:eastAsia="es-ES"/>
+        </w:rPr>
+        <w:drawing>
+          <wp:anchor distT="0" distB="0" distL="114300" distR="114300" simplePos="0" relativeHeight="251739136" behindDoc="0" locked="0" layoutInCell="1" allowOverlap="1">
+            <wp:simplePos x="0" y="0"/>
+            <wp:positionH relativeFrom="margin">
+              <wp:align>center</wp:align>
+            </wp:positionH>
+            <wp:positionV relativeFrom="paragraph">
+              <wp:posOffset>582295</wp:posOffset>
+            </wp:positionV>
+            <wp:extent cx="3886200" cy="2162810"/>
+            <wp:effectExtent l="190500" t="190500" r="190500" b="199390"/>
+            <wp:wrapTopAndBottom/>
+            <wp:docPr id="64" name="Imagen 64"/>
+            <wp:cNvGraphicFramePr>
+              <a:graphicFrameLocks xmlns:a="http://schemas.openxmlformats.org/drawingml/2006/main" noChangeAspect="1"/>
+            </wp:cNvGraphicFramePr>
+            <a:graphic xmlns:a="http://schemas.openxmlformats.org/drawingml/2006/main">
+              <a:graphicData uri="http://schemas.openxmlformats.org/drawingml/2006/picture">
+                <pic:pic xmlns:pic="http://schemas.openxmlformats.org/drawingml/2006/picture">
+                  <pic:nvPicPr>
+                    <pic:cNvPr id="1" name=""/>
+                    <pic:cNvPicPr/>
+                  </pic:nvPicPr>
+                  <pic:blipFill>
+                    <a:blip r:embed="rId51">
+                      <a:extLst>
+                        <a:ext uri="{28A0092B-C50C-407E-A947-70E740481C1C}">
+                          <a14:useLocalDpi xmlns:a14="http://schemas.microsoft.com/office/drawing/2010/main" val="0"/>
+                        </a:ext>
+                      </a:extLst>
+                    </a:blip>
+                    <a:stretch>
+                      <a:fillRect/>
+                    </a:stretch>
+                  </pic:blipFill>
+                  <pic:spPr>
+                    <a:xfrm>
+                      <a:off x="0" y="0"/>
+                      <a:ext cx="3886200" cy="2162810"/>
+                    </a:xfrm>
+                    <a:prstGeom prst="rect">
+                      <a:avLst/>
+                    </a:prstGeom>
+                    <a:ln>
+                      <a:noFill/>
+                    </a:ln>
+                    <a:effectLst>
+                      <a:outerShdw blurRad="190500" algn="tl" rotWithShape="0">
+                        <a:srgbClr val="000000">
+                          <a:alpha val="70000"/>
+                        </a:srgbClr>
+                      </a:outerShdw>
+                    </a:effectLst>
+                  </pic:spPr>
+                </pic:pic>
+              </a:graphicData>
+            </a:graphic>
+            <wp14:sizeRelH relativeFrom="margin">
+              <wp14:pctWidth>0</wp14:pctWidth>
+            </wp14:sizeRelH>
+            <wp14:sizeRelV relativeFrom="margin">
+              <wp14:pctHeight>0</wp14:pctHeight>
+            </wp14:sizeRelV>
+          </wp:anchor>
+        </w:drawing>
+      </w:r>
+      <w:r>
+        <w:rPr>
+          <w:noProof/>
+          <w:lang w:eastAsia="es-ES"/>
+        </w:rPr>
+        <w:t>Luego en el OnInit lo único que hacemos es inicializar los valores de paginación y ordenación de nuestro dataSource.</w:t>
+      </w:r>
+    </w:p>
+    <w:p>
+      <w:pPr>
+        <w:jc w:val="left"/>
+        <w:rPr>
+          <w:noProof/>
+          <w:lang w:eastAsia="es-ES"/>
+        </w:rPr>
+      </w:pPr>
+      <w:bookmarkStart w:id="12" w:name="_GoBack"/>
+      <w:bookmarkEnd w:id="12"/>
+    </w:p>
+    <w:p>
+      <w:pPr>
+        <w:jc w:val="left"/>
+        <w:rPr>
+          <w:noProof/>
+          <w:lang w:eastAsia="es-ES"/>
+        </w:rPr>
+      </w:pPr>
+    </w:p>
+    <w:p>
+      <w:pPr>
+        <w:jc w:val="left"/>
+        <w:rPr>
+          <w:noProof/>
+          <w:lang w:eastAsia="es-ES"/>
+        </w:rPr>
+      </w:pPr>
+      <w:r>
+        <w:rPr>
+          <w:noProof/>
+          <w:lang w:eastAsia="es-ES"/>
+        </w:rPr>
+        <w:br w:type="page"/>
+      </w:r>
+    </w:p>
+    <w:p>
+      <w:pPr>
         <w:rPr>
           <w:lang w:bidi="es-ES"/>
         </w:rPr>
@@ -7641,7 +7923,7 @@
                     <pic:cNvPicPr/>
                   </pic:nvPicPr>
                   <pic:blipFill>
-                    <a:blip r:embed="rId50" cstate="print">
+                    <a:blip r:embed="rId52" cstate="print">
                       <a:extLst>
                         <a:ext uri="{28A0092B-C50C-407E-A947-70E740481C1C}">
                           <a14:useLocalDpi xmlns:a14="http://schemas.microsoft.com/office/drawing/2010/main" val="0"/>
@@ -7927,7 +8209,7 @@
                     <pic:cNvPicPr/>
                   </pic:nvPicPr>
                   <pic:blipFill>
-                    <a:blip r:embed="rId51">
+                    <a:blip r:embed="rId53">
                       <a:extLst>
                         <a:ext uri="{28A0092B-C50C-407E-A947-70E740481C1C}">
                           <a14:useLocalDpi xmlns:a14="http://schemas.microsoft.com/office/drawing/2010/main" val="0"/>
@@ -8126,7 +8408,7 @@
                     <pic:cNvPicPr/>
                   </pic:nvPicPr>
                   <pic:blipFill>
-                    <a:blip r:embed="rId52">
+                    <a:blip r:embed="rId54">
                       <a:extLst>
                         <a:ext uri="{28A0092B-C50C-407E-A947-70E740481C1C}">
                           <a14:useLocalDpi xmlns:a14="http://schemas.microsoft.com/office/drawing/2010/main" val="0"/>
@@ -8218,7 +8500,7 @@
                     <pic:cNvPicPr/>
                   </pic:nvPicPr>
                   <pic:blipFill>
-                    <a:blip r:embed="rId53">
+                    <a:blip r:embed="rId55">
                       <a:extLst>
                         <a:ext uri="{28A0092B-C50C-407E-A947-70E740481C1C}">
                           <a14:useLocalDpi xmlns:a14="http://schemas.microsoft.com/office/drawing/2010/main" val="0"/>
@@ -8260,7 +8542,7 @@
         </w:rPr>
         <w:t xml:space="preserve">Dado que hemos decidido usar </w:t>
       </w:r>
-      <w:hyperlink r:id="rId54" w:history="1">
+      <w:hyperlink r:id="rId56" w:history="1">
         <w:proofErr w:type="spellStart"/>
         <w:r>
           <w:rPr>
@@ -8406,7 +8688,7 @@
                     <pic:cNvPicPr/>
                   </pic:nvPicPr>
                   <pic:blipFill>
-                    <a:blip r:embed="rId55">
+                    <a:blip r:embed="rId57">
                       <a:extLst>
                         <a:ext uri="{28A0092B-C50C-407E-A947-70E740481C1C}">
                           <a14:useLocalDpi xmlns:a14="http://schemas.microsoft.com/office/drawing/2010/main" val="0"/>
@@ -8742,7 +9024,7 @@
                     </pic:cNvPicPr>
                   </pic:nvPicPr>
                   <pic:blipFill>
-                    <a:blip r:embed="rId56" cstate="print">
+                    <a:blip r:embed="rId58" cstate="print">
                       <a:extLst>
                         <a:ext uri="{28A0092B-C50C-407E-A947-70E740481C1C}">
                           <a14:useLocalDpi xmlns:a14="http://schemas.microsoft.com/office/drawing/2010/main" val="0"/>
@@ -8979,7 +9261,7 @@
           <w:rPr>
             <w:noProof/>
           </w:rPr>
-          <w:t>19</w:t>
+          <w:t>16</w:t>
         </w:r>
         <w:r>
           <w:fldChar w:fldCharType="end"/>
@@ -9752,6 +10034,92 @@
     </w:lvl>
   </w:abstractNum>
   <w:abstractNum w:abstractNumId="14" w15:restartNumberingAfterBreak="0">
+    <w:nsid w:val="31555158"/>
+    <w:multiLevelType w:val="hybridMultilevel"/>
+    <w:tmpl w:val="EA4C257A"/>
+    <w:lvl w:ilvl="0" w:tplc="0C0A000F">
+      <w:start w:val="1"/>
+      <w:numFmt w:val="decimal"/>
+      <w:lvlText w:val="%1."/>
+      <w:lvlJc w:val="left"/>
+      <w:pPr>
+        <w:ind w:left="720" w:hanging="360"/>
+      </w:pPr>
+    </w:lvl>
+    <w:lvl w:ilvl="1" w:tplc="0C0A0019" w:tentative="1">
+      <w:start w:val="1"/>
+      <w:numFmt w:val="lowerLetter"/>
+      <w:lvlText w:val="%2."/>
+      <w:lvlJc w:val="left"/>
+      <w:pPr>
+        <w:ind w:left="1440" w:hanging="360"/>
+      </w:pPr>
+    </w:lvl>
+    <w:lvl w:ilvl="2" w:tplc="0C0A001B" w:tentative="1">
+      <w:start w:val="1"/>
+      <w:numFmt w:val="lowerRoman"/>
+      <w:lvlText w:val="%3."/>
+      <w:lvlJc w:val="right"/>
+      <w:pPr>
+        <w:ind w:left="2160" w:hanging="180"/>
+      </w:pPr>
+    </w:lvl>
+    <w:lvl w:ilvl="3" w:tplc="0C0A000F" w:tentative="1">
+      <w:start w:val="1"/>
+      <w:numFmt w:val="decimal"/>
+      <w:lvlText w:val="%4."/>
+      <w:lvlJc w:val="left"/>
+      <w:pPr>
+        <w:ind w:left="2880" w:hanging="360"/>
+      </w:pPr>
+    </w:lvl>
+    <w:lvl w:ilvl="4" w:tplc="0C0A0019" w:tentative="1">
+      <w:start w:val="1"/>
+      <w:numFmt w:val="lowerLetter"/>
+      <w:lvlText w:val="%5."/>
+      <w:lvlJc w:val="left"/>
+      <w:pPr>
+        <w:ind w:left="3600" w:hanging="360"/>
+      </w:pPr>
+    </w:lvl>
+    <w:lvl w:ilvl="5" w:tplc="0C0A001B" w:tentative="1">
+      <w:start w:val="1"/>
+      <w:numFmt w:val="lowerRoman"/>
+      <w:lvlText w:val="%6."/>
+      <w:lvlJc w:val="right"/>
+      <w:pPr>
+        <w:ind w:left="4320" w:hanging="180"/>
+      </w:pPr>
+    </w:lvl>
+    <w:lvl w:ilvl="6" w:tplc="0C0A000F" w:tentative="1">
+      <w:start w:val="1"/>
+      <w:numFmt w:val="decimal"/>
+      <w:lvlText w:val="%7."/>
+      <w:lvlJc w:val="left"/>
+      <w:pPr>
+        <w:ind w:left="5040" w:hanging="360"/>
+      </w:pPr>
+    </w:lvl>
+    <w:lvl w:ilvl="7" w:tplc="0C0A0019" w:tentative="1">
+      <w:start w:val="1"/>
+      <w:numFmt w:val="lowerLetter"/>
+      <w:lvlText w:val="%8."/>
+      <w:lvlJc w:val="left"/>
+      <w:pPr>
+        <w:ind w:left="5760" w:hanging="360"/>
+      </w:pPr>
+    </w:lvl>
+    <w:lvl w:ilvl="8" w:tplc="0C0A001B" w:tentative="1">
+      <w:start w:val="1"/>
+      <w:numFmt w:val="lowerRoman"/>
+      <w:lvlText w:val="%9."/>
+      <w:lvlJc w:val="right"/>
+      <w:pPr>
+        <w:ind w:left="6480" w:hanging="180"/>
+      </w:pPr>
+    </w:lvl>
+  </w:abstractNum>
+  <w:abstractNum w:abstractNumId="15" w15:restartNumberingAfterBreak="0">
     <w:nsid w:val="43D757EE"/>
     <w:multiLevelType w:val="multilevel"/>
     <w:tmpl w:val="0409001F"/>
@@ -9841,7 +10209,7 @@
       </w:pPr>
     </w:lvl>
   </w:abstractNum>
-  <w:abstractNum w:abstractNumId="15" w15:restartNumberingAfterBreak="0">
+  <w:abstractNum w:abstractNumId="16" w15:restartNumberingAfterBreak="0">
     <w:nsid w:val="462C4BAC"/>
     <w:multiLevelType w:val="hybridMultilevel"/>
     <w:tmpl w:val="9D844D94"/>
@@ -9954,7 +10322,7 @@
       </w:rPr>
     </w:lvl>
   </w:abstractNum>
-  <w:abstractNum w:abstractNumId="16" w15:restartNumberingAfterBreak="0">
+  <w:abstractNum w:abstractNumId="17" w15:restartNumberingAfterBreak="0">
     <w:nsid w:val="520F636C"/>
     <w:multiLevelType w:val="hybridMultilevel"/>
     <w:tmpl w:val="EA6E193E"/>
@@ -10067,7 +10435,7 @@
       </w:rPr>
     </w:lvl>
   </w:abstractNum>
-  <w:abstractNum w:abstractNumId="17" w15:restartNumberingAfterBreak="0">
+  <w:abstractNum w:abstractNumId="18" w15:restartNumberingAfterBreak="0">
     <w:nsid w:val="5C9F08EB"/>
     <w:multiLevelType w:val="hybridMultilevel"/>
     <w:tmpl w:val="91145010"/>
@@ -10180,7 +10548,7 @@
       </w:rPr>
     </w:lvl>
   </w:abstractNum>
-  <w:abstractNum w:abstractNumId="18" w15:restartNumberingAfterBreak="0">
+  <w:abstractNum w:abstractNumId="19" w15:restartNumberingAfterBreak="0">
     <w:nsid w:val="5E633ADA"/>
     <w:multiLevelType w:val="hybridMultilevel"/>
     <w:tmpl w:val="139EDBE8"/>
@@ -10293,7 +10661,7 @@
       </w:rPr>
     </w:lvl>
   </w:abstractNum>
-  <w:abstractNum w:abstractNumId="19" w15:restartNumberingAfterBreak="0">
+  <w:abstractNum w:abstractNumId="20" w15:restartNumberingAfterBreak="0">
     <w:nsid w:val="5FED6215"/>
     <w:multiLevelType w:val="hybridMultilevel"/>
     <w:tmpl w:val="1A9C2CD0"/>
@@ -10407,16 +10775,16 @@
     </w:lvl>
   </w:abstractNum>
   <w:num w:numId="1">
-    <w:abstractNumId w:val="16"/>
+    <w:abstractNumId w:val="17"/>
   </w:num>
   <w:num w:numId="2">
-    <w:abstractNumId w:val="19"/>
+    <w:abstractNumId w:val="20"/>
   </w:num>
   <w:num w:numId="3">
     <w:abstractNumId w:val="9"/>
   </w:num>
   <w:num w:numId="4">
-    <w:abstractNumId w:val="14"/>
+    <w:abstractNumId w:val="15"/>
   </w:num>
   <w:num w:numId="5">
     <w:abstractNumId w:val="11"/>
@@ -10452,19 +10820,22 @@
     <w:abstractNumId w:val="12"/>
   </w:num>
   <w:num w:numId="16">
-    <w:abstractNumId w:val="15"/>
+    <w:abstractNumId w:val="16"/>
   </w:num>
   <w:num w:numId="17">
     <w:abstractNumId w:val="10"/>
   </w:num>
   <w:num w:numId="18">
-    <w:abstractNumId w:val="17"/>
+    <w:abstractNumId w:val="18"/>
   </w:num>
   <w:num w:numId="19">
     <w:abstractNumId w:val="13"/>
   </w:num>
   <w:num w:numId="20">
-    <w:abstractNumId w:val="18"/>
+    <w:abstractNumId w:val="19"/>
+  </w:num>
+  <w:num w:numId="21">
+    <w:abstractNumId w:val="14"/>
   </w:num>
 </w:numbering>
 </file>
@@ -36445,9 +36816,9 @@
     <w:rsidRoot w:val="008314C2"/>
     <w:rsid w:val="003766E8"/>
     <w:rsid w:val="004756E7"/>
+    <w:rsid w:val="005F6D2E"/>
     <w:rsid w:val="00816A3A"/>
     <w:rsid w:val="008314C2"/>
-    <w:rsid w:val="00DF1132"/>
   </w:rsids>
   <m:mathPr>
     <m:mathFont m:val="Cambria Math"/>
@@ -37557,7 +37928,7 @@
 </file>
 
 <file path=customXml/itemProps3.xml><?xml version="1.0" encoding="utf-8"?>
-<ds:datastoreItem xmlns:ds="http://schemas.openxmlformats.org/officeDocument/2006/customXml" ds:itemID="{E0FEB16A-6DB0-480F-9615-A300C62CE1A0}">
+<ds:datastoreItem xmlns:ds="http://schemas.openxmlformats.org/officeDocument/2006/customXml" ds:itemID="{43886376-40EB-47A0-837D-BD21AC47C133}">
   <ds:schemaRefs>
     <ds:schemaRef ds:uri="http://schemas.openxmlformats.org/officeDocument/2006/bibliography"/>
   </ds:schemaRefs>

</xml_diff>

<commit_message>
fix shared modules and include it, and WIP: doc
</commit_message>
<xml_diff>
--- a/doc/How to Angular8.docx
+++ b/doc/How to Angular8.docx
@@ -25,7 +25,7 @@
                 <wp:docPr id="8" name="Rectángulo 8">
                   <a:extLst xmlns:a="http://schemas.openxmlformats.org/drawingml/2006/main">
                     <a:ext uri="{C183D7F6-B498-43B3-948B-1728B52AA6E4}">
-                      <adec:decorative xmlns="" xmlns:cx="http://schemas.microsoft.com/office/drawing/2014/chartex" xmlns:cx1="http://schemas.microsoft.com/office/drawing/2015/9/8/chartex" xmlns:cx2="http://schemas.microsoft.com/office/drawing/2015/10/21/chartex" xmlns:cx3="http://schemas.microsoft.com/office/drawing/2016/5/9/chartex" xmlns:cx4="http://schemas.microsoft.com/office/drawing/2016/5/10/chartex" xmlns:cx5="http://schemas.microsoft.com/office/drawing/2016/5/11/chartex" xmlns:cx6="http://schemas.microsoft.com/office/drawing/2016/5/12/chartex" xmlns:cx7="http://schemas.microsoft.com/office/drawing/2016/5/13/chartex" xmlns:cx8="http://schemas.microsoft.com/office/drawing/2016/5/14/chartex" xmlns:aink="http://schemas.microsoft.com/office/drawing/2016/ink" xmlns:am3d="http://schemas.microsoft.com/office/drawing/2017/model3d" xmlns:o="urn:schemas-microsoft-com:office:office" xmlns:v="urn:schemas-microsoft-com:vml" xmlns:w10="urn:schemas-microsoft-com:office:word" xmlns:w="http://schemas.openxmlformats.org/wordprocessingml/2006/main" xmlns:w16cid="http://schemas.microsoft.com/office/word/2016/wordml/cid" xmlns:w16se="http://schemas.microsoft.com/office/word/2015/wordml/symex" xmlns:adec="http://schemas.microsoft.com/office/drawing/2017/decorative" val="1"/>
+                      <adec:decorative xmlns:adec="http://schemas.microsoft.com/office/drawing/2017/decorative" xmlns:w16se="http://schemas.microsoft.com/office/word/2015/wordml/symex" xmlns:w16cid="http://schemas.microsoft.com/office/word/2016/wordml/cid" xmlns:w="http://schemas.openxmlformats.org/wordprocessingml/2006/main" xmlns:w10="urn:schemas-microsoft-com:office:word" xmlns:v="urn:schemas-microsoft-com:vml" xmlns:o="urn:schemas-microsoft-com:office:office" xmlns:am3d="http://schemas.microsoft.com/office/drawing/2017/model3d" xmlns:aink="http://schemas.microsoft.com/office/drawing/2016/ink" xmlns:cx8="http://schemas.microsoft.com/office/drawing/2016/5/14/chartex" xmlns:cx7="http://schemas.microsoft.com/office/drawing/2016/5/13/chartex" xmlns:cx6="http://schemas.microsoft.com/office/drawing/2016/5/12/chartex" xmlns:cx5="http://schemas.microsoft.com/office/drawing/2016/5/11/chartex" xmlns:cx4="http://schemas.microsoft.com/office/drawing/2016/5/10/chartex" xmlns:cx3="http://schemas.microsoft.com/office/drawing/2016/5/9/chartex" xmlns:cx2="http://schemas.microsoft.com/office/drawing/2015/10/21/chartex" xmlns:cx1="http://schemas.microsoft.com/office/drawing/2015/9/8/chartex" xmlns:cx="http://schemas.microsoft.com/office/drawing/2014/chartex" xmlns="" val="1"/>
                     </a:ext>
                   </a:extLst>
                 </wp:docPr>
@@ -138,7 +138,7 @@
             <wp:docPr id="2" name="Imagen 2" descr="Manos trabajando en un equipo portátil, flores y taza para té">
               <a:extLst xmlns:a="http://schemas.openxmlformats.org/drawingml/2006/main">
                 <a:ext uri="{C183D7F6-B498-43B3-948B-1728B52AA6E4}">
-                  <adec:decorative xmlns="" xmlns:cx="http://schemas.microsoft.com/office/drawing/2014/chartex" xmlns:cx1="http://schemas.microsoft.com/office/drawing/2015/9/8/chartex" xmlns:cx2="http://schemas.microsoft.com/office/drawing/2015/10/21/chartex" xmlns:cx3="http://schemas.microsoft.com/office/drawing/2016/5/9/chartex" xmlns:cx4="http://schemas.microsoft.com/office/drawing/2016/5/10/chartex" xmlns:cx5="http://schemas.microsoft.com/office/drawing/2016/5/11/chartex" xmlns:cx6="http://schemas.microsoft.com/office/drawing/2016/5/12/chartex" xmlns:cx7="http://schemas.microsoft.com/office/drawing/2016/5/13/chartex" xmlns:cx8="http://schemas.microsoft.com/office/drawing/2016/5/14/chartex" xmlns:aink="http://schemas.microsoft.com/office/drawing/2016/ink" xmlns:am3d="http://schemas.microsoft.com/office/drawing/2017/model3d" xmlns:o="urn:schemas-microsoft-com:office:office" xmlns:v="urn:schemas-microsoft-com:vml" xmlns:w10="urn:schemas-microsoft-com:office:word" xmlns:w="http://schemas.openxmlformats.org/wordprocessingml/2006/main" xmlns:w16cid="http://schemas.microsoft.com/office/word/2016/wordml/cid" xmlns:w16se="http://schemas.microsoft.com/office/word/2015/wordml/symex" xmlns:adec="http://schemas.microsoft.com/office/drawing/2017/decorative" val="0"/>
+                  <adec:decorative xmlns:adec="http://schemas.microsoft.com/office/drawing/2017/decorative" xmlns:w16se="http://schemas.microsoft.com/office/word/2015/wordml/symex" xmlns:w16cid="http://schemas.microsoft.com/office/word/2016/wordml/cid" xmlns:w="http://schemas.openxmlformats.org/wordprocessingml/2006/main" xmlns:w10="urn:schemas-microsoft-com:office:word" xmlns:v="urn:schemas-microsoft-com:vml" xmlns:o="urn:schemas-microsoft-com:office:office" xmlns:am3d="http://schemas.microsoft.com/office/drawing/2017/model3d" xmlns:aink="http://schemas.microsoft.com/office/drawing/2016/ink" xmlns:cx8="http://schemas.microsoft.com/office/drawing/2016/5/14/chartex" xmlns:cx7="http://schemas.microsoft.com/office/drawing/2016/5/13/chartex" xmlns:cx6="http://schemas.microsoft.com/office/drawing/2016/5/12/chartex" xmlns:cx5="http://schemas.microsoft.com/office/drawing/2016/5/11/chartex" xmlns:cx4="http://schemas.microsoft.com/office/drawing/2016/5/10/chartex" xmlns:cx3="http://schemas.microsoft.com/office/drawing/2016/5/9/chartex" xmlns:cx2="http://schemas.microsoft.com/office/drawing/2015/10/21/chartex" xmlns:cx1="http://schemas.microsoft.com/office/drawing/2015/9/8/chartex" xmlns:cx="http://schemas.microsoft.com/office/drawing/2014/chartex" xmlns="" val="0"/>
                 </a:ext>
               </a:extLst>
             </wp:docPr>
@@ -7367,6 +7367,13 @@
           <w:lang w:bidi="es-ES"/>
         </w:rPr>
       </w:pPr>
+    </w:p>
+    <w:p>
+      <w:pPr>
+        <w:rPr>
+          <w:lang w:bidi="es-ES"/>
+        </w:rPr>
+      </w:pPr>
       <w:r>
         <w:rPr>
           <w:noProof/>
@@ -7376,10 +7383,10 @@
           <wp:anchor distT="0" distB="0" distL="114300" distR="114300" simplePos="0" relativeHeight="251731968" behindDoc="0" locked="0" layoutInCell="1" allowOverlap="1">
             <wp:simplePos x="0" y="0"/>
             <wp:positionH relativeFrom="column">
-              <wp:posOffset>-15240</wp:posOffset>
+              <wp:posOffset>-129540</wp:posOffset>
             </wp:positionH>
             <wp:positionV relativeFrom="paragraph">
-              <wp:posOffset>201930</wp:posOffset>
+              <wp:posOffset>198755</wp:posOffset>
             </wp:positionV>
             <wp:extent cx="2141220" cy="2225189"/>
             <wp:effectExtent l="190500" t="190500" r="182880" b="194310"/>
@@ -7432,48 +7439,70 @@
           </wp:anchor>
         </w:drawing>
       </w:r>
+      <w:r>
+        <w:rPr>
+          <w:lang w:bidi="es-ES"/>
+        </w:rPr>
+        <w:t xml:space="preserve">Sin embargo, al verlo podemos darnos cuenta de que en nuestro </w:t>
+      </w:r>
+      <w:proofErr w:type="spellStart"/>
+      <w:r>
+        <w:rPr>
+          <w:b/>
+          <w:lang w:bidi="es-ES"/>
+        </w:rPr>
+        <w:t>core.module.ts</w:t>
+      </w:r>
+      <w:proofErr w:type="spellEnd"/>
+      <w:r>
+        <w:rPr>
+          <w:lang w:bidi="es-ES"/>
+        </w:rPr>
+        <w:t xml:space="preserve"> también tenemos importado el </w:t>
+      </w:r>
+      <w:proofErr w:type="spellStart"/>
+      <w:r>
+        <w:rPr>
+          <w:b/>
+          <w:lang w:bidi="es-ES"/>
+        </w:rPr>
+        <w:t>MatButtonModule</w:t>
+      </w:r>
+      <w:proofErr w:type="spellEnd"/>
+      <w:r>
+        <w:rPr>
+          <w:lang w:bidi="es-ES"/>
+        </w:rPr>
+        <w:t xml:space="preserve"> ya que lo hemos necesitado previamente allí.</w:t>
+      </w:r>
     </w:p>
     <w:p>
       <w:pPr>
         <w:rPr>
-          <w:lang w:bidi="es-ES"/>
-        </w:rPr>
-      </w:pPr>
-      <w:r>
-        <w:rPr>
-          <w:lang w:bidi="es-ES"/>
-        </w:rPr>
-        <w:t xml:space="preserve">Sin embargo, al verlo podemos darnos cuenta de que en nuestro </w:t>
-      </w:r>
-      <w:proofErr w:type="spellStart"/>
-      <w:r>
-        <w:rPr>
-          <w:b/>
-          <w:lang w:bidi="es-ES"/>
-        </w:rPr>
-        <w:t>core.module.ts</w:t>
-      </w:r>
-      <w:proofErr w:type="spellEnd"/>
-      <w:r>
-        <w:rPr>
-          <w:lang w:bidi="es-ES"/>
-        </w:rPr>
-        <w:t xml:space="preserve"> también tenemos importado el </w:t>
-      </w:r>
-      <w:proofErr w:type="spellStart"/>
-      <w:r>
-        <w:rPr>
-          <w:b/>
-          <w:lang w:bidi="es-ES"/>
-        </w:rPr>
-        <w:t>MatButtonModule</w:t>
-      </w:r>
-      <w:proofErr w:type="spellEnd"/>
-      <w:r>
-        <w:rPr>
-          <w:lang w:bidi="es-ES"/>
-        </w:rPr>
-        <w:t xml:space="preserve"> ya que lo hemos necesitado previamente allí.</w:t>
+          <w:noProof/>
+          <w:lang w:eastAsia="es-ES"/>
+        </w:rPr>
+      </w:pPr>
+      <w:r>
+        <w:rPr>
+          <w:noProof/>
+          <w:lang w:eastAsia="es-ES"/>
+        </w:rPr>
+        <w:t xml:space="preserve"> Esto debe de llamarnos la atención ya que </w:t>
+      </w:r>
+      <w:r>
+        <w:rPr>
+          <w:noProof/>
+          <w:lang w:eastAsia="es-ES"/>
+        </w:rPr>
+        <w:t>es la clave para darnos cuenta de que empezamos a necesitar un módulo shared el cual contenga todos los modulos que vamos a compartir</w:t>
+      </w:r>
+      <w:r>
+        <w:rPr>
+          <w:noProof/>
+          <w:lang w:eastAsia="es-ES"/>
+        </w:rPr>
+        <w:t>.</w:t>
       </w:r>
     </w:p>
     <w:p>
@@ -7488,11 +7517,19 @@
           <w:noProof/>
           <w:lang w:eastAsia="es-ES"/>
         </w:rPr>
-        <w:t xml:space="preserve"> Esto debe de llamarnos la atención ya que estamos importando dos veces el mismo módulo cuando no debería de ser necesario.</w:t>
+        <w:t>Para resolverlo lo que tenemos que hacer es</w:t>
+      </w:r>
+      <w:r>
+        <w:rPr>
+          <w:noProof/>
+          <w:lang w:eastAsia="es-ES"/>
+        </w:rPr>
+        <w:t xml:space="preserve"> crear un nuevo módulo shared, en una carpeta shared, y agregar ahí los módulos que vamos a compartir, una vez lo tengamos solo necesitamos importar ese módulo shared en los módulos que vayamos a usar. </w:t>
       </w:r>
     </w:p>
     <w:p>
       <w:pPr>
+        <w:jc w:val="left"/>
         <w:rPr>
           <w:noProof/>
           <w:lang w:eastAsia="es-ES"/>
@@ -7503,120 +7540,65 @@
           <w:noProof/>
           <w:lang w:eastAsia="es-ES"/>
         </w:rPr>
-        <w:t xml:space="preserve">Para resolverlo lo que tenemos que hacer es irnos a nuestro modulo general, </w:t>
-      </w:r>
-      <w:r>
-        <w:rPr>
-          <w:b/>
+        <w:br w:type="page"/>
+      </w:r>
+    </w:p>
+    <w:p>
+      <w:pPr>
+        <w:rPr>
           <w:noProof/>
           <w:lang w:eastAsia="es-ES"/>
         </w:rPr>
-        <w:t>app.module.ts</w:t>
-      </w:r>
+      </w:pPr>
       <w:r>
         <w:rPr>
           <w:noProof/>
           <w:lang w:eastAsia="es-ES"/>
         </w:rPr>
-        <w:t xml:space="preserve">, añadirlo en este archivo y eliminarlo de ambos ficheros: </w:t>
-      </w:r>
-      <w:r>
-        <w:rPr>
-          <w:b/>
+        <w:lastRenderedPageBreak/>
+        <w:t>Al final deberíamos de tener algo así:</w:t>
+      </w:r>
+    </w:p>
+    <w:p>
+      <w:pPr>
+        <w:rPr>
+          <w:noProof/>
+          <w:lang w:val="en-US" w:eastAsia="es-ES"/>
+        </w:rPr>
+      </w:pPr>
+      <w:r>
+        <w:rPr>
+          <w:noProof/>
+          <w:lang w:val="en-US" w:eastAsia="es-ES"/>
+        </w:rPr>
+        <w:t>shared.module.ts:</w:t>
+      </w:r>
+    </w:p>
+    <w:p>
+      <w:pPr>
+        <w:rPr>
+          <w:noProof/>
+          <w:lang w:val="en-US" w:eastAsia="es-ES"/>
+        </w:rPr>
+      </w:pPr>
+      <w:r>
+        <w:rPr>
           <w:noProof/>
           <w:lang w:eastAsia="es-ES"/>
         </w:rPr>
-        <w:t>core.module.ts</w:t>
-      </w:r>
-      <w:r>
-        <w:rPr>
-          <w:noProof/>
-          <w:lang w:eastAsia="es-ES"/>
-        </w:rPr>
-        <w:t xml:space="preserve"> y </w:t>
-      </w:r>
-      <w:r>
-        <w:rPr>
-          <w:b/>
-          <w:noProof/>
-          <w:lang w:eastAsia="es-ES"/>
-        </w:rPr>
-        <w:t>home.module.ts</w:t>
-      </w:r>
-      <w:r>
-        <w:rPr>
-          <w:noProof/>
-          <w:lang w:eastAsia="es-ES"/>
-        </w:rPr>
-        <w:t>.</w:t>
-      </w:r>
-    </w:p>
-    <w:p>
-      <w:pPr>
-        <w:jc w:val="left"/>
-        <w:rPr>
-          <w:noProof/>
-          <w:lang w:eastAsia="es-ES"/>
-        </w:rPr>
-      </w:pPr>
-      <w:r>
-        <w:rPr>
-          <w:noProof/>
-          <w:lang w:eastAsia="es-ES"/>
-        </w:rPr>
-        <w:br w:type="page"/>
-      </w:r>
-    </w:p>
-    <w:p>
-      <w:pPr>
-        <w:pStyle w:val="Prrafodelista"/>
-        <w:numPr>
-          <w:ilvl w:val="0"/>
-          <w:numId w:val="21"/>
-        </w:numPr>
-        <w:jc w:val="left"/>
-        <w:rPr>
-          <w:b/>
-          <w:noProof/>
-          <w:lang w:eastAsia="es-ES"/>
-        </w:rPr>
-      </w:pPr>
-      <w:r>
-        <w:rPr>
-          <w:b/>
-          <w:noProof/>
-          <w:lang w:eastAsia="es-ES"/>
-        </w:rPr>
-        <w:lastRenderedPageBreak/>
-        <w:t>home-page.component.ts:</w:t>
-      </w:r>
-    </w:p>
-    <w:p>
-      <w:pPr>
-        <w:jc w:val="left"/>
-        <w:rPr>
-          <w:noProof/>
-          <w:lang w:eastAsia="es-ES"/>
-        </w:rPr>
-      </w:pPr>
-      <w:r>
-        <w:rPr>
-          <w:noProof/>
-          <w:lang w:eastAsia="es-ES"/>
-        </w:rPr>
         <w:drawing>
-          <wp:anchor distT="0" distB="0" distL="114300" distR="114300" simplePos="0" relativeHeight="251738112" behindDoc="0" locked="0" layoutInCell="1" allowOverlap="1">
+          <wp:anchor distT="0" distB="0" distL="114300" distR="114300" simplePos="0" relativeHeight="251741184" behindDoc="0" locked="0" layoutInCell="1" allowOverlap="1">
             <wp:simplePos x="0" y="0"/>
             <wp:positionH relativeFrom="margin">
-              <wp:align>center</wp:align>
+              <wp:posOffset>7620</wp:posOffset>
             </wp:positionH>
             <wp:positionV relativeFrom="paragraph">
-              <wp:posOffset>811530</wp:posOffset>
+              <wp:posOffset>198120</wp:posOffset>
             </wp:positionV>
-            <wp:extent cx="5731510" cy="2395855"/>
-            <wp:effectExtent l="190500" t="190500" r="193040" b="194945"/>
-            <wp:wrapTopAndBottom/>
-            <wp:docPr id="30" name="Imagen 30"/>
+            <wp:extent cx="3581400" cy="2686050"/>
+            <wp:effectExtent l="190500" t="190500" r="190500" b="190500"/>
+            <wp:wrapSquare wrapText="bothSides"/>
+            <wp:docPr id="16" name="Imagen 16"/>
             <wp:cNvGraphicFramePr>
               <a:graphicFrameLocks xmlns:a="http://schemas.openxmlformats.org/drawingml/2006/main" noChangeAspect="1"/>
             </wp:cNvGraphicFramePr>
@@ -7642,7 +7624,7 @@
                   <pic:spPr>
                     <a:xfrm>
                       <a:off x="0" y="0"/>
-                      <a:ext cx="5731510" cy="2395855"/>
+                      <a:ext cx="3581400" cy="2686050"/>
                     </a:xfrm>
                     <a:prstGeom prst="rect">
                       <a:avLst/>
@@ -7664,86 +7646,48 @@
           </wp:anchor>
         </w:drawing>
       </w:r>
+    </w:p>
+    <w:p>
+      <w:pPr>
+        <w:rPr>
+          <w:noProof/>
+          <w:lang w:val="en-US" w:eastAsia="es-ES"/>
+        </w:rPr>
+      </w:pPr>
+    </w:p>
+    <w:p>
+      <w:pPr>
+        <w:rPr>
+          <w:noProof/>
+          <w:lang w:val="en-US" w:eastAsia="es-ES"/>
+        </w:rPr>
+      </w:pPr>
+    </w:p>
+    <w:p>
+      <w:pPr>
+        <w:rPr>
+          <w:noProof/>
+          <w:lang w:val="en-US" w:eastAsia="es-ES"/>
+        </w:rPr>
+      </w:pPr>
       <w:r>
         <w:rPr>
           <w:noProof/>
           <w:lang w:eastAsia="es-ES"/>
         </w:rPr>
-        <w:t>Lo primero que podemos ver en el ejemplo que nos ofrece Angular-material es que se crea una interfaz y unos datos mockeados para el ejemplo, esta no es la manera recomendable asi que luego adaptaremos este código a nuestro caso.</w:t>
-      </w:r>
-    </w:p>
-    <w:p>
-      <w:pPr>
-        <w:jc w:val="left"/>
-        <w:rPr>
-          <w:noProof/>
-          <w:lang w:eastAsia="es-ES"/>
-        </w:rPr>
-      </w:pPr>
-      <w:r>
-        <w:rPr>
-          <w:noProof/>
-          <w:lang w:eastAsia="es-ES"/>
-        </w:rPr>
-        <w:t>Luego podemos observar como declara un par de variables que usamos previamente en el html, displayedColumns y dataSource, dataSource es la variable mas importante ya que es la q va a almacenar todos nuestros datos</w:t>
-      </w:r>
-      <w:r>
-        <w:rPr>
-          <w:noProof/>
-          <w:lang w:eastAsia="es-ES"/>
-        </w:rPr>
-        <w:t xml:space="preserve"> y es el objeto con el cual vamos a trabajar a la hora de usar la paginación, ordenación y filtrado de datos.</w:t>
-      </w:r>
-    </w:p>
-    <w:p>
-      <w:pPr>
-        <w:jc w:val="left"/>
-        <w:rPr>
-          <w:noProof/>
-          <w:lang w:eastAsia="es-ES"/>
-        </w:rPr>
-      </w:pPr>
-      <w:r>
-        <w:rPr>
-          <w:noProof/>
-          <w:lang w:eastAsia="es-ES"/>
-        </w:rPr>
-        <w:t>Como vemos en la imagen esta declarando dos ViewChild, uno para nuestro paginator y otro para la ordenación, vamos a lo importante, que es un ViewChild, Angular trata nuestro HTML como un template y cada elemento, cada div, nav, etc lo trata como un view, para acceder a ellos antiguamente usabamos un id y este id lo llamamos en nuestro js(ahora ts) haciendo un getElementById</w:t>
-      </w:r>
-      <w:r>
-        <w:rPr>
-          <w:noProof/>
-          <w:lang w:eastAsia="es-ES"/>
-        </w:rPr>
-        <w:t>, pero ahora al tratarse de Angular el que interpreta como views podemos acceder a ellos usando el ViewChild, necesitamos acceder a ellos para luego mas adelante añadirlos a nuestro dataSource para asi poder trabajar con los datos para su paginación y ordenación.</w:t>
-      </w:r>
-    </w:p>
-    <w:p>
-      <w:pPr>
-        <w:jc w:val="left"/>
-        <w:rPr>
-          <w:noProof/>
-          <w:lang w:eastAsia="es-ES"/>
-        </w:rPr>
-      </w:pPr>
-      <w:r>
-        <w:rPr>
-          <w:noProof/>
-          <w:lang w:eastAsia="es-ES"/>
-        </w:rPr>
         <w:drawing>
-          <wp:anchor distT="0" distB="0" distL="114300" distR="114300" simplePos="0" relativeHeight="251739136" behindDoc="0" locked="0" layoutInCell="1" allowOverlap="1">
+          <wp:anchor distT="0" distB="0" distL="114300" distR="114300" simplePos="0" relativeHeight="251742208" behindDoc="0" locked="0" layoutInCell="1" allowOverlap="1">
             <wp:simplePos x="0" y="0"/>
             <wp:positionH relativeFrom="margin">
-              <wp:align>center</wp:align>
+              <wp:posOffset>2588260</wp:posOffset>
             </wp:positionH>
             <wp:positionV relativeFrom="paragraph">
-              <wp:posOffset>582295</wp:posOffset>
+              <wp:posOffset>48895</wp:posOffset>
             </wp:positionV>
-            <wp:extent cx="3886200" cy="2162810"/>
-            <wp:effectExtent l="190500" t="190500" r="190500" b="199390"/>
-            <wp:wrapTopAndBottom/>
-            <wp:docPr id="64" name="Imagen 64"/>
+            <wp:extent cx="1466850" cy="426720"/>
+            <wp:effectExtent l="190500" t="190500" r="190500" b="182880"/>
+            <wp:wrapSquare wrapText="bothSides"/>
+            <wp:docPr id="12" name="Imagen 12"/>
             <wp:cNvGraphicFramePr>
               <a:graphicFrameLocks xmlns:a="http://schemas.openxmlformats.org/drawingml/2006/main" noChangeAspect="1"/>
             </wp:cNvGraphicFramePr>
@@ -7769,7 +7713,223 @@
                   <pic:spPr>
                     <a:xfrm>
                       <a:off x="0" y="0"/>
-                      <a:ext cx="3886200" cy="2162810"/>
+                      <a:ext cx="1466850" cy="426720"/>
+                    </a:xfrm>
+                    <a:prstGeom prst="rect">
+                      <a:avLst/>
+                    </a:prstGeom>
+                    <a:ln>
+                      <a:noFill/>
+                    </a:ln>
+                    <a:effectLst>
+                      <a:outerShdw blurRad="190500" algn="tl" rotWithShape="0">
+                        <a:srgbClr val="000000">
+                          <a:alpha val="70000"/>
+                        </a:srgbClr>
+                      </a:outerShdw>
+                    </a:effectLst>
+                  </pic:spPr>
+                </pic:pic>
+              </a:graphicData>
+            </a:graphic>
+          </wp:anchor>
+        </w:drawing>
+      </w:r>
+    </w:p>
+    <w:p>
+      <w:pPr>
+        <w:rPr>
+          <w:noProof/>
+          <w:lang w:val="en-US" w:eastAsia="es-ES"/>
+        </w:rPr>
+      </w:pPr>
+    </w:p>
+    <w:p>
+      <w:pPr>
+        <w:rPr>
+          <w:noProof/>
+          <w:lang w:val="en-US" w:eastAsia="es-ES"/>
+        </w:rPr>
+      </w:pPr>
+    </w:p>
+    <w:p>
+      <w:pPr>
+        <w:rPr>
+          <w:noProof/>
+          <w:lang w:val="en-US" w:eastAsia="es-ES"/>
+        </w:rPr>
+      </w:pPr>
+    </w:p>
+    <w:p>
+      <w:pPr>
+        <w:rPr>
+          <w:noProof/>
+          <w:lang w:val="en-US" w:eastAsia="es-ES"/>
+        </w:rPr>
+      </w:pPr>
+    </w:p>
+    <w:p>
+      <w:pPr>
+        <w:rPr>
+          <w:noProof/>
+          <w:lang w:val="en-US" w:eastAsia="es-ES"/>
+        </w:rPr>
+      </w:pPr>
+    </w:p>
+    <w:p>
+      <w:pPr>
+        <w:rPr>
+          <w:noProof/>
+          <w:lang w:val="en-US" w:eastAsia="es-ES"/>
+        </w:rPr>
+      </w:pPr>
+    </w:p>
+    <w:p>
+      <w:pPr>
+        <w:rPr>
+          <w:noProof/>
+          <w:lang w:val="en-US" w:eastAsia="es-ES"/>
+        </w:rPr>
+      </w:pPr>
+    </w:p>
+    <w:p>
+      <w:pPr>
+        <w:rPr>
+          <w:noProof/>
+          <w:lang w:val="en-US" w:eastAsia="es-ES"/>
+        </w:rPr>
+      </w:pPr>
+      <w:r>
+        <w:rPr>
+          <w:noProof/>
+          <w:lang w:eastAsia="es-ES"/>
+        </w:rPr>
+        <w:drawing>
+          <wp:anchor distT="0" distB="0" distL="114300" distR="114300" simplePos="0" relativeHeight="251743232" behindDoc="0" locked="0" layoutInCell="1" allowOverlap="1">
+            <wp:simplePos x="0" y="0"/>
+            <wp:positionH relativeFrom="margin">
+              <wp:align>left</wp:align>
+            </wp:positionH>
+            <wp:positionV relativeFrom="paragraph">
+              <wp:posOffset>3212465</wp:posOffset>
+            </wp:positionV>
+            <wp:extent cx="2773680" cy="1071649"/>
+            <wp:effectExtent l="190500" t="190500" r="198120" b="186055"/>
+            <wp:wrapTopAndBottom/>
+            <wp:docPr id="14" name="Imagen 14"/>
+            <wp:cNvGraphicFramePr>
+              <a:graphicFrameLocks xmlns:a="http://schemas.openxmlformats.org/drawingml/2006/main" noChangeAspect="1"/>
+            </wp:cNvGraphicFramePr>
+            <a:graphic xmlns:a="http://schemas.openxmlformats.org/drawingml/2006/main">
+              <a:graphicData uri="http://schemas.openxmlformats.org/drawingml/2006/picture">
+                <pic:pic xmlns:pic="http://schemas.openxmlformats.org/drawingml/2006/picture">
+                  <pic:nvPicPr>
+                    <pic:cNvPr id="1" name=""/>
+                    <pic:cNvPicPr/>
+                  </pic:nvPicPr>
+                  <pic:blipFill>
+                    <a:blip r:embed="rId52">
+                      <a:extLst>
+                        <a:ext uri="{28A0092B-C50C-407E-A947-70E740481C1C}">
+                          <a14:useLocalDpi xmlns:a14="http://schemas.microsoft.com/office/drawing/2010/main" val="0"/>
+                        </a:ext>
+                      </a:extLst>
+                    </a:blip>
+                    <a:stretch>
+                      <a:fillRect/>
+                    </a:stretch>
+                  </pic:blipFill>
+                  <pic:spPr>
+                    <a:xfrm>
+                      <a:off x="0" y="0"/>
+                      <a:ext cx="2773680" cy="1071649"/>
+                    </a:xfrm>
+                    <a:prstGeom prst="rect">
+                      <a:avLst/>
+                    </a:prstGeom>
+                    <a:ln>
+                      <a:noFill/>
+                    </a:ln>
+                    <a:effectLst>
+                      <a:outerShdw blurRad="190500" algn="tl" rotWithShape="0">
+                        <a:srgbClr val="000000">
+                          <a:alpha val="70000"/>
+                        </a:srgbClr>
+                      </a:outerShdw>
+                    </a:effectLst>
+                  </pic:spPr>
+                </pic:pic>
+              </a:graphicData>
+            </a:graphic>
+          </wp:anchor>
+        </w:drawing>
+      </w:r>
+      <w:r>
+        <w:rPr>
+          <w:noProof/>
+          <w:lang w:val="en-US" w:eastAsia="es-ES"/>
+        </w:rPr>
+        <w:t>core.module.ts</w:t>
+      </w:r>
+      <w:r>
+        <w:rPr>
+          <w:noProof/>
+          <w:lang w:val="en-US" w:eastAsia="es-ES"/>
+        </w:rPr>
+        <w:t>:</w:t>
+      </w:r>
+    </w:p>
+    <w:p>
+      <w:pPr>
+        <w:rPr>
+          <w:noProof/>
+          <w:lang w:eastAsia="es-ES"/>
+        </w:rPr>
+      </w:pPr>
+      <w:r>
+        <w:rPr>
+          <w:noProof/>
+          <w:lang w:eastAsia="es-ES"/>
+        </w:rPr>
+        <w:drawing>
+          <wp:anchor distT="0" distB="0" distL="114300" distR="114300" simplePos="0" relativeHeight="251744256" behindDoc="0" locked="0" layoutInCell="1" allowOverlap="1">
+            <wp:simplePos x="0" y="0"/>
+            <wp:positionH relativeFrom="margin">
+              <wp:align>left</wp:align>
+            </wp:positionH>
+            <wp:positionV relativeFrom="paragraph">
+              <wp:posOffset>198120</wp:posOffset>
+            </wp:positionV>
+            <wp:extent cx="3169920" cy="1826895"/>
+            <wp:effectExtent l="190500" t="190500" r="182880" b="192405"/>
+            <wp:wrapSquare wrapText="bothSides"/>
+            <wp:docPr id="19" name="Imagen 19"/>
+            <wp:cNvGraphicFramePr>
+              <a:graphicFrameLocks xmlns:a="http://schemas.openxmlformats.org/drawingml/2006/main" noChangeAspect="1"/>
+            </wp:cNvGraphicFramePr>
+            <a:graphic xmlns:a="http://schemas.openxmlformats.org/drawingml/2006/main">
+              <a:graphicData uri="http://schemas.openxmlformats.org/drawingml/2006/picture">
+                <pic:pic xmlns:pic="http://schemas.openxmlformats.org/drawingml/2006/picture">
+                  <pic:nvPicPr>
+                    <pic:cNvPr id="1" name=""/>
+                    <pic:cNvPicPr/>
+                  </pic:nvPicPr>
+                  <pic:blipFill>
+                    <a:blip r:embed="rId53">
+                      <a:extLst>
+                        <a:ext uri="{28A0092B-C50C-407E-A947-70E740481C1C}">
+                          <a14:useLocalDpi xmlns:a14="http://schemas.microsoft.com/office/drawing/2010/main" val="0"/>
+                        </a:ext>
+                      </a:extLst>
+                    </a:blip>
+                    <a:stretch>
+                      <a:fillRect/>
+                    </a:stretch>
+                  </pic:blipFill>
+                  <pic:spPr>
+                    <a:xfrm>
+                      <a:off x="0" y="0"/>
+                      <a:ext cx="3169920" cy="1826895"/>
                     </a:xfrm>
                     <a:prstGeom prst="rect">
                       <a:avLst/>
@@ -7797,24 +7957,519 @@
           </wp:anchor>
         </w:drawing>
       </w:r>
-      <w:r>
+    </w:p>
+    <w:p>
+      <w:pPr>
         <w:rPr>
           <w:noProof/>
           <w:lang w:eastAsia="es-ES"/>
         </w:rPr>
-        <w:t>Luego en el OnInit lo único que hacemos es inicializar los valores de paginación y ordenación de nuestro dataSource.</w:t>
-      </w:r>
+      </w:pPr>
     </w:p>
     <w:p>
       <w:pPr>
-        <w:jc w:val="left"/>
         <w:rPr>
           <w:noProof/>
           <w:lang w:eastAsia="es-ES"/>
         </w:rPr>
       </w:pPr>
+    </w:p>
+    <w:p>
+      <w:pPr>
+        <w:rPr>
+          <w:noProof/>
+          <w:lang w:eastAsia="es-ES"/>
+        </w:rPr>
+      </w:pPr>
+    </w:p>
+    <w:p>
+      <w:pPr>
+        <w:rPr>
+          <w:noProof/>
+          <w:lang w:eastAsia="es-ES"/>
+        </w:rPr>
+      </w:pPr>
+    </w:p>
+    <w:p>
+      <w:pPr>
+        <w:rPr>
+          <w:noProof/>
+          <w:lang w:eastAsia="es-ES"/>
+        </w:rPr>
+      </w:pPr>
+    </w:p>
+    <w:p>
+      <w:pPr>
+        <w:rPr>
+          <w:noProof/>
+          <w:lang w:eastAsia="es-ES"/>
+        </w:rPr>
+      </w:pPr>
+    </w:p>
+    <w:p>
+      <w:pPr>
+        <w:rPr>
+          <w:noProof/>
+          <w:lang w:eastAsia="es-ES"/>
+        </w:rPr>
+      </w:pPr>
+    </w:p>
+    <w:p>
+      <w:pPr>
+        <w:rPr>
+          <w:noProof/>
+          <w:lang w:eastAsia="es-ES"/>
+        </w:rPr>
+      </w:pPr>
+      <w:r>
+        <w:rPr>
+          <w:noProof/>
+          <w:lang w:eastAsia="es-ES"/>
+        </w:rPr>
+        <w:t>home.module.ts</w:t>
+      </w:r>
+      <w:r>
+        <w:rPr>
+          <w:noProof/>
+          <w:lang w:eastAsia="es-ES"/>
+        </w:rPr>
+        <w:t>:</w:t>
+      </w:r>
       <w:bookmarkStart w:id="12" w:name="_GoBack"/>
       <w:bookmarkEnd w:id="12"/>
+    </w:p>
+    <w:p>
+      <w:pPr>
+        <w:rPr>
+          <w:noProof/>
+          <w:lang w:eastAsia="es-ES"/>
+        </w:rPr>
+      </w:pPr>
+    </w:p>
+    <w:p>
+      <w:pPr>
+        <w:jc w:val="left"/>
+        <w:rPr>
+          <w:noProof/>
+          <w:lang w:eastAsia="es-ES"/>
+        </w:rPr>
+      </w:pPr>
+      <w:r>
+        <w:rPr>
+          <w:noProof/>
+          <w:lang w:eastAsia="es-ES"/>
+        </w:rPr>
+        <w:br w:type="page"/>
+      </w:r>
+    </w:p>
+    <w:p>
+      <w:pPr>
+        <w:pStyle w:val="Prrafodelista"/>
+        <w:numPr>
+          <w:ilvl w:val="0"/>
+          <w:numId w:val="21"/>
+        </w:numPr>
+        <w:jc w:val="left"/>
+        <w:rPr>
+          <w:b/>
+          <w:noProof/>
+          <w:lang w:eastAsia="es-ES"/>
+        </w:rPr>
+      </w:pPr>
+      <w:r>
+        <w:rPr>
+          <w:b/>
+          <w:noProof/>
+          <w:lang w:eastAsia="es-ES"/>
+        </w:rPr>
+        <w:lastRenderedPageBreak/>
+        <w:t>home-page.component.ts:</w:t>
+      </w:r>
+    </w:p>
+    <w:p>
+      <w:pPr>
+        <w:jc w:val="left"/>
+        <w:rPr>
+          <w:noProof/>
+          <w:lang w:eastAsia="es-ES"/>
+        </w:rPr>
+      </w:pPr>
+      <w:r>
+        <w:rPr>
+          <w:noProof/>
+          <w:lang w:eastAsia="es-ES"/>
+        </w:rPr>
+        <w:drawing>
+          <wp:anchor distT="0" distB="0" distL="114300" distR="114300" simplePos="0" relativeHeight="251738112" behindDoc="0" locked="0" layoutInCell="1" allowOverlap="1">
+            <wp:simplePos x="0" y="0"/>
+            <wp:positionH relativeFrom="margin">
+              <wp:align>center</wp:align>
+            </wp:positionH>
+            <wp:positionV relativeFrom="paragraph">
+              <wp:posOffset>811530</wp:posOffset>
+            </wp:positionV>
+            <wp:extent cx="4335780" cy="1812290"/>
+            <wp:effectExtent l="190500" t="190500" r="198120" b="187960"/>
+            <wp:wrapTopAndBottom/>
+            <wp:docPr id="30" name="Imagen 30"/>
+            <wp:cNvGraphicFramePr>
+              <a:graphicFrameLocks xmlns:a="http://schemas.openxmlformats.org/drawingml/2006/main" noChangeAspect="1"/>
+            </wp:cNvGraphicFramePr>
+            <a:graphic xmlns:a="http://schemas.openxmlformats.org/drawingml/2006/main">
+              <a:graphicData uri="http://schemas.openxmlformats.org/drawingml/2006/picture">
+                <pic:pic xmlns:pic="http://schemas.openxmlformats.org/drawingml/2006/picture">
+                  <pic:nvPicPr>
+                    <pic:cNvPr id="1" name=""/>
+                    <pic:cNvPicPr/>
+                  </pic:nvPicPr>
+                  <pic:blipFill>
+                    <a:blip r:embed="rId54">
+                      <a:extLst>
+                        <a:ext uri="{28A0092B-C50C-407E-A947-70E740481C1C}">
+                          <a14:useLocalDpi xmlns:a14="http://schemas.microsoft.com/office/drawing/2010/main" val="0"/>
+                        </a:ext>
+                      </a:extLst>
+                    </a:blip>
+                    <a:stretch>
+                      <a:fillRect/>
+                    </a:stretch>
+                  </pic:blipFill>
+                  <pic:spPr>
+                    <a:xfrm>
+                      <a:off x="0" y="0"/>
+                      <a:ext cx="4335780" cy="1812290"/>
+                    </a:xfrm>
+                    <a:prstGeom prst="rect">
+                      <a:avLst/>
+                    </a:prstGeom>
+                    <a:ln>
+                      <a:noFill/>
+                    </a:ln>
+                    <a:effectLst>
+                      <a:outerShdw blurRad="190500" algn="tl" rotWithShape="0">
+                        <a:srgbClr val="000000">
+                          <a:alpha val="70000"/>
+                        </a:srgbClr>
+                      </a:outerShdw>
+                    </a:effectLst>
+                  </pic:spPr>
+                </pic:pic>
+              </a:graphicData>
+            </a:graphic>
+            <wp14:sizeRelH relativeFrom="margin">
+              <wp14:pctWidth>0</wp14:pctWidth>
+            </wp14:sizeRelH>
+            <wp14:sizeRelV relativeFrom="margin">
+              <wp14:pctHeight>0</wp14:pctHeight>
+            </wp14:sizeRelV>
+          </wp:anchor>
+        </w:drawing>
+      </w:r>
+      <w:r>
+        <w:rPr>
+          <w:noProof/>
+          <w:lang w:eastAsia="es-ES"/>
+        </w:rPr>
+        <w:t>Lo primero que podemos ver en el ejemplo que nos ofrece Angular-material es que se crea una interfaz y unos datos mockeados para el ejemplo, esta no es la manera recomendable asi que luego adaptaremos este código a nuestro caso.</w:t>
+      </w:r>
+    </w:p>
+    <w:p>
+      <w:pPr>
+        <w:jc w:val="left"/>
+        <w:rPr>
+          <w:noProof/>
+          <w:lang w:eastAsia="es-ES"/>
+        </w:rPr>
+      </w:pPr>
+      <w:r>
+        <w:rPr>
+          <w:noProof/>
+          <w:lang w:eastAsia="es-ES"/>
+        </w:rPr>
+        <w:t>Luego podemos observar como declara un par de variables que usamos previamente en el html, displayedColumns y dataSource, dataSource es la variable mas importante ya que es la q va a almacenar todos nuestros datos</w:t>
+      </w:r>
+      <w:r>
+        <w:rPr>
+          <w:noProof/>
+          <w:lang w:eastAsia="es-ES"/>
+        </w:rPr>
+        <w:t xml:space="preserve"> y es el objeto con el cual vamos a trabajar a la hora de usar la paginación, ordenación y filtrado de datos.</w:t>
+      </w:r>
+    </w:p>
+    <w:p>
+      <w:pPr>
+        <w:jc w:val="left"/>
+        <w:rPr>
+          <w:noProof/>
+          <w:lang w:eastAsia="es-ES"/>
+        </w:rPr>
+      </w:pPr>
+      <w:r>
+        <w:rPr>
+          <w:noProof/>
+          <w:lang w:eastAsia="es-ES"/>
+        </w:rPr>
+        <w:drawing>
+          <wp:anchor distT="0" distB="0" distL="114300" distR="114300" simplePos="0" relativeHeight="251739136" behindDoc="0" locked="0" layoutInCell="1" allowOverlap="1">
+            <wp:simplePos x="0" y="0"/>
+            <wp:positionH relativeFrom="margin">
+              <wp:align>center</wp:align>
+            </wp:positionH>
+            <wp:positionV relativeFrom="paragraph">
+              <wp:posOffset>1570355</wp:posOffset>
+            </wp:positionV>
+            <wp:extent cx="3162300" cy="1759585"/>
+            <wp:effectExtent l="190500" t="190500" r="190500" b="183515"/>
+            <wp:wrapTopAndBottom/>
+            <wp:docPr id="64" name="Imagen 64"/>
+            <wp:cNvGraphicFramePr>
+              <a:graphicFrameLocks xmlns:a="http://schemas.openxmlformats.org/drawingml/2006/main" noChangeAspect="1"/>
+            </wp:cNvGraphicFramePr>
+            <a:graphic xmlns:a="http://schemas.openxmlformats.org/drawingml/2006/main">
+              <a:graphicData uri="http://schemas.openxmlformats.org/drawingml/2006/picture">
+                <pic:pic xmlns:pic="http://schemas.openxmlformats.org/drawingml/2006/picture">
+                  <pic:nvPicPr>
+                    <pic:cNvPr id="1" name=""/>
+                    <pic:cNvPicPr/>
+                  </pic:nvPicPr>
+                  <pic:blipFill>
+                    <a:blip r:embed="rId55">
+                      <a:extLst>
+                        <a:ext uri="{28A0092B-C50C-407E-A947-70E740481C1C}">
+                          <a14:useLocalDpi xmlns:a14="http://schemas.microsoft.com/office/drawing/2010/main" val="0"/>
+                        </a:ext>
+                      </a:extLst>
+                    </a:blip>
+                    <a:stretch>
+                      <a:fillRect/>
+                    </a:stretch>
+                  </pic:blipFill>
+                  <pic:spPr>
+                    <a:xfrm>
+                      <a:off x="0" y="0"/>
+                      <a:ext cx="3162300" cy="1759585"/>
+                    </a:xfrm>
+                    <a:prstGeom prst="rect">
+                      <a:avLst/>
+                    </a:prstGeom>
+                    <a:ln>
+                      <a:noFill/>
+                    </a:ln>
+                    <a:effectLst>
+                      <a:outerShdw blurRad="190500" algn="tl" rotWithShape="0">
+                        <a:srgbClr val="000000">
+                          <a:alpha val="70000"/>
+                        </a:srgbClr>
+                      </a:outerShdw>
+                    </a:effectLst>
+                  </pic:spPr>
+                </pic:pic>
+              </a:graphicData>
+            </a:graphic>
+            <wp14:sizeRelH relativeFrom="margin">
+              <wp14:pctWidth>0</wp14:pctWidth>
+            </wp14:sizeRelH>
+            <wp14:sizeRelV relativeFrom="margin">
+              <wp14:pctHeight>0</wp14:pctHeight>
+            </wp14:sizeRelV>
+          </wp:anchor>
+        </w:drawing>
+      </w:r>
+      <w:r>
+        <w:rPr>
+          <w:noProof/>
+          <w:lang w:eastAsia="es-ES"/>
+        </w:rPr>
+        <w:t>Como vemos en la imagen esta declarando dos ViewChild, uno para nuestro paginator y otro para la ordenación, vamos a lo importante, que es un ViewChild, Angular trata nuestro HTML como un template y cada elemento, cada div, nav, etc lo trata como un view, para acceder a ellos antiguamente usabamos un id y este id lo llamamos en nuestro js(ahora ts) haciendo un getElementById</w:t>
+      </w:r>
+      <w:r>
+        <w:rPr>
+          <w:noProof/>
+          <w:lang w:eastAsia="es-ES"/>
+        </w:rPr>
+        <w:t>, pero ahora al tratarse de Angular el que interpreta como views podemos acceder a ellos usando el ViewChild, necesitamos acceder a ellos para luego mas adelante añadirlos a nuestro dataSource para asi poder trabajar con los datos para su paginación y ordenación.</w:t>
+      </w:r>
+    </w:p>
+    <w:p>
+      <w:pPr>
+        <w:jc w:val="left"/>
+        <w:rPr>
+          <w:noProof/>
+          <w:lang w:eastAsia="es-ES"/>
+        </w:rPr>
+      </w:pPr>
+      <w:r>
+        <w:rPr>
+          <w:noProof/>
+          <w:lang w:eastAsia="es-ES"/>
+        </w:rPr>
+        <w:t>En el constructor lo que hacemos es generar un Array de usuarios con la función que nos ha dado la el ejemplo y luego instanaciamos como MatTableDataSource nuestro dataSource añadiendole los usuarios que hemos generado.</w:t>
+      </w:r>
+    </w:p>
+    <w:p>
+      <w:pPr>
+        <w:jc w:val="left"/>
+        <w:rPr>
+          <w:noProof/>
+          <w:lang w:eastAsia="es-ES"/>
+        </w:rPr>
+      </w:pPr>
+      <w:r>
+        <w:rPr>
+          <w:noProof/>
+          <w:lang w:eastAsia="es-ES"/>
+        </w:rPr>
+        <w:t>Luego en el OnInit lo único que hacemos es inicializar los valores de paginación y ordenación de nuestro dataSource.</w:t>
+      </w:r>
+    </w:p>
+    <w:p>
+      <w:pPr>
+        <w:jc w:val="left"/>
+        <w:rPr>
+          <w:noProof/>
+          <w:lang w:eastAsia="es-ES"/>
+        </w:rPr>
+      </w:pPr>
+    </w:p>
+    <w:p>
+      <w:pPr>
+        <w:jc w:val="left"/>
+        <w:rPr>
+          <w:noProof/>
+          <w:lang w:eastAsia="es-ES"/>
+        </w:rPr>
+      </w:pPr>
+      <w:r>
+        <w:rPr>
+          <w:noProof/>
+          <w:lang w:eastAsia="es-ES"/>
+        </w:rPr>
+        <w:lastRenderedPageBreak/>
+        <w:t>Por ultimo vamos a explicar la funcion applyFilter el cual recibe el evento que le hemos pasado desde nuestro HTML. Lo primero que hace es recoger la propiedad target de event para realizarle un casting y pillar el value de este mismo, acto seguido elimina los espacios del inicio y el final y lo setea todo a minúsculas para añadirselo a nuestro dataSource.filter que es el que se encargará de realizar el trabajo de la busqueda en nuestro contenido.</w:t>
+      </w:r>
+    </w:p>
+    <w:p>
+      <w:pPr>
+        <w:jc w:val="left"/>
+        <w:rPr>
+          <w:noProof/>
+          <w:lang w:eastAsia="es-ES"/>
+        </w:rPr>
+      </w:pPr>
+      <w:r>
+        <w:rPr>
+          <w:noProof/>
+          <w:lang w:eastAsia="es-ES"/>
+        </w:rPr>
+        <w:drawing>
+          <wp:anchor distT="0" distB="0" distL="114300" distR="114300" simplePos="0" relativeHeight="251740160" behindDoc="0" locked="0" layoutInCell="1" allowOverlap="1">
+            <wp:simplePos x="0" y="0"/>
+            <wp:positionH relativeFrom="margin">
+              <wp:align>center</wp:align>
+            </wp:positionH>
+            <wp:positionV relativeFrom="paragraph">
+              <wp:posOffset>586105</wp:posOffset>
+            </wp:positionV>
+            <wp:extent cx="3790950" cy="1228725"/>
+            <wp:effectExtent l="190500" t="190500" r="190500" b="200025"/>
+            <wp:wrapTopAndBottom/>
+            <wp:docPr id="4" name="Imagen 4"/>
+            <wp:cNvGraphicFramePr>
+              <a:graphicFrameLocks xmlns:a="http://schemas.openxmlformats.org/drawingml/2006/main" noChangeAspect="1"/>
+            </wp:cNvGraphicFramePr>
+            <a:graphic xmlns:a="http://schemas.openxmlformats.org/drawingml/2006/main">
+              <a:graphicData uri="http://schemas.openxmlformats.org/drawingml/2006/picture">
+                <pic:pic xmlns:pic="http://schemas.openxmlformats.org/drawingml/2006/picture">
+                  <pic:nvPicPr>
+                    <pic:cNvPr id="1" name=""/>
+                    <pic:cNvPicPr/>
+                  </pic:nvPicPr>
+                  <pic:blipFill>
+                    <a:blip r:embed="rId56">
+                      <a:extLst>
+                        <a:ext uri="{28A0092B-C50C-407E-A947-70E740481C1C}">
+                          <a14:useLocalDpi xmlns:a14="http://schemas.microsoft.com/office/drawing/2010/main" val="0"/>
+                        </a:ext>
+                      </a:extLst>
+                    </a:blip>
+                    <a:stretch>
+                      <a:fillRect/>
+                    </a:stretch>
+                  </pic:blipFill>
+                  <pic:spPr>
+                    <a:xfrm>
+                      <a:off x="0" y="0"/>
+                      <a:ext cx="3790950" cy="1228725"/>
+                    </a:xfrm>
+                    <a:prstGeom prst="rect">
+                      <a:avLst/>
+                    </a:prstGeom>
+                    <a:ln>
+                      <a:noFill/>
+                    </a:ln>
+                    <a:effectLst>
+                      <a:outerShdw blurRad="190500" algn="tl" rotWithShape="0">
+                        <a:srgbClr val="000000">
+                          <a:alpha val="70000"/>
+                        </a:srgbClr>
+                      </a:outerShdw>
+                    </a:effectLst>
+                  </pic:spPr>
+                </pic:pic>
+              </a:graphicData>
+            </a:graphic>
+          </wp:anchor>
+        </w:drawing>
+      </w:r>
+      <w:r>
+        <w:rPr>
+          <w:noProof/>
+          <w:lang w:eastAsia="es-ES"/>
+        </w:rPr>
+        <w:t>El if que tenemos simplemente lo que hace es setear nuestro paginador a la primera página en caso de que no lo este.</w:t>
+      </w:r>
+    </w:p>
+    <w:p>
+      <w:pPr>
+        <w:jc w:val="left"/>
+        <w:rPr>
+          <w:noProof/>
+          <w:lang w:eastAsia="es-ES"/>
+        </w:rPr>
+      </w:pPr>
+    </w:p>
+    <w:p>
+      <w:pPr>
+        <w:pStyle w:val="Titulo3"/>
+      </w:pPr>
+      <w:r>
+        <w:t>Adaptación del componente</w:t>
+      </w:r>
+    </w:p>
+    <w:p>
+      <w:pPr>
+        <w:jc w:val="left"/>
+        <w:rPr>
+          <w:noProof/>
+          <w:lang w:eastAsia="es-ES"/>
+        </w:rPr>
+      </w:pPr>
+      <w:r>
+        <w:rPr>
+          <w:noProof/>
+          <w:lang w:eastAsia="es-ES"/>
+        </w:rPr>
+        <w:t>Una vez ya sabemos y comprendemos que es lo que nos ofrece el ejemplo de Angular Material vamos a adaptarlos a nuestra aplicación y a nuestras necesidades.</w:t>
+      </w:r>
+    </w:p>
+    <w:p>
+      <w:pPr>
+        <w:jc w:val="left"/>
+        <w:rPr>
+          <w:noProof/>
+          <w:lang w:eastAsia="es-ES"/>
+        </w:rPr>
+      </w:pPr>
     </w:p>
     <w:p>
       <w:pPr>
@@ -7923,7 +8578,7 @@
                     <pic:cNvPicPr/>
                   </pic:nvPicPr>
                   <pic:blipFill>
-                    <a:blip r:embed="rId52" cstate="print">
+                    <a:blip r:embed="rId57" cstate="print">
                       <a:extLst>
                         <a:ext uri="{28A0092B-C50C-407E-A947-70E740481C1C}">
                           <a14:useLocalDpi xmlns:a14="http://schemas.microsoft.com/office/drawing/2010/main" val="0"/>
@@ -8209,7 +8864,7 @@
                     <pic:cNvPicPr/>
                   </pic:nvPicPr>
                   <pic:blipFill>
-                    <a:blip r:embed="rId53">
+                    <a:blip r:embed="rId58">
                       <a:extLst>
                         <a:ext uri="{28A0092B-C50C-407E-A947-70E740481C1C}">
                           <a14:useLocalDpi xmlns:a14="http://schemas.microsoft.com/office/drawing/2010/main" val="0"/>
@@ -8408,7 +9063,7 @@
                     <pic:cNvPicPr/>
                   </pic:nvPicPr>
                   <pic:blipFill>
-                    <a:blip r:embed="rId54">
+                    <a:blip r:embed="rId59">
                       <a:extLst>
                         <a:ext uri="{28A0092B-C50C-407E-A947-70E740481C1C}">
                           <a14:useLocalDpi xmlns:a14="http://schemas.microsoft.com/office/drawing/2010/main" val="0"/>
@@ -8500,7 +9155,7 @@
                     <pic:cNvPicPr/>
                   </pic:nvPicPr>
                   <pic:blipFill>
-                    <a:blip r:embed="rId55">
+                    <a:blip r:embed="rId60">
                       <a:extLst>
                         <a:ext uri="{28A0092B-C50C-407E-A947-70E740481C1C}">
                           <a14:useLocalDpi xmlns:a14="http://schemas.microsoft.com/office/drawing/2010/main" val="0"/>
@@ -8542,7 +9197,7 @@
         </w:rPr>
         <w:t xml:space="preserve">Dado que hemos decidido usar </w:t>
       </w:r>
-      <w:hyperlink r:id="rId56" w:history="1">
+      <w:hyperlink r:id="rId61" w:history="1">
         <w:proofErr w:type="spellStart"/>
         <w:r>
           <w:rPr>
@@ -8688,7 +9343,7 @@
                     <pic:cNvPicPr/>
                   </pic:nvPicPr>
                   <pic:blipFill>
-                    <a:blip r:embed="rId57">
+                    <a:blip r:embed="rId62">
                       <a:extLst>
                         <a:ext uri="{28A0092B-C50C-407E-A947-70E740481C1C}">
                           <a14:useLocalDpi xmlns:a14="http://schemas.microsoft.com/office/drawing/2010/main" val="0"/>
@@ -9024,7 +9679,7 @@
                     </pic:cNvPicPr>
                   </pic:nvPicPr>
                   <pic:blipFill>
-                    <a:blip r:embed="rId58" cstate="print">
+                    <a:blip r:embed="rId63" cstate="print">
                       <a:extLst>
                         <a:ext uri="{28A0092B-C50C-407E-A947-70E740481C1C}">
                           <a14:useLocalDpi xmlns:a14="http://schemas.microsoft.com/office/drawing/2010/main" val="0"/>
@@ -36819,6 +37474,7 @@
     <w:rsid w:val="005F6D2E"/>
     <w:rsid w:val="00816A3A"/>
     <w:rsid w:val="008314C2"/>
+    <w:rsid w:val="008C0244"/>
   </w:rsids>
   <m:mathPr>
     <m:mathFont m:val="Cambria Math"/>
@@ -37676,6 +38332,14 @@
 </file>
 
 <file path=customXml/item1.xml><?xml version="1.0" encoding="utf-8"?>
+<p:properties xmlns:p="http://schemas.microsoft.com/office/2006/metadata/properties" xmlns:xsi="http://www.w3.org/2001/XMLSchema-instance" xmlns:pc="http://schemas.microsoft.com/office/infopath/2007/PartnerControls">
+  <documentManagement>
+    <MediaServiceKeyPoints xmlns="71af3243-3dd4-4a8d-8c0d-dd76da1f02a5" xsi:nil="true"/>
+  </documentManagement>
+</p:properties>
+</file>
+
+<file path=customXml/item2.xml><?xml version="1.0" encoding="utf-8"?>
 <ct:contentTypeSchema xmlns:ct="http://schemas.microsoft.com/office/2006/metadata/contentType" xmlns:ma="http://schemas.microsoft.com/office/2006/metadata/properties/metaAttributes" ct:_="" ma:_="" ma:contentTypeName="Document" ma:contentTypeID="0x01010079F111ED35F8CC479449609E8A0923A6" ma:contentTypeVersion="11" ma:contentTypeDescription="Create a new document." ma:contentTypeScope="" ma:versionID="9677210f24a1be23c92c90fd886aa0aa">
   <xsd:schema xmlns:xsd="http://www.w3.org/2001/XMLSchema" xmlns:xs="http://www.w3.org/2001/XMLSchema" xmlns:p="http://schemas.microsoft.com/office/2006/metadata/properties" xmlns:ns2="71af3243-3dd4-4a8d-8c0d-dd76da1f02a5" xmlns:ns3="16c05727-aa75-4e4a-9b5f-8a80a1165891" targetNamespace="http://schemas.microsoft.com/office/2006/metadata/properties" ma:root="true" ma:fieldsID="60e05723c5c1908df1a1a4ebf11d344e" ns2:_="" ns3:_="">
     <xsd:import namespace="71af3243-3dd4-4a8d-8c0d-dd76da1f02a5"/>
@@ -37886,19 +38550,21 @@
 </ct:contentTypeSchema>
 </file>
 
-<file path=customXml/item2.xml><?xml version="1.0" encoding="utf-8"?>
-<p:properties xmlns:p="http://schemas.microsoft.com/office/2006/metadata/properties" xmlns:xsi="http://www.w3.org/2001/XMLSchema-instance" xmlns:pc="http://schemas.microsoft.com/office/infopath/2007/PartnerControls">
-  <documentManagement>
-    <MediaServiceKeyPoints xmlns="71af3243-3dd4-4a8d-8c0d-dd76da1f02a5" xsi:nil="true"/>
-  </documentManagement>
-</p:properties>
-</file>
-
 <file path=customXml/item3.xml><?xml version="1.0" encoding="utf-8"?>
 <b:Sources xmlns:b="http://schemas.openxmlformats.org/officeDocument/2006/bibliography" xmlns="http://schemas.openxmlformats.org/officeDocument/2006/bibliography" SelectedStyle="\APASixthEditionOfficeOnline.xsl" StyleName="APA" Version="6"/>
 </file>
 
 <file path=customXml/itemProps1.xml><?xml version="1.0" encoding="utf-8"?>
+<ds:datastoreItem xmlns:ds="http://schemas.openxmlformats.org/officeDocument/2006/customXml" ds:itemID="{B6F1C28F-E4A2-4106-AF8B-6C4ABA9ECC55}">
+  <ds:schemaRefs>
+    <ds:schemaRef ds:uri="http://schemas.microsoft.com/office/2006/metadata/properties"/>
+    <ds:schemaRef ds:uri="http://schemas.microsoft.com/office/infopath/2007/PartnerControls"/>
+    <ds:schemaRef ds:uri="71af3243-3dd4-4a8d-8c0d-dd76da1f02a5"/>
+  </ds:schemaRefs>
+</ds:datastoreItem>
+</file>
+
+<file path=customXml/itemProps2.xml><?xml version="1.0" encoding="utf-8"?>
 <ds:datastoreItem xmlns:ds="http://schemas.openxmlformats.org/officeDocument/2006/customXml" ds:itemID="{209E5FA3-0485-4447-8B22-BC49E58AEB71}">
   <ds:schemaRefs>
     <ds:schemaRef ds:uri="http://schemas.microsoft.com/office/2006/metadata/contentType"/>
@@ -37917,18 +38583,8 @@
 </ds:datastoreItem>
 </file>
 
-<file path=customXml/itemProps2.xml><?xml version="1.0" encoding="utf-8"?>
-<ds:datastoreItem xmlns:ds="http://schemas.openxmlformats.org/officeDocument/2006/customXml" ds:itemID="{B6F1C28F-E4A2-4106-AF8B-6C4ABA9ECC55}">
-  <ds:schemaRefs>
-    <ds:schemaRef ds:uri="http://schemas.microsoft.com/office/2006/metadata/properties"/>
-    <ds:schemaRef ds:uri="http://schemas.microsoft.com/office/infopath/2007/PartnerControls"/>
-    <ds:schemaRef ds:uri="71af3243-3dd4-4a8d-8c0d-dd76da1f02a5"/>
-  </ds:schemaRefs>
-</ds:datastoreItem>
-</file>
-
 <file path=customXml/itemProps3.xml><?xml version="1.0" encoding="utf-8"?>
-<ds:datastoreItem xmlns:ds="http://schemas.openxmlformats.org/officeDocument/2006/customXml" ds:itemID="{43886376-40EB-47A0-837D-BD21AC47C133}">
+<ds:datastoreItem xmlns:ds="http://schemas.openxmlformats.org/officeDocument/2006/customXml" ds:itemID="{AB2A24D0-3AB5-440C-9CB7-6B26CE85C7B0}">
   <ds:schemaRefs>
     <ds:schemaRef ds:uri="http://schemas.openxmlformats.org/officeDocument/2006/bibliography"/>
   </ds:schemaRefs>

</xml_diff>

<commit_message>
WIP: doc, Include new component notFoundComponent for 404 error page, Update home-page with some style and new logic to get data from API, and Added new link in header to navigate the welcomepage
</commit_message>
<xml_diff>
--- a/doc/How to Angular8.docx
+++ b/doc/How to Angular8.docx
@@ -510,7 +510,7 @@
             </w:rPr>
             <w:fldChar w:fldCharType="separate"/>
           </w:r>
-          <w:hyperlink w:anchor="_Toc34731936" w:history="1">
+          <w:hyperlink w:anchor="_Toc34833831" w:history="1">
             <w:r>
               <w:rPr>
                 <w:rStyle w:val="Hipervnculo"/>
@@ -538,7 +538,7 @@
                 <w:noProof/>
                 <w:webHidden/>
               </w:rPr>
-              <w:instrText xml:space="preserve"> PAGEREF _Toc34731936 \h </w:instrText>
+              <w:instrText xml:space="preserve"> PAGEREF _Toc34833831 \h </w:instrText>
             </w:r>
             <w:r>
               <w:rPr>
@@ -581,7 +581,7 @@
               <w:lang w:eastAsia="es-ES"/>
             </w:rPr>
           </w:pPr>
-          <w:hyperlink w:anchor="_Toc34731937" w:history="1">
+          <w:hyperlink w:anchor="_Toc34833832" w:history="1">
             <w:r>
               <w:rPr>
                 <w:rStyle w:val="Hipervnculo"/>
@@ -608,7 +608,7 @@
                 <w:noProof/>
                 <w:webHidden/>
               </w:rPr>
-              <w:instrText xml:space="preserve"> PAGEREF _Toc34731937 \h </w:instrText>
+              <w:instrText xml:space="preserve"> PAGEREF _Toc34833832 \h </w:instrText>
             </w:r>
             <w:r>
               <w:rPr>
@@ -651,7 +651,7 @@
               <w:lang w:eastAsia="es-ES"/>
             </w:rPr>
           </w:pPr>
-          <w:hyperlink w:anchor="_Toc34731938" w:history="1">
+          <w:hyperlink w:anchor="_Toc34833833" w:history="1">
             <w:r>
               <w:rPr>
                 <w:rStyle w:val="Hipervnculo"/>
@@ -678,7 +678,7 @@
                 <w:noProof/>
                 <w:webHidden/>
               </w:rPr>
-              <w:instrText xml:space="preserve"> PAGEREF _Toc34731938 \h </w:instrText>
+              <w:instrText xml:space="preserve"> PAGEREF _Toc34833833 \h </w:instrText>
             </w:r>
             <w:r>
               <w:rPr>
@@ -721,7 +721,7 @@
               <w:lang w:eastAsia="es-ES"/>
             </w:rPr>
           </w:pPr>
-          <w:hyperlink w:anchor="_Toc34731939" w:history="1">
+          <w:hyperlink w:anchor="_Toc34833834" w:history="1">
             <w:r>
               <w:rPr>
                 <w:rStyle w:val="Hipervnculo"/>
@@ -749,7 +749,78 @@
                 <w:noProof/>
                 <w:webHidden/>
               </w:rPr>
-              <w:instrText xml:space="preserve"> PAGEREF _Toc34731939 \h </w:instrText>
+              <w:instrText xml:space="preserve"> PAGEREF _Toc34833834 \h </w:instrText>
+            </w:r>
+            <w:r>
+              <w:rPr>
+                <w:noProof/>
+                <w:webHidden/>
+              </w:rPr>
+            </w:r>
+            <w:r>
+              <w:rPr>
+                <w:noProof/>
+                <w:webHidden/>
+              </w:rPr>
+              <w:fldChar w:fldCharType="separate"/>
+            </w:r>
+            <w:r>
+              <w:rPr>
+                <w:noProof/>
+                <w:webHidden/>
+              </w:rPr>
+              <w:t>6</w:t>
+            </w:r>
+            <w:r>
+              <w:rPr>
+                <w:noProof/>
+                <w:webHidden/>
+              </w:rPr>
+              <w:fldChar w:fldCharType="end"/>
+            </w:r>
+          </w:hyperlink>
+        </w:p>
+        <w:p>
+          <w:pPr>
+            <w:pStyle w:val="TDC2"/>
+            <w:tabs>
+              <w:tab w:val="right" w:leader="dot" w:pos="9016"/>
+            </w:tabs>
+            <w:rPr>
+              <w:rFonts w:asciiTheme="minorHAnsi" w:eastAsiaTheme="minorEastAsia" w:hAnsiTheme="minorHAnsi" w:cstheme="minorBidi"/>
+              <w:noProof/>
+              <w:lang w:eastAsia="es-ES"/>
+            </w:rPr>
+          </w:pPr>
+          <w:hyperlink w:anchor="_Toc34833835" w:history="1">
+            <w:r>
+              <w:rPr>
+                <w:rStyle w:val="Hipervnculo"/>
+                <w:noProof/>
+                <w:lang w:bidi="es-ES"/>
+              </w:rPr>
+              <w:t>Creación de nuevos elementos</w:t>
+            </w:r>
+            <w:r>
+              <w:rPr>
+                <w:noProof/>
+                <w:webHidden/>
+              </w:rPr>
+              <w:tab/>
+            </w:r>
+            <w:r>
+              <w:rPr>
+                <w:noProof/>
+                <w:webHidden/>
+              </w:rPr>
+              <w:fldChar w:fldCharType="begin"/>
+            </w:r>
+            <w:r>
+              <w:rPr>
+                <w:noProof/>
+                <w:webHidden/>
+              </w:rPr>
+              <w:instrText xml:space="preserve"> PAGEREF _Toc34833835 \h </w:instrText>
             </w:r>
             <w:r>
               <w:rPr>
@@ -782,7 +853,7 @@
         </w:p>
         <w:p>
           <w:pPr>
-            <w:pStyle w:val="TDC2"/>
+            <w:pStyle w:val="TDC3"/>
             <w:tabs>
               <w:tab w:val="right" w:leader="dot" w:pos="9016"/>
             </w:tabs>
@@ -792,14 +863,14 @@
               <w:lang w:eastAsia="es-ES"/>
             </w:rPr>
           </w:pPr>
-          <w:hyperlink w:anchor="_Toc34731940" w:history="1">
+          <w:hyperlink w:anchor="_Toc34833836" w:history="1">
             <w:r>
               <w:rPr>
                 <w:rStyle w:val="Hipervnculo"/>
                 <w:noProof/>
                 <w:lang w:bidi="es-ES"/>
               </w:rPr>
-              <w:t>Creación de nuevos elementos</w:t>
+              <w:t>Módulos:</w:t>
             </w:r>
             <w:r>
               <w:rPr>
@@ -820,7 +891,149 @@
                 <w:noProof/>
                 <w:webHidden/>
               </w:rPr>
-              <w:instrText xml:space="preserve"> PAGEREF _Toc34731940 \h </w:instrText>
+              <w:instrText xml:space="preserve"> PAGEREF _Toc34833836 \h </w:instrText>
+            </w:r>
+            <w:r>
+              <w:rPr>
+                <w:noProof/>
+                <w:webHidden/>
+              </w:rPr>
+            </w:r>
+            <w:r>
+              <w:rPr>
+                <w:noProof/>
+                <w:webHidden/>
+              </w:rPr>
+              <w:fldChar w:fldCharType="separate"/>
+            </w:r>
+            <w:r>
+              <w:rPr>
+                <w:noProof/>
+                <w:webHidden/>
+              </w:rPr>
+              <w:t>7</w:t>
+            </w:r>
+            <w:r>
+              <w:rPr>
+                <w:noProof/>
+                <w:webHidden/>
+              </w:rPr>
+              <w:fldChar w:fldCharType="end"/>
+            </w:r>
+          </w:hyperlink>
+        </w:p>
+        <w:p>
+          <w:pPr>
+            <w:pStyle w:val="TDC3"/>
+            <w:tabs>
+              <w:tab w:val="right" w:leader="dot" w:pos="9016"/>
+            </w:tabs>
+            <w:rPr>
+              <w:rFonts w:asciiTheme="minorHAnsi" w:eastAsiaTheme="minorEastAsia" w:hAnsiTheme="minorHAnsi" w:cstheme="minorBidi"/>
+              <w:noProof/>
+              <w:lang w:eastAsia="es-ES"/>
+            </w:rPr>
+          </w:pPr>
+          <w:hyperlink w:anchor="_Toc34833837" w:history="1">
+            <w:r>
+              <w:rPr>
+                <w:rStyle w:val="Hipervnculo"/>
+                <w:noProof/>
+                <w:lang w:bidi="es-ES"/>
+              </w:rPr>
+              <w:t>Componentes:</w:t>
+            </w:r>
+            <w:r>
+              <w:rPr>
+                <w:noProof/>
+                <w:webHidden/>
+              </w:rPr>
+              <w:tab/>
+            </w:r>
+            <w:r>
+              <w:rPr>
+                <w:noProof/>
+                <w:webHidden/>
+              </w:rPr>
+              <w:fldChar w:fldCharType="begin"/>
+            </w:r>
+            <w:r>
+              <w:rPr>
+                <w:noProof/>
+                <w:webHidden/>
+              </w:rPr>
+              <w:instrText xml:space="preserve"> PAGEREF _Toc34833837 \h </w:instrText>
+            </w:r>
+            <w:r>
+              <w:rPr>
+                <w:noProof/>
+                <w:webHidden/>
+              </w:rPr>
+            </w:r>
+            <w:r>
+              <w:rPr>
+                <w:noProof/>
+                <w:webHidden/>
+              </w:rPr>
+              <w:fldChar w:fldCharType="separate"/>
+            </w:r>
+            <w:r>
+              <w:rPr>
+                <w:noProof/>
+                <w:webHidden/>
+              </w:rPr>
+              <w:t>7</w:t>
+            </w:r>
+            <w:r>
+              <w:rPr>
+                <w:noProof/>
+                <w:webHidden/>
+              </w:rPr>
+              <w:fldChar w:fldCharType="end"/>
+            </w:r>
+          </w:hyperlink>
+        </w:p>
+        <w:p>
+          <w:pPr>
+            <w:pStyle w:val="TDC3"/>
+            <w:tabs>
+              <w:tab w:val="right" w:leader="dot" w:pos="9016"/>
+            </w:tabs>
+            <w:rPr>
+              <w:rFonts w:asciiTheme="minorHAnsi" w:eastAsiaTheme="minorEastAsia" w:hAnsiTheme="minorHAnsi" w:cstheme="minorBidi"/>
+              <w:noProof/>
+              <w:lang w:eastAsia="es-ES"/>
+            </w:rPr>
+          </w:pPr>
+          <w:hyperlink w:anchor="_Toc34833838" w:history="1">
+            <w:r>
+              <w:rPr>
+                <w:rStyle w:val="Hipervnculo"/>
+                <w:noProof/>
+                <w:lang w:bidi="es-ES"/>
+              </w:rPr>
+              <w:t>Servicios:</w:t>
+            </w:r>
+            <w:r>
+              <w:rPr>
+                <w:noProof/>
+                <w:webHidden/>
+              </w:rPr>
+              <w:tab/>
+            </w:r>
+            <w:r>
+              <w:rPr>
+                <w:noProof/>
+                <w:webHidden/>
+              </w:rPr>
+              <w:fldChar w:fldCharType="begin"/>
+            </w:r>
+            <w:r>
+              <w:rPr>
+                <w:noProof/>
+                <w:webHidden/>
+              </w:rPr>
+              <w:instrText xml:space="preserve"> PAGEREF _Toc34833838 \h </w:instrText>
             </w:r>
             <w:r>
               <w:rPr>
@@ -863,14 +1076,14 @@
               <w:lang w:eastAsia="es-ES"/>
             </w:rPr>
           </w:pPr>
-          <w:hyperlink w:anchor="_Toc34731941" w:history="1">
+          <w:hyperlink w:anchor="_Toc34833839" w:history="1">
             <w:r>
               <w:rPr>
                 <w:rStyle w:val="Hipervnculo"/>
                 <w:noProof/>
                 <w:lang w:bidi="es-ES"/>
               </w:rPr>
-              <w:t>Módulos:</w:t>
+              <w:t>Interfaces:</w:t>
             </w:r>
             <w:r>
               <w:rPr>
@@ -891,7 +1104,7 @@
                 <w:noProof/>
                 <w:webHidden/>
               </w:rPr>
-              <w:instrText xml:space="preserve"> PAGEREF _Toc34731941 \h </w:instrText>
+              <w:instrText xml:space="preserve"> PAGEREF _Toc34833839 \h </w:instrText>
             </w:r>
             <w:r>
               <w:rPr>
@@ -924,7 +1137,7 @@
         </w:p>
         <w:p>
           <w:pPr>
-            <w:pStyle w:val="TDC3"/>
+            <w:pStyle w:val="TDC2"/>
             <w:tabs>
               <w:tab w:val="right" w:leader="dot" w:pos="9016"/>
             </w:tabs>
@@ -934,14 +1147,14 @@
               <w:lang w:eastAsia="es-ES"/>
             </w:rPr>
           </w:pPr>
-          <w:hyperlink w:anchor="_Toc34731942" w:history="1">
+          <w:hyperlink w:anchor="_Toc34833840" w:history="1">
             <w:r>
               <w:rPr>
                 <w:rStyle w:val="Hipervnculo"/>
                 <w:noProof/>
                 <w:lang w:bidi="es-ES"/>
               </w:rPr>
-              <w:t>Componentes:</w:t>
+              <w:t>Añadiendo Angular-material</w:t>
             </w:r>
             <w:r>
               <w:rPr>
@@ -962,78 +1175,7 @@
                 <w:noProof/>
                 <w:webHidden/>
               </w:rPr>
-              <w:instrText xml:space="preserve"> PAGEREF _Toc34731942 \h </w:instrText>
-            </w:r>
-            <w:r>
-              <w:rPr>
-                <w:noProof/>
-                <w:webHidden/>
-              </w:rPr>
-            </w:r>
-            <w:r>
-              <w:rPr>
-                <w:noProof/>
-                <w:webHidden/>
-              </w:rPr>
-              <w:fldChar w:fldCharType="separate"/>
-            </w:r>
-            <w:r>
-              <w:rPr>
-                <w:noProof/>
-                <w:webHidden/>
-              </w:rPr>
-              <w:t>8</w:t>
-            </w:r>
-            <w:r>
-              <w:rPr>
-                <w:noProof/>
-                <w:webHidden/>
-              </w:rPr>
-              <w:fldChar w:fldCharType="end"/>
-            </w:r>
-          </w:hyperlink>
-        </w:p>
-        <w:p>
-          <w:pPr>
-            <w:pStyle w:val="TDC3"/>
-            <w:tabs>
-              <w:tab w:val="right" w:leader="dot" w:pos="9016"/>
-            </w:tabs>
-            <w:rPr>
-              <w:rFonts w:asciiTheme="minorHAnsi" w:eastAsiaTheme="minorEastAsia" w:hAnsiTheme="minorHAnsi" w:cstheme="minorBidi"/>
-              <w:noProof/>
-              <w:lang w:eastAsia="es-ES"/>
-            </w:rPr>
-          </w:pPr>
-          <w:hyperlink w:anchor="_Toc34731943" w:history="1">
-            <w:r>
-              <w:rPr>
-                <w:rStyle w:val="Hipervnculo"/>
-                <w:noProof/>
-                <w:lang w:bidi="es-ES"/>
-              </w:rPr>
-              <w:t>Servicios:</w:t>
-            </w:r>
-            <w:r>
-              <w:rPr>
-                <w:noProof/>
-                <w:webHidden/>
-              </w:rPr>
-              <w:tab/>
-            </w:r>
-            <w:r>
-              <w:rPr>
-                <w:noProof/>
-                <w:webHidden/>
-              </w:rPr>
-              <w:fldChar w:fldCharType="begin"/>
-            </w:r>
-            <w:r>
-              <w:rPr>
-                <w:noProof/>
-                <w:webHidden/>
-              </w:rPr>
-              <w:instrText xml:space="preserve"> PAGEREF _Toc34731943 \h </w:instrText>
+              <w:instrText xml:space="preserve"> PAGEREF _Toc34833840 \h </w:instrText>
             </w:r>
             <w:r>
               <w:rPr>
@@ -1066,7 +1208,7 @@
         </w:p>
         <w:p>
           <w:pPr>
-            <w:pStyle w:val="TDC3"/>
+            <w:pStyle w:val="TDC1"/>
             <w:tabs>
               <w:tab w:val="right" w:leader="dot" w:pos="9016"/>
             </w:tabs>
@@ -1076,14 +1218,13 @@
               <w:lang w:eastAsia="es-ES"/>
             </w:rPr>
           </w:pPr>
-          <w:hyperlink w:anchor="_Toc34731944" w:history="1">
+          <w:hyperlink w:anchor="_Toc34833841" w:history="1">
             <w:r>
               <w:rPr>
                 <w:rStyle w:val="Hipervnculo"/>
                 <w:noProof/>
-                <w:lang w:bidi="es-ES"/>
               </w:rPr>
-              <w:t>Interfaces:</w:t>
+              <w:t>CUERPO DE COMPONENTES</w:t>
             </w:r>
             <w:r>
               <w:rPr>
@@ -1104,78 +1245,7 @@
                 <w:noProof/>
                 <w:webHidden/>
               </w:rPr>
-              <w:instrText xml:space="preserve"> PAGEREF _Toc34731944 \h </w:instrText>
-            </w:r>
-            <w:r>
-              <w:rPr>
-                <w:noProof/>
-                <w:webHidden/>
-              </w:rPr>
-            </w:r>
-            <w:r>
-              <w:rPr>
-                <w:noProof/>
-                <w:webHidden/>
-              </w:rPr>
-              <w:fldChar w:fldCharType="separate"/>
-            </w:r>
-            <w:r>
-              <w:rPr>
-                <w:noProof/>
-                <w:webHidden/>
-              </w:rPr>
-              <w:t>9</w:t>
-            </w:r>
-            <w:r>
-              <w:rPr>
-                <w:noProof/>
-                <w:webHidden/>
-              </w:rPr>
-              <w:fldChar w:fldCharType="end"/>
-            </w:r>
-          </w:hyperlink>
-        </w:p>
-        <w:p>
-          <w:pPr>
-            <w:pStyle w:val="TDC2"/>
-            <w:tabs>
-              <w:tab w:val="right" w:leader="dot" w:pos="9016"/>
-            </w:tabs>
-            <w:rPr>
-              <w:rFonts w:asciiTheme="minorHAnsi" w:eastAsiaTheme="minorEastAsia" w:hAnsiTheme="minorHAnsi" w:cstheme="minorBidi"/>
-              <w:noProof/>
-              <w:lang w:eastAsia="es-ES"/>
-            </w:rPr>
-          </w:pPr>
-          <w:hyperlink w:anchor="_Toc34731945" w:history="1">
-            <w:r>
-              <w:rPr>
-                <w:rStyle w:val="Hipervnculo"/>
-                <w:noProof/>
-                <w:lang w:bidi="es-ES"/>
-              </w:rPr>
-              <w:t>Añadiendo Angular-material</w:t>
-            </w:r>
-            <w:r>
-              <w:rPr>
-                <w:noProof/>
-                <w:webHidden/>
-              </w:rPr>
-              <w:tab/>
-            </w:r>
-            <w:r>
-              <w:rPr>
-                <w:noProof/>
-                <w:webHidden/>
-              </w:rPr>
-              <w:fldChar w:fldCharType="begin"/>
-            </w:r>
-            <w:r>
-              <w:rPr>
-                <w:noProof/>
-                <w:webHidden/>
-              </w:rPr>
-              <w:instrText xml:space="preserve"> PAGEREF _Toc34731945 \h </w:instrText>
+              <w:instrText xml:space="preserve"> PAGEREF _Toc34833841 \h </w:instrText>
             </w:r>
             <w:r>
               <w:rPr>
@@ -1208,7 +1278,7 @@
         </w:p>
         <w:p>
           <w:pPr>
-            <w:pStyle w:val="TDC1"/>
+            <w:pStyle w:val="TDC2"/>
             <w:tabs>
               <w:tab w:val="right" w:leader="dot" w:pos="9016"/>
             </w:tabs>
@@ -1218,13 +1288,30 @@
               <w:lang w:eastAsia="es-ES"/>
             </w:rPr>
           </w:pPr>
-          <w:hyperlink w:anchor="_Toc34731946" w:history="1">
+          <w:hyperlink w:anchor="_Toc34833842" w:history="1">
             <w:r>
               <w:rPr>
                 <w:rStyle w:val="Hipervnculo"/>
                 <w:noProof/>
+                <w:lang w:bidi="es-ES"/>
               </w:rPr>
-              <w:t>CUERPO DE COMPONENTES</w:t>
+              <w:t>Dando co</w:t>
+            </w:r>
+            <w:r>
+              <w:rPr>
+                <w:rStyle w:val="Hipervnculo"/>
+                <w:noProof/>
+                <w:lang w:bidi="es-ES"/>
+              </w:rPr>
+              <w:t>n</w:t>
+            </w:r>
+            <w:r>
+              <w:rPr>
+                <w:rStyle w:val="Hipervnculo"/>
+                <w:noProof/>
+                <w:lang w:bidi="es-ES"/>
+              </w:rPr>
+              <w:t>tenido a un componente</w:t>
             </w:r>
             <w:r>
               <w:rPr>
@@ -1245,7 +1332,7 @@
                 <w:noProof/>
                 <w:webHidden/>
               </w:rPr>
-              <w:instrText xml:space="preserve"> PAGEREF _Toc34731946 \h </w:instrText>
+              <w:instrText xml:space="preserve"> PAGEREF _Toc34833842 \h </w:instrText>
             </w:r>
             <w:r>
               <w:rPr>
@@ -1265,7 +1352,7 @@
                 <w:noProof/>
                 <w:webHidden/>
               </w:rPr>
-              <w:t>11</w:t>
+              <w:t>12</w:t>
             </w:r>
             <w:r>
               <w:rPr>
@@ -1278,7 +1365,7 @@
         </w:p>
         <w:p>
           <w:pPr>
-            <w:pStyle w:val="TDC2"/>
+            <w:pStyle w:val="TDC3"/>
             <w:tabs>
               <w:tab w:val="right" w:leader="dot" w:pos="9016"/>
             </w:tabs>
@@ -1288,14 +1375,14 @@
               <w:lang w:eastAsia="es-ES"/>
             </w:rPr>
           </w:pPr>
-          <w:hyperlink w:anchor="_Toc34731947" w:history="1">
+          <w:hyperlink w:anchor="_Toc34833843" w:history="1">
             <w:r>
               <w:rPr>
                 <w:rStyle w:val="Hipervnculo"/>
                 <w:noProof/>
                 <w:lang w:bidi="es-ES"/>
               </w:rPr>
-              <w:t>Dando contenido a un componente</w:t>
+              <w:t>Home-page</w:t>
             </w:r>
             <w:r>
               <w:rPr>
@@ -1316,7 +1403,7 @@
                 <w:noProof/>
                 <w:webHidden/>
               </w:rPr>
-              <w:instrText xml:space="preserve"> PAGEREF _Toc34731947 \h </w:instrText>
+              <w:instrText xml:space="preserve"> PAGEREF _Toc34833843 \h </w:instrText>
             </w:r>
             <w:r>
               <w:rPr>
@@ -1359,14 +1446,14 @@
               <w:lang w:eastAsia="es-ES"/>
             </w:rPr>
           </w:pPr>
-          <w:hyperlink w:anchor="_Toc34731948" w:history="1">
+          <w:hyperlink w:anchor="_Toc34833844" w:history="1">
             <w:r>
               <w:rPr>
                 <w:rStyle w:val="Hipervnculo"/>
                 <w:noProof/>
                 <w:lang w:bidi="es-ES"/>
               </w:rPr>
-              <w:t>Home-page</w:t>
+              <w:t>Adaptación del componente</w:t>
             </w:r>
             <w:r>
               <w:rPr>
@@ -1387,7 +1474,7 @@
                 <w:noProof/>
                 <w:webHidden/>
               </w:rPr>
-              <w:instrText xml:space="preserve"> PAGEREF _Toc34731948 \h </w:instrText>
+              <w:instrText xml:space="preserve"> PAGEREF _Toc34833844 \h </w:instrText>
             </w:r>
             <w:r>
               <w:rPr>
@@ -1407,7 +1494,7 @@
                 <w:noProof/>
                 <w:webHidden/>
               </w:rPr>
-              <w:t>14</w:t>
+              <w:t>17</w:t>
             </w:r>
             <w:r>
               <w:rPr>
@@ -1430,7 +1517,7 @@
               <w:lang w:eastAsia="es-ES"/>
             </w:rPr>
           </w:pPr>
-          <w:hyperlink w:anchor="_Toc34731949" w:history="1">
+          <w:hyperlink w:anchor="_Toc34833845" w:history="1">
             <w:r>
               <w:rPr>
                 <w:rStyle w:val="Hipervnculo"/>
@@ -1457,7 +1544,7 @@
                 <w:noProof/>
                 <w:webHidden/>
               </w:rPr>
-              <w:instrText xml:space="preserve"> PAGEREF _Toc34731949 \h </w:instrText>
+              <w:instrText xml:space="preserve"> PAGEREF _Toc34833845 \h </w:instrText>
             </w:r>
             <w:r>
               <w:rPr>
@@ -1477,7 +1564,7 @@
                 <w:noProof/>
                 <w:webHidden/>
               </w:rPr>
-              <w:t>14</w:t>
+              <w:t>19</w:t>
             </w:r>
             <w:r>
               <w:rPr>
@@ -1500,7 +1587,7 @@
               <w:lang w:eastAsia="es-ES"/>
             </w:rPr>
           </w:pPr>
-          <w:hyperlink w:anchor="_Toc34731950" w:history="1">
+          <w:hyperlink w:anchor="_Toc34833846" w:history="1">
             <w:r>
               <w:rPr>
                 <w:rStyle w:val="Hipervnculo"/>
@@ -1528,78 +1615,7 @@
                 <w:noProof/>
                 <w:webHidden/>
               </w:rPr>
-              <w:instrText xml:space="preserve"> PAGEREF _Toc34731950 \h </w:instrText>
-            </w:r>
-            <w:r>
-              <w:rPr>
-                <w:noProof/>
-                <w:webHidden/>
-              </w:rPr>
-            </w:r>
-            <w:r>
-              <w:rPr>
-                <w:noProof/>
-                <w:webHidden/>
-              </w:rPr>
-              <w:fldChar w:fldCharType="separate"/>
-            </w:r>
-            <w:r>
-              <w:rPr>
-                <w:noProof/>
-                <w:webHidden/>
-              </w:rPr>
-              <w:t>14</w:t>
-            </w:r>
-            <w:r>
-              <w:rPr>
-                <w:noProof/>
-                <w:webHidden/>
-              </w:rPr>
-              <w:fldChar w:fldCharType="end"/>
-            </w:r>
-          </w:hyperlink>
-        </w:p>
-        <w:p>
-          <w:pPr>
-            <w:pStyle w:val="TDC1"/>
-            <w:tabs>
-              <w:tab w:val="right" w:leader="dot" w:pos="9016"/>
-            </w:tabs>
-            <w:rPr>
-              <w:rFonts w:asciiTheme="minorHAnsi" w:eastAsiaTheme="minorEastAsia" w:hAnsiTheme="minorHAnsi" w:cstheme="minorBidi"/>
-              <w:noProof/>
-              <w:lang w:eastAsia="es-ES"/>
-            </w:rPr>
-          </w:pPr>
-          <w:hyperlink w:anchor="_Toc34731951" w:history="1">
-            <w:r>
-              <w:rPr>
-                <w:rStyle w:val="Hipervnculo"/>
-                <w:noProof/>
-                <w:lang w:bidi="es-ES"/>
-              </w:rPr>
-              <w:t>Datos visuales</w:t>
-            </w:r>
-            <w:r>
-              <w:rPr>
-                <w:noProof/>
-                <w:webHidden/>
-              </w:rPr>
-              <w:tab/>
-            </w:r>
-            <w:r>
-              <w:rPr>
-                <w:noProof/>
-                <w:webHidden/>
-              </w:rPr>
-              <w:fldChar w:fldCharType="begin"/>
-            </w:r>
-            <w:r>
-              <w:rPr>
-                <w:noProof/>
-                <w:webHidden/>
-              </w:rPr>
-              <w:instrText xml:space="preserve"> PAGEREF _Toc34731951 \h </w:instrText>
+              <w:instrText xml:space="preserve"> PAGEREF _Toc34833846 \h </w:instrText>
             </w:r>
             <w:r>
               <w:rPr>
@@ -1642,7 +1658,78 @@
               <w:lang w:eastAsia="es-ES"/>
             </w:rPr>
           </w:pPr>
-          <w:hyperlink w:anchor="_Toc34731952" w:history="1">
+          <w:hyperlink w:anchor="_Toc34833847" w:history="1">
+            <w:r>
+              <w:rPr>
+                <w:rStyle w:val="Hipervnculo"/>
+                <w:noProof/>
+                <w:lang w:bidi="es-ES"/>
+              </w:rPr>
+              <w:t>Datos visuales</w:t>
+            </w:r>
+            <w:r>
+              <w:rPr>
+                <w:noProof/>
+                <w:webHidden/>
+              </w:rPr>
+              <w:tab/>
+            </w:r>
+            <w:r>
+              <w:rPr>
+                <w:noProof/>
+                <w:webHidden/>
+              </w:rPr>
+              <w:fldChar w:fldCharType="begin"/>
+            </w:r>
+            <w:r>
+              <w:rPr>
+                <w:noProof/>
+                <w:webHidden/>
+              </w:rPr>
+              <w:instrText xml:space="preserve"> PAGEREF _Toc34833847 \h </w:instrText>
+            </w:r>
+            <w:r>
+              <w:rPr>
+                <w:noProof/>
+                <w:webHidden/>
+              </w:rPr>
+            </w:r>
+            <w:r>
+              <w:rPr>
+                <w:noProof/>
+                <w:webHidden/>
+              </w:rPr>
+              <w:fldChar w:fldCharType="separate"/>
+            </w:r>
+            <w:r>
+              <w:rPr>
+                <w:noProof/>
+                <w:webHidden/>
+              </w:rPr>
+              <w:t>22</w:t>
+            </w:r>
+            <w:r>
+              <w:rPr>
+                <w:noProof/>
+                <w:webHidden/>
+              </w:rPr>
+              <w:fldChar w:fldCharType="end"/>
+            </w:r>
+          </w:hyperlink>
+        </w:p>
+        <w:p>
+          <w:pPr>
+            <w:pStyle w:val="TDC1"/>
+            <w:tabs>
+              <w:tab w:val="right" w:leader="dot" w:pos="9016"/>
+            </w:tabs>
+            <w:rPr>
+              <w:rFonts w:asciiTheme="minorHAnsi" w:eastAsiaTheme="minorEastAsia" w:hAnsiTheme="minorHAnsi" w:cstheme="minorBidi"/>
+              <w:noProof/>
+              <w:lang w:eastAsia="es-ES"/>
+            </w:rPr>
+          </w:pPr>
+          <w:hyperlink w:anchor="_Toc34833848" w:history="1">
             <w:r>
               <w:rPr>
                 <w:rStyle w:val="Hipervnculo"/>
@@ -1670,7 +1757,7 @@
                 <w:noProof/>
                 <w:webHidden/>
               </w:rPr>
-              <w:instrText xml:space="preserve"> PAGEREF _Toc34731952 \h </w:instrText>
+              <w:instrText xml:space="preserve"> PAGEREF _Toc34833848 \h </w:instrText>
             </w:r>
             <w:r>
               <w:rPr>
@@ -1690,7 +1777,7 @@
                 <w:noProof/>
                 <w:webHidden/>
               </w:rPr>
-              <w:t>20</w:t>
+              <w:t>23</w:t>
             </w:r>
             <w:r>
               <w:rPr>
@@ -1713,7 +1800,7 @@
               <w:lang w:eastAsia="es-ES"/>
             </w:rPr>
           </w:pPr>
-          <w:hyperlink w:anchor="_Toc34731953" w:history="1">
+          <w:hyperlink w:anchor="_Toc34833849" w:history="1">
             <w:r>
               <w:rPr>
                 <w:rStyle w:val="Hipervnculo"/>
@@ -1741,7 +1828,7 @@
                 <w:noProof/>
                 <w:webHidden/>
               </w:rPr>
-              <w:instrText xml:space="preserve"> PAGEREF _Toc34731953 \h </w:instrText>
+              <w:instrText xml:space="preserve"> PAGEREF _Toc34833849 \h </w:instrText>
             </w:r>
             <w:r>
               <w:rPr>
@@ -1761,7 +1848,7 @@
                 <w:noProof/>
                 <w:webHidden/>
               </w:rPr>
-              <w:t>20</w:t>
+              <w:t>23</w:t>
             </w:r>
             <w:r>
               <w:rPr>
@@ -1876,7 +1963,7 @@
     <w:p/>
     <w:p/>
     <w:p/>
-    <w:bookmarkStart w:id="0" w:name="_Toc34731936" w:displacedByCustomXml="next"/>
+    <w:bookmarkStart w:id="0" w:name="_Toc34833831" w:displacedByCustomXml="next"/>
     <w:sdt>
       <w:sdtPr>
         <w:id w:val="386619514"/>
@@ -1887,7 +1974,6 @@
         <w:showingPlcHdr/>
         <w15:appearance w15:val="hidden"/>
       </w:sdtPr>
-      <w:sdtEndPr/>
       <w:sdtContent>
         <w:p>
           <w:pPr>
@@ -2147,7 +2233,7 @@
       <w:pPr>
         <w:pStyle w:val="Ttulo1"/>
       </w:pPr>
-      <w:bookmarkStart w:id="1" w:name="_Toc34731937"/>
+      <w:bookmarkStart w:id="1" w:name="_Toc34833832"/>
       <w:r>
         <w:lastRenderedPageBreak/>
         <w:t>Preparando el Entorno</w:t>
@@ -3089,10 +3175,12 @@
       <w:pPr>
         <w:pStyle w:val="Ttulo1"/>
       </w:pPr>
+      <w:bookmarkStart w:id="2" w:name="_Toc34833833"/>
       <w:r>
         <w:lastRenderedPageBreak/>
         <w:t>Creacion de un nuevo proyecto</w:t>
       </w:r>
+      <w:bookmarkEnd w:id="2"/>
     </w:p>
     <w:p>
       <w:pPr>
@@ -3101,14 +3189,14 @@
           <w:lang w:bidi="es-ES"/>
         </w:rPr>
       </w:pPr>
-      <w:bookmarkStart w:id="2" w:name="_Toc34731939"/>
+      <w:bookmarkStart w:id="3" w:name="_Toc34833834"/>
       <w:r>
         <w:rPr>
           <w:lang w:bidi="es-ES"/>
         </w:rPr>
         <w:t>Lanzar nuestra aplicación</w:t>
       </w:r>
-      <w:bookmarkEnd w:id="2"/>
+      <w:bookmarkEnd w:id="3"/>
     </w:p>
     <w:p>
       <w:pPr>
@@ -3530,27 +3618,27 @@
           <w:lang w:bidi="es-ES"/>
         </w:rPr>
       </w:pPr>
-      <w:bookmarkStart w:id="3" w:name="_Toc34731940"/>
+      <w:bookmarkStart w:id="4" w:name="_Toc34833835"/>
       <w:r>
         <w:rPr>
           <w:lang w:bidi="es-ES"/>
         </w:rPr>
         <w:t>Creación de nuevos elementos</w:t>
       </w:r>
-      <w:bookmarkEnd w:id="3"/>
+      <w:bookmarkEnd w:id="4"/>
     </w:p>
     <w:p>
       <w:pPr>
         <w:pStyle w:val="Titulo3"/>
       </w:pPr>
-      <w:bookmarkStart w:id="4" w:name="_Toc34731941"/>
+      <w:bookmarkStart w:id="5" w:name="_Toc34833836"/>
       <w:r>
         <w:t>Módulos</w:t>
       </w:r>
       <w:r>
         <w:t>:</w:t>
       </w:r>
-      <w:bookmarkEnd w:id="4"/>
+      <w:bookmarkEnd w:id="5"/>
     </w:p>
     <w:p>
       <w:pPr>
@@ -3794,14 +3882,14 @@
       <w:pPr>
         <w:pStyle w:val="Titulo3"/>
       </w:pPr>
-      <w:bookmarkStart w:id="5" w:name="_Toc34731942"/>
+      <w:bookmarkStart w:id="6" w:name="_Toc34833837"/>
       <w:r>
         <w:t>Componentes</w:t>
       </w:r>
       <w:r>
         <w:t>:</w:t>
       </w:r>
-      <w:bookmarkEnd w:id="5"/>
+      <w:bookmarkEnd w:id="6"/>
     </w:p>
     <w:p>
       <w:pPr>
@@ -4177,14 +4265,14 @@
       <w:pPr>
         <w:pStyle w:val="Titulo3"/>
       </w:pPr>
-      <w:bookmarkStart w:id="6" w:name="_Toc34731943"/>
+      <w:bookmarkStart w:id="7" w:name="_Toc34833838"/>
       <w:r>
         <w:t>Servicios</w:t>
       </w:r>
       <w:r>
         <w:t>:</w:t>
       </w:r>
-      <w:bookmarkEnd w:id="6"/>
+      <w:bookmarkEnd w:id="7"/>
     </w:p>
     <w:p>
       <w:pPr>
@@ -4489,14 +4577,14 @@
       <w:pPr>
         <w:pStyle w:val="Titulo3"/>
       </w:pPr>
-      <w:bookmarkStart w:id="7" w:name="_Toc34731944"/>
+      <w:bookmarkStart w:id="8" w:name="_Toc34833839"/>
       <w:r>
         <w:t>Interfaces</w:t>
       </w:r>
       <w:r>
         <w:t>:</w:t>
       </w:r>
-      <w:bookmarkEnd w:id="7"/>
+      <w:bookmarkEnd w:id="8"/>
     </w:p>
     <w:p>
       <w:pPr>
@@ -4889,14 +4977,14 @@
           <w:lang w:bidi="es-ES"/>
         </w:rPr>
       </w:pPr>
-      <w:bookmarkStart w:id="8" w:name="_Toc34731945"/>
+      <w:bookmarkStart w:id="9" w:name="_Toc34833840"/>
       <w:r>
         <w:rPr>
           <w:lang w:bidi="es-ES"/>
         </w:rPr>
         <w:t>Añadiendo Angular-material</w:t>
       </w:r>
-      <w:bookmarkEnd w:id="8"/>
+      <w:bookmarkEnd w:id="9"/>
     </w:p>
     <w:p>
       <w:pPr>
@@ -5315,12 +5403,12 @@
       <w:pPr>
         <w:pStyle w:val="Ttulo1"/>
       </w:pPr>
-      <w:bookmarkStart w:id="9" w:name="_Toc34731946"/>
+      <w:bookmarkStart w:id="10" w:name="_Toc34833841"/>
       <w:r>
         <w:lastRenderedPageBreak/>
         <w:t>CUERPO DE COMPONENTES</w:t>
       </w:r>
-      <w:bookmarkEnd w:id="9"/>
+      <w:bookmarkEnd w:id="10"/>
     </w:p>
     <w:p/>
     <w:p>
@@ -5985,22 +6073,44 @@
         <w:rPr>
           <w:lang w:bidi="es-ES"/>
         </w:rPr>
-        <w:t xml:space="preserve"> en los enlaces naveguemos al componente que hemos configurado en nuestro </w:t>
+        <w:t xml:space="preserve"> en los enlaces naveguemos al componente que hemos </w:t>
+      </w:r>
+      <w:r>
+        <w:rPr>
+          <w:lang w:bidi="es-ES"/>
+        </w:rPr>
+        <w:t xml:space="preserve">configurado en nuestro </w:t>
       </w:r>
       <w:proofErr w:type="spellStart"/>
       <w:r>
         <w:rPr>
           <w:lang w:bidi="es-ES"/>
         </w:rPr>
-        <w:t>routing</w:t>
+        <w:t>routing.</w:t>
+      </w:r>
+    </w:p>
+    <w:p>
+      <w:pPr>
+        <w:pStyle w:val="Ttulo2"/>
+        <w:rPr>
+          <w:u w:val="single"/>
+          <w:lang w:bidi="es-ES"/>
+        </w:rPr>
+      </w:pPr>
+      <w:r>
+        <w:rPr>
+          <w:lang w:bidi="es-ES"/>
+        </w:rPr>
+        <w:t>Routing</w:t>
       </w:r>
       <w:proofErr w:type="spellEnd"/>
-      <w:r>
-        <w:rPr>
-          <w:lang w:bidi="es-ES"/>
-        </w:rPr>
-        <w:t>. Esto lo podemos hacer de la siguiente forma:</w:t>
-      </w:r>
+    </w:p>
+    <w:p>
+      <w:pPr>
+        <w:rPr>
+          <w:lang w:bidi="es-ES"/>
+        </w:rPr>
+      </w:pPr>
     </w:p>
     <w:p>
       <w:pPr>
@@ -6319,77 +6429,16 @@
     </w:p>
     <w:p>
       <w:pPr>
-        <w:rPr>
-          <w:lang w:bidi="es-ES"/>
-        </w:rPr>
-      </w:pPr>
+        <w:pStyle w:val="Titulo3"/>
+      </w:pPr>
+      <w:proofErr w:type="spellStart"/>
+      <w:r>
+        <w:t>NotFoundComponent</w:t>
+      </w:r>
+      <w:proofErr w:type="spellEnd"/>
     </w:p>
     <w:p>
       <w:pPr>
-        <w:pStyle w:val="Ttulo2"/>
-        <w:rPr>
-          <w:lang w:bidi="es-ES"/>
-        </w:rPr>
-      </w:pPr>
-      <w:bookmarkStart w:id="10" w:name="_Toc34731947"/>
-      <w:r>
-        <w:rPr>
-          <w:lang w:bidi="es-ES"/>
-        </w:rPr>
-        <w:t>Dando contenido a un componente</w:t>
-      </w:r>
-      <w:bookmarkEnd w:id="10"/>
-    </w:p>
-    <w:p>
-      <w:pPr>
-        <w:rPr>
-          <w:lang w:bidi="es-ES"/>
-        </w:rPr>
-      </w:pPr>
-      <w:r>
-        <w:rPr>
-          <w:lang w:bidi="es-ES"/>
-        </w:rPr>
-        <w:t xml:space="preserve">Como ya teníamos creada nuestra estructura previamente vamos a usar esa estructura para rellenar y darle contenido a nuestra web. Por ahora vamos a crear dos nuevos componentes en el módulo de home, </w:t>
-      </w:r>
-      <w:proofErr w:type="spellStart"/>
-      <w:r>
-        <w:rPr>
-          <w:b/>
-          <w:lang w:bidi="es-ES"/>
-        </w:rPr>
-        <w:t>welcome</w:t>
-      </w:r>
-      <w:proofErr w:type="spellEnd"/>
-      <w:r>
-        <w:rPr>
-          <w:b/>
-          <w:lang w:bidi="es-ES"/>
-        </w:rPr>
-        <w:t>-page</w:t>
-      </w:r>
-      <w:r>
-        <w:rPr>
-          <w:lang w:bidi="es-ES"/>
-        </w:rPr>
-        <w:t xml:space="preserve"> y </w:t>
-      </w:r>
-      <w:r>
-        <w:rPr>
-          <w:b/>
-          <w:lang w:bidi="es-ES"/>
-        </w:rPr>
-        <w:t>home-page</w:t>
-      </w:r>
-      <w:r>
-        <w:rPr>
-          <w:lang w:bidi="es-ES"/>
-        </w:rPr>
-        <w:t>:</w:t>
-      </w:r>
-    </w:p>
-    <w:p>
-      <w:pPr>
         <w:rPr>
           <w:lang w:bidi="es-ES"/>
         </w:rPr>
@@ -6400,18 +6449,35 @@
           <w:lang w:eastAsia="es-ES"/>
         </w:rPr>
         <w:drawing>
-          <wp:anchor distT="0" distB="0" distL="114300" distR="114300" simplePos="0" relativeHeight="251728896" behindDoc="0" locked="0" layoutInCell="1" allowOverlap="1">
+          <wp:anchor distT="0" distB="0" distL="114300" distR="114300" simplePos="0" relativeHeight="251746304" behindDoc="1" locked="0" layoutInCell="1" allowOverlap="1">
             <wp:simplePos x="0" y="0"/>
-            <wp:positionH relativeFrom="margin">
-              <wp:align>center</wp:align>
+            <wp:positionH relativeFrom="column">
+              <wp:posOffset>2987040</wp:posOffset>
             </wp:positionH>
             <wp:positionV relativeFrom="paragraph">
-              <wp:posOffset>795020</wp:posOffset>
+              <wp:posOffset>447675</wp:posOffset>
             </wp:positionV>
-            <wp:extent cx="4886325" cy="3009900"/>
-            <wp:effectExtent l="190500" t="190500" r="200025" b="190500"/>
-            <wp:wrapTopAndBottom/>
-            <wp:docPr id="3" name="Imagen 3"/>
+            <wp:extent cx="2895600" cy="2238375"/>
+            <wp:effectExtent l="190500" t="190500" r="190500" b="200025"/>
+            <wp:wrapTight wrapText="bothSides">
+              <wp:wrapPolygon edited="0">
+                <wp:start x="284" y="-1838"/>
+                <wp:lineTo x="-1421" y="-1471"/>
+                <wp:lineTo x="-1421" y="21140"/>
+                <wp:lineTo x="-1137" y="22060"/>
+                <wp:lineTo x="142" y="22979"/>
+                <wp:lineTo x="284" y="23346"/>
+                <wp:lineTo x="21174" y="23346"/>
+                <wp:lineTo x="21316" y="22979"/>
+                <wp:lineTo x="22595" y="22060"/>
+                <wp:lineTo x="22879" y="19118"/>
+                <wp:lineTo x="22879" y="1471"/>
+                <wp:lineTo x="21316" y="-1287"/>
+                <wp:lineTo x="21174" y="-1838"/>
+                <wp:lineTo x="284" y="-1838"/>
+              </wp:wrapPolygon>
+            </wp:wrapTight>
+            <wp:docPr id="27" name="Imagen 27"/>
             <wp:cNvGraphicFramePr>
               <a:graphicFrameLocks xmlns:a="http://schemas.openxmlformats.org/drawingml/2006/main" noChangeAspect="1"/>
             </wp:cNvGraphicFramePr>
@@ -6437,7 +6503,7 @@
                   <pic:spPr>
                     <a:xfrm>
                       <a:off x="0" y="0"/>
-                      <a:ext cx="4886325" cy="3009900"/>
+                      <a:ext cx="2895600" cy="2238375"/>
                     </a:xfrm>
                     <a:prstGeom prst="rect">
                       <a:avLst/>
@@ -6463,29 +6529,7 @@
         <w:rPr>
           <w:lang w:bidi="es-ES"/>
         </w:rPr>
-        <w:tab/>
-      </w:r>
-      <w:proofErr w:type="spellStart"/>
-      <w:r>
-        <w:rPr>
-          <w:b/>
-          <w:lang w:bidi="es-ES"/>
-        </w:rPr>
-        <w:t>Welcome</w:t>
-      </w:r>
-      <w:proofErr w:type="spellEnd"/>
-      <w:r>
-        <w:rPr>
-          <w:b/>
-          <w:lang w:bidi="es-ES"/>
-        </w:rPr>
-        <w:t>-page</w:t>
-      </w:r>
-      <w:r>
-        <w:rPr>
-          <w:lang w:bidi="es-ES"/>
-        </w:rPr>
-        <w:t xml:space="preserve"> será nuestra página principal, la que se encargará de dadle la bienvenida a nuestros usuarios de la manera más linda que podamos o que se nos ocurra, por ahora yo solo añadiré una imagen de bienvenida.</w:t>
+        <w:t>Dado que no tenemos contenido para todas las rutas, y en caso de que el usuario intente navegar a una ruta que no existe en nuestra aplicación vamos a crear un componente para controlar el error 404 de no encontrar una ruta en nuestra aplicación.</w:t>
       </w:r>
     </w:p>
     <w:p>
@@ -6496,48 +6540,482 @@
       </w:pPr>
       <w:r>
         <w:rPr>
-          <w:lang w:bidi="es-ES"/>
-        </w:rPr>
-        <w:tab/>
-      </w:r>
+          <w:noProof/>
+          <w:lang w:eastAsia="es-ES"/>
+        </w:rPr>
+        <w:drawing>
+          <wp:anchor distT="0" distB="0" distL="114300" distR="114300" simplePos="0" relativeHeight="251747328" behindDoc="0" locked="0" layoutInCell="1" allowOverlap="1">
+            <wp:simplePos x="0" y="0"/>
+            <wp:positionH relativeFrom="margin">
+              <wp:align>left</wp:align>
+            </wp:positionH>
+            <wp:positionV relativeFrom="paragraph">
+              <wp:posOffset>759460</wp:posOffset>
+            </wp:positionV>
+            <wp:extent cx="2419350" cy="904875"/>
+            <wp:effectExtent l="190500" t="190500" r="190500" b="200025"/>
+            <wp:wrapSquare wrapText="bothSides"/>
+            <wp:docPr id="28" name="Imagen 28"/>
+            <wp:cNvGraphicFramePr>
+              <a:graphicFrameLocks xmlns:a="http://schemas.openxmlformats.org/drawingml/2006/main" noChangeAspect="1"/>
+            </wp:cNvGraphicFramePr>
+            <a:graphic xmlns:a="http://schemas.openxmlformats.org/drawingml/2006/main">
+              <a:graphicData uri="http://schemas.openxmlformats.org/drawingml/2006/picture">
+                <pic:pic xmlns:pic="http://schemas.openxmlformats.org/drawingml/2006/picture">
+                  <pic:nvPicPr>
+                    <pic:cNvPr id="1" name=""/>
+                    <pic:cNvPicPr/>
+                  </pic:nvPicPr>
+                  <pic:blipFill>
+                    <a:blip r:embed="rId42">
+                      <a:extLst>
+                        <a:ext uri="{28A0092B-C50C-407E-A947-70E740481C1C}">
+                          <a14:useLocalDpi xmlns:a14="http://schemas.microsoft.com/office/drawing/2010/main" val="0"/>
+                        </a:ext>
+                      </a:extLst>
+                    </a:blip>
+                    <a:stretch>
+                      <a:fillRect/>
+                    </a:stretch>
+                  </pic:blipFill>
+                  <pic:spPr>
+                    <a:xfrm>
+                      <a:off x="0" y="0"/>
+                      <a:ext cx="2419350" cy="904875"/>
+                    </a:xfrm>
+                    <a:prstGeom prst="rect">
+                      <a:avLst/>
+                    </a:prstGeom>
+                    <a:ln>
+                      <a:noFill/>
+                    </a:ln>
+                    <a:effectLst>
+                      <a:outerShdw blurRad="190500" algn="tl" rotWithShape="0">
+                        <a:srgbClr val="000000">
+                          <a:alpha val="70000"/>
+                        </a:srgbClr>
+                      </a:outerShdw>
+                    </a:effectLst>
+                  </pic:spPr>
+                </pic:pic>
+              </a:graphicData>
+            </a:graphic>
+          </wp:anchor>
+        </w:drawing>
+      </w:r>
+      <w:r>
+        <w:rPr>
+          <w:lang w:bidi="es-ES"/>
+        </w:rPr>
+        <w:t xml:space="preserve">Se tratará de un componente </w:t>
+      </w:r>
+      <w:proofErr w:type="spellStart"/>
       <w:r>
         <w:rPr>
           <w:b/>
           <w:lang w:bidi="es-ES"/>
         </w:rPr>
-        <w:t>Home-page</w:t>
-      </w:r>
-      <w:r>
-        <w:rPr>
-          <w:lang w:bidi="es-ES"/>
-        </w:rPr>
-        <w:t xml:space="preserve"> será donde navegaremos con nuestro </w:t>
+        <w:t>core</w:t>
+      </w:r>
+      <w:proofErr w:type="spellEnd"/>
+      <w:r>
+        <w:rPr>
+          <w:lang w:bidi="es-ES"/>
+        </w:rPr>
+        <w:t xml:space="preserve">, así que lo crearemos en nuestro módulo de </w:t>
       </w:r>
       <w:proofErr w:type="spellStart"/>
       <w:r>
         <w:rPr>
           <w:lang w:bidi="es-ES"/>
         </w:rPr>
-        <w:t>header</w:t>
+        <w:t>core</w:t>
       </w:r>
       <w:proofErr w:type="spellEnd"/>
       <w:r>
         <w:rPr>
           <w:lang w:bidi="es-ES"/>
         </w:rPr>
-        <w:t xml:space="preserve"> y donde se encontrará nuestra tabla de contenidos obteniendo toda la lista de usuarios.</w:t>
+        <w:t xml:space="preserve"> usando angular cli. </w:t>
       </w:r>
     </w:p>
     <w:p>
       <w:pPr>
+        <w:rPr>
+          <w:lang w:bidi="es-ES"/>
+        </w:rPr>
+      </w:pPr>
+    </w:p>
+    <w:p>
+      <w:pPr>
+        <w:rPr>
+          <w:lang w:bidi="es-ES"/>
+        </w:rPr>
+      </w:pPr>
+      <w:r>
+        <w:rPr>
+          <w:lang w:bidi="es-ES"/>
+        </w:rPr>
+        <w:t xml:space="preserve">Luego para suceda lo que hemos estado hablando simplemente debemos ir a nuestro </w:t>
+      </w:r>
+      <w:proofErr w:type="spellStart"/>
+      <w:r>
+        <w:rPr>
+          <w:b/>
+          <w:lang w:bidi="es-ES"/>
+        </w:rPr>
+        <w:t>app.routing.module.ts</w:t>
+      </w:r>
+      <w:proofErr w:type="spellEnd"/>
+      <w:r>
+        <w:rPr>
+          <w:lang w:bidi="es-ES"/>
+        </w:rPr>
+        <w:t xml:space="preserve"> y añadir que cualquier ruta que no exista previamente en nuestra web cargue nuestro componente </w:t>
+      </w:r>
+      <w:proofErr w:type="spellStart"/>
+      <w:r>
+        <w:rPr>
+          <w:b/>
+          <w:lang w:bidi="es-ES"/>
+        </w:rPr>
+        <w:t>NotFoundComponent</w:t>
+      </w:r>
+      <w:proofErr w:type="spellEnd"/>
+      <w:r>
+        <w:rPr>
+          <w:lang w:bidi="es-ES"/>
+        </w:rPr>
+        <w:t>.</w:t>
+      </w:r>
+    </w:p>
+    <w:p>
+      <w:pPr>
+        <w:jc w:val="left"/>
+        <w:rPr>
+          <w:lang w:bidi="es-ES"/>
+        </w:rPr>
+      </w:pPr>
+      <w:r>
+        <w:rPr>
+          <w:lang w:bidi="es-ES"/>
+        </w:rPr>
+        <w:br w:type="page"/>
+      </w:r>
+    </w:p>
+    <w:p>
+      <w:pPr>
+        <w:rPr>
+          <w:lang w:bidi="es-ES"/>
+        </w:rPr>
+      </w:pPr>
+      <w:r>
+        <w:rPr>
+          <w:noProof/>
+          <w:lang w:eastAsia="es-ES"/>
+        </w:rPr>
+        <w:lastRenderedPageBreak/>
+        <w:drawing>
+          <wp:anchor distT="0" distB="0" distL="114300" distR="114300" simplePos="0" relativeHeight="251748352" behindDoc="0" locked="0" layoutInCell="1" allowOverlap="1">
+            <wp:simplePos x="0" y="0"/>
+            <wp:positionH relativeFrom="margin">
+              <wp:align>center</wp:align>
+            </wp:positionH>
+            <wp:positionV relativeFrom="paragraph">
+              <wp:posOffset>609600</wp:posOffset>
+            </wp:positionV>
+            <wp:extent cx="5731510" cy="3211830"/>
+            <wp:effectExtent l="190500" t="190500" r="193040" b="198120"/>
+            <wp:wrapTopAndBottom/>
+            <wp:docPr id="29" name="Imagen 29"/>
+            <wp:cNvGraphicFramePr>
+              <a:graphicFrameLocks xmlns:a="http://schemas.openxmlformats.org/drawingml/2006/main" noChangeAspect="1"/>
+            </wp:cNvGraphicFramePr>
+            <a:graphic xmlns:a="http://schemas.openxmlformats.org/drawingml/2006/main">
+              <a:graphicData uri="http://schemas.openxmlformats.org/drawingml/2006/picture">
+                <pic:pic xmlns:pic="http://schemas.openxmlformats.org/drawingml/2006/picture">
+                  <pic:nvPicPr>
+                    <pic:cNvPr id="1" name=""/>
+                    <pic:cNvPicPr/>
+                  </pic:nvPicPr>
+                  <pic:blipFill>
+                    <a:blip r:embed="rId43">
+                      <a:extLst>
+                        <a:ext uri="{28A0092B-C50C-407E-A947-70E740481C1C}">
+                          <a14:useLocalDpi xmlns:a14="http://schemas.microsoft.com/office/drawing/2010/main" val="0"/>
+                        </a:ext>
+                      </a:extLst>
+                    </a:blip>
+                    <a:stretch>
+                      <a:fillRect/>
+                    </a:stretch>
+                  </pic:blipFill>
+                  <pic:spPr>
+                    <a:xfrm>
+                      <a:off x="0" y="0"/>
+                      <a:ext cx="5731510" cy="3211830"/>
+                    </a:xfrm>
+                    <a:prstGeom prst="rect">
+                      <a:avLst/>
+                    </a:prstGeom>
+                    <a:ln>
+                      <a:noFill/>
+                    </a:ln>
+                    <a:effectLst>
+                      <a:outerShdw blurRad="190500" algn="tl" rotWithShape="0">
+                        <a:srgbClr val="000000">
+                          <a:alpha val="70000"/>
+                        </a:srgbClr>
+                      </a:outerShdw>
+                    </a:effectLst>
+                  </pic:spPr>
+                </pic:pic>
+              </a:graphicData>
+            </a:graphic>
+          </wp:anchor>
+        </w:drawing>
+      </w:r>
+      <w:r>
+        <w:rPr>
+          <w:lang w:bidi="es-ES"/>
+        </w:rPr>
+        <w:t xml:space="preserve">Añadiendo cualquier imagen o diseño que queramos darle cuando naveguemos a cualquier ruta que no existe en nuestro </w:t>
+      </w:r>
+      <w:proofErr w:type="spellStart"/>
+      <w:r>
+        <w:rPr>
+          <w:lang w:bidi="es-ES"/>
+        </w:rPr>
+        <w:t>routing</w:t>
+      </w:r>
+      <w:proofErr w:type="spellEnd"/>
+      <w:r>
+        <w:rPr>
+          <w:lang w:bidi="es-ES"/>
+        </w:rPr>
+        <w:t xml:space="preserve"> se nos cargará ese componente tal y como vemos.</w:t>
+      </w:r>
+    </w:p>
+    <w:p>
+      <w:pPr>
+        <w:pStyle w:val="Ttulo2"/>
+        <w:rPr>
+          <w:lang w:bidi="es-ES"/>
+        </w:rPr>
+      </w:pPr>
+      <w:bookmarkStart w:id="11" w:name="_Toc34833842"/>
+      <w:r>
+        <w:rPr>
+          <w:lang w:bidi="es-ES"/>
+        </w:rPr>
+        <w:t>Dando contenido a un componente</w:t>
+      </w:r>
+      <w:bookmarkEnd w:id="11"/>
+    </w:p>
+    <w:p>
+      <w:pPr>
+        <w:rPr>
+          <w:lang w:bidi="es-ES"/>
+        </w:rPr>
+      </w:pPr>
+      <w:r>
+        <w:rPr>
+          <w:lang w:bidi="es-ES"/>
+        </w:rPr>
+        <w:t xml:space="preserve">Como ya teníamos creada nuestra estructura previamente vamos a usar esa estructura para rellenar y darle contenido a nuestra web. Por ahora vamos a crear dos nuevos componentes en el módulo de home, </w:t>
+      </w:r>
+      <w:proofErr w:type="spellStart"/>
+      <w:r>
+        <w:rPr>
+          <w:b/>
+          <w:lang w:bidi="es-ES"/>
+        </w:rPr>
+        <w:t>welcome</w:t>
+      </w:r>
+      <w:proofErr w:type="spellEnd"/>
+      <w:r>
+        <w:rPr>
+          <w:b/>
+          <w:lang w:bidi="es-ES"/>
+        </w:rPr>
+        <w:t>-page</w:t>
+      </w:r>
+      <w:r>
+        <w:rPr>
+          <w:lang w:bidi="es-ES"/>
+        </w:rPr>
+        <w:t xml:space="preserve"> y </w:t>
+      </w:r>
+      <w:r>
+        <w:rPr>
+          <w:b/>
+          <w:lang w:bidi="es-ES"/>
+        </w:rPr>
+        <w:t>home-page</w:t>
+      </w:r>
+      <w:r>
+        <w:rPr>
+          <w:lang w:bidi="es-ES"/>
+        </w:rPr>
+        <w:t>:</w:t>
+      </w:r>
+    </w:p>
+    <w:p>
+      <w:pPr>
+        <w:rPr>
+          <w:lang w:bidi="es-ES"/>
+        </w:rPr>
+      </w:pPr>
+      <w:r>
+        <w:rPr>
+          <w:noProof/>
+          <w:lang w:eastAsia="es-ES"/>
+        </w:rPr>
+        <w:drawing>
+          <wp:anchor distT="0" distB="0" distL="114300" distR="114300" simplePos="0" relativeHeight="251728896" behindDoc="0" locked="0" layoutInCell="1" allowOverlap="1">
+            <wp:simplePos x="0" y="0"/>
+            <wp:positionH relativeFrom="margin">
+              <wp:align>center</wp:align>
+            </wp:positionH>
+            <wp:positionV relativeFrom="paragraph">
+              <wp:posOffset>928370</wp:posOffset>
+            </wp:positionV>
+            <wp:extent cx="3329940" cy="2050415"/>
+            <wp:effectExtent l="190500" t="190500" r="194310" b="197485"/>
+            <wp:wrapTopAndBottom/>
+            <wp:docPr id="3" name="Imagen 3"/>
+            <wp:cNvGraphicFramePr>
+              <a:graphicFrameLocks xmlns:a="http://schemas.openxmlformats.org/drawingml/2006/main" noChangeAspect="1"/>
+            </wp:cNvGraphicFramePr>
+            <a:graphic xmlns:a="http://schemas.openxmlformats.org/drawingml/2006/main">
+              <a:graphicData uri="http://schemas.openxmlformats.org/drawingml/2006/picture">
+                <pic:pic xmlns:pic="http://schemas.openxmlformats.org/drawingml/2006/picture">
+                  <pic:nvPicPr>
+                    <pic:cNvPr id="1" name=""/>
+                    <pic:cNvPicPr/>
+                  </pic:nvPicPr>
+                  <pic:blipFill>
+                    <a:blip r:embed="rId44">
+                      <a:extLst>
+                        <a:ext uri="{28A0092B-C50C-407E-A947-70E740481C1C}">
+                          <a14:useLocalDpi xmlns:a14="http://schemas.microsoft.com/office/drawing/2010/main" val="0"/>
+                        </a:ext>
+                      </a:extLst>
+                    </a:blip>
+                    <a:stretch>
+                      <a:fillRect/>
+                    </a:stretch>
+                  </pic:blipFill>
+                  <pic:spPr>
+                    <a:xfrm>
+                      <a:off x="0" y="0"/>
+                      <a:ext cx="3329940" cy="2050415"/>
+                    </a:xfrm>
+                    <a:prstGeom prst="rect">
+                      <a:avLst/>
+                    </a:prstGeom>
+                    <a:ln>
+                      <a:noFill/>
+                    </a:ln>
+                    <a:effectLst>
+                      <a:outerShdw blurRad="190500" algn="tl" rotWithShape="0">
+                        <a:srgbClr val="000000">
+                          <a:alpha val="70000"/>
+                        </a:srgbClr>
+                      </a:outerShdw>
+                    </a:effectLst>
+                  </pic:spPr>
+                </pic:pic>
+              </a:graphicData>
+            </a:graphic>
+            <wp14:sizeRelH relativeFrom="margin">
+              <wp14:pctWidth>0</wp14:pctWidth>
+            </wp14:sizeRelH>
+            <wp14:sizeRelV relativeFrom="margin">
+              <wp14:pctHeight>0</wp14:pctHeight>
+            </wp14:sizeRelV>
+          </wp:anchor>
+        </w:drawing>
+      </w:r>
+      <w:r>
+        <w:rPr>
+          <w:lang w:bidi="es-ES"/>
+        </w:rPr>
+        <w:tab/>
+      </w:r>
+      <w:proofErr w:type="spellStart"/>
+      <w:r>
+        <w:rPr>
+          <w:b/>
+          <w:lang w:bidi="es-ES"/>
+        </w:rPr>
+        <w:t>Welcome</w:t>
+      </w:r>
+      <w:proofErr w:type="spellEnd"/>
+      <w:r>
+        <w:rPr>
+          <w:b/>
+          <w:lang w:bidi="es-ES"/>
+        </w:rPr>
+        <w:t>-page</w:t>
+      </w:r>
+      <w:r>
+        <w:rPr>
+          <w:lang w:bidi="es-ES"/>
+        </w:rPr>
+        <w:t xml:space="preserve"> será nuestra página principal, la que se encargará de dadle la bienvenida a nuestros usuarios de la manera más linda que podamos o que se nos ocurra, por ahora yo solo añadiré una imagen de bienvenida.</w:t>
+      </w:r>
+    </w:p>
+    <w:p>
+      <w:pPr>
+        <w:rPr>
+          <w:lang w:bidi="es-ES"/>
+        </w:rPr>
+      </w:pPr>
+      <w:r>
+        <w:rPr>
+          <w:lang w:bidi="es-ES"/>
+        </w:rPr>
+        <w:tab/>
+      </w:r>
+      <w:r>
+        <w:rPr>
+          <w:b/>
+          <w:lang w:bidi="es-ES"/>
+        </w:rPr>
+        <w:t>Home-page</w:t>
+      </w:r>
+      <w:r>
+        <w:rPr>
+          <w:lang w:bidi="es-ES"/>
+        </w:rPr>
+        <w:t xml:space="preserve"> será donde navegaremos con nuestro </w:t>
+      </w:r>
+      <w:proofErr w:type="spellStart"/>
+      <w:r>
+        <w:rPr>
+          <w:lang w:bidi="es-ES"/>
+        </w:rPr>
+        <w:t>header</w:t>
+      </w:r>
+      <w:proofErr w:type="spellEnd"/>
+      <w:r>
+        <w:rPr>
+          <w:lang w:bidi="es-ES"/>
+        </w:rPr>
+        <w:t xml:space="preserve"> y donde se encontrará nuestra tabla de contenidos obteniendo toda la lista de usuarios.</w:t>
+      </w:r>
+    </w:p>
+    <w:p>
+      <w:pPr>
         <w:pStyle w:val="Titulo3"/>
       </w:pPr>
-      <w:bookmarkStart w:id="11" w:name="_Toc34731948"/>
+      <w:bookmarkStart w:id="12" w:name="_Toc34833843"/>
       <w:r>
         <w:lastRenderedPageBreak/>
         <w:t>Home-page</w:t>
       </w:r>
-      <w:bookmarkEnd w:id="11"/>
+      <w:bookmarkEnd w:id="12"/>
     </w:p>
     <w:p>
       <w:pPr>
@@ -6563,7 +7041,7 @@
           <w:lang w:bidi="es-ES"/>
         </w:rPr>
       </w:pPr>
-      <w:hyperlink r:id="rId42" w:history="1">
+      <w:hyperlink r:id="rId45" w:history="1">
         <w:proofErr w:type="spellStart"/>
         <w:r>
           <w:rPr>
@@ -6586,7 +7064,7 @@
           <w:lang w:bidi="es-ES"/>
         </w:rPr>
       </w:pPr>
-      <w:hyperlink r:id="rId43" w:history="1">
+      <w:hyperlink r:id="rId46" w:history="1">
         <w:proofErr w:type="spellStart"/>
         <w:r>
           <w:rPr>
@@ -6609,7 +7087,7 @@
           <w:lang w:bidi="es-ES"/>
         </w:rPr>
       </w:pPr>
-      <w:hyperlink r:id="rId44" w:history="1">
+      <w:hyperlink r:id="rId47" w:history="1">
         <w:proofErr w:type="spellStart"/>
         <w:r>
           <w:rPr>
@@ -6645,7 +7123,7 @@
         </w:rPr>
         <w:t xml:space="preserve"> respectivo módulo, </w:t>
       </w:r>
-      <w:hyperlink r:id="rId45" w:history="1">
+      <w:hyperlink r:id="rId48" w:history="1">
         <w:r>
           <w:rPr>
             <w:rStyle w:val="Hipervnculo"/>
@@ -6769,7 +7247,7 @@
                     <pic:cNvPicPr/>
                   </pic:nvPicPr>
                   <pic:blipFill>
-                    <a:blip r:embed="rId46">
+                    <a:blip r:embed="rId49">
                       <a:extLst>
                         <a:ext uri="{28A0092B-C50C-407E-A947-70E740481C1C}">
                           <a14:useLocalDpi xmlns:a14="http://schemas.microsoft.com/office/drawing/2010/main" val="0"/>
@@ -7140,7 +7618,7 @@
         </w:rPr>
         <w:t xml:space="preserve"> que usamos en la estructura que nos facilita la documentación, podemos consultarla en su </w:t>
       </w:r>
-      <w:hyperlink r:id="rId47" w:history="1">
+      <w:hyperlink r:id="rId50" w:history="1">
         <w:r>
           <w:rPr>
             <w:rStyle w:val="Hipervnculo"/>
@@ -7293,7 +7771,7 @@
                     <pic:cNvPicPr/>
                   </pic:nvPicPr>
                   <pic:blipFill>
-                    <a:blip r:embed="rId48">
+                    <a:blip r:embed="rId51">
                       <a:extLst>
                         <a:ext uri="{28A0092B-C50C-407E-A947-70E740481C1C}">
                           <a14:useLocalDpi xmlns:a14="http://schemas.microsoft.com/office/drawing/2010/main" val="0"/>
@@ -7403,7 +7881,7 @@
                     <pic:cNvPicPr/>
                   </pic:nvPicPr>
                   <pic:blipFill>
-                    <a:blip r:embed="rId49">
+                    <a:blip r:embed="rId52">
                       <a:extLst>
                         <a:ext uri="{28A0092B-C50C-407E-A947-70E740481C1C}">
                           <a14:useLocalDpi xmlns:a14="http://schemas.microsoft.com/office/drawing/2010/main" val="0"/>
@@ -7610,7 +8088,7 @@
                     <pic:cNvPicPr/>
                   </pic:nvPicPr>
                   <pic:blipFill>
-                    <a:blip r:embed="rId50">
+                    <a:blip r:embed="rId53">
                       <a:extLst>
                         <a:ext uri="{28A0092B-C50C-407E-A947-70E740481C1C}">
                           <a14:useLocalDpi xmlns:a14="http://schemas.microsoft.com/office/drawing/2010/main" val="0"/>
@@ -7699,7 +8177,7 @@
                     <pic:cNvPicPr/>
                   </pic:nvPicPr>
                   <pic:blipFill>
-                    <a:blip r:embed="rId51">
+                    <a:blip r:embed="rId54">
                       <a:extLst>
                         <a:ext uri="{28A0092B-C50C-407E-A947-70E740481C1C}">
                           <a14:useLocalDpi xmlns:a14="http://schemas.microsoft.com/office/drawing/2010/main" val="0"/>
@@ -7828,7 +8306,7 @@
                     <pic:cNvPicPr/>
                   </pic:nvPicPr>
                   <pic:blipFill>
-                    <a:blip r:embed="rId52">
+                    <a:blip r:embed="rId55">
                       <a:extLst>
                         <a:ext uri="{28A0092B-C50C-407E-A947-70E740481C1C}">
                           <a14:useLocalDpi xmlns:a14="http://schemas.microsoft.com/office/drawing/2010/main" val="0"/>
@@ -7915,7 +8393,7 @@
                     <pic:cNvPicPr/>
                   </pic:nvPicPr>
                   <pic:blipFill>
-                    <a:blip r:embed="rId53">
+                    <a:blip r:embed="rId56">
                       <a:extLst>
                         <a:ext uri="{28A0092B-C50C-407E-A947-70E740481C1C}">
                           <a14:useLocalDpi xmlns:a14="http://schemas.microsoft.com/office/drawing/2010/main" val="0"/>
@@ -8035,8 +8513,6 @@
         </w:rPr>
         <w:t>:</w:t>
       </w:r>
-      <w:bookmarkStart w:id="12" w:name="_GoBack"/>
-      <w:bookmarkEnd w:id="12"/>
     </w:p>
     <w:p>
       <w:pPr>
@@ -8123,7 +8599,7 @@
                     <pic:cNvPicPr/>
                   </pic:nvPicPr>
                   <pic:blipFill>
-                    <a:blip r:embed="rId54">
+                    <a:blip r:embed="rId57">
                       <a:extLst>
                         <a:ext uri="{28A0092B-C50C-407E-A947-70E740481C1C}">
                           <a14:useLocalDpi xmlns:a14="http://schemas.microsoft.com/office/drawing/2010/main" val="0"/>
@@ -8186,14 +8662,89 @@
           <w:noProof/>
           <w:lang w:eastAsia="es-ES"/>
         </w:rPr>
-        <w:t>Luego podemos observar como declara un par de variables que usamos previamente en el html, displayedColumns y dataSource, dataSource es la variable mas importante ya que es la q va a almacenar todos nuestros datos</w:t>
-      </w:r>
-      <w:r>
-        <w:rPr>
+        <w:t xml:space="preserve">Luego podemos observar como declara un par de variables que usamos previamente en el html, </w:t>
+      </w:r>
+      <w:r>
+        <w:rPr>
+          <w:b/>
           <w:noProof/>
           <w:lang w:eastAsia="es-ES"/>
         </w:rPr>
-        <w:t xml:space="preserve"> y es el objeto con el cual vamos a trabajar a la hora de usar la paginación, ordenación y filtrado de datos.</w:t>
+        <w:t>displayedColumns</w:t>
+      </w:r>
+      <w:r>
+        <w:rPr>
+          <w:noProof/>
+          <w:lang w:eastAsia="es-ES"/>
+        </w:rPr>
+        <w:t xml:space="preserve"> y </w:t>
+      </w:r>
+      <w:r>
+        <w:rPr>
+          <w:b/>
+          <w:noProof/>
+          <w:lang w:eastAsia="es-ES"/>
+        </w:rPr>
+        <w:t>dataSource</w:t>
+      </w:r>
+      <w:r>
+        <w:rPr>
+          <w:noProof/>
+          <w:lang w:eastAsia="es-ES"/>
+        </w:rPr>
+        <w:t>, dataSource es la variable mas importante ya que es la q va a almacenar todos nuestros datos</w:t>
+      </w:r>
+      <w:r>
+        <w:rPr>
+          <w:noProof/>
+          <w:lang w:eastAsia="es-ES"/>
+        </w:rPr>
+        <w:t xml:space="preserve"> y es el objeto con el cual vamos a trabajar a la hora de usar la </w:t>
+      </w:r>
+      <w:r>
+        <w:rPr>
+          <w:b/>
+          <w:noProof/>
+          <w:lang w:eastAsia="es-ES"/>
+        </w:rPr>
+        <w:t>paginación</w:t>
+      </w:r>
+      <w:r>
+        <w:rPr>
+          <w:noProof/>
+          <w:lang w:eastAsia="es-ES"/>
+        </w:rPr>
+        <w:t xml:space="preserve">, </w:t>
+      </w:r>
+      <w:r>
+        <w:rPr>
+          <w:b/>
+          <w:noProof/>
+          <w:lang w:eastAsia="es-ES"/>
+        </w:rPr>
+        <w:t>ordenación</w:t>
+      </w:r>
+      <w:r>
+        <w:rPr>
+          <w:noProof/>
+          <w:lang w:eastAsia="es-ES"/>
+        </w:rPr>
+        <w:t xml:space="preserve"> y </w:t>
+      </w:r>
+      <w:r>
+        <w:rPr>
+          <w:b/>
+          <w:noProof/>
+          <w:lang w:eastAsia="es-ES"/>
+        </w:rPr>
+        <w:t>filtrado</w:t>
+      </w:r>
+      <w:r>
+        <w:rPr>
+          <w:noProof/>
+          <w:lang w:eastAsia="es-ES"/>
+        </w:rPr>
+        <w:t xml:space="preserve"> de datos.</w:t>
       </w:r>
     </w:p>
     <w:p>
@@ -8233,7 +8784,7 @@
                     <pic:cNvPicPr/>
                   </pic:nvPicPr>
                   <pic:blipFill>
-                    <a:blip r:embed="rId55">
+                    <a:blip r:embed="rId58">
                       <a:extLst>
                         <a:ext uri="{28A0092B-C50C-407E-A947-70E740481C1C}">
                           <a14:useLocalDpi xmlns:a14="http://schemas.microsoft.com/office/drawing/2010/main" val="0"/>
@@ -8280,13 +8831,58 @@
           <w:noProof/>
           <w:lang w:eastAsia="es-ES"/>
         </w:rPr>
-        <w:t>Como vemos en la imagen esta declarando dos ViewChild, uno para nuestro paginator y otro para la ordenación, vamos a lo importante, que es un ViewChild, Angular trata nuestro HTML como un template y cada elemento, cada div, nav, etc lo trata como un view, para acceder a ellos antiguamente usabamos un id y este id lo llamamos en nuestro js(ahora ts) haciendo un getElementById</w:t>
-      </w:r>
-      <w:r>
-        <w:rPr>
+        <w:t xml:space="preserve">Como vemos en la imagen esta declarando dos </w:t>
+      </w:r>
+      <w:r>
+        <w:rPr>
+          <w:b/>
           <w:noProof/>
           <w:lang w:eastAsia="es-ES"/>
         </w:rPr>
+        <w:t>ViewChild</w:t>
+      </w:r>
+      <w:r>
+        <w:rPr>
+          <w:noProof/>
+          <w:lang w:eastAsia="es-ES"/>
+        </w:rPr>
+        <w:t xml:space="preserve">, uno para nuestro paginator y otro para la ordenación, vamos a lo importante, que es un ViewChild, Angular trata nuestro HTML como un </w:t>
+      </w:r>
+      <w:r>
+        <w:rPr>
+          <w:b/>
+          <w:noProof/>
+          <w:lang w:eastAsia="es-ES"/>
+        </w:rPr>
+        <w:t>template</w:t>
+      </w:r>
+      <w:r>
+        <w:rPr>
+          <w:noProof/>
+          <w:lang w:eastAsia="es-ES"/>
+        </w:rPr>
+        <w:t xml:space="preserve"> y cada elemento, cada div, nav, etc lo trata como un </w:t>
+      </w:r>
+      <w:r>
+        <w:rPr>
+          <w:b/>
+          <w:noProof/>
+          <w:lang w:eastAsia="es-ES"/>
+        </w:rPr>
+        <w:t>view</w:t>
+      </w:r>
+      <w:r>
+        <w:rPr>
+          <w:noProof/>
+          <w:lang w:eastAsia="es-ES"/>
+        </w:rPr>
+        <w:t>, para acceder a ellos antiguamente usabamos un id y este id lo llamamos en nuestro js(ahora ts) haciendo un getElementById</w:t>
+      </w:r>
+      <w:r>
+        <w:rPr>
+          <w:noProof/>
+          <w:lang w:eastAsia="es-ES"/>
+        </w:rPr>
         <w:t>, pero ahora al tratarse de Angular el que interpreta como views podemos acceder a ellos usando el ViewChild, necesitamos acceder a ellos para luego mas adelante añadirlos a nuestro dataSource para asi poder trabajar con los datos para su paginación y ordenación.</w:t>
       </w:r>
     </w:p>
@@ -8303,7 +8899,52 @@
           <w:noProof/>
           <w:lang w:eastAsia="es-ES"/>
         </w:rPr>
-        <w:t>En el constructor lo que hacemos es generar un Array de usuarios con la función que nos ha dado la el ejemplo y luego instanaciamos como MatTableDataSource nuestro dataSource añadiendole los usuarios que hemos generado.</w:t>
+        <w:t xml:space="preserve">En el </w:t>
+      </w:r>
+      <w:r>
+        <w:rPr>
+          <w:b/>
+          <w:noProof/>
+          <w:lang w:eastAsia="es-ES"/>
+        </w:rPr>
+        <w:t>constructor</w:t>
+      </w:r>
+      <w:r>
+        <w:rPr>
+          <w:noProof/>
+          <w:lang w:eastAsia="es-ES"/>
+        </w:rPr>
+        <w:t xml:space="preserve"> lo que hacemos es generar un </w:t>
+      </w:r>
+      <w:r>
+        <w:rPr>
+          <w:b/>
+          <w:noProof/>
+          <w:lang w:eastAsia="es-ES"/>
+        </w:rPr>
+        <w:t>Array</w:t>
+      </w:r>
+      <w:r>
+        <w:rPr>
+          <w:noProof/>
+          <w:lang w:eastAsia="es-ES"/>
+        </w:rPr>
+        <w:t xml:space="preserve"> de usuarios con la función que nos ha dado la el ejemplo y luego instanaciamos como </w:t>
+      </w:r>
+      <w:r>
+        <w:rPr>
+          <w:b/>
+          <w:noProof/>
+          <w:lang w:eastAsia="es-ES"/>
+        </w:rPr>
+        <w:t>MatTableDataSource</w:t>
+      </w:r>
+      <w:r>
+        <w:rPr>
+          <w:noProof/>
+          <w:lang w:eastAsia="es-ES"/>
+        </w:rPr>
+        <w:t xml:space="preserve"> nuestro dataSource añadiendole los usuarios que hemos generado.</w:t>
       </w:r>
     </w:p>
     <w:p>
@@ -8319,7 +8960,22 @@
           <w:noProof/>
           <w:lang w:eastAsia="es-ES"/>
         </w:rPr>
-        <w:t>Luego en el OnInit lo único que hacemos es inicializar los valores de paginación y ordenación de nuestro dataSource.</w:t>
+        <w:t xml:space="preserve">Luego en el </w:t>
+      </w:r>
+      <w:r>
+        <w:rPr>
+          <w:b/>
+          <w:noProof/>
+          <w:lang w:eastAsia="es-ES"/>
+        </w:rPr>
+        <w:t>OnInit</w:t>
+      </w:r>
+      <w:r>
+        <w:rPr>
+          <w:noProof/>
+          <w:lang w:eastAsia="es-ES"/>
+        </w:rPr>
+        <w:t xml:space="preserve"> lo único que hacemos es inicializar los valores de paginación y ordenación de nuestro dataSource.</w:t>
       </w:r>
     </w:p>
     <w:p>
@@ -8333,6 +8989,7 @@
     </w:p>
     <w:p>
       <w:pPr>
+        <w:ind w:left="720" w:hanging="720"/>
         <w:jc w:val="left"/>
         <w:rPr>
           <w:noProof/>
@@ -8345,7 +9002,44 @@
           <w:lang w:eastAsia="es-ES"/>
         </w:rPr>
         <w:lastRenderedPageBreak/>
-        <w:t>Por ultimo vamos a explicar la funcion applyFilter el cual recibe el evento que le hemos pasado desde nuestro HTML. Lo primero que hace es recoger la propiedad target de event para realizarle un casting y pillar el value de este mismo, acto seguido elimina los espacios del inicio y el final y lo setea todo a minúsculas para añadirselo a nuestro dataSource.filter que es el que se encargará de realizar el trabajo de la busqueda en nuestro contenido.</w:t>
+        <w:t xml:space="preserve">Por ultimo vamos a explicar la funcion </w:t>
+      </w:r>
+      <w:r>
+        <w:rPr>
+          <w:b/>
+          <w:noProof/>
+          <w:lang w:eastAsia="es-ES"/>
+        </w:rPr>
+        <w:t>applyFilter</w:t>
+      </w:r>
+      <w:r>
+        <w:rPr>
+          <w:noProof/>
+          <w:lang w:eastAsia="es-ES"/>
+        </w:rPr>
+        <w:t xml:space="preserve"> el cual recibe el evento que le hemos pasado desde nuestro HTML. Lo primero que hace es recoger la propiedad target de event para realizarle un casting y pillar el value de este mismo, acto seguido elimina los espacios del inicio y el final y lo setea todo a minúsculas para añadirselo a nuestro </w:t>
+      </w:r>
+      <w:r>
+        <w:rPr>
+          <w:b/>
+          <w:noProof/>
+          <w:lang w:eastAsia="es-ES"/>
+        </w:rPr>
+        <w:t>dataSource.filter</w:t>
+      </w:r>
+      <w:r>
+        <w:rPr>
+          <w:noProof/>
+          <w:lang w:eastAsia="es-ES"/>
+        </w:rPr>
+        <w:t xml:space="preserve"> que es el que se encargará de realizar el trabajo de la busqueda en nuestro contenido.</w:t>
+      </w:r>
+      <w:r>
+        <w:rPr>
+          <w:noProof/>
+          <w:lang w:eastAsia="es-ES"/>
+        </w:rPr>
+        <w:t>routing</w:t>
       </w:r>
     </w:p>
     <w:p>
@@ -8385,7 +9079,7 @@
                     <pic:cNvPicPr/>
                   </pic:nvPicPr>
                   <pic:blipFill>
-                    <a:blip r:embed="rId56">
+                    <a:blip r:embed="rId59">
                       <a:extLst>
                         <a:ext uri="{28A0092B-C50C-407E-A947-70E740481C1C}">
                           <a14:useLocalDpi xmlns:a14="http://schemas.microsoft.com/office/drawing/2010/main" val="0"/>
@@ -8442,99 +9136,506 @@
       <w:pPr>
         <w:pStyle w:val="Titulo3"/>
       </w:pPr>
+      <w:bookmarkStart w:id="13" w:name="_Toc34833844"/>
       <w:r>
         <w:t>Adaptación del componente</w:t>
-      </w:r>
-    </w:p>
-    <w:p>
-      <w:pPr>
-        <w:jc w:val="left"/>
-        <w:rPr>
-          <w:noProof/>
-          <w:lang w:eastAsia="es-ES"/>
-        </w:rPr>
-      </w:pPr>
-      <w:r>
-        <w:rPr>
-          <w:noProof/>
-          <w:lang w:eastAsia="es-ES"/>
-        </w:rPr>
-        <w:t>Una vez ya sabemos y comprendemos que es lo que nos ofrece el ejemplo de Angular Material vamos a adaptarlos a nuestra aplicación y a nuestras necesidades.</w:t>
-      </w:r>
-    </w:p>
-    <w:p>
-      <w:pPr>
-        <w:jc w:val="left"/>
-        <w:rPr>
-          <w:noProof/>
-          <w:lang w:eastAsia="es-ES"/>
-        </w:rPr>
-      </w:pPr>
-    </w:p>
-    <w:p>
-      <w:pPr>
-        <w:jc w:val="left"/>
-        <w:rPr>
-          <w:noProof/>
-          <w:lang w:eastAsia="es-ES"/>
-        </w:rPr>
-      </w:pPr>
-    </w:p>
-    <w:p>
-      <w:pPr>
-        <w:jc w:val="left"/>
-        <w:rPr>
-          <w:noProof/>
-          <w:lang w:eastAsia="es-ES"/>
-        </w:rPr>
-      </w:pPr>
-      <w:r>
-        <w:rPr>
-          <w:noProof/>
-          <w:lang w:eastAsia="es-ES"/>
-        </w:rPr>
-        <w:br w:type="page"/>
-      </w:r>
-    </w:p>
-    <w:p>
-      <w:pPr>
-        <w:rPr>
-          <w:lang w:bidi="es-ES"/>
-        </w:rPr>
-      </w:pPr>
-    </w:p>
-    <w:p>
-      <w:pPr>
-        <w:pStyle w:val="Ttulo1"/>
-      </w:pPr>
-      <w:bookmarkStart w:id="13" w:name="_Toc34731949"/>
-      <w:r>
-        <w:t>Peticiones REST</w:t>
       </w:r>
       <w:bookmarkEnd w:id="13"/>
     </w:p>
     <w:p>
       <w:pPr>
-        <w:rPr>
-          <w:lang w:bidi="es-ES"/>
-        </w:rPr>
-      </w:pPr>
+        <w:jc w:val="left"/>
+        <w:rPr>
+          <w:noProof/>
+          <w:lang w:eastAsia="es-ES"/>
+        </w:rPr>
+      </w:pPr>
+      <w:r>
+        <w:rPr>
+          <w:noProof/>
+          <w:lang w:eastAsia="es-ES"/>
+        </w:rPr>
+        <w:t>Una vez ya sabemos y comprendemos que es lo que nos ofrece el ejemplo de Angular Material vamos a adaptarlos a nuestra aplicación y a nuestras necesidades.</w:t>
+      </w:r>
     </w:p>
     <w:p>
       <w:pPr>
+        <w:jc w:val="left"/>
+        <w:rPr>
+          <w:noProof/>
+          <w:lang w:eastAsia="es-ES"/>
+        </w:rPr>
+      </w:pPr>
+      <w:r>
+        <w:rPr>
+          <w:noProof/>
+          <w:lang w:eastAsia="es-ES"/>
+        </w:rPr>
+        <w:drawing>
+          <wp:anchor distT="0" distB="0" distL="114300" distR="114300" simplePos="0" relativeHeight="251745280" behindDoc="0" locked="0" layoutInCell="1" allowOverlap="1">
+            <wp:simplePos x="0" y="0"/>
+            <wp:positionH relativeFrom="margin">
+              <wp:align>center</wp:align>
+            </wp:positionH>
+            <wp:positionV relativeFrom="paragraph">
+              <wp:posOffset>845820</wp:posOffset>
+            </wp:positionV>
+            <wp:extent cx="4351020" cy="3331958"/>
+            <wp:effectExtent l="190500" t="190500" r="182880" b="192405"/>
+            <wp:wrapTopAndBottom/>
+            <wp:docPr id="22" name="Imagen 22"/>
+            <wp:cNvGraphicFramePr>
+              <a:graphicFrameLocks xmlns:a="http://schemas.openxmlformats.org/drawingml/2006/main" noChangeAspect="1"/>
+            </wp:cNvGraphicFramePr>
+            <a:graphic xmlns:a="http://schemas.openxmlformats.org/drawingml/2006/main">
+              <a:graphicData uri="http://schemas.openxmlformats.org/drawingml/2006/picture">
+                <pic:pic xmlns:pic="http://schemas.openxmlformats.org/drawingml/2006/picture">
+                  <pic:nvPicPr>
+                    <pic:cNvPr id="1" name=""/>
+                    <pic:cNvPicPr/>
+                  </pic:nvPicPr>
+                  <pic:blipFill>
+                    <a:blip r:embed="rId60" cstate="print">
+                      <a:extLst>
+                        <a:ext uri="{28A0092B-C50C-407E-A947-70E740481C1C}">
+                          <a14:useLocalDpi xmlns:a14="http://schemas.microsoft.com/office/drawing/2010/main" val="0"/>
+                        </a:ext>
+                      </a:extLst>
+                    </a:blip>
+                    <a:stretch>
+                      <a:fillRect/>
+                    </a:stretch>
+                  </pic:blipFill>
+                  <pic:spPr>
+                    <a:xfrm>
+                      <a:off x="0" y="0"/>
+                      <a:ext cx="4351020" cy="3331958"/>
+                    </a:xfrm>
+                    <a:prstGeom prst="rect">
+                      <a:avLst/>
+                    </a:prstGeom>
+                    <a:ln>
+                      <a:noFill/>
+                    </a:ln>
+                    <a:effectLst>
+                      <a:outerShdw blurRad="190500" algn="tl" rotWithShape="0">
+                        <a:srgbClr val="000000">
+                          <a:alpha val="70000"/>
+                        </a:srgbClr>
+                      </a:outerShdw>
+                    </a:effectLst>
+                  </pic:spPr>
+                </pic:pic>
+              </a:graphicData>
+            </a:graphic>
+          </wp:anchor>
+        </w:drawing>
+      </w:r>
+      <w:r>
+        <w:rPr>
+          <w:noProof/>
+          <w:lang w:eastAsia="es-ES"/>
+        </w:rPr>
+        <w:t>Actualmente después de todo el proceso que hemos hecho, cuando naveguemos a nuestra pagina Home tendremos una vista algo similar a esta, dado que supongo al igual que yo, tu le has dado los estilos que más te hayan gustado.</w:t>
+      </w:r>
+    </w:p>
+    <w:p>
+      <w:pPr>
+        <w:jc w:val="left"/>
+        <w:rPr>
+          <w:noProof/>
+          <w:lang w:eastAsia="es-ES"/>
+        </w:rPr>
+      </w:pPr>
+    </w:p>
+    <w:p>
+      <w:pPr>
+        <w:jc w:val="left"/>
+        <w:rPr>
+          <w:noProof/>
+          <w:lang w:eastAsia="es-ES"/>
+        </w:rPr>
+      </w:pPr>
+      <w:r>
+        <w:rPr>
+          <w:noProof/>
+          <w:lang w:eastAsia="es-ES"/>
+        </w:rPr>
+        <w:lastRenderedPageBreak/>
+        <w:t xml:space="preserve">Más adelante en las peticiones REST veremos como actualizamos nuestro código para esperar la llamada de datos que realizamos desde el controlador, asi que lo que vamos a preparar es nuestra Tabla para cuando realicemos esa petición de datos nos pinte los datos bien. Para ello debemos de observar en nuestra API los datos que nos van a traer y que campos queremos pintar en nuestra Tabla. En nuestro caso por ahora pintaremos, el </w:t>
+      </w:r>
+      <w:r>
+        <w:rPr>
+          <w:b/>
+          <w:noProof/>
+          <w:lang w:eastAsia="es-ES"/>
+        </w:rPr>
+        <w:t>ID</w:t>
+      </w:r>
+      <w:r>
+        <w:rPr>
+          <w:noProof/>
+          <w:lang w:eastAsia="es-ES"/>
+        </w:rPr>
+        <w:t xml:space="preserve">, </w:t>
+      </w:r>
+      <w:r>
+        <w:rPr>
+          <w:b/>
+          <w:noProof/>
+          <w:lang w:eastAsia="es-ES"/>
+        </w:rPr>
+        <w:t>name</w:t>
+      </w:r>
+      <w:r>
+        <w:rPr>
+          <w:noProof/>
+          <w:lang w:eastAsia="es-ES"/>
+        </w:rPr>
+        <w:t xml:space="preserve">, </w:t>
+      </w:r>
+      <w:r>
+        <w:rPr>
+          <w:b/>
+          <w:noProof/>
+          <w:lang w:eastAsia="es-ES"/>
+        </w:rPr>
+        <w:t>username</w:t>
+      </w:r>
+      <w:r>
+        <w:rPr>
+          <w:noProof/>
+          <w:lang w:eastAsia="es-ES"/>
+        </w:rPr>
+        <w:t xml:space="preserve">, </w:t>
+      </w:r>
+      <w:r>
+        <w:rPr>
+          <w:b/>
+          <w:noProof/>
+          <w:lang w:eastAsia="es-ES"/>
+        </w:rPr>
+        <w:t>email</w:t>
+      </w:r>
+      <w:r>
+        <w:rPr>
+          <w:noProof/>
+          <w:lang w:eastAsia="es-ES"/>
+        </w:rPr>
+        <w:t xml:space="preserve">, </w:t>
+      </w:r>
+      <w:r>
+        <w:rPr>
+          <w:b/>
+          <w:noProof/>
+          <w:lang w:eastAsia="es-ES"/>
+        </w:rPr>
+        <w:t>phone</w:t>
+      </w:r>
+      <w:r>
+        <w:rPr>
+          <w:noProof/>
+          <w:lang w:eastAsia="es-ES"/>
+        </w:rPr>
+        <w:t xml:space="preserve"> y </w:t>
+      </w:r>
+      <w:r>
+        <w:rPr>
+          <w:b/>
+          <w:noProof/>
+          <w:lang w:eastAsia="es-ES"/>
+        </w:rPr>
+        <w:t>website</w:t>
+      </w:r>
+      <w:r>
+        <w:rPr>
+          <w:noProof/>
+          <w:lang w:eastAsia="es-ES"/>
+        </w:rPr>
+        <w:t>. Los campos address y company los dejaremos para mas adelante.</w:t>
+      </w:r>
+    </w:p>
+    <w:p>
+      <w:pPr>
+        <w:jc w:val="left"/>
+        <w:rPr>
+          <w:noProof/>
+          <w:lang w:eastAsia="es-ES"/>
+        </w:rPr>
+      </w:pPr>
+    </w:p>
+    <w:p>
+      <w:pPr>
+        <w:jc w:val="left"/>
+        <w:rPr>
+          <w:noProof/>
+          <w:lang w:eastAsia="es-ES"/>
+        </w:rPr>
+      </w:pPr>
+      <w:r>
+        <w:rPr>
+          <w:noProof/>
+          <w:lang w:eastAsia="es-ES"/>
+        </w:rPr>
+        <w:drawing>
+          <wp:anchor distT="0" distB="0" distL="114300" distR="114300" simplePos="0" relativeHeight="251751424" behindDoc="0" locked="0" layoutInCell="1" allowOverlap="1">
+            <wp:simplePos x="0" y="0"/>
+            <wp:positionH relativeFrom="margin">
+              <wp:align>center</wp:align>
+            </wp:positionH>
+            <wp:positionV relativeFrom="paragraph">
+              <wp:posOffset>763905</wp:posOffset>
+            </wp:positionV>
+            <wp:extent cx="5731510" cy="5839460"/>
+            <wp:effectExtent l="190500" t="190500" r="193040" b="199390"/>
+            <wp:wrapTopAndBottom/>
+            <wp:docPr id="69" name="Imagen 69"/>
+            <wp:cNvGraphicFramePr>
+              <a:graphicFrameLocks xmlns:a="http://schemas.openxmlformats.org/drawingml/2006/main" noChangeAspect="1"/>
+            </wp:cNvGraphicFramePr>
+            <a:graphic xmlns:a="http://schemas.openxmlformats.org/drawingml/2006/main">
+              <a:graphicData uri="http://schemas.openxmlformats.org/drawingml/2006/picture">
+                <pic:pic xmlns:pic="http://schemas.openxmlformats.org/drawingml/2006/picture">
+                  <pic:nvPicPr>
+                    <pic:cNvPr id="1" name=""/>
+                    <pic:cNvPicPr/>
+                  </pic:nvPicPr>
+                  <pic:blipFill>
+                    <a:blip r:embed="rId61">
+                      <a:extLst>
+                        <a:ext uri="{28A0092B-C50C-407E-A947-70E740481C1C}">
+                          <a14:useLocalDpi xmlns:a14="http://schemas.microsoft.com/office/drawing/2010/main" val="0"/>
+                        </a:ext>
+                      </a:extLst>
+                    </a:blip>
+                    <a:stretch>
+                      <a:fillRect/>
+                    </a:stretch>
+                  </pic:blipFill>
+                  <pic:spPr>
+                    <a:xfrm>
+                      <a:off x="0" y="0"/>
+                      <a:ext cx="5731510" cy="5839460"/>
+                    </a:xfrm>
+                    <a:prstGeom prst="rect">
+                      <a:avLst/>
+                    </a:prstGeom>
+                    <a:ln>
+                      <a:noFill/>
+                    </a:ln>
+                    <a:effectLst>
+                      <a:outerShdw blurRad="190500" algn="tl" rotWithShape="0">
+                        <a:srgbClr val="000000">
+                          <a:alpha val="70000"/>
+                        </a:srgbClr>
+                      </a:outerShdw>
+                    </a:effectLst>
+                  </pic:spPr>
+                </pic:pic>
+              </a:graphicData>
+            </a:graphic>
+          </wp:anchor>
+        </w:drawing>
+      </w:r>
+      <w:r>
+        <w:rPr>
+          <w:noProof/>
+          <w:lang w:eastAsia="es-ES"/>
+        </w:rPr>
+        <w:t>Para ello vamos a volver a nuestro HTML y vamos a adaptarlo para esas columnas</w:t>
+      </w:r>
+      <w:r>
+        <w:rPr>
+          <w:noProof/>
+          <w:lang w:eastAsia="es-ES"/>
+        </w:rPr>
+        <w:t>, adaptarlo a esas columnas no hay mayor misterio que añadirlas, pero en caso de que queramos centrar nuestro header en nuestra tabla vamos a tener que hacer un cambio más especifico en nuestro HTML</w:t>
+      </w:r>
+      <w:r>
+        <w:rPr>
+          <w:noProof/>
+          <w:lang w:eastAsia="es-ES"/>
+        </w:rPr>
+        <w:t>.</w:t>
+      </w:r>
+    </w:p>
+    <w:p>
+      <w:pPr>
+        <w:jc w:val="left"/>
+        <w:rPr>
+          <w:noProof/>
+          <w:lang w:eastAsia="es-ES"/>
+        </w:rPr>
+      </w:pPr>
+    </w:p>
+    <w:p>
+      <w:pPr>
+        <w:jc w:val="left"/>
+        <w:rPr>
+          <w:noProof/>
+          <w:lang w:eastAsia="es-ES"/>
+        </w:rPr>
+      </w:pPr>
+      <w:r>
+        <w:rPr>
+          <w:noProof/>
+          <w:lang w:eastAsia="es-ES"/>
+        </w:rPr>
+        <w:lastRenderedPageBreak/>
+        <w:drawing>
+          <wp:anchor distT="0" distB="0" distL="114300" distR="114300" simplePos="0" relativeHeight="251752448" behindDoc="0" locked="0" layoutInCell="1" allowOverlap="1">
+            <wp:simplePos x="0" y="0"/>
+            <wp:positionH relativeFrom="margin">
+              <wp:align>center</wp:align>
+            </wp:positionH>
+            <wp:positionV relativeFrom="paragraph">
+              <wp:posOffset>990600</wp:posOffset>
+            </wp:positionV>
+            <wp:extent cx="1885950" cy="1371600"/>
+            <wp:effectExtent l="190500" t="190500" r="190500" b="190500"/>
+            <wp:wrapTopAndBottom/>
+            <wp:docPr id="71" name="Imagen 71"/>
+            <wp:cNvGraphicFramePr>
+              <a:graphicFrameLocks xmlns:a="http://schemas.openxmlformats.org/drawingml/2006/main" noChangeAspect="1"/>
+            </wp:cNvGraphicFramePr>
+            <a:graphic xmlns:a="http://schemas.openxmlformats.org/drawingml/2006/main">
+              <a:graphicData uri="http://schemas.openxmlformats.org/drawingml/2006/picture">
+                <pic:pic xmlns:pic="http://schemas.openxmlformats.org/drawingml/2006/picture">
+                  <pic:nvPicPr>
+                    <pic:cNvPr id="1" name=""/>
+                    <pic:cNvPicPr/>
+                  </pic:nvPicPr>
+                  <pic:blipFill>
+                    <a:blip r:embed="rId62">
+                      <a:extLst>
+                        <a:ext uri="{28A0092B-C50C-407E-A947-70E740481C1C}">
+                          <a14:useLocalDpi xmlns:a14="http://schemas.microsoft.com/office/drawing/2010/main" val="0"/>
+                        </a:ext>
+                      </a:extLst>
+                    </a:blip>
+                    <a:stretch>
+                      <a:fillRect/>
+                    </a:stretch>
+                  </pic:blipFill>
+                  <pic:spPr>
+                    <a:xfrm>
+                      <a:off x="0" y="0"/>
+                      <a:ext cx="1885950" cy="1371600"/>
+                    </a:xfrm>
+                    <a:prstGeom prst="rect">
+                      <a:avLst/>
+                    </a:prstGeom>
+                    <a:ln>
+                      <a:noFill/>
+                    </a:ln>
+                    <a:effectLst>
+                      <a:outerShdw blurRad="190500" algn="tl" rotWithShape="0">
+                        <a:srgbClr val="000000">
+                          <a:alpha val="70000"/>
+                        </a:srgbClr>
+                      </a:outerShdw>
+                    </a:effectLst>
+                  </pic:spPr>
+                </pic:pic>
+              </a:graphicData>
+            </a:graphic>
+          </wp:anchor>
+        </w:drawing>
+      </w:r>
+      <w:r>
+        <w:rPr>
+          <w:noProof/>
+          <w:lang w:eastAsia="es-ES"/>
+        </w:rPr>
+        <w:t>Como vemos tendremos que cambiar nuestro table por un mat-table como etiqueta y no como atributo, lo mismo sucederá con nuestros th y nuestro td, tendremos que poner los atributos mat-x-x como etiquetas para poder manejarlas desde nuestra hoja de estilos y poder manejarla a nuestro antojo.</w:t>
+      </w:r>
+    </w:p>
+    <w:p>
+      <w:pPr>
+        <w:jc w:val="left"/>
+        <w:rPr>
+          <w:lang w:bidi="es-ES"/>
+        </w:rPr>
+      </w:pPr>
+      <w:r>
+        <w:rPr>
+          <w:noProof/>
+          <w:lang w:eastAsia="es-ES"/>
+        </w:rPr>
+        <w:t xml:space="preserve"> Una vez tengamos las columnas añadidas y el HTML actualizado no olvideis actualizar la propiedad de </w:t>
+      </w:r>
+      <w:r>
+        <w:rPr>
+          <w:b/>
+          <w:noProof/>
+          <w:lang w:eastAsia="es-ES"/>
+        </w:rPr>
+        <w:t>displayedColumns</w:t>
+      </w:r>
+      <w:r>
+        <w:rPr>
+          <w:noProof/>
+          <w:lang w:eastAsia="es-ES"/>
+        </w:rPr>
+        <w:t xml:space="preserve"> de la cual nos estamos alimentado de nuestro </w:t>
+      </w:r>
+      <w:r>
+        <w:rPr>
+          <w:b/>
+          <w:noProof/>
+          <w:lang w:eastAsia="es-ES"/>
+        </w:rPr>
+        <w:t>home-page.component.ts</w:t>
+      </w:r>
+      <w:r>
+        <w:rPr>
+          <w:noProof/>
+          <w:lang w:eastAsia="es-ES"/>
+        </w:rPr>
+        <w:t>.</w:t>
+      </w:r>
+      <w:r>
+        <w:rPr>
+          <w:noProof/>
+          <w:lang w:eastAsia="es-ES"/>
+        </w:rPr>
+        <w:t xml:space="preserve"> Con esto ya tenemos el componente adaptado y preparado para pintar la data que nos devolvera la llamada a nuestra API.</w:t>
+      </w:r>
+      <w:bookmarkStart w:id="14" w:name="_GoBack"/>
+      <w:bookmarkEnd w:id="14"/>
+    </w:p>
+    <w:p>
+      <w:pPr>
+        <w:pStyle w:val="Ttulo1"/>
+      </w:pPr>
+      <w:bookmarkStart w:id="15" w:name="_Toc34833845"/>
+      <w:r>
+        <w:t>Peticiones REST</w:t>
+      </w:r>
+      <w:bookmarkEnd w:id="15"/>
+    </w:p>
+    <w:p>
+      <w:pPr>
+        <w:rPr>
+          <w:lang w:bidi="es-ES"/>
+        </w:rPr>
+      </w:pPr>
+    </w:p>
+    <w:p>
+      <w:pPr>
         <w:pStyle w:val="Ttulo2"/>
         <w:rPr>
           <w:lang w:bidi="es-ES"/>
         </w:rPr>
       </w:pPr>
-      <w:bookmarkStart w:id="14" w:name="_Toc34731950"/>
+      <w:bookmarkStart w:id="16" w:name="_Toc34833846"/>
       <w:r>
         <w:rPr>
           <w:lang w:bidi="es-ES"/>
         </w:rPr>
         <w:t>Interfaces de Usuario según nuestra API</w:t>
       </w:r>
-      <w:bookmarkEnd w:id="14"/>
+      <w:bookmarkEnd w:id="16"/>
     </w:p>
     <w:p>
       <w:pPr>
@@ -8578,7 +9679,7 @@
                     <pic:cNvPicPr/>
                   </pic:nvPicPr>
                   <pic:blipFill>
-                    <a:blip r:embed="rId57" cstate="print">
+                    <a:blip r:embed="rId63" cstate="print">
                       <a:extLst>
                         <a:ext uri="{28A0092B-C50C-407E-A947-70E740481C1C}">
                           <a14:useLocalDpi xmlns:a14="http://schemas.microsoft.com/office/drawing/2010/main" val="0"/>
@@ -8847,7 +9948,7 @@
               <wp:align>center</wp:align>
             </wp:positionH>
             <wp:positionV relativeFrom="paragraph">
-              <wp:posOffset>998220</wp:posOffset>
+              <wp:posOffset>1005840</wp:posOffset>
             </wp:positionV>
             <wp:extent cx="2956560" cy="3935730"/>
             <wp:effectExtent l="190500" t="190500" r="186690" b="198120"/>
@@ -8864,7 +9965,7 @@
                     <pic:cNvPicPr/>
                   </pic:nvPicPr>
                   <pic:blipFill>
-                    <a:blip r:embed="rId58">
+                    <a:blip r:embed="rId64">
                       <a:extLst>
                         <a:ext uri="{28A0092B-C50C-407E-A947-70E740481C1C}">
                           <a14:useLocalDpi xmlns:a14="http://schemas.microsoft.com/office/drawing/2010/main" val="0"/>
@@ -9046,7 +10147,7 @@
               <wp:align>center</wp:align>
             </wp:positionH>
             <wp:positionV relativeFrom="paragraph">
-              <wp:posOffset>426720</wp:posOffset>
+              <wp:posOffset>472440</wp:posOffset>
             </wp:positionV>
             <wp:extent cx="2124084" cy="2583180"/>
             <wp:effectExtent l="190500" t="190500" r="200025" b="198120"/>
@@ -9063,7 +10164,7 @@
                     <pic:cNvPicPr/>
                   </pic:nvPicPr>
                   <pic:blipFill>
-                    <a:blip r:embed="rId59">
+                    <a:blip r:embed="rId65">
                       <a:extLst>
                         <a:ext uri="{28A0092B-C50C-407E-A947-70E740481C1C}">
                           <a14:useLocalDpi xmlns:a14="http://schemas.microsoft.com/office/drawing/2010/main" val="0"/>
@@ -9155,7 +10256,7 @@
                     <pic:cNvPicPr/>
                   </pic:nvPicPr>
                   <pic:blipFill>
-                    <a:blip r:embed="rId60">
+                    <a:blip r:embed="rId66">
                       <a:extLst>
                         <a:ext uri="{28A0092B-C50C-407E-A947-70E740481C1C}">
                           <a14:useLocalDpi xmlns:a14="http://schemas.microsoft.com/office/drawing/2010/main" val="0"/>
@@ -9197,7 +10298,7 @@
         </w:rPr>
         <w:t xml:space="preserve">Dado que hemos decidido usar </w:t>
       </w:r>
-      <w:hyperlink r:id="rId61" w:history="1">
+      <w:hyperlink r:id="rId67" w:history="1">
         <w:proofErr w:type="spellStart"/>
         <w:r>
           <w:rPr>
@@ -9260,56 +10361,214 @@
           <w:lang w:bidi="es-ES"/>
         </w:rPr>
       </w:pPr>
-      <w:r>
-        <w:rPr>
-          <w:lang w:bidi="es-ES"/>
-        </w:rPr>
-        <w:t xml:space="preserve">Por lo tanto las peticiones </w:t>
-      </w:r>
-      <w:r>
-        <w:rPr>
-          <w:b/>
-          <w:lang w:bidi="es-ES"/>
-        </w:rPr>
-        <w:t>REST</w:t>
-      </w:r>
-      <w:r>
-        <w:rPr>
-          <w:lang w:bidi="es-ES"/>
-        </w:rPr>
-        <w:t xml:space="preserve"> se hacen con el módulo </w:t>
-      </w:r>
-      <w:proofErr w:type="spellStart"/>
-      <w:r>
-        <w:rPr>
-          <w:b/>
-          <w:lang w:bidi="es-ES"/>
-        </w:rPr>
-        <w:t>HttpClient</w:t>
-      </w:r>
-      <w:proofErr w:type="spellEnd"/>
-      <w:r>
-        <w:rPr>
-          <w:lang w:bidi="es-ES"/>
-        </w:rPr>
-        <w:t xml:space="preserve">, él se encarga de facilitarnos las llamadas y lo que devuelve es un </w:t>
-      </w:r>
-      <w:r>
-        <w:rPr>
-          <w:b/>
-          <w:lang w:bidi="es-ES"/>
-        </w:rPr>
-        <w:t>Observable</w:t>
-      </w:r>
-      <w:r>
-        <w:rPr>
-          <w:lang w:bidi="es-ES"/>
-        </w:rPr>
-        <w:t xml:space="preserve"> al cual podemos subscribirnos para recoger los datos en caso de que la petición salga exitosa o lance un error y poder controlarlo.</w:t>
-      </w:r>
     </w:p>
     <w:p>
       <w:pPr>
+        <w:pStyle w:val="Ttulo2"/>
+        <w:rPr>
+          <w:lang w:bidi="es-ES"/>
+        </w:rPr>
+      </w:pPr>
+      <w:r>
+        <w:rPr>
+          <w:lang w:bidi="es-ES"/>
+        </w:rPr>
+        <w:t>Desde Servicio</w:t>
+      </w:r>
+    </w:p>
+    <w:p>
+      <w:pPr>
+        <w:rPr>
+          <w:lang w:bidi="es-ES"/>
+        </w:rPr>
+      </w:pPr>
+    </w:p>
+    <w:p>
+      <w:pPr>
+        <w:rPr>
+          <w:lang w:bidi="es-ES"/>
+        </w:rPr>
+      </w:pPr>
+      <w:r>
+        <w:rPr>
+          <w:lang w:bidi="es-ES"/>
+        </w:rPr>
+        <w:t xml:space="preserve">Por lo tanto las peticiones </w:t>
+      </w:r>
+      <w:r>
+        <w:rPr>
+          <w:b/>
+          <w:lang w:bidi="es-ES"/>
+        </w:rPr>
+        <w:t>REST</w:t>
+      </w:r>
+      <w:r>
+        <w:rPr>
+          <w:lang w:bidi="es-ES"/>
+        </w:rPr>
+        <w:t xml:space="preserve"> se hacen con el módulo </w:t>
+      </w:r>
+      <w:proofErr w:type="spellStart"/>
+      <w:r>
+        <w:rPr>
+          <w:b/>
+          <w:lang w:bidi="es-ES"/>
+        </w:rPr>
+        <w:t>HttpClient</w:t>
+      </w:r>
+      <w:proofErr w:type="spellEnd"/>
+      <w:r>
+        <w:rPr>
+          <w:lang w:bidi="es-ES"/>
+        </w:rPr>
+        <w:t xml:space="preserve">, él se encarga de facilitarnos las llamadas y lo que devuelve es un </w:t>
+      </w:r>
+      <w:r>
+        <w:rPr>
+          <w:b/>
+          <w:lang w:bidi="es-ES"/>
+        </w:rPr>
+        <w:t>Observable</w:t>
+      </w:r>
+      <w:r>
+        <w:rPr>
+          <w:lang w:bidi="es-ES"/>
+        </w:rPr>
+        <w:t xml:space="preserve"> al cual podemos subscribirnos para recoger los datos en caso de que la petición salga exitosa o lance un error y poder controlarlo.</w:t>
+      </w:r>
+    </w:p>
+    <w:p>
+      <w:pPr>
+        <w:rPr>
+          <w:b/>
+          <w:lang w:bidi="es-ES"/>
+        </w:rPr>
+      </w:pPr>
+      <w:r>
+        <w:rPr>
+          <w:lang w:bidi="es-ES"/>
+        </w:rPr>
+        <w:t xml:space="preserve">Para ello debemos importarlo en nuestro </w:t>
+      </w:r>
+      <w:proofErr w:type="spellStart"/>
+      <w:r>
+        <w:rPr>
+          <w:lang w:bidi="es-ES"/>
+        </w:rPr>
+        <w:t>module.ts</w:t>
+      </w:r>
+      <w:proofErr w:type="spellEnd"/>
+      <w:r>
+        <w:rPr>
+          <w:lang w:bidi="es-ES"/>
+        </w:rPr>
+        <w:t xml:space="preserve"> correspondiente en la sección de </w:t>
+      </w:r>
+      <w:proofErr w:type="spellStart"/>
+      <w:r>
+        <w:rPr>
+          <w:b/>
+          <w:lang w:bidi="es-ES"/>
+        </w:rPr>
+        <w:t>imports</w:t>
+      </w:r>
+      <w:proofErr w:type="spellEnd"/>
+      <w:r>
+        <w:rPr>
+          <w:lang w:bidi="es-ES"/>
+        </w:rPr>
+        <w:t xml:space="preserve"> ya que se trata de un módulo (</w:t>
+      </w:r>
+      <w:proofErr w:type="spellStart"/>
+      <w:r>
+        <w:rPr>
+          <w:b/>
+          <w:lang w:bidi="es-ES"/>
+        </w:rPr>
+        <w:t>HttpClientModule</w:t>
+      </w:r>
+      <w:proofErr w:type="spellEnd"/>
+      <w:r>
+        <w:rPr>
+          <w:lang w:bidi="es-ES"/>
+        </w:rPr>
+        <w:t xml:space="preserve">), una vez tenemos esto lo que tenemos que hacer es irnos al servicio e iniciar nuestro </w:t>
+      </w:r>
+      <w:proofErr w:type="spellStart"/>
+      <w:r>
+        <w:rPr>
+          <w:b/>
+          <w:lang w:bidi="es-ES"/>
+        </w:rPr>
+        <w:t>HttpClient</w:t>
+      </w:r>
+      <w:proofErr w:type="spellEnd"/>
+      <w:r>
+        <w:rPr>
+          <w:b/>
+          <w:lang w:bidi="es-ES"/>
+        </w:rPr>
+        <w:t>.</w:t>
+      </w:r>
+    </w:p>
+    <w:p>
+      <w:pPr>
+        <w:rPr>
+          <w:lang w:bidi="es-ES"/>
+        </w:rPr>
+      </w:pPr>
+    </w:p>
+    <w:p>
+      <w:pPr>
+        <w:pStyle w:val="Titulo3"/>
+      </w:pPr>
+      <w:r>
+        <w:t>Peticiones GET</w:t>
+      </w:r>
+    </w:p>
+    <w:p>
+      <w:pPr>
+        <w:rPr>
+          <w:lang w:bidi="es-ES"/>
+        </w:rPr>
+      </w:pPr>
+      <w:r>
+        <w:rPr>
+          <w:lang w:bidi="es-ES"/>
+        </w:rPr>
+        <w:t xml:space="preserve">Vamos a realizar por ejemplo y </w:t>
+      </w:r>
+      <w:r>
+        <w:rPr>
+          <w:b/>
+          <w:lang w:bidi="es-ES"/>
+        </w:rPr>
+        <w:t>GET</w:t>
+      </w:r>
+      <w:r>
+        <w:rPr>
+          <w:lang w:bidi="es-ES"/>
+        </w:rPr>
+        <w:t xml:space="preserve"> de todos los Usuarios que nos ofrece la API, para esto sabemos que nos devolverá un </w:t>
+      </w:r>
+      <w:proofErr w:type="spellStart"/>
+      <w:r>
+        <w:rPr>
+          <w:b/>
+          <w:lang w:bidi="es-ES"/>
+        </w:rPr>
+        <w:t>Array</w:t>
+      </w:r>
+      <w:proofErr w:type="spellEnd"/>
+      <w:r>
+        <w:rPr>
+          <w:lang w:bidi="es-ES"/>
+        </w:rPr>
+        <w:t xml:space="preserve"> de Usuarios.</w:t>
+      </w:r>
+    </w:p>
+    <w:p>
+      <w:pPr>
         <w:rPr>
           <w:lang w:bidi="es-ES"/>
         </w:rPr>
@@ -9319,6 +10578,7 @@
           <w:noProof/>
           <w:lang w:eastAsia="es-ES"/>
         </w:rPr>
+        <w:lastRenderedPageBreak/>
         <w:drawing>
           <wp:anchor distT="0" distB="0" distL="114300" distR="114300" simplePos="0" relativeHeight="251722752" behindDoc="0" locked="0" layoutInCell="1" allowOverlap="1">
             <wp:simplePos x="0" y="0"/>
@@ -9326,9 +10586,9 @@
               <wp:align>center</wp:align>
             </wp:positionH>
             <wp:positionV relativeFrom="paragraph">
-              <wp:posOffset>1170940</wp:posOffset>
+              <wp:posOffset>792480</wp:posOffset>
             </wp:positionV>
-            <wp:extent cx="2674620" cy="2337435"/>
+            <wp:extent cx="2979420" cy="2604135"/>
             <wp:effectExtent l="190500" t="190500" r="182880" b="196215"/>
             <wp:wrapTopAndBottom/>
             <wp:docPr id="11" name="Imagen 11"/>
@@ -9343,7 +10603,7 @@
                     <pic:cNvPicPr/>
                   </pic:nvPicPr>
                   <pic:blipFill>
-                    <a:blip r:embed="rId62">
+                    <a:blip r:embed="rId68">
                       <a:extLst>
                         <a:ext uri="{28A0092B-C50C-407E-A947-70E740481C1C}">
                           <a14:useLocalDpi xmlns:a14="http://schemas.microsoft.com/office/drawing/2010/main" val="0"/>
@@ -9357,7 +10617,7 @@
                   <pic:spPr>
                     <a:xfrm>
                       <a:off x="0" y="0"/>
-                      <a:ext cx="2674620" cy="2337435"/>
+                      <a:ext cx="2979420" cy="2604135"/>
                     </a:xfrm>
                     <a:prstGeom prst="rect">
                       <a:avLst/>
@@ -9389,174 +10649,324 @@
         <w:rPr>
           <w:lang w:bidi="es-ES"/>
         </w:rPr>
-        <w:t xml:space="preserve">Para ello debemos importarlo en nuestro </w:t>
+        <w:t>Aqu</w:t>
+      </w:r>
+      <w:r>
+        <w:rPr>
+          <w:lang w:bidi="es-ES"/>
+        </w:rPr>
+        <w:t>í podemos ver cómo hemos declarado</w:t>
+      </w:r>
+      <w:r>
+        <w:rPr>
+          <w:lang w:bidi="es-ES"/>
+        </w:rPr>
+        <w:t xml:space="preserve"> también una variable para guardar la </w:t>
       </w:r>
       <w:proofErr w:type="spellStart"/>
       <w:r>
         <w:rPr>
           <w:lang w:bidi="es-ES"/>
         </w:rPr>
-        <w:t>module.ts</w:t>
+        <w:t>url</w:t>
       </w:r>
       <w:proofErr w:type="spellEnd"/>
       <w:r>
         <w:rPr>
           <w:lang w:bidi="es-ES"/>
         </w:rPr>
-        <w:t xml:space="preserve"> correspondiente en la sección de </w:t>
+        <w:t xml:space="preserve"> base que a la que vamos a ir haciendo peticiones, </w:t>
+      </w:r>
+      <w:r>
+        <w:rPr>
+          <w:lang w:bidi="es-ES"/>
+        </w:rPr>
+        <w:t xml:space="preserve">como sabemos devuelve un </w:t>
+      </w:r>
+      <w:r>
+        <w:rPr>
+          <w:b/>
+          <w:lang w:bidi="es-ES"/>
+        </w:rPr>
+        <w:t>Observable</w:t>
+      </w:r>
+      <w:r>
+        <w:rPr>
+          <w:lang w:bidi="es-ES"/>
+        </w:rPr>
+        <w:t xml:space="preserve"> de </w:t>
       </w:r>
       <w:proofErr w:type="spellStart"/>
       <w:r>
         <w:rPr>
-          <w:lang w:bidi="es-ES"/>
-        </w:rPr>
-        <w:t>imports</w:t>
+          <w:b/>
+          <w:lang w:bidi="es-ES"/>
+        </w:rPr>
+        <w:t>Array</w:t>
       </w:r>
       <w:proofErr w:type="spellEnd"/>
       <w:r>
         <w:rPr>
-          <w:lang w:bidi="es-ES"/>
-        </w:rPr>
-        <w:t xml:space="preserve"> ya que se trata de un módulo (</w:t>
+          <w:b/>
+          <w:lang w:bidi="es-ES"/>
+        </w:rPr>
+        <w:t xml:space="preserve"> de </w:t>
       </w:r>
       <w:proofErr w:type="spellStart"/>
       <w:r>
         <w:rPr>
-          <w:lang w:bidi="es-ES"/>
-        </w:rPr>
-        <w:t>HttpClientModule</w:t>
+          <w:b/>
+          <w:lang w:bidi="es-ES"/>
+        </w:rPr>
+        <w:t>Users</w:t>
       </w:r>
       <w:proofErr w:type="spellEnd"/>
       <w:r>
         <w:rPr>
           <w:lang w:bidi="es-ES"/>
         </w:rPr>
-        <w:t xml:space="preserve">), una vez tenemos esto lo que tenemos que hacer es irnos al servicio e iniciar nuestro </w:t>
-      </w:r>
-      <w:proofErr w:type="spellStart"/>
-      <w:r>
-        <w:rPr>
-          <w:lang w:bidi="es-ES"/>
-        </w:rPr>
-        <w:t>HttpClient</w:t>
-      </w:r>
-      <w:proofErr w:type="spellEnd"/>
-      <w:r>
-        <w:rPr>
-          <w:lang w:bidi="es-ES"/>
-        </w:rPr>
-        <w:t xml:space="preserve">. Vamos a realizar por ejemplo y </w:t>
-      </w:r>
-      <w:proofErr w:type="spellStart"/>
-      <w:r>
-        <w:rPr>
-          <w:lang w:bidi="es-ES"/>
-        </w:rPr>
-        <w:t>get</w:t>
-      </w:r>
-      <w:proofErr w:type="spellEnd"/>
-      <w:r>
-        <w:rPr>
-          <w:lang w:bidi="es-ES"/>
-        </w:rPr>
-        <w:t xml:space="preserve"> de todos los Usuarios que nos ofrece la API, para esto sabemos que nos devolverá un </w:t>
-      </w:r>
-      <w:proofErr w:type="spellStart"/>
-      <w:r>
-        <w:rPr>
-          <w:lang w:bidi="es-ES"/>
-        </w:rPr>
-        <w:t>Array</w:t>
-      </w:r>
-      <w:proofErr w:type="spellEnd"/>
-      <w:r>
-        <w:rPr>
-          <w:lang w:bidi="es-ES"/>
-        </w:rPr>
-        <w:t xml:space="preserve"> de Usuarios, entonces nuestro código quedaría así:</w:t>
+        <w:t xml:space="preserve"> por lo tanto le hemos creado una interfaz para ello</w:t>
+      </w:r>
+      <w:r>
+        <w:rPr>
+          <w:lang w:bidi="es-ES"/>
+        </w:rPr>
+        <w:t xml:space="preserve"> previamente</w:t>
+      </w:r>
+      <w:r>
+        <w:rPr>
+          <w:lang w:bidi="es-ES"/>
+        </w:rPr>
+        <w:t>.</w:t>
       </w:r>
     </w:p>
     <w:p>
       <w:pPr>
-        <w:rPr>
-          <w:lang w:bidi="es-ES"/>
-        </w:rPr>
-      </w:pPr>
-      <w:r>
-        <w:rPr>
-          <w:lang w:bidi="es-ES"/>
-        </w:rPr>
-        <w:lastRenderedPageBreak/>
-        <w:t xml:space="preserve">Aquí podemos ver cómo hemos declaro también una variable para guardar la </w:t>
-      </w:r>
-      <w:proofErr w:type="spellStart"/>
-      <w:r>
-        <w:rPr>
-          <w:lang w:bidi="es-ES"/>
-        </w:rPr>
-        <w:t>url</w:t>
-      </w:r>
-      <w:proofErr w:type="spellEnd"/>
-      <w:r>
-        <w:rPr>
-          <w:lang w:bidi="es-ES"/>
-        </w:rPr>
-        <w:t xml:space="preserve"> base que a la que vamos a ir haciendo peticiones, </w:t>
-      </w:r>
-      <w:r>
-        <w:rPr>
-          <w:lang w:bidi="es-ES"/>
-        </w:rPr>
-        <w:t xml:space="preserve">como sabemos devuelve un Observable de </w:t>
-      </w:r>
-      <w:proofErr w:type="spellStart"/>
-      <w:r>
-        <w:rPr>
-          <w:lang w:bidi="es-ES"/>
-        </w:rPr>
-        <w:t>Array</w:t>
-      </w:r>
-      <w:proofErr w:type="spellEnd"/>
-      <w:r>
-        <w:rPr>
-          <w:lang w:bidi="es-ES"/>
-        </w:rPr>
-        <w:t xml:space="preserve"> de </w:t>
-      </w:r>
-      <w:proofErr w:type="spellStart"/>
-      <w:r>
-        <w:rPr>
-          <w:lang w:bidi="es-ES"/>
-        </w:rPr>
-        <w:t>Users</w:t>
-      </w:r>
-      <w:proofErr w:type="spellEnd"/>
-      <w:r>
-        <w:rPr>
-          <w:lang w:bidi="es-ES"/>
-        </w:rPr>
-        <w:t xml:space="preserve"> por lo tanto le hemos creado una interfaz para ello</w:t>
-      </w:r>
-      <w:r>
-        <w:rPr>
-          <w:lang w:bidi="es-ES"/>
-        </w:rPr>
-        <w:t xml:space="preserve"> previamente</w:t>
-      </w:r>
-      <w:r>
-        <w:rPr>
-          <w:lang w:bidi="es-ES"/>
-        </w:rPr>
-        <w:t>.</w:t>
+        <w:pStyle w:val="Titulo3"/>
+      </w:pPr>
+      <w:r>
+        <w:t>Peticiones POST</w:t>
       </w:r>
     </w:p>
     <w:p>
       <w:pPr>
-        <w:jc w:val="left"/>
-        <w:rPr>
-          <w:lang w:bidi="es-ES"/>
-        </w:rPr>
-      </w:pPr>
+        <w:pStyle w:val="Titulo3"/>
+      </w:pPr>
+      <w:r>
+        <w:t>Peticiones DELETE</w:t>
+      </w:r>
+    </w:p>
+    <w:p>
+      <w:pPr>
+        <w:rPr>
+          <w:lang w:bidi="es-ES"/>
+        </w:rPr>
+      </w:pPr>
+    </w:p>
+    <w:p>
+      <w:pPr>
+        <w:pStyle w:val="Ttulo2"/>
+        <w:rPr>
+          <w:lang w:bidi="es-ES"/>
+        </w:rPr>
+      </w:pPr>
+      <w:r>
+        <w:rPr>
+          <w:lang w:bidi="es-ES"/>
+        </w:rPr>
+        <w:t>Desde Controlador</w:t>
+      </w:r>
+    </w:p>
+    <w:p>
+      <w:pPr>
+        <w:rPr>
+          <w:lang w:bidi="es-ES"/>
+        </w:rPr>
+      </w:pPr>
+      <w:r>
+        <w:rPr>
+          <w:noProof/>
+          <w:lang w:eastAsia="es-ES"/>
+        </w:rPr>
+        <w:drawing>
+          <wp:anchor distT="0" distB="0" distL="114300" distR="114300" simplePos="0" relativeHeight="251749376" behindDoc="0" locked="0" layoutInCell="1" allowOverlap="1">
+            <wp:simplePos x="0" y="0"/>
+            <wp:positionH relativeFrom="margin">
+              <wp:align>center</wp:align>
+            </wp:positionH>
+            <wp:positionV relativeFrom="paragraph">
+              <wp:posOffset>1024255</wp:posOffset>
+            </wp:positionV>
+            <wp:extent cx="3800475" cy="2819400"/>
+            <wp:effectExtent l="190500" t="190500" r="200025" b="190500"/>
+            <wp:wrapTopAndBottom/>
+            <wp:docPr id="65" name="Imagen 65"/>
+            <wp:cNvGraphicFramePr>
+              <a:graphicFrameLocks xmlns:a="http://schemas.openxmlformats.org/drawingml/2006/main" noChangeAspect="1"/>
+            </wp:cNvGraphicFramePr>
+            <a:graphic xmlns:a="http://schemas.openxmlformats.org/drawingml/2006/main">
+              <a:graphicData uri="http://schemas.openxmlformats.org/drawingml/2006/picture">
+                <pic:pic xmlns:pic="http://schemas.openxmlformats.org/drawingml/2006/picture">
+                  <pic:nvPicPr>
+                    <pic:cNvPr id="1" name=""/>
+                    <pic:cNvPicPr/>
+                  </pic:nvPicPr>
+                  <pic:blipFill>
+                    <a:blip r:embed="rId69">
+                      <a:extLst>
+                        <a:ext uri="{28A0092B-C50C-407E-A947-70E740481C1C}">
+                          <a14:useLocalDpi xmlns:a14="http://schemas.microsoft.com/office/drawing/2010/main" val="0"/>
+                        </a:ext>
+                      </a:extLst>
+                    </a:blip>
+                    <a:stretch>
+                      <a:fillRect/>
+                    </a:stretch>
+                  </pic:blipFill>
+                  <pic:spPr>
+                    <a:xfrm>
+                      <a:off x="0" y="0"/>
+                      <a:ext cx="3800475" cy="2819400"/>
+                    </a:xfrm>
+                    <a:prstGeom prst="rect">
+                      <a:avLst/>
+                    </a:prstGeom>
+                    <a:ln>
+                      <a:noFill/>
+                    </a:ln>
+                    <a:effectLst>
+                      <a:outerShdw blurRad="190500" algn="tl" rotWithShape="0">
+                        <a:srgbClr val="000000">
+                          <a:alpha val="70000"/>
+                        </a:srgbClr>
+                      </a:outerShdw>
+                    </a:effectLst>
+                  </pic:spPr>
+                </pic:pic>
+              </a:graphicData>
+            </a:graphic>
+          </wp:anchor>
+        </w:drawing>
+      </w:r>
+      <w:r>
+        <w:rPr>
+          <w:lang w:bidi="es-ES"/>
+        </w:rPr>
+        <w:t xml:space="preserve">Para acceder a </w:t>
+      </w:r>
+      <w:r>
+        <w:rPr>
+          <w:lang w:bidi="es-ES"/>
+        </w:rPr>
+        <w:t>nuestro</w:t>
+      </w:r>
+      <w:r>
+        <w:rPr>
+          <w:lang w:bidi="es-ES"/>
+        </w:rPr>
+        <w:t xml:space="preserve"> servicio</w:t>
+      </w:r>
+      <w:r>
+        <w:rPr>
+          <w:lang w:bidi="es-ES"/>
+        </w:rPr>
+        <w:t xml:space="preserve"> donde tenemos la petición REST devolviendo un Observable </w:t>
+      </w:r>
+      <w:r>
+        <w:rPr>
+          <w:lang w:bidi="es-ES"/>
+        </w:rPr>
+        <w:t xml:space="preserve"> desde un controlador</w:t>
+      </w:r>
+      <w:r>
+        <w:rPr>
+          <w:lang w:bidi="es-ES"/>
+        </w:rPr>
+        <w:t xml:space="preserve"> solo tenemos que instanciar el servicio en nuestro controlador y luego subscribirnos a la función que hace la petición. Cuando realizamos esta subscripción debemos de controlar tanto la</w:t>
+      </w:r>
+      <w:r>
+        <w:rPr>
+          <w:lang w:bidi="es-ES"/>
+        </w:rPr>
+        <w:t xml:space="preserve"> respuesta positiva que nos devuelve los datos como el error.</w:t>
+      </w:r>
+    </w:p>
+    <w:p>
+      <w:pPr>
+        <w:rPr>
+          <w:lang w:bidi="es-ES"/>
+        </w:rPr>
+      </w:pPr>
+      <w:r>
+        <w:rPr>
+          <w:lang w:bidi="es-ES"/>
+        </w:rPr>
+        <w:lastRenderedPageBreak/>
+        <w:t>En este caso debemos de actualizar el código para ‘</w:t>
+      </w:r>
+      <w:proofErr w:type="spellStart"/>
+      <w:r>
+        <w:rPr>
+          <w:lang w:bidi="es-ES"/>
+        </w:rPr>
+        <w:t>setear</w:t>
+      </w:r>
+      <w:proofErr w:type="spellEnd"/>
+      <w:r>
+        <w:rPr>
+          <w:lang w:bidi="es-ES"/>
+        </w:rPr>
+        <w:t xml:space="preserve">’ nuestro </w:t>
+      </w:r>
+      <w:proofErr w:type="spellStart"/>
+      <w:r>
+        <w:rPr>
+          <w:lang w:bidi="es-ES"/>
+        </w:rPr>
+        <w:t>dataSource</w:t>
+      </w:r>
+      <w:proofErr w:type="spellEnd"/>
+      <w:r>
+        <w:rPr>
+          <w:lang w:bidi="es-ES"/>
+        </w:rPr>
+        <w:t xml:space="preserve">, </w:t>
+      </w:r>
+      <w:proofErr w:type="spellStart"/>
+      <w:r>
+        <w:rPr>
+          <w:lang w:bidi="es-ES"/>
+        </w:rPr>
+        <w:t>paginator</w:t>
+      </w:r>
+      <w:proofErr w:type="spellEnd"/>
+      <w:r>
+        <w:rPr>
+          <w:lang w:bidi="es-ES"/>
+        </w:rPr>
+        <w:t xml:space="preserve"> y ordenación cuando nos devuelva los datos la petición</w:t>
+      </w:r>
+      <w:r>
+        <w:rPr>
+          <w:lang w:bidi="es-ES"/>
+        </w:rPr>
+        <w:t xml:space="preserve">. Recuerda llamar a la función en tu </w:t>
+      </w:r>
+      <w:proofErr w:type="spellStart"/>
+      <w:r>
+        <w:rPr>
+          <w:b/>
+          <w:lang w:bidi="es-ES"/>
+        </w:rPr>
+        <w:t>OnInit</w:t>
+      </w:r>
+      <w:proofErr w:type="spellEnd"/>
+      <w:r>
+        <w:rPr>
+          <w:lang w:bidi="es-ES"/>
+        </w:rPr>
+        <w:t>.</w:t>
+      </w:r>
     </w:p>
     <w:p>
       <w:pPr>
@@ -9570,7 +10980,7 @@
         </w:sectPr>
       </w:pPr>
     </w:p>
-    <w:bookmarkStart w:id="15" w:name="_Toc34731951"/>
+    <w:bookmarkStart w:id="17" w:name="_Toc34833847"/>
     <w:p>
       <w:pPr>
         <w:pStyle w:val="Ttulo1"/>
@@ -9585,7 +10995,6 @@
           <w:showingPlcHdr/>
           <w15:appearance w15:val="hidden"/>
         </w:sdtPr>
-        <w:sdtEndPr/>
         <w:sdtContent>
           <w:r>
             <w:rPr>
@@ -9595,7 +11004,7 @@
           </w:r>
         </w:sdtContent>
       </w:sdt>
-      <w:bookmarkEnd w:id="15"/>
+      <w:bookmarkEnd w:id="17"/>
     </w:p>
     <w:p/>
     <w:p>
@@ -9609,7 +11018,6 @@
           <w:showingPlcHdr/>
           <w15:appearance w15:val="hidden"/>
         </w:sdtPr>
-        <w:sdtEndPr/>
         <w:sdtContent>
           <w:r>
             <w:rPr>
@@ -9644,7 +11052,7 @@
       <w:pPr>
         <w:pStyle w:val="Ttulo1"/>
       </w:pPr>
-      <w:bookmarkStart w:id="16" w:name="_Toc34731952"/>
+      <w:bookmarkStart w:id="18" w:name="_Toc34833848"/>
       <w:r>
         <w:rPr>
           <w:noProof/>
@@ -9679,7 +11087,7 @@
                     </pic:cNvPicPr>
                   </pic:nvPicPr>
                   <pic:blipFill>
-                    <a:blip r:embed="rId63" cstate="print">
+                    <a:blip r:embed="rId70" cstate="print">
                       <a:extLst>
                         <a:ext uri="{28A0092B-C50C-407E-A947-70E740481C1C}">
                           <a14:useLocalDpi xmlns:a14="http://schemas.microsoft.com/office/drawing/2010/main" val="0"/>
@@ -9725,7 +11133,6 @@
           <w:showingPlcHdr/>
           <w15:appearance w15:val="hidden"/>
         </w:sdtPr>
-        <w:sdtEndPr/>
         <w:sdtContent>
           <w:r>
             <w:rPr>
@@ -9735,7 +11142,7 @@
           </w:r>
         </w:sdtContent>
       </w:sdt>
-      <w:bookmarkEnd w:id="16"/>
+      <w:bookmarkEnd w:id="18"/>
     </w:p>
     <w:p/>
     <w:sdt>
@@ -9748,7 +11155,6 @@
         <w:showingPlcHdr/>
         <w15:appearance w15:val="hidden"/>
       </w:sdtPr>
-      <w:sdtEndPr/>
       <w:sdtContent>
         <w:p>
           <w:r>
@@ -9761,7 +11167,7 @@
       </w:sdtContent>
     </w:sdt>
     <w:p/>
-    <w:bookmarkStart w:id="17" w:name="_Toc34731953" w:displacedByCustomXml="next"/>
+    <w:bookmarkStart w:id="19" w:name="_Toc34833849" w:displacedByCustomXml="next"/>
     <w:sdt>
       <w:sdtPr>
         <w:id w:val="1294792114"/>
@@ -9772,7 +11178,6 @@
         <w:showingPlcHdr/>
         <w15:appearance w15:val="hidden"/>
       </w:sdtPr>
-      <w:sdtEndPr/>
       <w:sdtContent>
         <w:p>
           <w:pPr>
@@ -9787,7 +11192,7 @@
         </w:p>
       </w:sdtContent>
     </w:sdt>
-    <w:bookmarkEnd w:id="17" w:displacedByCustomXml="prev"/>
+    <w:bookmarkEnd w:id="19" w:displacedByCustomXml="prev"/>
     <w:sdt>
       <w:sdtPr>
         <w:id w:val="-83996374"/>
@@ -9798,7 +11203,6 @@
         <w:showingPlcHdr/>
         <w15:appearance w15:val="hidden"/>
       </w:sdtPr>
-      <w:sdtEndPr/>
       <w:sdtContent>
         <w:p>
           <w:pPr>
@@ -9897,7 +11301,6 @@
         <w:docPartUnique/>
       </w:docPartObj>
     </w:sdtPr>
-    <w:sdtEndPr/>
     <w:sdtContent>
       <w:p>
         <w:pPr>
@@ -9916,7 +11319,7 @@
           <w:rPr>
             <w:noProof/>
           </w:rPr>
-          <w:t>16</w:t>
+          <w:t>25</w:t>
         </w:r>
         <w:r>
           <w:fldChar w:fldCharType="end"/>
@@ -37469,12 +38872,12 @@
   </w:compat>
   <w:rsids>
     <w:rsidRoot w:val="008314C2"/>
+    <w:rsid w:val="002E531B"/>
     <w:rsid w:val="003766E8"/>
     <w:rsid w:val="004756E7"/>
     <w:rsid w:val="005F6D2E"/>
     <w:rsid w:val="00816A3A"/>
     <w:rsid w:val="008314C2"/>
-    <w:rsid w:val="008C0244"/>
   </w:rsids>
   <m:mathPr>
     <m:mathFont m:val="Cambria Math"/>
@@ -38584,7 +39987,7 @@
 </file>
 
 <file path=customXml/itemProps3.xml><?xml version="1.0" encoding="utf-8"?>
-<ds:datastoreItem xmlns:ds="http://schemas.openxmlformats.org/officeDocument/2006/customXml" ds:itemID="{AB2A24D0-3AB5-440C-9CB7-6B26CE85C7B0}">
+<ds:datastoreItem xmlns:ds="http://schemas.openxmlformats.org/officeDocument/2006/customXml" ds:itemID="{5844E1BE-CBC8-4BF9-A1D1-E6A6F99ED25C}">
   <ds:schemaRefs>
     <ds:schemaRef ds:uri="http://schemas.openxmlformats.org/officeDocument/2006/bibliography"/>
   </ds:schemaRefs>

</xml_diff>

<commit_message>
include new component post-page, also included necessary services and interfaces
</commit_message>
<xml_diff>
--- a/doc/How to Angular8.docx
+++ b/doc/How to Angular8.docx
@@ -25,7 +25,7 @@
                 <wp:docPr id="8" name="Rectángulo 8">
                   <a:extLst xmlns:a="http://schemas.openxmlformats.org/drawingml/2006/main">
                     <a:ext uri="{C183D7F6-B498-43B3-948B-1728B52AA6E4}">
-                      <adec:decorative xmlns:adec="http://schemas.microsoft.com/office/drawing/2017/decorative" xmlns:w16se="http://schemas.microsoft.com/office/word/2015/wordml/symex" xmlns:w16cid="http://schemas.microsoft.com/office/word/2016/wordml/cid" xmlns:w="http://schemas.openxmlformats.org/wordprocessingml/2006/main" xmlns:w10="urn:schemas-microsoft-com:office:word" xmlns:v="urn:schemas-microsoft-com:vml" xmlns:o="urn:schemas-microsoft-com:office:office" xmlns:am3d="http://schemas.microsoft.com/office/drawing/2017/model3d" xmlns:aink="http://schemas.microsoft.com/office/drawing/2016/ink" xmlns:cx8="http://schemas.microsoft.com/office/drawing/2016/5/14/chartex" xmlns:cx7="http://schemas.microsoft.com/office/drawing/2016/5/13/chartex" xmlns:cx6="http://schemas.microsoft.com/office/drawing/2016/5/12/chartex" xmlns:cx5="http://schemas.microsoft.com/office/drawing/2016/5/11/chartex" xmlns:cx4="http://schemas.microsoft.com/office/drawing/2016/5/10/chartex" xmlns:cx3="http://schemas.microsoft.com/office/drawing/2016/5/9/chartex" xmlns:cx2="http://schemas.microsoft.com/office/drawing/2015/10/21/chartex" xmlns:cx1="http://schemas.microsoft.com/office/drawing/2015/9/8/chartex" xmlns:cx="http://schemas.microsoft.com/office/drawing/2014/chartex" xmlns="" val="1"/>
+                      <adec:decorative xmlns="" xmlns:cx="http://schemas.microsoft.com/office/drawing/2014/chartex" xmlns:cx1="http://schemas.microsoft.com/office/drawing/2015/9/8/chartex" xmlns:cx2="http://schemas.microsoft.com/office/drawing/2015/10/21/chartex" xmlns:cx3="http://schemas.microsoft.com/office/drawing/2016/5/9/chartex" xmlns:cx4="http://schemas.microsoft.com/office/drawing/2016/5/10/chartex" xmlns:cx5="http://schemas.microsoft.com/office/drawing/2016/5/11/chartex" xmlns:cx6="http://schemas.microsoft.com/office/drawing/2016/5/12/chartex" xmlns:cx7="http://schemas.microsoft.com/office/drawing/2016/5/13/chartex" xmlns:cx8="http://schemas.microsoft.com/office/drawing/2016/5/14/chartex" xmlns:aink="http://schemas.microsoft.com/office/drawing/2016/ink" xmlns:am3d="http://schemas.microsoft.com/office/drawing/2017/model3d" xmlns:o="urn:schemas-microsoft-com:office:office" xmlns:v="urn:schemas-microsoft-com:vml" xmlns:w10="urn:schemas-microsoft-com:office:word" xmlns:w="http://schemas.openxmlformats.org/wordprocessingml/2006/main" xmlns:w16cid="http://schemas.microsoft.com/office/word/2016/wordml/cid" xmlns:w16se="http://schemas.microsoft.com/office/word/2015/wordml/symex" xmlns:adec="http://schemas.microsoft.com/office/drawing/2017/decorative" val="1"/>
                     </a:ext>
                   </a:extLst>
                 </wp:docPr>
@@ -138,7 +138,7 @@
             <wp:docPr id="2" name="Imagen 2" descr="Manos trabajando en un equipo portátil, flores y taza para té">
               <a:extLst xmlns:a="http://schemas.openxmlformats.org/drawingml/2006/main">
                 <a:ext uri="{C183D7F6-B498-43B3-948B-1728B52AA6E4}">
-                  <adec:decorative xmlns:adec="http://schemas.microsoft.com/office/drawing/2017/decorative" xmlns:w16se="http://schemas.microsoft.com/office/word/2015/wordml/symex" xmlns:w16cid="http://schemas.microsoft.com/office/word/2016/wordml/cid" xmlns:w="http://schemas.openxmlformats.org/wordprocessingml/2006/main" xmlns:w10="urn:schemas-microsoft-com:office:word" xmlns:v="urn:schemas-microsoft-com:vml" xmlns:o="urn:schemas-microsoft-com:office:office" xmlns:am3d="http://schemas.microsoft.com/office/drawing/2017/model3d" xmlns:aink="http://schemas.microsoft.com/office/drawing/2016/ink" xmlns:cx8="http://schemas.microsoft.com/office/drawing/2016/5/14/chartex" xmlns:cx7="http://schemas.microsoft.com/office/drawing/2016/5/13/chartex" xmlns:cx6="http://schemas.microsoft.com/office/drawing/2016/5/12/chartex" xmlns:cx5="http://schemas.microsoft.com/office/drawing/2016/5/11/chartex" xmlns:cx4="http://schemas.microsoft.com/office/drawing/2016/5/10/chartex" xmlns:cx3="http://schemas.microsoft.com/office/drawing/2016/5/9/chartex" xmlns:cx2="http://schemas.microsoft.com/office/drawing/2015/10/21/chartex" xmlns:cx1="http://schemas.microsoft.com/office/drawing/2015/9/8/chartex" xmlns:cx="http://schemas.microsoft.com/office/drawing/2014/chartex" xmlns="" val="0"/>
+                  <adec:decorative xmlns="" xmlns:cx="http://schemas.microsoft.com/office/drawing/2014/chartex" xmlns:cx1="http://schemas.microsoft.com/office/drawing/2015/9/8/chartex" xmlns:cx2="http://schemas.microsoft.com/office/drawing/2015/10/21/chartex" xmlns:cx3="http://schemas.microsoft.com/office/drawing/2016/5/9/chartex" xmlns:cx4="http://schemas.microsoft.com/office/drawing/2016/5/10/chartex" xmlns:cx5="http://schemas.microsoft.com/office/drawing/2016/5/11/chartex" xmlns:cx6="http://schemas.microsoft.com/office/drawing/2016/5/12/chartex" xmlns:cx7="http://schemas.microsoft.com/office/drawing/2016/5/13/chartex" xmlns:cx8="http://schemas.microsoft.com/office/drawing/2016/5/14/chartex" xmlns:aink="http://schemas.microsoft.com/office/drawing/2016/ink" xmlns:am3d="http://schemas.microsoft.com/office/drawing/2017/model3d" xmlns:o="urn:schemas-microsoft-com:office:office" xmlns:v="urn:schemas-microsoft-com:vml" xmlns:w10="urn:schemas-microsoft-com:office:word" xmlns:w="http://schemas.openxmlformats.org/wordprocessingml/2006/main" xmlns:w16cid="http://schemas.microsoft.com/office/word/2016/wordml/cid" xmlns:w16se="http://schemas.microsoft.com/office/word/2015/wordml/symex" xmlns:adec="http://schemas.microsoft.com/office/drawing/2017/decorative" val="0"/>
                 </a:ext>
               </a:extLst>
             </wp:docPr>
@@ -2455,6 +2455,7 @@
         <w:showingPlcHdr/>
         <w15:appearance w15:val="hidden"/>
       </w:sdtPr>
+      <w:sdtEndPr/>
       <w:sdtContent>
         <w:p>
           <w:pPr>
@@ -4218,7 +4219,6 @@
         </w:tabs>
         <w:rPr>
           <w:color w:val="4472C4" w:themeColor="accent1"/>
-          <w:lang w:val="en-US"/>
           <w14:shadow w14:blurRad="38100" w14:dist="25400" w14:dir="5400000" w14:sx="100000" w14:sy="100000" w14:kx="0" w14:ky="0" w14:algn="ctr">
             <w14:srgbClr w14:val="6E747A">
               <w14:alpha w14:val="57000"/>
@@ -4231,11 +4231,11 @@
           </w14:textOutline>
         </w:rPr>
       </w:pPr>
+      <w:proofErr w:type="spellStart"/>
       <w:proofErr w:type="gramStart"/>
       <w:r>
         <w:rPr>
           <w:color w:val="4472C4" w:themeColor="accent1"/>
-          <w:lang w:val="en-US"/>
           <w14:shadow w14:blurRad="38100" w14:dist="25400" w14:dir="5400000" w14:sx="100000" w14:sy="100000" w14:kx="0" w14:ky="0" w14:algn="ctr">
             <w14:srgbClr w14:val="6E747A">
               <w14:alpha w14:val="57000"/>
@@ -4249,11 +4249,11 @@
         </w:rPr>
         <w:t>ng</w:t>
       </w:r>
+      <w:proofErr w:type="spellEnd"/>
       <w:proofErr w:type="gramEnd"/>
       <w:r>
         <w:rPr>
           <w:color w:val="4472C4" w:themeColor="accent1"/>
-          <w:lang w:val="en-US"/>
           <w14:shadow w14:blurRad="38100" w14:dist="25400" w14:dir="5400000" w14:sx="100000" w14:sy="100000" w14:kx="0" w14:ky="0" w14:algn="ctr">
             <w14:srgbClr w14:val="6E747A">
               <w14:alpha w14:val="57000"/>
@@ -4265,7 +4265,75 @@
             <w14:round/>
           </w14:textOutline>
         </w:rPr>
-        <w:t xml:space="preserve"> generate module my-module</w:t>
+        <w:t xml:space="preserve"> </w:t>
+      </w:r>
+      <w:proofErr w:type="spellStart"/>
+      <w:r>
+        <w:rPr>
+          <w:color w:val="4472C4" w:themeColor="accent1"/>
+          <w14:shadow w14:blurRad="38100" w14:dist="25400" w14:dir="5400000" w14:sx="100000" w14:sy="100000" w14:kx="0" w14:ky="0" w14:algn="ctr">
+            <w14:srgbClr w14:val="6E747A">
+              <w14:alpha w14:val="57000"/>
+            </w14:srgbClr>
+          </w14:shadow>
+          <w14:textOutline w14:w="0" w14:cap="flat" w14:cmpd="sng" w14:algn="ctr">
+            <w14:noFill/>
+            <w14:prstDash w14:val="solid"/>
+            <w14:round/>
+          </w14:textOutline>
+        </w:rPr>
+        <w:t>generate</w:t>
+      </w:r>
+      <w:proofErr w:type="spellEnd"/>
+      <w:r>
+        <w:rPr>
+          <w:color w:val="4472C4" w:themeColor="accent1"/>
+          <w14:shadow w14:blurRad="38100" w14:dist="25400" w14:dir="5400000" w14:sx="100000" w14:sy="100000" w14:kx="0" w14:ky="0" w14:algn="ctr">
+            <w14:srgbClr w14:val="6E747A">
+              <w14:alpha w14:val="57000"/>
+            </w14:srgbClr>
+          </w14:shadow>
+          <w14:textOutline w14:w="0" w14:cap="flat" w14:cmpd="sng" w14:algn="ctr">
+            <w14:noFill/>
+            <w14:prstDash w14:val="solid"/>
+            <w14:round/>
+          </w14:textOutline>
+        </w:rPr>
+        <w:t xml:space="preserve"> module </w:t>
+      </w:r>
+      <w:proofErr w:type="spellStart"/>
+      <w:r>
+        <w:rPr>
+          <w:color w:val="4472C4" w:themeColor="accent1"/>
+          <w14:shadow w14:blurRad="38100" w14:dist="25400" w14:dir="5400000" w14:sx="100000" w14:sy="100000" w14:kx="0" w14:ky="0" w14:algn="ctr">
+            <w14:srgbClr w14:val="6E747A">
+              <w14:alpha w14:val="57000"/>
+            </w14:srgbClr>
+          </w14:shadow>
+          <w14:textOutline w14:w="0" w14:cap="flat" w14:cmpd="sng" w14:algn="ctr">
+            <w14:noFill/>
+            <w14:prstDash w14:val="solid"/>
+            <w14:round/>
+          </w14:textOutline>
+        </w:rPr>
+        <w:t>my</w:t>
+      </w:r>
+      <w:proofErr w:type="spellEnd"/>
+      <w:r>
+        <w:rPr>
+          <w:color w:val="4472C4" w:themeColor="accent1"/>
+          <w14:shadow w14:blurRad="38100" w14:dist="25400" w14:dir="5400000" w14:sx="100000" w14:sy="100000" w14:kx="0" w14:ky="0" w14:algn="ctr">
+            <w14:srgbClr w14:val="6E747A">
+              <w14:alpha w14:val="57000"/>
+            </w14:srgbClr>
+          </w14:shadow>
+          <w14:textOutline w14:w="0" w14:cap="flat" w14:cmpd="sng" w14:algn="ctr">
+            <w14:noFill/>
+            <w14:prstDash w14:val="solid"/>
+            <w14:round/>
+          </w14:textOutline>
+        </w:rPr>
+        <w:t>-module</w:t>
       </w:r>
       <w:r>
         <w:rPr>
@@ -6567,7 +6635,14 @@
         <w:rPr>
           <w:lang w:bidi="es-ES"/>
         </w:rPr>
-        <w:t>routing.</w:t>
+        <w:t>routing</w:t>
+      </w:r>
+      <w:proofErr w:type="spellEnd"/>
+      <w:r>
+        <w:rPr>
+          <w:lang w:bidi="es-ES"/>
+        </w:rPr>
+        <w:t>.</w:t>
       </w:r>
     </w:p>
     <w:p>
@@ -6579,6 +6654,7 @@
         </w:rPr>
       </w:pPr>
       <w:bookmarkStart w:id="11" w:name="_Toc34924797"/>
+      <w:proofErr w:type="spellStart"/>
       <w:r>
         <w:rPr>
           <w:lang w:bidi="es-ES"/>
@@ -8846,7 +8922,7 @@
       <w:pPr>
         <w:rPr>
           <w:noProof/>
-          <w:lang w:eastAsia="es-ES"/>
+          <w:lang w:val="en-US" w:eastAsia="es-ES"/>
         </w:rPr>
       </w:pPr>
       <w:r>
@@ -8925,7 +9001,7 @@
       <w:pPr>
         <w:rPr>
           <w:noProof/>
-          <w:lang w:eastAsia="es-ES"/>
+          <w:lang w:val="en-US" w:eastAsia="es-ES"/>
         </w:rPr>
       </w:pPr>
     </w:p>
@@ -8933,7 +9009,7 @@
       <w:pPr>
         <w:rPr>
           <w:noProof/>
-          <w:lang w:eastAsia="es-ES"/>
+          <w:lang w:val="en-US" w:eastAsia="es-ES"/>
         </w:rPr>
       </w:pPr>
     </w:p>
@@ -8941,7 +9017,7 @@
       <w:pPr>
         <w:rPr>
           <w:noProof/>
-          <w:lang w:eastAsia="es-ES"/>
+          <w:lang w:val="en-US" w:eastAsia="es-ES"/>
         </w:rPr>
       </w:pPr>
     </w:p>
@@ -8949,7 +9025,7 @@
       <w:pPr>
         <w:rPr>
           <w:noProof/>
-          <w:lang w:eastAsia="es-ES"/>
+          <w:lang w:val="en-US" w:eastAsia="es-ES"/>
         </w:rPr>
       </w:pPr>
     </w:p>
@@ -8957,7 +9033,7 @@
       <w:pPr>
         <w:rPr>
           <w:noProof/>
-          <w:lang w:eastAsia="es-ES"/>
+          <w:lang w:val="en-US" w:eastAsia="es-ES"/>
         </w:rPr>
       </w:pPr>
     </w:p>
@@ -8965,7 +9041,7 @@
       <w:pPr>
         <w:rPr>
           <w:noProof/>
-          <w:lang w:eastAsia="es-ES"/>
+          <w:lang w:val="en-US" w:eastAsia="es-ES"/>
         </w:rPr>
       </w:pPr>
     </w:p>
@@ -8973,7 +9049,7 @@
       <w:pPr>
         <w:rPr>
           <w:noProof/>
-          <w:lang w:eastAsia="es-ES"/>
+          <w:lang w:val="en-US" w:eastAsia="es-ES"/>
         </w:rPr>
       </w:pPr>
     </w:p>
@@ -11443,17 +11519,14 @@
         <w:rPr>
           <w:lang w:bidi="es-ES"/>
         </w:rPr>
-        <w:t xml:space="preserve">. Recuerda llamar a la función en tu </w:t>
-      </w:r>
-      <w:proofErr w:type="spellStart"/>
-      <w:r>
-        <w:rPr>
-          <w:b/>
-          <w:lang w:bidi="es-ES"/>
-        </w:rPr>
-        <w:t>OnInit</w:t>
-      </w:r>
-      <w:proofErr w:type="spellEnd"/>
+        <w:t xml:space="preserve">. Recuerda llamar a la función </w:t>
+      </w:r>
+      <w:r>
+        <w:rPr>
+          <w:lang w:bidi="es-ES"/>
+        </w:rPr>
+        <w:t>para</w:t>
+      </w:r>
       <w:r>
         <w:rPr>
           <w:lang w:bidi="es-ES"/>
@@ -11463,7 +11536,196 @@
     </w:p>
     <w:p>
       <w:pPr>
+        <w:rPr>
+          <w:lang w:bidi="es-ES"/>
+        </w:rPr>
+      </w:pPr>
+    </w:p>
+    <w:p>
+      <w:pPr>
+        <w:pStyle w:val="Ttulo1"/>
+      </w:pPr>
+      <w:r>
+        <w:t>Juguemos</w:t>
+      </w:r>
+    </w:p>
+    <w:p>
+      <w:r>
+        <w:rPr>
+          <w:noProof/>
+          <w:lang w:eastAsia="es-ES"/>
+        </w:rPr>
+        <w:drawing>
+          <wp:anchor distT="0" distB="0" distL="114300" distR="114300" simplePos="0" relativeHeight="251753472" behindDoc="0" locked="0" layoutInCell="1" allowOverlap="1">
+            <wp:simplePos x="0" y="0"/>
+            <wp:positionH relativeFrom="margin">
+              <wp:align>center</wp:align>
+            </wp:positionH>
+            <wp:positionV relativeFrom="paragraph">
+              <wp:posOffset>802640</wp:posOffset>
+            </wp:positionV>
+            <wp:extent cx="1729740" cy="1856740"/>
+            <wp:effectExtent l="190500" t="190500" r="194310" b="181610"/>
+            <wp:wrapTopAndBottom/>
+            <wp:docPr id="66" name="Imagen 66"/>
+            <wp:cNvGraphicFramePr>
+              <a:graphicFrameLocks xmlns:a="http://schemas.openxmlformats.org/drawingml/2006/main" noChangeAspect="1"/>
+            </wp:cNvGraphicFramePr>
+            <a:graphic xmlns:a="http://schemas.openxmlformats.org/drawingml/2006/main">
+              <a:graphicData uri="http://schemas.openxmlformats.org/drawingml/2006/picture">
+                <pic:pic xmlns:pic="http://schemas.openxmlformats.org/drawingml/2006/picture">
+                  <pic:nvPicPr>
+                    <pic:cNvPr id="1" name=""/>
+                    <pic:cNvPicPr/>
+                  </pic:nvPicPr>
+                  <pic:blipFill>
+                    <a:blip r:embed="rId70" cstate="print">
+                      <a:extLst>
+                        <a:ext uri="{28A0092B-C50C-407E-A947-70E740481C1C}">
+                          <a14:useLocalDpi xmlns:a14="http://schemas.microsoft.com/office/drawing/2010/main" val="0"/>
+                        </a:ext>
+                      </a:extLst>
+                    </a:blip>
+                    <a:stretch>
+                      <a:fillRect/>
+                    </a:stretch>
+                  </pic:blipFill>
+                  <pic:spPr>
+                    <a:xfrm>
+                      <a:off x="0" y="0"/>
+                      <a:ext cx="1729740" cy="1856740"/>
+                    </a:xfrm>
+                    <a:prstGeom prst="rect">
+                      <a:avLst/>
+                    </a:prstGeom>
+                    <a:ln>
+                      <a:noFill/>
+                    </a:ln>
+                    <a:effectLst>
+                      <a:outerShdw blurRad="190500" algn="tl" rotWithShape="0">
+                        <a:srgbClr val="000000">
+                          <a:alpha val="70000"/>
+                        </a:srgbClr>
+                      </a:outerShdw>
+                    </a:effectLst>
+                  </pic:spPr>
+                </pic:pic>
+              </a:graphicData>
+            </a:graphic>
+          </wp:anchor>
+        </w:drawing>
+      </w:r>
+      <w:r>
+        <w:t xml:space="preserve">Dado que nuestra API no nos permite hacer mucho más con los usuarios, vamos a hacer un nuevo componente para los </w:t>
+      </w:r>
+      <w:proofErr w:type="spellStart"/>
+      <w:r>
+        <w:rPr>
+          <w:b/>
+        </w:rPr>
+        <w:t>Posts</w:t>
+      </w:r>
+      <w:proofErr w:type="spellEnd"/>
+      <w:r>
+        <w:t xml:space="preserve"> que nos permite jugar mucho más con ello. </w:t>
+      </w:r>
+    </w:p>
+    <w:p/>
+    <w:p>
+      <w:r>
+        <w:t>Ya sabemos cómo generar componentes, servicios e interfaces, así que es algo</w:t>
+      </w:r>
+      <w:r>
+        <w:t xml:space="preserve"> que no es necesario explicar, recuerda añadir el enlace en nuestro </w:t>
+      </w:r>
+      <w:proofErr w:type="spellStart"/>
+      <w:r>
+        <w:t>headerComponent</w:t>
+      </w:r>
+      <w:proofErr w:type="spellEnd"/>
+      <w:r>
+        <w:t xml:space="preserve"> para poder acceder a él. </w:t>
+      </w:r>
+    </w:p>
+    <w:p>
+      <w:r>
+        <w:t>V</w:t>
+      </w:r>
+      <w:r>
+        <w:t xml:space="preserve">amos a duplicar prácticamente nuestro </w:t>
+      </w:r>
+      <w:r>
+        <w:rPr>
+          <w:b/>
+        </w:rPr>
+        <w:t>home-page</w:t>
+      </w:r>
+      <w:r>
+        <w:t xml:space="preserve"> que actualizaremos su nombre y será únicamente un listado de los usuarios, así que lo llamaremos </w:t>
+      </w:r>
+      <w:proofErr w:type="spellStart"/>
+      <w:r>
+        <w:rPr>
+          <w:b/>
+        </w:rPr>
+        <w:t>user</w:t>
+      </w:r>
+      <w:proofErr w:type="spellEnd"/>
+      <w:r>
+        <w:rPr>
+          <w:b/>
+        </w:rPr>
+        <w:t>-page</w:t>
+      </w:r>
+      <w:r>
+        <w:t xml:space="preserve">. Para hacer este cambio, </w:t>
+      </w:r>
+      <w:proofErr w:type="spellStart"/>
+      <w:r>
+        <w:t>refactorizaremos</w:t>
+      </w:r>
+      <w:proofErr w:type="spellEnd"/>
+      <w:r>
+        <w:t xml:space="preserve"> nuestra carpeta y archivos que dependan entre ellos, no olvidemos los </w:t>
+      </w:r>
+      <w:proofErr w:type="spellStart"/>
+      <w:r>
+        <w:rPr>
+          <w:b/>
+        </w:rPr>
+        <w:t>module.ts</w:t>
+      </w:r>
+      <w:proofErr w:type="spellEnd"/>
+      <w:r>
+        <w:t xml:space="preserve"> y </w:t>
+      </w:r>
+      <w:r>
+        <w:rPr>
+          <w:b/>
+        </w:rPr>
+        <w:t>app-</w:t>
+      </w:r>
+      <w:proofErr w:type="spellStart"/>
+      <w:r>
+        <w:rPr>
+          <w:b/>
+        </w:rPr>
+        <w:t>routing.ts</w:t>
+      </w:r>
+      <w:proofErr w:type="spellEnd"/>
+      <w:r>
+        <w:t>.</w:t>
+      </w:r>
+      <w:bookmarkStart w:id="23" w:name="_GoBack"/>
+      <w:bookmarkEnd w:id="23"/>
+    </w:p>
+    <w:p>
+      <w:pPr>
         <w:pStyle w:val="Ttulo2"/>
+      </w:pPr>
+    </w:p>
+    <w:p>
+      <w:pPr>
         <w:sectPr>
           <w:type w:val="continuous"/>
           <w:pgSz w:w="11906" w:h="16838" w:code="9"/>
@@ -11473,7 +11735,7 @@
         </w:sectPr>
       </w:pPr>
     </w:p>
-    <w:bookmarkStart w:id="23" w:name="_Toc34924809"/>
+    <w:bookmarkStart w:id="24" w:name="_Toc34924809"/>
     <w:p>
       <w:pPr>
         <w:pStyle w:val="Ttulo1"/>
@@ -11488,6 +11750,7 @@
           <w:showingPlcHdr/>
           <w15:appearance w15:val="hidden"/>
         </w:sdtPr>
+        <w:sdtEndPr/>
         <w:sdtContent>
           <w:r>
             <w:rPr>
@@ -11497,7 +11760,7 @@
           </w:r>
         </w:sdtContent>
       </w:sdt>
-      <w:bookmarkEnd w:id="23"/>
+      <w:bookmarkEnd w:id="24"/>
     </w:p>
     <w:p/>
     <w:p>
@@ -11511,6 +11774,7 @@
           <w:showingPlcHdr/>
           <w15:appearance w15:val="hidden"/>
         </w:sdtPr>
+        <w:sdtEndPr/>
         <w:sdtContent>
           <w:r>
             <w:rPr>
@@ -11545,7 +11809,7 @@
       <w:pPr>
         <w:pStyle w:val="Ttulo1"/>
       </w:pPr>
-      <w:bookmarkStart w:id="24" w:name="_Toc34924810"/>
+      <w:bookmarkStart w:id="25" w:name="_Toc34924810"/>
       <w:r>
         <w:rPr>
           <w:noProof/>
@@ -11580,7 +11844,7 @@
                     </pic:cNvPicPr>
                   </pic:nvPicPr>
                   <pic:blipFill>
-                    <a:blip r:embed="rId70" cstate="print">
+                    <a:blip r:embed="rId71" cstate="print">
                       <a:extLst>
                         <a:ext uri="{28A0092B-C50C-407E-A947-70E740481C1C}">
                           <a14:useLocalDpi xmlns:a14="http://schemas.microsoft.com/office/drawing/2010/main" val="0"/>
@@ -11626,6 +11890,7 @@
           <w:showingPlcHdr/>
           <w15:appearance w15:val="hidden"/>
         </w:sdtPr>
+        <w:sdtEndPr/>
         <w:sdtContent>
           <w:r>
             <w:rPr>
@@ -11635,7 +11900,7 @@
           </w:r>
         </w:sdtContent>
       </w:sdt>
-      <w:bookmarkEnd w:id="24"/>
+      <w:bookmarkEnd w:id="25"/>
     </w:p>
     <w:p/>
     <w:sdt>
@@ -11648,6 +11913,7 @@
         <w:showingPlcHdr/>
         <w15:appearance w15:val="hidden"/>
       </w:sdtPr>
+      <w:sdtEndPr/>
       <w:sdtContent>
         <w:p>
           <w:r>
@@ -11660,7 +11926,7 @@
       </w:sdtContent>
     </w:sdt>
     <w:p/>
-    <w:bookmarkStart w:id="25" w:name="_Toc34924811" w:displacedByCustomXml="next"/>
+    <w:bookmarkStart w:id="26" w:name="_Toc34924811" w:displacedByCustomXml="next"/>
     <w:sdt>
       <w:sdtPr>
         <w:id w:val="1294792114"/>
@@ -11671,6 +11937,7 @@
         <w:showingPlcHdr/>
         <w15:appearance w15:val="hidden"/>
       </w:sdtPr>
+      <w:sdtEndPr/>
       <w:sdtContent>
         <w:p>
           <w:pPr>
@@ -11685,7 +11952,7 @@
         </w:p>
       </w:sdtContent>
     </w:sdt>
-    <w:bookmarkEnd w:id="25" w:displacedByCustomXml="prev"/>
+    <w:bookmarkEnd w:id="26" w:displacedByCustomXml="prev"/>
     <w:sdt>
       <w:sdtPr>
         <w:id w:val="-83996374"/>
@@ -11696,6 +11963,7 @@
         <w:showingPlcHdr/>
         <w15:appearance w15:val="hidden"/>
       </w:sdtPr>
+      <w:sdtEndPr/>
       <w:sdtContent>
         <w:p>
           <w:pPr>
@@ -11744,8 +12012,6 @@
         </w:p>
       </w:sdtContent>
     </w:sdt>
-    <w:bookmarkStart w:id="26" w:name="_GoBack" w:displacedByCustomXml="prev"/>
-    <w:bookmarkEnd w:id="26" w:displacedByCustomXml="prev"/>
     <w:sectPr>
       <w:type w:val="continuous"/>
       <w:pgSz w:w="11906" w:h="16838" w:code="9"/>
@@ -11796,6 +12062,7 @@
         <w:docPartUnique/>
       </w:docPartObj>
     </w:sdtPr>
+    <w:sdtEndPr/>
     <w:sdtContent>
       <w:p>
         <w:pPr>
@@ -39367,6 +39634,7 @@
   </w:compat>
   <w:rsids>
     <w:rsidRoot w:val="008314C2"/>
+    <w:rsid w:val="000C2584"/>
     <w:rsid w:val="002E531B"/>
     <w:rsid w:val="003766E8"/>
     <w:rsid w:val="004756E7"/>
@@ -40230,14 +40498,6 @@
 </file>
 
 <file path=customXml/item1.xml><?xml version="1.0" encoding="utf-8"?>
-<p:properties xmlns:p="http://schemas.microsoft.com/office/2006/metadata/properties" xmlns:xsi="http://www.w3.org/2001/XMLSchema-instance" xmlns:pc="http://schemas.microsoft.com/office/infopath/2007/PartnerControls">
-  <documentManagement>
-    <MediaServiceKeyPoints xmlns="71af3243-3dd4-4a8d-8c0d-dd76da1f02a5" xsi:nil="true"/>
-  </documentManagement>
-</p:properties>
-</file>
-
-<file path=customXml/item2.xml><?xml version="1.0" encoding="utf-8"?>
 <ct:contentTypeSchema xmlns:ct="http://schemas.microsoft.com/office/2006/metadata/contentType" xmlns:ma="http://schemas.microsoft.com/office/2006/metadata/properties/metaAttributes" ct:_="" ma:_="" ma:contentTypeName="Document" ma:contentTypeID="0x01010079F111ED35F8CC479449609E8A0923A6" ma:contentTypeVersion="11" ma:contentTypeDescription="Create a new document." ma:contentTypeScope="" ma:versionID="9677210f24a1be23c92c90fd886aa0aa">
   <xsd:schema xmlns:xsd="http://www.w3.org/2001/XMLSchema" xmlns:xs="http://www.w3.org/2001/XMLSchema" xmlns:p="http://schemas.microsoft.com/office/2006/metadata/properties" xmlns:ns2="71af3243-3dd4-4a8d-8c0d-dd76da1f02a5" xmlns:ns3="16c05727-aa75-4e4a-9b5f-8a80a1165891" targetNamespace="http://schemas.microsoft.com/office/2006/metadata/properties" ma:root="true" ma:fieldsID="60e05723c5c1908df1a1a4ebf11d344e" ns2:_="" ns3:_="">
     <xsd:import namespace="71af3243-3dd4-4a8d-8c0d-dd76da1f02a5"/>
@@ -40448,21 +40708,19 @@
 </ct:contentTypeSchema>
 </file>
 
+<file path=customXml/item2.xml><?xml version="1.0" encoding="utf-8"?>
+<p:properties xmlns:p="http://schemas.microsoft.com/office/2006/metadata/properties" xmlns:xsi="http://www.w3.org/2001/XMLSchema-instance" xmlns:pc="http://schemas.microsoft.com/office/infopath/2007/PartnerControls">
+  <documentManagement>
+    <MediaServiceKeyPoints xmlns="71af3243-3dd4-4a8d-8c0d-dd76da1f02a5" xsi:nil="true"/>
+  </documentManagement>
+</p:properties>
+</file>
+
 <file path=customXml/item3.xml><?xml version="1.0" encoding="utf-8"?>
 <b:Sources xmlns:b="http://schemas.openxmlformats.org/officeDocument/2006/bibliography" xmlns="http://schemas.openxmlformats.org/officeDocument/2006/bibliography" SelectedStyle="\APASixthEditionOfficeOnline.xsl" StyleName="APA" Version="6"/>
 </file>
 
 <file path=customXml/itemProps1.xml><?xml version="1.0" encoding="utf-8"?>
-<ds:datastoreItem xmlns:ds="http://schemas.openxmlformats.org/officeDocument/2006/customXml" ds:itemID="{B6F1C28F-E4A2-4106-AF8B-6C4ABA9ECC55}">
-  <ds:schemaRefs>
-    <ds:schemaRef ds:uri="http://schemas.microsoft.com/office/2006/metadata/properties"/>
-    <ds:schemaRef ds:uri="http://schemas.microsoft.com/office/infopath/2007/PartnerControls"/>
-    <ds:schemaRef ds:uri="71af3243-3dd4-4a8d-8c0d-dd76da1f02a5"/>
-  </ds:schemaRefs>
-</ds:datastoreItem>
-</file>
-
-<file path=customXml/itemProps2.xml><?xml version="1.0" encoding="utf-8"?>
 <ds:datastoreItem xmlns:ds="http://schemas.openxmlformats.org/officeDocument/2006/customXml" ds:itemID="{209E5FA3-0485-4447-8B22-BC49E58AEB71}">
   <ds:schemaRefs>
     <ds:schemaRef ds:uri="http://schemas.microsoft.com/office/2006/metadata/contentType"/>
@@ -40481,8 +40739,18 @@
 </ds:datastoreItem>
 </file>
 
+<file path=customXml/itemProps2.xml><?xml version="1.0" encoding="utf-8"?>
+<ds:datastoreItem xmlns:ds="http://schemas.openxmlformats.org/officeDocument/2006/customXml" ds:itemID="{B6F1C28F-E4A2-4106-AF8B-6C4ABA9ECC55}">
+  <ds:schemaRefs>
+    <ds:schemaRef ds:uri="http://schemas.microsoft.com/office/2006/metadata/properties"/>
+    <ds:schemaRef ds:uri="http://schemas.microsoft.com/office/infopath/2007/PartnerControls"/>
+    <ds:schemaRef ds:uri="71af3243-3dd4-4a8d-8c0d-dd76da1f02a5"/>
+  </ds:schemaRefs>
+</ds:datastoreItem>
+</file>
+
 <file path=customXml/itemProps3.xml><?xml version="1.0" encoding="utf-8"?>
-<ds:datastoreItem xmlns:ds="http://schemas.openxmlformats.org/officeDocument/2006/customXml" ds:itemID="{81E21954-DAAF-418B-A20B-B2F451B2D479}">
+<ds:datastoreItem xmlns:ds="http://schemas.openxmlformats.org/officeDocument/2006/customXml" ds:itemID="{1F345018-A7A5-4E80-820E-41F3B90CA2C8}">
   <ds:schemaRefs>
     <ds:schemaRef ds:uri="http://schemas.openxmlformats.org/officeDocument/2006/bibliography"/>
   </ds:schemaRefs>

</xml_diff>

<commit_message>
WIP: as always doc and improving request and API requests, missing comments
</commit_message>
<xml_diff>
--- a/doc/How to Angular8.docx
+++ b/doc/How to Angular8.docx
@@ -25,7 +25,7 @@
                 <wp:docPr id="8" name="Rectángulo 8">
                   <a:extLst xmlns:a="http://schemas.openxmlformats.org/drawingml/2006/main">
                     <a:ext uri="{C183D7F6-B498-43B3-948B-1728B52AA6E4}">
-                      <adec:decorative xmlns="" xmlns:cx="http://schemas.microsoft.com/office/drawing/2014/chartex" xmlns:cx1="http://schemas.microsoft.com/office/drawing/2015/9/8/chartex" xmlns:cx2="http://schemas.microsoft.com/office/drawing/2015/10/21/chartex" xmlns:cx3="http://schemas.microsoft.com/office/drawing/2016/5/9/chartex" xmlns:cx4="http://schemas.microsoft.com/office/drawing/2016/5/10/chartex" xmlns:cx5="http://schemas.microsoft.com/office/drawing/2016/5/11/chartex" xmlns:cx6="http://schemas.microsoft.com/office/drawing/2016/5/12/chartex" xmlns:cx7="http://schemas.microsoft.com/office/drawing/2016/5/13/chartex" xmlns:cx8="http://schemas.microsoft.com/office/drawing/2016/5/14/chartex" xmlns:aink="http://schemas.microsoft.com/office/drawing/2016/ink" xmlns:am3d="http://schemas.microsoft.com/office/drawing/2017/model3d" xmlns:o="urn:schemas-microsoft-com:office:office" xmlns:v="urn:schemas-microsoft-com:vml" xmlns:w10="urn:schemas-microsoft-com:office:word" xmlns:w="http://schemas.openxmlformats.org/wordprocessingml/2006/main" xmlns:w16cid="http://schemas.microsoft.com/office/word/2016/wordml/cid" xmlns:w16se="http://schemas.microsoft.com/office/word/2015/wordml/symex" xmlns:adec="http://schemas.microsoft.com/office/drawing/2017/decorative" val="1"/>
+                      <adec:decorative xmlns:adec="http://schemas.microsoft.com/office/drawing/2017/decorative" xmlns:w16se="http://schemas.microsoft.com/office/word/2015/wordml/symex" xmlns:w16cid="http://schemas.microsoft.com/office/word/2016/wordml/cid" xmlns:w="http://schemas.openxmlformats.org/wordprocessingml/2006/main" xmlns:w10="urn:schemas-microsoft-com:office:word" xmlns:v="urn:schemas-microsoft-com:vml" xmlns:o="urn:schemas-microsoft-com:office:office" xmlns:am3d="http://schemas.microsoft.com/office/drawing/2017/model3d" xmlns:aink="http://schemas.microsoft.com/office/drawing/2016/ink" xmlns:cx8="http://schemas.microsoft.com/office/drawing/2016/5/14/chartex" xmlns:cx7="http://schemas.microsoft.com/office/drawing/2016/5/13/chartex" xmlns:cx6="http://schemas.microsoft.com/office/drawing/2016/5/12/chartex" xmlns:cx5="http://schemas.microsoft.com/office/drawing/2016/5/11/chartex" xmlns:cx4="http://schemas.microsoft.com/office/drawing/2016/5/10/chartex" xmlns:cx3="http://schemas.microsoft.com/office/drawing/2016/5/9/chartex" xmlns:cx2="http://schemas.microsoft.com/office/drawing/2015/10/21/chartex" xmlns:cx1="http://schemas.microsoft.com/office/drawing/2015/9/8/chartex" xmlns:cx="http://schemas.microsoft.com/office/drawing/2014/chartex" xmlns="" val="1"/>
                     </a:ext>
                   </a:extLst>
                 </wp:docPr>
@@ -138,7 +138,7 @@
             <wp:docPr id="2" name="Imagen 2" descr="Manos trabajando en un equipo portátil, flores y taza para té">
               <a:extLst xmlns:a="http://schemas.openxmlformats.org/drawingml/2006/main">
                 <a:ext uri="{C183D7F6-B498-43B3-948B-1728B52AA6E4}">
-                  <adec:decorative xmlns="" xmlns:cx="http://schemas.microsoft.com/office/drawing/2014/chartex" xmlns:cx1="http://schemas.microsoft.com/office/drawing/2015/9/8/chartex" xmlns:cx2="http://schemas.microsoft.com/office/drawing/2015/10/21/chartex" xmlns:cx3="http://schemas.microsoft.com/office/drawing/2016/5/9/chartex" xmlns:cx4="http://schemas.microsoft.com/office/drawing/2016/5/10/chartex" xmlns:cx5="http://schemas.microsoft.com/office/drawing/2016/5/11/chartex" xmlns:cx6="http://schemas.microsoft.com/office/drawing/2016/5/12/chartex" xmlns:cx7="http://schemas.microsoft.com/office/drawing/2016/5/13/chartex" xmlns:cx8="http://schemas.microsoft.com/office/drawing/2016/5/14/chartex" xmlns:aink="http://schemas.microsoft.com/office/drawing/2016/ink" xmlns:am3d="http://schemas.microsoft.com/office/drawing/2017/model3d" xmlns:o="urn:schemas-microsoft-com:office:office" xmlns:v="urn:schemas-microsoft-com:vml" xmlns:w10="urn:schemas-microsoft-com:office:word" xmlns:w="http://schemas.openxmlformats.org/wordprocessingml/2006/main" xmlns:w16cid="http://schemas.microsoft.com/office/word/2016/wordml/cid" xmlns:w16se="http://schemas.microsoft.com/office/word/2015/wordml/symex" xmlns:adec="http://schemas.microsoft.com/office/drawing/2017/decorative" val="0"/>
+                  <adec:decorative xmlns:adec="http://schemas.microsoft.com/office/drawing/2017/decorative" xmlns:w16se="http://schemas.microsoft.com/office/word/2015/wordml/symex" xmlns:w16cid="http://schemas.microsoft.com/office/word/2016/wordml/cid" xmlns:w="http://schemas.openxmlformats.org/wordprocessingml/2006/main" xmlns:w10="urn:schemas-microsoft-com:office:word" xmlns:v="urn:schemas-microsoft-com:vml" xmlns:o="urn:schemas-microsoft-com:office:office" xmlns:am3d="http://schemas.microsoft.com/office/drawing/2017/model3d" xmlns:aink="http://schemas.microsoft.com/office/drawing/2016/ink" xmlns:cx8="http://schemas.microsoft.com/office/drawing/2016/5/14/chartex" xmlns:cx7="http://schemas.microsoft.com/office/drawing/2016/5/13/chartex" xmlns:cx6="http://schemas.microsoft.com/office/drawing/2016/5/12/chartex" xmlns:cx5="http://schemas.microsoft.com/office/drawing/2016/5/11/chartex" xmlns:cx4="http://schemas.microsoft.com/office/drawing/2016/5/10/chartex" xmlns:cx3="http://schemas.microsoft.com/office/drawing/2016/5/9/chartex" xmlns:cx2="http://schemas.microsoft.com/office/drawing/2015/10/21/chartex" xmlns:cx1="http://schemas.microsoft.com/office/drawing/2015/9/8/chartex" xmlns:cx="http://schemas.microsoft.com/office/drawing/2014/chartex" xmlns="" val="0"/>
                 </a:ext>
               </a:extLst>
             </wp:docPr>
@@ -2455,7 +2455,6 @@
         <w:showingPlcHdr/>
         <w15:appearance w15:val="hidden"/>
       </w:sdtPr>
-      <w:sdtEndPr/>
       <w:sdtContent>
         <w:p>
           <w:pPr>
@@ -4219,6 +4218,7 @@
         </w:tabs>
         <w:rPr>
           <w:color w:val="4472C4" w:themeColor="accent1"/>
+          <w:lang w:val="en-US"/>
           <w14:shadow w14:blurRad="38100" w14:dist="25400" w14:dir="5400000" w14:sx="100000" w14:sy="100000" w14:kx="0" w14:ky="0" w14:algn="ctr">
             <w14:srgbClr w14:val="6E747A">
               <w14:alpha w14:val="57000"/>
@@ -4231,11 +4231,11 @@
           </w14:textOutline>
         </w:rPr>
       </w:pPr>
-      <w:proofErr w:type="spellStart"/>
       <w:proofErr w:type="gramStart"/>
       <w:r>
         <w:rPr>
           <w:color w:val="4472C4" w:themeColor="accent1"/>
+          <w:lang w:val="en-US"/>
           <w14:shadow w14:blurRad="38100" w14:dist="25400" w14:dir="5400000" w14:sx="100000" w14:sy="100000" w14:kx="0" w14:ky="0" w14:algn="ctr">
             <w14:srgbClr w14:val="6E747A">
               <w14:alpha w14:val="57000"/>
@@ -4249,11 +4249,11 @@
         </w:rPr>
         <w:t>ng</w:t>
       </w:r>
-      <w:proofErr w:type="spellEnd"/>
       <w:proofErr w:type="gramEnd"/>
       <w:r>
         <w:rPr>
           <w:color w:val="4472C4" w:themeColor="accent1"/>
+          <w:lang w:val="en-US"/>
           <w14:shadow w14:blurRad="38100" w14:dist="25400" w14:dir="5400000" w14:sx="100000" w14:sy="100000" w14:kx="0" w14:ky="0" w14:algn="ctr">
             <w14:srgbClr w14:val="6E747A">
               <w14:alpha w14:val="57000"/>
@@ -4265,75 +4265,7 @@
             <w14:round/>
           </w14:textOutline>
         </w:rPr>
-        <w:t xml:space="preserve"> </w:t>
-      </w:r>
-      <w:proofErr w:type="spellStart"/>
-      <w:r>
-        <w:rPr>
-          <w:color w:val="4472C4" w:themeColor="accent1"/>
-          <w14:shadow w14:blurRad="38100" w14:dist="25400" w14:dir="5400000" w14:sx="100000" w14:sy="100000" w14:kx="0" w14:ky="0" w14:algn="ctr">
-            <w14:srgbClr w14:val="6E747A">
-              <w14:alpha w14:val="57000"/>
-            </w14:srgbClr>
-          </w14:shadow>
-          <w14:textOutline w14:w="0" w14:cap="flat" w14:cmpd="sng" w14:algn="ctr">
-            <w14:noFill/>
-            <w14:prstDash w14:val="solid"/>
-            <w14:round/>
-          </w14:textOutline>
-        </w:rPr>
-        <w:t>generate</w:t>
-      </w:r>
-      <w:proofErr w:type="spellEnd"/>
-      <w:r>
-        <w:rPr>
-          <w:color w:val="4472C4" w:themeColor="accent1"/>
-          <w14:shadow w14:blurRad="38100" w14:dist="25400" w14:dir="5400000" w14:sx="100000" w14:sy="100000" w14:kx="0" w14:ky="0" w14:algn="ctr">
-            <w14:srgbClr w14:val="6E747A">
-              <w14:alpha w14:val="57000"/>
-            </w14:srgbClr>
-          </w14:shadow>
-          <w14:textOutline w14:w="0" w14:cap="flat" w14:cmpd="sng" w14:algn="ctr">
-            <w14:noFill/>
-            <w14:prstDash w14:val="solid"/>
-            <w14:round/>
-          </w14:textOutline>
-        </w:rPr>
-        <w:t xml:space="preserve"> module </w:t>
-      </w:r>
-      <w:proofErr w:type="spellStart"/>
-      <w:r>
-        <w:rPr>
-          <w:color w:val="4472C4" w:themeColor="accent1"/>
-          <w14:shadow w14:blurRad="38100" w14:dist="25400" w14:dir="5400000" w14:sx="100000" w14:sy="100000" w14:kx="0" w14:ky="0" w14:algn="ctr">
-            <w14:srgbClr w14:val="6E747A">
-              <w14:alpha w14:val="57000"/>
-            </w14:srgbClr>
-          </w14:shadow>
-          <w14:textOutline w14:w="0" w14:cap="flat" w14:cmpd="sng" w14:algn="ctr">
-            <w14:noFill/>
-            <w14:prstDash w14:val="solid"/>
-            <w14:round/>
-          </w14:textOutline>
-        </w:rPr>
-        <w:t>my</w:t>
-      </w:r>
-      <w:proofErr w:type="spellEnd"/>
-      <w:r>
-        <w:rPr>
-          <w:color w:val="4472C4" w:themeColor="accent1"/>
-          <w14:shadow w14:blurRad="38100" w14:dist="25400" w14:dir="5400000" w14:sx="100000" w14:sy="100000" w14:kx="0" w14:ky="0" w14:algn="ctr">
-            <w14:srgbClr w14:val="6E747A">
-              <w14:alpha w14:val="57000"/>
-            </w14:srgbClr>
-          </w14:shadow>
-          <w14:textOutline w14:w="0" w14:cap="flat" w14:cmpd="sng" w14:algn="ctr">
-            <w14:noFill/>
-            <w14:prstDash w14:val="solid"/>
-            <w14:round/>
-          </w14:textOutline>
-        </w:rPr>
-        <w:t>-module</w:t>
+        <w:t xml:space="preserve"> generate module my-module</w:t>
       </w:r>
       <w:r>
         <w:rPr>
@@ -11311,13 +11243,99 @@
       <w:r>
         <w:t>Peticiones POST</w:t>
       </w:r>
+      <w:bookmarkStart w:id="21" w:name="_Toc34924807"/>
       <w:bookmarkEnd w:id="20"/>
     </w:p>
     <w:p>
       <w:pPr>
+        <w:rPr>
+          <w:lang w:bidi="es-ES"/>
+        </w:rPr>
+      </w:pPr>
+      <w:r>
+        <w:rPr>
+          <w:lang w:bidi="es-ES"/>
+        </w:rPr>
+        <w:t>Para realizar una petición POST lo primero que debemos de hacer es cerrar todos los navegadores de Chrome o el que estemos usando y deshabilitar la política de C</w:t>
+      </w:r>
+      <w:r>
+        <w:rPr>
+          <w:lang w:bidi="es-ES"/>
+        </w:rPr>
+        <w:t>ORS dado que nuestra API no está</w:t>
+      </w:r>
+      <w:bookmarkStart w:id="22" w:name="_GoBack"/>
+      <w:bookmarkEnd w:id="22"/>
+      <w:r>
+        <w:rPr>
+          <w:lang w:bidi="es-ES"/>
+        </w:rPr>
+        <w:t xml:space="preserve"> adaptada para ello. En Chrome lo podemos hacer abriendo una terminal como administrador e introduciendo esto:</w:t>
+      </w:r>
+    </w:p>
+    <w:p>
+      <w:pPr>
+        <w:rPr>
+          <w:lang w:val="en-US" w:bidi="es-ES"/>
+        </w:rPr>
+      </w:pPr>
+      <w:r>
+        <w:rPr>
+          <w:lang w:val="en-US" w:bidi="es-ES"/>
+        </w:rPr>
+        <w:t xml:space="preserve"> “</w:t>
+      </w:r>
+      <w:proofErr w:type="gramStart"/>
+      <w:r>
+        <w:rPr>
+          <w:lang w:val="en-US" w:bidi="es-ES"/>
+        </w:rPr>
+        <w:t>start</w:t>
+      </w:r>
+      <w:proofErr w:type="gramEnd"/>
+      <w:r>
+        <w:rPr>
+          <w:lang w:val="en-US" w:bidi="es-ES"/>
+        </w:rPr>
+        <w:t xml:space="preserve"> chrome http://localhost:4200 -disable-web-security”</w:t>
+      </w:r>
+    </w:p>
+    <w:p>
+      <w:pPr>
+        <w:rPr>
+          <w:lang w:bidi="es-ES"/>
+        </w:rPr>
+      </w:pPr>
+      <w:r>
+        <w:rPr>
+          <w:lang w:bidi="es-ES"/>
+        </w:rPr>
+        <w:t>Una vez te</w:t>
+      </w:r>
+      <w:r>
+        <w:rPr>
+          <w:lang w:bidi="es-ES"/>
+        </w:rPr>
+        <w:t xml:space="preserve">nemos eso realizado </w:t>
+      </w:r>
+      <w:r>
+        <w:rPr>
+          <w:lang w:bidi="es-ES"/>
+        </w:rPr>
+        <w:t>podemos realizar nuestra petición que sería de la siguiente manera.</w:t>
+      </w:r>
+    </w:p>
+    <w:p>
+      <w:pPr>
+        <w:rPr>
+          <w:lang w:bidi="es-ES"/>
+        </w:rPr>
+      </w:pPr>
+    </w:p>
+    <w:p>
+      <w:pPr>
         <w:pStyle w:val="Titulo3"/>
       </w:pPr>
-      <w:bookmarkStart w:id="21" w:name="_Toc34924807"/>
       <w:r>
         <w:t>Peticiones DELETE</w:t>
       </w:r>
@@ -11329,6 +11347,12 @@
           <w:lang w:bidi="es-ES"/>
         </w:rPr>
       </w:pPr>
+      <w:r>
+        <w:rPr>
+          <w:lang w:bidi="es-ES"/>
+        </w:rPr>
+        <w:t>Para realizar una petición DELETE</w:t>
+      </w:r>
     </w:p>
     <w:p>
       <w:pPr>
@@ -11337,14 +11361,15 @@
           <w:lang w:bidi="es-ES"/>
         </w:rPr>
       </w:pPr>
-      <w:bookmarkStart w:id="22" w:name="_Toc34924808"/>
-      <w:r>
-        <w:rPr>
-          <w:lang w:bidi="es-ES"/>
-        </w:rPr>
+      <w:bookmarkStart w:id="23" w:name="_Toc34924808"/>
+      <w:r>
+        <w:rPr>
+          <w:lang w:bidi="es-ES"/>
+        </w:rPr>
+        <w:lastRenderedPageBreak/>
         <w:t>Desde Controlador</w:t>
       </w:r>
-      <w:bookmarkEnd w:id="22"/>
+      <w:bookmarkEnd w:id="23"/>
     </w:p>
     <w:p>
       <w:pPr>
@@ -11470,7 +11495,6 @@
         <w:rPr>
           <w:lang w:bidi="es-ES"/>
         </w:rPr>
-        <w:lastRenderedPageBreak/>
         <w:t>En este caso debemos de actualizar el código para ‘</w:t>
       </w:r>
       <w:proofErr w:type="spellStart"/>
@@ -11633,6 +11657,7 @@
     <w:p/>
     <w:p>
       <w:r>
+        <w:lastRenderedPageBreak/>
         <w:t>Ya sabemos cómo generar componentes, servicios e interfaces, así que es algo</w:t>
       </w:r>
       <w:r>
@@ -11716,8 +11741,6 @@
       <w:r>
         <w:t>.</w:t>
       </w:r>
-      <w:bookmarkStart w:id="23" w:name="_GoBack"/>
-      <w:bookmarkEnd w:id="23"/>
     </w:p>
     <w:p>
       <w:pPr>
@@ -11750,7 +11773,6 @@
           <w:showingPlcHdr/>
           <w15:appearance w15:val="hidden"/>
         </w:sdtPr>
-        <w:sdtEndPr/>
         <w:sdtContent>
           <w:r>
             <w:rPr>
@@ -11774,7 +11796,6 @@
           <w:showingPlcHdr/>
           <w15:appearance w15:val="hidden"/>
         </w:sdtPr>
-        <w:sdtEndPr/>
         <w:sdtContent>
           <w:r>
             <w:rPr>
@@ -11890,7 +11911,6 @@
           <w:showingPlcHdr/>
           <w15:appearance w15:val="hidden"/>
         </w:sdtPr>
-        <w:sdtEndPr/>
         <w:sdtContent>
           <w:r>
             <w:rPr>
@@ -11913,7 +11933,6 @@
         <w:showingPlcHdr/>
         <w15:appearance w15:val="hidden"/>
       </w:sdtPr>
-      <w:sdtEndPr/>
       <w:sdtContent>
         <w:p>
           <w:r>
@@ -11937,7 +11956,6 @@
         <w:showingPlcHdr/>
         <w15:appearance w15:val="hidden"/>
       </w:sdtPr>
-      <w:sdtEndPr/>
       <w:sdtContent>
         <w:p>
           <w:pPr>
@@ -11963,7 +11981,6 @@
         <w:showingPlcHdr/>
         <w15:appearance w15:val="hidden"/>
       </w:sdtPr>
-      <w:sdtEndPr/>
       <w:sdtContent>
         <w:p>
           <w:pPr>
@@ -12062,7 +12079,6 @@
         <w:docPartUnique/>
       </w:docPartObj>
     </w:sdtPr>
-    <w:sdtEndPr/>
     <w:sdtContent>
       <w:p>
         <w:pPr>
@@ -39639,6 +39655,7 @@
     <w:rsid w:val="003766E8"/>
     <w:rsid w:val="004756E7"/>
     <w:rsid w:val="005F6D2E"/>
+    <w:rsid w:val="007C0849"/>
     <w:rsid w:val="00816A3A"/>
     <w:rsid w:val="008314C2"/>
   </w:rsids>
@@ -40498,6 +40515,14 @@
 </file>
 
 <file path=customXml/item1.xml><?xml version="1.0" encoding="utf-8"?>
+<p:properties xmlns:p="http://schemas.microsoft.com/office/2006/metadata/properties" xmlns:xsi="http://www.w3.org/2001/XMLSchema-instance" xmlns:pc="http://schemas.microsoft.com/office/infopath/2007/PartnerControls">
+  <documentManagement>
+    <MediaServiceKeyPoints xmlns="71af3243-3dd4-4a8d-8c0d-dd76da1f02a5" xsi:nil="true"/>
+  </documentManagement>
+</p:properties>
+</file>
+
+<file path=customXml/item2.xml><?xml version="1.0" encoding="utf-8"?>
 <ct:contentTypeSchema xmlns:ct="http://schemas.microsoft.com/office/2006/metadata/contentType" xmlns:ma="http://schemas.microsoft.com/office/2006/metadata/properties/metaAttributes" ct:_="" ma:_="" ma:contentTypeName="Document" ma:contentTypeID="0x01010079F111ED35F8CC479449609E8A0923A6" ma:contentTypeVersion="11" ma:contentTypeDescription="Create a new document." ma:contentTypeScope="" ma:versionID="9677210f24a1be23c92c90fd886aa0aa">
   <xsd:schema xmlns:xsd="http://www.w3.org/2001/XMLSchema" xmlns:xs="http://www.w3.org/2001/XMLSchema" xmlns:p="http://schemas.microsoft.com/office/2006/metadata/properties" xmlns:ns2="71af3243-3dd4-4a8d-8c0d-dd76da1f02a5" xmlns:ns3="16c05727-aa75-4e4a-9b5f-8a80a1165891" targetNamespace="http://schemas.microsoft.com/office/2006/metadata/properties" ma:root="true" ma:fieldsID="60e05723c5c1908df1a1a4ebf11d344e" ns2:_="" ns3:_="">
     <xsd:import namespace="71af3243-3dd4-4a8d-8c0d-dd76da1f02a5"/>
@@ -40708,19 +40733,21 @@
 </ct:contentTypeSchema>
 </file>
 
-<file path=customXml/item2.xml><?xml version="1.0" encoding="utf-8"?>
-<p:properties xmlns:p="http://schemas.microsoft.com/office/2006/metadata/properties" xmlns:xsi="http://www.w3.org/2001/XMLSchema-instance" xmlns:pc="http://schemas.microsoft.com/office/infopath/2007/PartnerControls">
-  <documentManagement>
-    <MediaServiceKeyPoints xmlns="71af3243-3dd4-4a8d-8c0d-dd76da1f02a5" xsi:nil="true"/>
-  </documentManagement>
-</p:properties>
-</file>
-
 <file path=customXml/item3.xml><?xml version="1.0" encoding="utf-8"?>
 <b:Sources xmlns:b="http://schemas.openxmlformats.org/officeDocument/2006/bibliography" xmlns="http://schemas.openxmlformats.org/officeDocument/2006/bibliography" SelectedStyle="\APASixthEditionOfficeOnline.xsl" StyleName="APA" Version="6"/>
 </file>
 
 <file path=customXml/itemProps1.xml><?xml version="1.0" encoding="utf-8"?>
+<ds:datastoreItem xmlns:ds="http://schemas.openxmlformats.org/officeDocument/2006/customXml" ds:itemID="{B6F1C28F-E4A2-4106-AF8B-6C4ABA9ECC55}">
+  <ds:schemaRefs>
+    <ds:schemaRef ds:uri="http://schemas.microsoft.com/office/2006/metadata/properties"/>
+    <ds:schemaRef ds:uri="http://schemas.microsoft.com/office/infopath/2007/PartnerControls"/>
+    <ds:schemaRef ds:uri="71af3243-3dd4-4a8d-8c0d-dd76da1f02a5"/>
+  </ds:schemaRefs>
+</ds:datastoreItem>
+</file>
+
+<file path=customXml/itemProps2.xml><?xml version="1.0" encoding="utf-8"?>
 <ds:datastoreItem xmlns:ds="http://schemas.openxmlformats.org/officeDocument/2006/customXml" ds:itemID="{209E5FA3-0485-4447-8B22-BC49E58AEB71}">
   <ds:schemaRefs>
     <ds:schemaRef ds:uri="http://schemas.microsoft.com/office/2006/metadata/contentType"/>
@@ -40739,18 +40766,8 @@
 </ds:datastoreItem>
 </file>
 
-<file path=customXml/itemProps2.xml><?xml version="1.0" encoding="utf-8"?>
-<ds:datastoreItem xmlns:ds="http://schemas.openxmlformats.org/officeDocument/2006/customXml" ds:itemID="{B6F1C28F-E4A2-4106-AF8B-6C4ABA9ECC55}">
-  <ds:schemaRefs>
-    <ds:schemaRef ds:uri="http://schemas.microsoft.com/office/2006/metadata/properties"/>
-    <ds:schemaRef ds:uri="http://schemas.microsoft.com/office/infopath/2007/PartnerControls"/>
-    <ds:schemaRef ds:uri="71af3243-3dd4-4a8d-8c0d-dd76da1f02a5"/>
-  </ds:schemaRefs>
-</ds:datastoreItem>
-</file>
-
 <file path=customXml/itemProps3.xml><?xml version="1.0" encoding="utf-8"?>
-<ds:datastoreItem xmlns:ds="http://schemas.openxmlformats.org/officeDocument/2006/customXml" ds:itemID="{1F345018-A7A5-4E80-820E-41F3B90CA2C8}">
+<ds:datastoreItem xmlns:ds="http://schemas.openxmlformats.org/officeDocument/2006/customXml" ds:itemID="{46E62F5D-4DBA-4981-851B-8184EB72E99A}">
   <ds:schemaRefs>
     <ds:schemaRef ds:uri="http://schemas.openxmlformats.org/officeDocument/2006/bibliography"/>
   </ds:schemaRefs>

</xml_diff>